<commit_message>
Added to the discussion
</commit_message>
<xml_diff>
--- a/A comparison of the Edinburgh Postnatal Depression Scale (EPDS) and the Postpartum Depression Screening Scale (PDSS) for postpartum depression screening.docx
+++ b/A comparison of the Edinburgh Postnatal Depression Scale (EPDS) and the Postpartum Depression Screening Scale (PDSS) for postpartum depression screening.docx
@@ -63,7 +63,7 @@
                                   </w:rPr>
                                   <w:alias w:val="Forfatter"/>
                                   <w:tag w:val=""/>
-                                  <w:id w:val="317312045"/>
+                                  <w:id w:val="-441298815"/>
                                   <w:dataBinding w:prefixMappings="xmlns:ns0='http://purl.org/dc/elements/1.1/' xmlns:ns1='http://schemas.openxmlformats.org/package/2006/metadata/core-properties' " w:xpath="/ns1:coreProperties[1]/ns0:creator[1]" w:storeItemID="{6C3C8BC8-F283-45AE-878A-BAB7291924A1}"/>
                                   <w15:appearance w15:val="hidden"/>
                                   <w:text/>
@@ -114,7 +114,7 @@
                                     </w:rPr>
                                     <w:alias w:val="Firma"/>
                                     <w:tag w:val=""/>
-                                    <w:id w:val="1097983674"/>
+                                    <w:id w:val="-924952369"/>
                                     <w:dataBinding w:prefixMappings="xmlns:ns0='http://schemas.openxmlformats.org/officeDocument/2006/extended-properties' " w:xpath="/ns0:Properties[1]/ns0:Company[1]" w:storeItemID="{6668398D-A668-4E3E-A5EB-62B293D839F1}"/>
                                     <w15:appearance w15:val="hidden"/>
                                     <w:text/>
@@ -172,7 +172,7 @@
                             </w:rPr>
                             <w:alias w:val="Forfatter"/>
                             <w:tag w:val=""/>
-                            <w:id w:val="317312045"/>
+                            <w:id w:val="-441298815"/>
                             <w:dataBinding w:prefixMappings="xmlns:ns0='http://purl.org/dc/elements/1.1/' xmlns:ns1='http://schemas.openxmlformats.org/package/2006/metadata/core-properties' " w:xpath="/ns1:coreProperties[1]/ns0:creator[1]" w:storeItemID="{6C3C8BC8-F283-45AE-878A-BAB7291924A1}"/>
                             <w15:appearance w15:val="hidden"/>
                             <w:text/>
@@ -223,7 +223,7 @@
                               </w:rPr>
                               <w:alias w:val="Firma"/>
                               <w:tag w:val=""/>
-                              <w:id w:val="1097983674"/>
+                              <w:id w:val="-924952369"/>
                               <w:dataBinding w:prefixMappings="xmlns:ns0='http://schemas.openxmlformats.org/officeDocument/2006/extended-properties' " w:xpath="/ns0:Properties[1]/ns0:Company[1]" w:storeItemID="{6668398D-A668-4E3E-A5EB-62B293D839F1}"/>
                               <w15:appearance w15:val="hidden"/>
                               <w:text/>
@@ -399,9 +399,11 @@
                                 <w:r>
                                   <w:t xml:space="preserve">A comparison of the Edinburgh Postnatal Depression Scale (EPDS) and the Postpartum Depression Screening Scale (PDSS) for </w:t>
                                 </w:r>
+                                <w:proofErr w:type="spellStart"/>
                                 <w:r>
                                   <w:t>peripartum</w:t>
                                 </w:r>
+                                <w:proofErr w:type="spellEnd"/>
                                 <w:r>
                                   <w:t xml:space="preserve"> depression screening</w:t>
                                 </w:r>
@@ -416,7 +418,7 @@
                                   </w:rPr>
                                   <w:alias w:val="Undertitel"/>
                                   <w:tag w:val=""/>
-                                  <w:id w:val="-650057677"/>
+                                  <w:id w:val="1261407661"/>
                                   <w:showingPlcHdr/>
                                   <w:dataBinding w:prefixMappings="xmlns:ns0='http://purl.org/dc/elements/1.1/' xmlns:ns1='http://schemas.openxmlformats.org/package/2006/metadata/core-properties' " w:xpath="/ns1:coreProperties[1]/ns0:subject[1]" w:storeItemID="{6C3C8BC8-F283-45AE-878A-BAB7291924A1}"/>
                                   <w15:appearance w15:val="hidden"/>
@@ -552,10 +554,12 @@
           <w:pPr>
             <w:pStyle w:val="Overskrift1"/>
           </w:pPr>
+          <w:proofErr w:type="spellStart"/>
           <w:r>
             <w:lastRenderedPageBreak/>
             <w:t>Bachelorprojekt</w:t>
           </w:r>
+          <w:proofErr w:type="spellEnd"/>
         </w:p>
         <w:p>
           <w:pPr>
@@ -634,6 +638,11 @@
           </w:r>
         </w:p>
         <w:p>
+          <w:pPr>
+            <w:rPr>
+              <w:rFonts w:ascii="MS Mincho" w:eastAsia="MS Mincho" w:hAnsi="MS Mincho" w:cs="MS Mincho"/>
+            </w:rPr>
+          </w:pPr>
           <w:r>
             <w:t xml:space="preserve">The basic background to the question you will work with, ending with a </w:t>
           </w:r>
@@ -653,6 +662,18 @@
             </w:rPr>
             <w:t>  </w:t>
+          </w:r>
+        </w:p>
+        <w:p>
+          <w:pPr>
+            <w:rPr>
+              <w:rFonts w:ascii="MS Mincho" w:eastAsia="MS Mincho" w:hAnsi="MS Mincho" w:cs="MS Mincho"/>
+            </w:rPr>
+          </w:pPr>
+        </w:p>
+        <w:p>
+          <w:r>
+            <w:t>Major depressive disorder (MDD)</w:t>
           </w:r>
         </w:p>
         <w:p>
@@ -679,7 +700,15 @@
         </w:p>
         <w:p>
           <w:r>
-            <w:t xml:space="preserve">Balancing with the aim(s), a description of how the source literature was found and considered for inclusion in the project. PubMed is recommended as the primary database for sourcing original articles. </w:t>
+            <w:t>Balancing with the aim(</w:t>
+          </w:r>
+          <w:proofErr w:type="spellStart"/>
+          <w:r>
+            <w:t>s</w:t>
+          </w:r>
+          <w:proofErr w:type="spellEnd"/>
+          <w:r>
+            <w:t xml:space="preserve">), a description of how the source literature was found and considered for inclusion in the project. PubMed is recommended as the primary database for sourcing original articles. </w:t>
           </w:r>
           <w:r>
             <w:rPr>
@@ -948,9 +977,11 @@
                 <w:r>
                   <w:t xml:space="preserve">2-12 </w:t>
                 </w:r>
+                <w:proofErr w:type="gramStart"/>
                 <w:r>
                   <w:t>weeks</w:t>
                 </w:r>
+                <w:proofErr w:type="gramEnd"/>
                 <w:r>
                   <w:t xml:space="preserve"> post-partum</w:t>
                 </w:r>
@@ -1687,6 +1718,77 @@
                 </w:r>
                 <w:r>
                   <w:t>**</w:t>
+                </w:r>
+              </w:p>
+            </w:tc>
+          </w:tr>
+          <w:tr>
+            <w:trPr>
+              <w:trHeight w:val="250"/>
+            </w:trPr>
+            <w:tc>
+              <w:tcPr>
+                <w:tcW w:w="3031" w:type="dxa"/>
+                <w:tcBorders>
+                  <w:top w:val="single" w:sz="4" w:space="0" w:color="auto"/>
+                  <w:bottom w:val="single" w:sz="4" w:space="0" w:color="auto"/>
+                  <w:right w:val="single" w:sz="4" w:space="0" w:color="auto"/>
+                </w:tcBorders>
+                <w:vAlign w:val="center"/>
+              </w:tcPr>
+              <w:p>
+                <w:pPr>
+                  <w:spacing w:before="120" w:after="120"/>
+                  <w:rPr>
+                    <w:b/>
+                  </w:rPr>
+                </w:pPr>
+                <w:r>
+                  <w:rPr>
+                    <w:b/>
+                  </w:rPr>
+                  <w:t>Interviewer</w:t>
+                </w:r>
+              </w:p>
+            </w:tc>
+            <w:tc>
+              <w:tcPr>
+                <w:tcW w:w="3356" w:type="dxa"/>
+                <w:gridSpan w:val="2"/>
+                <w:tcBorders>
+                  <w:top w:val="single" w:sz="4" w:space="0" w:color="auto"/>
+                  <w:left w:val="single" w:sz="4" w:space="0" w:color="auto"/>
+                  <w:bottom w:val="single" w:sz="4" w:space="0" w:color="auto"/>
+                  <w:right w:val="single" w:sz="4" w:space="0" w:color="auto"/>
+                </w:tcBorders>
+                <w:vAlign w:val="center"/>
+              </w:tcPr>
+              <w:p>
+                <w:pPr>
+                  <w:spacing w:before="120" w:after="120"/>
+                </w:pPr>
+                <w:r>
+                  <w:t>Nurse psychotherapist</w:t>
+                </w:r>
+              </w:p>
+            </w:tc>
+            <w:tc>
+              <w:tcPr>
+                <w:tcW w:w="3134" w:type="dxa"/>
+                <w:gridSpan w:val="2"/>
+                <w:tcBorders>
+                  <w:top w:val="single" w:sz="4" w:space="0" w:color="auto"/>
+                  <w:left w:val="single" w:sz="4" w:space="0" w:color="auto"/>
+                  <w:bottom w:val="single" w:sz="4" w:space="0" w:color="auto"/>
+                </w:tcBorders>
+                <w:vAlign w:val="center"/>
+              </w:tcPr>
+              <w:p>
+                <w:pPr>
+                  <w:spacing w:before="120" w:after="120"/>
+                </w:pPr>
+                <w:r>
+                  <w:t>Not reported</w:t>
                 </w:r>
               </w:p>
             </w:tc>
@@ -1962,9 +2064,11 @@
           </w:r>
         </w:p>
         <w:p>
+          <w:proofErr w:type="spellStart"/>
           <w:r>
             <w:t>Blablabl</w:t>
           </w:r>
+          <w:proofErr w:type="spellEnd"/>
         </w:p>
         <w:p/>
         <w:p>
@@ -1983,21 +2087,34 @@
         </w:p>
         <w:p>
           <w:r>
-            <w:t xml:space="preserve">For an analysis of a screening tool to be meaningful, a suitable confirmatory test must be used. In the case of depression, the gold standard is a DSM-structured or semi-structured diagnostic interview. Whether this choice is valid is outside the scope of this article, and the test </w:t>
-          </w:r>
-          <w:r>
-            <w:t xml:space="preserve">appears to have sufficient inter-rater reliability </w:t>
-          </w:r>
-          <w:bookmarkStart w:id="0" w:name="_GoBack"/>
-          <w:bookmarkEnd w:id="0"/>
-          <w:r>
-            <w:t>with Cohen’s kappas between .7 and 1 for each dimension</w:t>
+            <w:t xml:space="preserve">For a comparison of articles to make sense, the </w:t>
+          </w:r>
+          <w:r>
+            <w:t xml:space="preserve">methodology of the </w:t>
+          </w:r>
+          <w:r>
+            <w:t xml:space="preserve">articles must </w:t>
+          </w:r>
+          <w:r>
+            <w:t>be adequately similar.</w:t>
+          </w:r>
+        </w:p>
+        <w:p/>
+        <w:p>
+          <w:r>
+            <w:t>T</w:t>
+          </w:r>
+          <w:r>
+            <w:t xml:space="preserve">he articles employ different confirmatory tests. </w:t>
+          </w:r>
+          <w:r>
+            <w:t>The confirmatory tests have been reported as comparable with a Cohen’s kappa of 0.84 for MDD</w:t>
           </w:r>
           <w:r>
             <w:fldChar w:fldCharType="begin"/>
           </w:r>
           <w:r>
-            <w:instrText xml:space="preserve"> ADDIN PAPERS2_CITATIONS &lt;citation&gt;&lt;uuid&gt;CFA926B4-3DEC-4129-8272-69CA96AEFD34&lt;/uuid&gt;&lt;priority&gt;0&lt;/priority&gt;&lt;publications&gt;&lt;publication&gt;&lt;uuid&gt;3AC426F5-F8B9-4494-9638-064791CCD56F&lt;/uuid&gt;&lt;volume&gt;11&lt;/volume&gt;&lt;startpage&gt;279&lt;/startpage&gt;&lt;publication_date&gt;99199700001200000000200000&lt;/publication_date&gt;&lt;url&gt;http://eutils.ncbi.nlm.nih.gov/entrez/eutils/elink.fcgi?dbfrom=pubmed&amp;amp;id=9348491&amp;amp;retmode=ref&amp;amp;cmd=prlinks&lt;/url&gt;&lt;citekey&gt;Maffei:1997vg&lt;/citekey&gt;&lt;type&gt;400&lt;/type&gt;&lt;title&gt;Interrater reliability and internal consistency of the structured clinical interview for DSM-IV axis II personality disorders (SCID-II), version 2.0.&lt;/title&gt;&lt;institution&gt;Istituto Scientifico Ospedale San Raffaele, Department of Neuropsychiatric Sciences, University of Milan School of Medicine, Italy.&lt;/institution&gt;&lt;number&gt;3&lt;/number&gt;&lt;subtype&gt;400&lt;/subtype&gt;&lt;endpage&gt;284&lt;/endpage&gt;&lt;bundle&gt;&lt;publication&gt;&lt;title&gt;Journal of personality disorders&lt;/title&gt;&lt;type&gt;-100&lt;/type&gt;&lt;subtype&gt;-100&lt;/subtype&gt;&lt;uuid&gt;5D7E5E73-F4B0-4D4A-8173-FF1B9AE27D6A&lt;/uuid&gt;&lt;/publication&gt;&lt;/bundle&gt;&lt;authors&gt;&lt;author&gt;&lt;firstName&gt;C&lt;/firstName&gt;&lt;lastName&gt;Maffei&lt;/lastName&gt;&lt;/author&gt;&lt;author&gt;&lt;firstName&gt;A&lt;/firstName&gt;&lt;lastName&gt;Fossati&lt;/lastName&gt;&lt;/author&gt;&lt;author&gt;&lt;firstName&gt;I&lt;/firstName&gt;&lt;lastName&gt;Agostoni&lt;/lastName&gt;&lt;/author&gt;&lt;author&gt;&lt;firstName&gt;A&lt;/firstName&gt;&lt;lastName&gt;Barraco&lt;/lastName&gt;&lt;/author&gt;&lt;author&gt;&lt;firstName&gt;M&lt;/firstName&gt;&lt;lastName&gt;Bagnato&lt;/lastName&gt;&lt;/author&gt;&lt;author&gt;&lt;firstName&gt;D&lt;/firstName&gt;&lt;lastName&gt;Deborah&lt;/lastName&gt;&lt;/author&gt;&lt;author&gt;&lt;firstName&gt;C&lt;/firstName&gt;&lt;lastName&gt;Namia&lt;/lastName&gt;&lt;/author&gt;&lt;author&gt;&lt;firstName&gt;L&lt;/firstName&gt;&lt;lastName&gt;Novella&lt;/lastName&gt;&lt;/author&gt;&lt;author&gt;&lt;firstName&gt;M&lt;/firstName&gt;&lt;lastName&gt;Petrachi&lt;/lastName&gt;&lt;/author&gt;&lt;/authors&gt;&lt;/publication&gt;&lt;/publications&gt;&lt;cites&gt;&lt;/cites&gt;&lt;/citation&gt;</w:instrText>
+            <w:instrText xml:space="preserve"> ADDIN PAPERS2_CITATIONS &lt;citation&gt;&lt;uuid&gt;6063876D-D83F-4BAA-B4E5-AC6F64692E59&lt;/uuid&gt;&lt;priority&gt;0&lt;/priority&gt;&lt;publications&gt;&lt;publication&gt;&lt;volume&gt;59 Suppl 20&lt;/volume&gt;&lt;publication_date&gt;99199800001200000000200000&lt;/publication_date&gt;&lt;institution&gt;University of South Florida College of Medicine, Tampa 33613, USA.&lt;/institution&gt;&lt;startpage&gt;22&lt;/startpage&gt;&lt;title&gt;The Mini-International Neuropsychiatric Interview (M.I.N.I.): the development and validation of a structured diagnostic psychiatric interview for DSM-IV and ICD-10.&lt;/title&gt;&lt;uuid&gt;03A10F7B-95D0-4DFA-AB92-8B63236298BD&lt;/uuid&gt;&lt;subtype&gt;400&lt;/subtype&gt;&lt;endpage&gt;33-quiz 34-57&lt;/endpage&gt;&lt;type&gt;400&lt;/type&gt;&lt;url&gt;http://eutils.ncbi.nlm.nih.gov/entrez/eutils/elink.fcgi?dbfrom=pubmed&amp;amp;id=9881538&amp;amp;retmode=ref&amp;amp;cmd=prlinks&lt;/url&gt;&lt;bundle&gt;&lt;publication&gt;&lt;title&gt;The Journal of clinical psychiatry&lt;/title&gt;&lt;type&gt;-100&lt;/type&gt;&lt;subtype&gt;-100&lt;/subtype&gt;&lt;uuid&gt;00C7DB67-2C73-4979-86F6-E3589C0C57AE&lt;/uuid&gt;&lt;/publication&gt;&lt;/bundle&gt;&lt;authors&gt;&lt;author&gt;&lt;firstName&gt;D&lt;/firstName&gt;&lt;middleNames&gt;V&lt;/middleNames&gt;&lt;lastName&gt;Sheehan&lt;/lastName&gt;&lt;/author&gt;&lt;author&gt;&lt;firstName&gt;Y&lt;/firstName&gt;&lt;lastName&gt;Lecrubier&lt;/lastName&gt;&lt;/author&gt;&lt;author&gt;&lt;firstName&gt;K&lt;/firstName&gt;&lt;middleNames&gt;H&lt;/middleNames&gt;&lt;lastName&gt;Sheehan&lt;/lastName&gt;&lt;/author&gt;&lt;author&gt;&lt;firstName&gt;P&lt;/firstName&gt;&lt;lastName&gt;Amorim&lt;/lastName&gt;&lt;/author&gt;&lt;author&gt;&lt;firstName&gt;J&lt;/firstName&gt;&lt;lastName&gt;Janavs&lt;/lastName&gt;&lt;/author&gt;&lt;author&gt;&lt;firstName&gt;E&lt;/firstName&gt;&lt;lastName&gt;Weiller&lt;/lastName&gt;&lt;/author&gt;&lt;author&gt;&lt;firstName&gt;T&lt;/firstName&gt;&lt;lastName&gt;Hergueta&lt;/lastName&gt;&lt;/author&gt;&lt;author&gt;&lt;firstName&gt;R&lt;/firstName&gt;&lt;lastName&gt;Baker&lt;/lastName&gt;&lt;/author&gt;&lt;author&gt;&lt;firstName&gt;G&lt;/firstName&gt;&lt;middleNames&gt;C&lt;/middleNames&gt;&lt;lastName&gt;Dunbar&lt;/lastName&gt;&lt;/author&gt;&lt;/authors&gt;&lt;/publication&gt;&lt;/publications&gt;&lt;cites&gt;&lt;/cites&gt;&lt;/citation&gt;</w:instrText>
           </w:r>
           <w:r>
             <w:fldChar w:fldCharType="separate"/>
@@ -2007,16 +2124,46 @@
               <w:rFonts w:cs="Times"/>
               <w:lang w:val="da-DK"/>
             </w:rPr>
-            <w:t>{Maffei:1997vg}</w:t>
+            <w:t>{Sheehan:1998ua}</w:t>
           </w:r>
           <w:r>
             <w:fldChar w:fldCharType="end"/>
           </w:r>
           <w:r>
+            <w:t>.</w:t>
+          </w:r>
+          <w:r>
+            <w:t xml:space="preserve"> This indicates that the confirmatory tests are comparable.</w:t>
+          </w:r>
+        </w:p>
+        <w:p/>
+        <w:p>
+          <w:r>
+            <w:t>Both the language of the confirmatory test and the screening t</w:t>
+          </w:r>
+          <w:r>
+            <w:t xml:space="preserve">est differ between the studies.  </w:t>
+          </w:r>
+        </w:p>
+        <w:p/>
+        <w:p>
+          <w:r>
+            <w:t>For the confirmatory tests, the Chinese version of the M.I.N.I. has been show</w:t>
+          </w:r>
+          <w:r>
+            <w:t>n</w:t>
+          </w:r>
+          <w:r>
+            <w:t xml:space="preserve"> to correlate with the</w:t>
+          </w:r>
+          <w:r>
+            <w:t xml:space="preserve"> DSM-IV interview in Chinese</w:t>
+          </w:r>
+          <w:r>
             <w:fldChar w:fldCharType="begin"/>
           </w:r>
           <w:r>
-            <w:instrText xml:space="preserve"> ADDIN PAPERS2_CITATIONS &lt;citation&gt;&lt;uuid&gt;1CB3F5AB-87B3-4895-8953-5E490161F2CD&lt;/uuid&gt;&lt;priority&gt;0&lt;/priority&gt;&lt;publications&gt;&lt;publication&gt;&lt;type&gt;400&lt;/type&gt;&lt;accepted_date&gt;99201610261200000000222000&lt;/accepted_date&gt;&lt;title&gt;What is the relaibility of the SCID-II?&lt;/title&gt;&lt;url&gt;http://www.scid4.org/psychometric/scidII_reliability.html&lt;/url&gt;&lt;subtype&gt;403&lt;/subtype&gt;&lt;uuid&gt;163A59E1-28D8-4E0C-B3C8-DA25B6FD0E95&lt;/uuid&gt;&lt;bundle&gt;&lt;publication&gt;&lt;title&gt;scid.org&lt;/title&gt;&lt;type&gt;-300&lt;/type&gt;&lt;subtype&gt;-300&lt;/subtype&gt;&lt;uuid&gt;CA3FB224-C48A-4A32-8A45-F9E4AF1C8D58&lt;/uuid&gt;&lt;/publication&gt;&lt;/bundle&gt;&lt;/publication&gt;&lt;/publications&gt;&lt;cites&gt;&lt;/cites&gt;&lt;/citation&gt;</w:instrText>
+            <w:instrText xml:space="preserve"> ADDIN PAPERS2_CITATIONS &lt;citation&gt;&lt;uuid&gt;732A3CC2-F6A5-427D-ADFB-89F2987247CD&lt;/uuid&gt;&lt;priority&gt;0&lt;/priority&gt;&lt;publications&gt;&lt;publication&gt;&lt;publication_date&gt;99200900001200000000200000&lt;/publication_date&gt;&lt;number&gt;07&lt;/number&gt;&lt;title&gt;Evaluation of the Reliability and Validity of Chinese Version of the Mini-International Neuropsychiatric Interview in Patients with Mental Disorders&lt;/title&gt;&lt;uuid&gt;9CE5FE95-8033-4D16-894B-AEFFEC440380&lt;/uuid&gt;&lt;subtype&gt;400&lt;/subtype&gt;&lt;type&gt;400&lt;/type&gt;&lt;url&gt;http://en.cnki.com.cn/Article_en/CJFDTOTAL-ZXWS200907015.htm&lt;/url&gt;&lt;bundle&gt;&lt;publication&gt;&lt;title&gt;Chinese Mental Health Journal&lt;/title&gt;&lt;type&gt;-100&lt;/type&gt;&lt;subtype&gt;-100&lt;/subtype&gt;&lt;uuid&gt;A2FAAAF9-71C7-4D9F-8F1B-D2480FCD7842&lt;/uuid&gt;&lt;/publication&gt;&lt;/bundle&gt;&lt;authors&gt;&lt;author&gt;&lt;firstName&gt;Si&lt;/firstName&gt;&lt;lastName&gt;Tian-Mei&lt;/lastName&gt;&lt;/author&gt;&lt;author&gt;&lt;firstName&gt;Wei-Min&lt;/firstName&gt;&lt;lastName&gt;Dang&lt;/lastName&gt;&lt;/author&gt;&lt;author&gt;&lt;firstName&gt;Yun-Ai&lt;/firstName&gt;&lt;lastName&gt;Se&lt;/lastName&gt;&lt;/author&gt;&lt;author&gt;&lt;firstName&gt;Jing-Xu&lt;/firstName&gt;&lt;lastName&gt;Chen&lt;/lastName&gt;&lt;/author&gt;&lt;/authors&gt;&lt;/publication&gt;&lt;/publications&gt;&lt;cites&gt;&lt;/cites&gt;&lt;/citation&gt;</w:instrText>
           </w:r>
           <w:r>
             <w:fldChar w:fldCharType="separate"/>
@@ -2026,18 +2173,191 @@
               <w:rFonts w:cs="Times"/>
               <w:lang w:val="da-DK"/>
             </w:rPr>
-            <w:t>{Anonymous:FjpZ4SjY}</w:t>
+            <w:t>{TianMei:2009ww}</w:t>
           </w:r>
           <w:r>
             <w:fldChar w:fldCharType="end"/>
           </w:r>
           <w:r>
+            <w:t xml:space="preserve">. However, the comparability of the Chinese and English versions of the DSM-IV interview </w:t>
+          </w:r>
+          <w:r>
+            <w:t>is not sufficiently accounted for</w:t>
+          </w:r>
+          <w:r>
             <w:t>.</w:t>
           </w:r>
           <w:r>
+            <w:t xml:space="preserve"> This weakens a comparison of the studies.</w:t>
+          </w:r>
+        </w:p>
+        <w:p/>
+        <w:p>
+          <w:proofErr w:type="spellStart"/>
+          <w:r>
+            <w:rPr>
+              <w:highlight w:val="yellow"/>
+            </w:rPr>
+            <w:t>Fortsæt</w:t>
+          </w:r>
+          <w:proofErr w:type="spellEnd"/>
+          <w:r>
+            <w:rPr>
+              <w:highlight w:val="yellow"/>
+            </w:rPr>
+            <w:t xml:space="preserve"> her</w:t>
+          </w:r>
+          <w:bookmarkStart w:id="0" w:name="_GoBack"/>
+          <w:bookmarkEnd w:id="0"/>
+        </w:p>
+        <w:p/>
+        <w:p>
+          <w:r>
+            <w:t>For an analysis of a screening tool to be meaningful, a suitable confirmatory test must be used. In the case of depression, the gold standard is a DSM-structured or semi-structured diagnostic interview. Whether this choice is</w:t>
+          </w:r>
+          <w:r>
+            <w:t xml:space="preserve"> psychometrically</w:t>
+          </w:r>
+          <w:r>
+            <w:t xml:space="preserve"> valid is ou</w:t>
+          </w:r>
+          <w:r>
+            <w:t>tside the scope of this thesis.</w:t>
+          </w:r>
+          <w:r>
             <w:t xml:space="preserve"> </w:t>
           </w:r>
+          <w:r>
+            <w:t>T</w:t>
+          </w:r>
+          <w:r>
+            <w:t xml:space="preserve">he </w:t>
+          </w:r>
+          <w:r>
+            <w:t>interview</w:t>
+          </w:r>
+          <w:r>
+            <w:t xml:space="preserve"> </w:t>
+          </w:r>
+          <w:r>
+            <w:t xml:space="preserve">appears to have sufficient inter-rater reliability </w:t>
+          </w:r>
+          <w:r>
+            <w:t xml:space="preserve">with Cohen’s </w:t>
+          </w:r>
+          <w:proofErr w:type="spellStart"/>
+          <w:r>
+            <w:t>kappas</w:t>
+          </w:r>
+          <w:proofErr w:type="spellEnd"/>
+          <w:r>
+            <w:t xml:space="preserve"> between .7 and 1 for each dimension</w:t>
+          </w:r>
+          <w:r>
+            <w:fldChar w:fldCharType="begin"/>
+          </w:r>
+          <w:r>
+            <w:instrText xml:space="preserve"> ADDIN PAPERS2_CITATIONS &lt;citation&gt;&lt;uuid&gt;E801EFAE-177A-4C2A-82FE-827E2BC109CC&lt;/uuid&gt;&lt;priority&gt;0&lt;/priority&gt;&lt;publications&gt;&lt;publication&gt;&lt;uuid&gt;3AC426F5-F8B9-4494-9638-064791CCD56F&lt;/uuid&gt;&lt;volume&gt;11&lt;/volume&gt;&lt;startpage&gt;279&lt;/startpage&gt;&lt;publication_date&gt;99199700001200000000200000&lt;/publication_date&gt;&lt;url&gt;http://eutils.ncbi.nlm.nih.gov/entrez/eutils/elink.fcgi?dbfrom=pubmed&amp;amp;id=9348491&amp;amp;retmode=ref&amp;amp;cmd=prlinks&lt;/url&gt;&lt;citekey&gt;Maffei:1997vg&lt;/citekey&gt;&lt;type&gt;400&lt;/type&gt;&lt;title&gt;Interrater reliability and internal consistency of the structured clinical interview for DSM-IV axis II personality disorders (SCID-II), version 2.0.&lt;/title&gt;&lt;institution&gt;Istituto Scientifico Ospedale San Raffaele, Department of Neuropsychiatric Sciences, University of Milan School of Medicine, Italy.&lt;/institution&gt;&lt;number&gt;3&lt;/number&gt;&lt;subtype&gt;400&lt;/subtype&gt;&lt;endpage&gt;284&lt;/endpage&gt;&lt;bundle&gt;&lt;publication&gt;&lt;title&gt;Journal of personality disorders&lt;/title&gt;&lt;type&gt;-100&lt;/type&gt;&lt;subtype&gt;-100&lt;/subtype&gt;&lt;uuid&gt;5D7E5E73-F4B0-4D4A-8173-FF1B9AE27D6A&lt;/uuid&gt;&lt;/publication&gt;&lt;/bundle&gt;&lt;authors&gt;&lt;author&gt;&lt;firstName&gt;C&lt;/firstName&gt;&lt;lastName&gt;Maffei&lt;/lastName&gt;&lt;/author&gt;&lt;author&gt;&lt;firstName&gt;A&lt;/firstName&gt;&lt;lastName&gt;Fossati&lt;/lastName&gt;&lt;/author&gt;&lt;author&gt;&lt;firstName&gt;I&lt;/firstName&gt;&lt;lastName&gt;Agostoni&lt;/lastName&gt;&lt;/author&gt;&lt;author&gt;&lt;firstName&gt;A&lt;/firstName&gt;&lt;lastName&gt;Barraco&lt;/lastName&gt;&lt;/author&gt;&lt;author&gt;&lt;firstName&gt;M&lt;/firstName&gt;&lt;lastName&gt;Bagnato&lt;/lastName&gt;&lt;/author&gt;&lt;author&gt;&lt;firstName&gt;D&lt;/firstName&gt;&lt;lastName&gt;Deborah&lt;/lastName&gt;&lt;/author&gt;&lt;author&gt;&lt;firstName&gt;C&lt;/firstName&gt;&lt;lastName&gt;Namia&lt;/lastName&gt;&lt;/author&gt;&lt;author&gt;&lt;firstName&gt;L&lt;/firstName&gt;&lt;lastName&gt;Novella&lt;/lastName&gt;&lt;/author&gt;&lt;author&gt;&lt;firstName&gt;M&lt;/firstName&gt;&lt;lastName&gt;Petrachi&lt;/lastName&gt;&lt;/author&gt;&lt;/authors&gt;&lt;/publication&gt;&lt;publication&gt;&lt;type&gt;400&lt;/type&gt;&lt;accepted_date&gt;99201610261200000000222000&lt;/accepted_date&gt;&lt;title&gt;What is the relaibility of the SCID-II?&lt;/title&gt;&lt;url&gt;http://www.scid4.org/psychometric/scidII_reliability.html&lt;/url&gt;&lt;subtype&gt;403&lt;/subtype&gt;&lt;uuid&gt;163A59E1-28D8-4E0C-B3C8-DA25B6FD0E95&lt;/uuid&gt;&lt;bundle&gt;&lt;publication&gt;&lt;title&gt;scid.org&lt;/title&gt;&lt;type&gt;-300&lt;/type&gt;&lt;subtype&gt;-300&lt;/subtype&gt;&lt;uuid&gt;CA3FB224-C48A-4A32-8A45-F9E4AF1C8D58&lt;/uuid&gt;&lt;/publication&gt;&lt;/bundle&gt;&lt;/publication&gt;&lt;/publications&gt;&lt;cites&gt;&lt;/cites&gt;&lt;/citation&gt;</w:instrText>
+          </w:r>
+          <w:r>
+            <w:fldChar w:fldCharType="separate"/>
+          </w:r>
+          <w:r>
+            <w:rPr>
+              <w:rFonts w:cs="Times"/>
+              <w:vertAlign w:val="superscript"/>
+              <w:lang w:val="da-DK"/>
+            </w:rPr>
+            <w:t>1,2</w:t>
+          </w:r>
+          <w:r>
+            <w:fldChar w:fldCharType="end"/>
+          </w:r>
+          <w:r>
+            <w:t>.</w:t>
+          </w:r>
+          <w:r>
+            <w:t xml:space="preserve"> </w:t>
+          </w:r>
         </w:p>
+        <w:p/>
+        <w:p>
+          <w:r>
+            <w:t xml:space="preserve">However, every interviewer can affect the interview differently. </w:t>
+          </w:r>
+          <w:r>
+            <w:t>It is therefore vital that the interviewer is blind to the scores of the screening test</w:t>
+          </w:r>
+          <w:r>
+            <w:t xml:space="preserve"> and, in the case of multiple interviewers, their concordance is assessed.</w:t>
+          </w:r>
+          <w:r>
+            <w:t xml:space="preserve"> If the interviewer preferentially diagnoses patients as depressed if they scored highly on one test, the test comparison can be skewed to favour this test.</w:t>
+          </w:r>
+        </w:p>
+        <w:p/>
+        <w:p>
+          <w:r>
+            <w:t>In Beck et al. the intervi</w:t>
+          </w:r>
+          <w:r>
+            <w:t>e</w:t>
+          </w:r>
+          <w:r>
+            <w:t>wer is a nurse psychotherapist</w:t>
+          </w:r>
+          <w:r>
+            <w:t xml:space="preserve">. There is no explicit information on whether multiple therapists are used. </w:t>
+          </w:r>
+          <w:r>
+            <w:t>The intervi</w:t>
+          </w:r>
+          <w:r>
+            <w:t>e</w:t>
+          </w:r>
+          <w:r>
+            <w:t xml:space="preserve">wer is blind to the screening results. </w:t>
+          </w:r>
+        </w:p>
+        <w:p/>
+        <w:p>
+          <w:r>
+            <w:t>In Zhao et al.</w:t>
+          </w:r>
+          <w:r>
+            <w:t xml:space="preserve"> confirmatory testing is done with the M.I.N.I. by the trained research assistant. </w:t>
+          </w:r>
+          <w:r>
+            <w:t xml:space="preserve">The scale is designed for use with minimal training </w:t>
+          </w:r>
+          <w:r>
+            <w:lastRenderedPageBreak/>
+            <w:t>and the selection of interviewer is therefore appropriate.</w:t>
+          </w:r>
+          <w:r>
+            <w:t xml:space="preserve"> There is no explicit statement of blinding of the interviewer. </w:t>
+          </w:r>
+          <w:r>
+            <w:t xml:space="preserve">Therefore, there’s a risk of misclassification. If this misclassification by the interviewer is non-random, </w:t>
+          </w:r>
+          <w:r>
+            <w:t xml:space="preserve">i.e. the interviewer </w:t>
+          </w:r>
+          <w:r>
+            <w:t xml:space="preserve">exhibits preference towards the results of either questionnaire, </w:t>
+          </w:r>
+          <w:r>
+            <w:t>it can</w:t>
+          </w:r>
+          <w:r>
+            <w:t xml:space="preserve"> increase the specificity and sensitivity of this questionnaire, while decreasing the corresponding values for the other questionnaire</w:t>
+          </w:r>
+          <w:r>
+            <w:t xml:space="preserve">. </w:t>
+          </w:r>
+        </w:p>
+        <w:p/>
+        <w:p/>
         <w:p/>
         <w:p>
           <w:pPr>
@@ -2120,6 +2440,20 @@
     </w:p>
     <w:p/>
     <w:p>
+      <w:pPr>
+        <w:widowControl w:val="0"/>
+        <w:tabs>
+          <w:tab w:val="left" w:pos="480"/>
+        </w:tabs>
+        <w:autoSpaceDE w:val="0"/>
+        <w:autoSpaceDN w:val="0"/>
+        <w:adjustRightInd w:val="0"/>
+        <w:ind w:left="480" w:hanging="480"/>
+        <w:rPr>
+          <w:rFonts w:cs="Times"/>
+          <w:lang w:val="da-DK"/>
+        </w:rPr>
+      </w:pPr>
       <w:r>
         <w:fldChar w:fldCharType="begin"/>
       </w:r>
@@ -2130,32 +2464,359 @@
         <w:fldChar w:fldCharType="separate"/>
       </w:r>
       <w:r>
+        <w:rPr>
+          <w:rFonts w:cs="Times"/>
+          <w:lang w:val="da-DK"/>
+        </w:rPr>
         <w:t>1.</w:t>
       </w:r>
       <w:r>
+        <w:rPr>
+          <w:rFonts w:cs="Times"/>
+          <w:lang w:val="da-DK"/>
+        </w:rPr>
         <w:tab/>
-        <w:t xml:space="preserve">Pevet, P. &amp; Challet, E. [Melatonin as a zeitgeber] – Melatonin: both master clock output and internal time-giver in the circadian clocks network. </w:t>
-      </w:r>
+      </w:r>
+      <w:proofErr w:type="spellStart"/>
       <w:r>
         <w:rPr>
+          <w:rFonts w:cs="Times"/>
+          <w:lang w:val="da-DK"/>
+        </w:rPr>
+        <w:t>Maffei</w:t>
+      </w:r>
+      <w:proofErr w:type="spellEnd"/>
+      <w:r>
+        <w:rPr>
+          <w:rFonts w:cs="Times"/>
+          <w:lang w:val="da-DK"/>
+        </w:rPr>
+        <w:t xml:space="preserve">, C. </w:t>
+      </w:r>
+      <w:r>
+        <w:rPr>
+          <w:rFonts w:cs="Times"/>
           <w:i/>
           <w:iCs/>
+          <w:lang w:val="da-DK"/>
         </w:rPr>
-        <w:t>J. Physiol. Paris</w:t>
-      </w:r>
-      <w:r>
+        <w:t>et al.</w:t>
+      </w:r>
+      <w:r>
+        <w:rPr>
+          <w:rFonts w:cs="Times"/>
+          <w:lang w:val="da-DK"/>
+        </w:rPr>
         <w:t xml:space="preserve"> </w:t>
       </w:r>
+      <w:proofErr w:type="spellStart"/>
       <w:r>
         <w:rPr>
+          <w:rFonts w:cs="Times"/>
+          <w:lang w:val="da-DK"/>
+        </w:rPr>
+        <w:t>Interrater</w:t>
+      </w:r>
+      <w:proofErr w:type="spellEnd"/>
+      <w:r>
+        <w:rPr>
+          <w:rFonts w:cs="Times"/>
+          <w:lang w:val="da-DK"/>
+        </w:rPr>
+        <w:t xml:space="preserve"> </w:t>
+      </w:r>
+      <w:proofErr w:type="spellStart"/>
+      <w:r>
+        <w:rPr>
+          <w:rFonts w:cs="Times"/>
+          <w:lang w:val="da-DK"/>
+        </w:rPr>
+        <w:t>reliability</w:t>
+      </w:r>
+      <w:proofErr w:type="spellEnd"/>
+      <w:r>
+        <w:rPr>
+          <w:rFonts w:cs="Times"/>
+          <w:lang w:val="da-DK"/>
+        </w:rPr>
+        <w:t xml:space="preserve"> and </w:t>
+      </w:r>
+      <w:proofErr w:type="spellStart"/>
+      <w:r>
+        <w:rPr>
+          <w:rFonts w:cs="Times"/>
+          <w:lang w:val="da-DK"/>
+        </w:rPr>
+        <w:t>internal</w:t>
+      </w:r>
+      <w:proofErr w:type="spellEnd"/>
+      <w:r>
+        <w:rPr>
+          <w:rFonts w:cs="Times"/>
+          <w:lang w:val="da-DK"/>
+        </w:rPr>
+        <w:t xml:space="preserve"> </w:t>
+      </w:r>
+      <w:proofErr w:type="spellStart"/>
+      <w:r>
+        <w:rPr>
+          <w:rFonts w:cs="Times"/>
+          <w:lang w:val="da-DK"/>
+        </w:rPr>
+        <w:t>consistency</w:t>
+      </w:r>
+      <w:proofErr w:type="spellEnd"/>
+      <w:r>
+        <w:rPr>
+          <w:rFonts w:cs="Times"/>
+          <w:lang w:val="da-DK"/>
+        </w:rPr>
+        <w:t xml:space="preserve"> of the </w:t>
+      </w:r>
+      <w:proofErr w:type="spellStart"/>
+      <w:r>
+        <w:rPr>
+          <w:rFonts w:cs="Times"/>
+          <w:lang w:val="da-DK"/>
+        </w:rPr>
+        <w:t>structured</w:t>
+      </w:r>
+      <w:proofErr w:type="spellEnd"/>
+      <w:r>
+        <w:rPr>
+          <w:rFonts w:cs="Times"/>
+          <w:lang w:val="da-DK"/>
+        </w:rPr>
+        <w:t xml:space="preserve"> </w:t>
+      </w:r>
+      <w:proofErr w:type="spellStart"/>
+      <w:r>
+        <w:rPr>
+          <w:rFonts w:cs="Times"/>
+          <w:lang w:val="da-DK"/>
+        </w:rPr>
+        <w:t>clinical</w:t>
+      </w:r>
+      <w:proofErr w:type="spellEnd"/>
+      <w:r>
+        <w:rPr>
+          <w:rFonts w:cs="Times"/>
+          <w:lang w:val="da-DK"/>
+        </w:rPr>
+        <w:t xml:space="preserve"> interview for DSM-IV axis II personality </w:t>
+      </w:r>
+      <w:proofErr w:type="spellStart"/>
+      <w:r>
+        <w:rPr>
+          <w:rFonts w:cs="Times"/>
+          <w:lang w:val="da-DK"/>
+        </w:rPr>
+        <w:t>disorders</w:t>
+      </w:r>
+      <w:proofErr w:type="spellEnd"/>
+      <w:r>
+        <w:rPr>
+          <w:rFonts w:cs="Times"/>
+          <w:lang w:val="da-DK"/>
+        </w:rPr>
+        <w:t xml:space="preserve"> (SCID-II), version 2.0. </w:t>
+      </w:r>
+      <w:r>
+        <w:rPr>
+          <w:rFonts w:cs="Times"/>
+          <w:i/>
+          <w:iCs/>
+          <w:lang w:val="da-DK"/>
+        </w:rPr>
+        <w:t xml:space="preserve">J. Pers. </w:t>
+      </w:r>
+      <w:proofErr w:type="spellStart"/>
+      <w:r>
+        <w:rPr>
+          <w:rFonts w:cs="Times"/>
+          <w:i/>
+          <w:iCs/>
+          <w:lang w:val="da-DK"/>
+        </w:rPr>
+        <w:t>Disord</w:t>
+      </w:r>
+      <w:proofErr w:type="spellEnd"/>
+      <w:r>
+        <w:rPr>
+          <w:rFonts w:cs="Times"/>
+          <w:i/>
+          <w:iCs/>
+          <w:lang w:val="da-DK"/>
+        </w:rPr>
+        <w:t>.</w:t>
+      </w:r>
+      <w:r>
+        <w:rPr>
+          <w:rFonts w:cs="Times"/>
+          <w:lang w:val="da-DK"/>
+        </w:rPr>
+        <w:t xml:space="preserve"> </w:t>
+      </w:r>
+      <w:r>
+        <w:rPr>
+          <w:rFonts w:cs="Times"/>
           <w:b/>
           <w:bCs/>
+          <w:lang w:val="da-DK"/>
         </w:rPr>
-        <w:t>105,</w:t>
-      </w:r>
-      <w:r>
-        <w:t xml:space="preserve"> 170–182 (2011).</w:t>
-      </w:r>
+        <w:t>11,</w:t>
+      </w:r>
+      <w:r>
+        <w:rPr>
+          <w:rFonts w:cs="Times"/>
+          <w:lang w:val="da-DK"/>
+        </w:rPr>
+        <w:t xml:space="preserve"> 279–284 (1997).</w:t>
+      </w:r>
+    </w:p>
+    <w:p>
+      <w:pPr>
+        <w:widowControl w:val="0"/>
+        <w:tabs>
+          <w:tab w:val="left" w:pos="480"/>
+        </w:tabs>
+        <w:autoSpaceDE w:val="0"/>
+        <w:autoSpaceDN w:val="0"/>
+        <w:adjustRightInd w:val="0"/>
+        <w:ind w:left="480" w:hanging="480"/>
+        <w:rPr>
+          <w:rFonts w:cs="Times"/>
+          <w:lang w:val="da-DK"/>
+        </w:rPr>
+      </w:pPr>
+      <w:r>
+        <w:rPr>
+          <w:rFonts w:cs="Times"/>
+          <w:lang w:val="da-DK"/>
+        </w:rPr>
+        <w:t>2.</w:t>
+      </w:r>
+      <w:r>
+        <w:rPr>
+          <w:rFonts w:cs="Times"/>
+          <w:lang w:val="da-DK"/>
+        </w:rPr>
+        <w:tab/>
+      </w:r>
+      <w:proofErr w:type="spellStart"/>
+      <w:r>
+        <w:rPr>
+          <w:rFonts w:cs="Times"/>
+          <w:lang w:val="da-DK"/>
+        </w:rPr>
+        <w:t>What</w:t>
+      </w:r>
+      <w:proofErr w:type="spellEnd"/>
+      <w:r>
+        <w:rPr>
+          <w:rFonts w:cs="Times"/>
+          <w:lang w:val="da-DK"/>
+        </w:rPr>
+        <w:t xml:space="preserve"> is the </w:t>
+      </w:r>
+      <w:proofErr w:type="spellStart"/>
+      <w:r>
+        <w:rPr>
+          <w:rFonts w:cs="Times"/>
+          <w:lang w:val="da-DK"/>
+        </w:rPr>
+        <w:t>relaibility</w:t>
+      </w:r>
+      <w:proofErr w:type="spellEnd"/>
+      <w:r>
+        <w:rPr>
+          <w:rFonts w:cs="Times"/>
+          <w:lang w:val="da-DK"/>
+        </w:rPr>
+        <w:t xml:space="preserve"> of the SCID-II? </w:t>
+      </w:r>
+      <w:r>
+        <w:rPr>
+          <w:rFonts w:cs="Times"/>
+          <w:i/>
+          <w:iCs/>
+          <w:lang w:val="da-DK"/>
+        </w:rPr>
+        <w:t>scid.org</w:t>
+      </w:r>
+      <w:r>
+        <w:rPr>
+          <w:rFonts w:cs="Times"/>
+          <w:lang w:val="da-DK"/>
+        </w:rPr>
+        <w:t xml:space="preserve"> </w:t>
+      </w:r>
+      <w:proofErr w:type="spellStart"/>
+      <w:r>
+        <w:rPr>
+          <w:rFonts w:cs="Times"/>
+          <w:lang w:val="da-DK"/>
+        </w:rPr>
+        <w:t>Available</w:t>
+      </w:r>
+      <w:proofErr w:type="spellEnd"/>
+      <w:r>
+        <w:rPr>
+          <w:rFonts w:cs="Times"/>
+          <w:lang w:val="da-DK"/>
+        </w:rPr>
+        <w:t xml:space="preserve"> at: http://www.scid4.org/</w:t>
+      </w:r>
+      <w:proofErr w:type="spellStart"/>
+      <w:r>
+        <w:rPr>
+          <w:rFonts w:cs="Times"/>
+          <w:lang w:val="da-DK"/>
+        </w:rPr>
+        <w:t>psychometric</w:t>
+      </w:r>
+      <w:proofErr w:type="spellEnd"/>
+      <w:r>
+        <w:rPr>
+          <w:rFonts w:cs="Times"/>
+          <w:lang w:val="da-DK"/>
+        </w:rPr>
+        <w:t>/scidII_reliability.html. (</w:t>
+      </w:r>
+      <w:proofErr w:type="spellStart"/>
+      <w:r>
+        <w:rPr>
+          <w:rFonts w:cs="Times"/>
+          <w:lang w:val="da-DK"/>
+        </w:rPr>
+        <w:t>Accessed</w:t>
+      </w:r>
+      <w:proofErr w:type="spellEnd"/>
+      <w:r>
+        <w:rPr>
+          <w:rFonts w:cs="Times"/>
+          <w:lang w:val="da-DK"/>
+        </w:rPr>
+        <w:t xml:space="preserve">: 26 </w:t>
+      </w:r>
+      <w:proofErr w:type="spellStart"/>
+      <w:r>
+        <w:rPr>
+          <w:rFonts w:cs="Times"/>
+          <w:lang w:val="da-DK"/>
+        </w:rPr>
+        <w:t>October</w:t>
+      </w:r>
+      <w:proofErr w:type="spellEnd"/>
+      <w:r>
+        <w:rPr>
+          <w:rFonts w:cs="Times"/>
+          <w:lang w:val="da-DK"/>
+        </w:rPr>
+        <w:t xml:space="preserve"> 2016)</w:t>
+      </w:r>
+    </w:p>
+    <w:p>
       <w:r>
         <w:fldChar w:fldCharType="end"/>
       </w:r>

</xml_diff>

<commit_message>
Further added to the discussion
</commit_message>
<xml_diff>
--- a/A comparison of the Edinburgh Postnatal Depression Scale (EPDS) and the Postpartum Depression Screening Scale (PDSS) for postpartum depression screening.docx
+++ b/A comparison of the Edinburgh Postnatal Depression Scale (EPDS) and the Postpartum Depression Screening Scale (PDSS) for postpartum depression screening.docx
@@ -63,7 +63,7 @@
                                   </w:rPr>
                                   <w:alias w:val="Forfatter"/>
                                   <w:tag w:val=""/>
-                                  <w:id w:val="-441298815"/>
+                                  <w:id w:val="1678386385"/>
                                   <w:dataBinding w:prefixMappings="xmlns:ns0='http://purl.org/dc/elements/1.1/' xmlns:ns1='http://schemas.openxmlformats.org/package/2006/metadata/core-properties' " w:xpath="/ns1:coreProperties[1]/ns0:creator[1]" w:storeItemID="{6C3C8BC8-F283-45AE-878A-BAB7291924A1}"/>
                                   <w15:appearance w15:val="hidden"/>
                                   <w:text/>
@@ -114,7 +114,7 @@
                                     </w:rPr>
                                     <w:alias w:val="Firma"/>
                                     <w:tag w:val=""/>
-                                    <w:id w:val="-924952369"/>
+                                    <w:id w:val="-1057317786"/>
                                     <w:dataBinding w:prefixMappings="xmlns:ns0='http://schemas.openxmlformats.org/officeDocument/2006/extended-properties' " w:xpath="/ns0:Properties[1]/ns0:Company[1]" w:storeItemID="{6668398D-A668-4E3E-A5EB-62B293D839F1}"/>
                                     <w15:appearance w15:val="hidden"/>
                                     <w:text/>
@@ -172,7 +172,7 @@
                             </w:rPr>
                             <w:alias w:val="Forfatter"/>
                             <w:tag w:val=""/>
-                            <w:id w:val="-441298815"/>
+                            <w:id w:val="1678386385"/>
                             <w:dataBinding w:prefixMappings="xmlns:ns0='http://purl.org/dc/elements/1.1/' xmlns:ns1='http://schemas.openxmlformats.org/package/2006/metadata/core-properties' " w:xpath="/ns1:coreProperties[1]/ns0:creator[1]" w:storeItemID="{6C3C8BC8-F283-45AE-878A-BAB7291924A1}"/>
                             <w15:appearance w15:val="hidden"/>
                             <w:text/>
@@ -223,7 +223,7 @@
                               </w:rPr>
                               <w:alias w:val="Firma"/>
                               <w:tag w:val=""/>
-                              <w:id w:val="-924952369"/>
+                              <w:id w:val="-1057317786"/>
                               <w:dataBinding w:prefixMappings="xmlns:ns0='http://schemas.openxmlformats.org/officeDocument/2006/extended-properties' " w:xpath="/ns0:Properties[1]/ns0:Company[1]" w:storeItemID="{6668398D-A668-4E3E-A5EB-62B293D839F1}"/>
                               <w15:appearance w15:val="hidden"/>
                               <w:text/>
@@ -399,11 +399,9 @@
                                 <w:r>
                                   <w:t xml:space="preserve">A comparison of the Edinburgh Postnatal Depression Scale (EPDS) and the Postpartum Depression Screening Scale (PDSS) for </w:t>
                                 </w:r>
-                                <w:proofErr w:type="spellStart"/>
                                 <w:r>
                                   <w:t>peripartum</w:t>
                                 </w:r>
-                                <w:proofErr w:type="spellEnd"/>
                                 <w:r>
                                   <w:t xml:space="preserve"> depression screening</w:t>
                                 </w:r>
@@ -418,7 +416,7 @@
                                   </w:rPr>
                                   <w:alias w:val="Undertitel"/>
                                   <w:tag w:val=""/>
-                                  <w:id w:val="1261407661"/>
+                                  <w:id w:val="1464084464"/>
                                   <w:showingPlcHdr/>
                                   <w:dataBinding w:prefixMappings="xmlns:ns0='http://purl.org/dc/elements/1.1/' xmlns:ns1='http://schemas.openxmlformats.org/package/2006/metadata/core-properties' " w:xpath="/ns1:coreProperties[1]/ns0:subject[1]" w:storeItemID="{6C3C8BC8-F283-45AE-878A-BAB7291924A1}"/>
                                   <w15:appearance w15:val="hidden"/>
@@ -483,11 +481,9 @@
                           <w:r>
                             <w:t xml:space="preserve">A comparison of the Edinburgh Postnatal Depression Scale (EPDS) and the Postpartum Depression Screening Scale (PDSS) for </w:t>
                           </w:r>
-                          <w:proofErr w:type="spellStart"/>
                           <w:r>
                             <w:t>peripartum</w:t>
                           </w:r>
-                          <w:proofErr w:type="spellEnd"/>
                           <w:r>
                             <w:t xml:space="preserve"> depression screening</w:t>
                           </w:r>
@@ -502,7 +498,7 @@
                             </w:rPr>
                             <w:alias w:val="Undertitel"/>
                             <w:tag w:val=""/>
-                            <w:id w:val="-650057677"/>
+                            <w:id w:val="1464084464"/>
                             <w:showingPlcHdr/>
                             <w:dataBinding w:prefixMappings="xmlns:ns0='http://purl.org/dc/elements/1.1/' xmlns:ns1='http://schemas.openxmlformats.org/package/2006/metadata/core-properties' " w:xpath="/ns1:coreProperties[1]/ns0:subject[1]" w:storeItemID="{6C3C8BC8-F283-45AE-878A-BAB7291924A1}"/>
                             <w15:appearance w15:val="hidden"/>
@@ -673,7 +669,55 @@
         </w:p>
         <w:p>
           <w:r>
-            <w:t>Major depressive disorder (MDD)</w:t>
+            <w:t xml:space="preserve">Major </w:t>
+          </w:r>
+          <w:proofErr w:type="spellStart"/>
+          <w:r>
+            <w:t>peri</w:t>
+          </w:r>
+          <w:proofErr w:type="spellEnd"/>
+          <w:r>
+            <w:t>-partum depression</w:t>
+          </w:r>
+          <w:r>
+            <w:t xml:space="preserve"> (M</w:t>
+          </w:r>
+          <w:r>
+            <w:t>PP</w:t>
+          </w:r>
+          <w:r>
+            <w:t>D)</w:t>
+          </w:r>
+        </w:p>
+        <w:p>
+          <w:r>
+            <w:t xml:space="preserve">Minor </w:t>
+          </w:r>
+          <w:proofErr w:type="spellStart"/>
+          <w:r>
+            <w:t>peri</w:t>
+          </w:r>
+          <w:proofErr w:type="spellEnd"/>
+          <w:r>
+            <w:t>-partum depression (</w:t>
+          </w:r>
+          <w:proofErr w:type="spellStart"/>
+          <w:r>
+            <w:t>mPPD</w:t>
+          </w:r>
+          <w:proofErr w:type="spellEnd"/>
+          <w:r>
+            <w:t>)</w:t>
+          </w:r>
+        </w:p>
+        <w:p>
+          <w:r>
+            <w:t>Postpartum Depression Screening Scale (PDSS)</w:t>
+          </w:r>
+        </w:p>
+        <w:p>
+          <w:r>
+            <w:t>Edinburg Postpartum Depression Scale (EPDS)</w:t>
           </w:r>
         </w:p>
         <w:p>
@@ -1627,13 +1671,7 @@
                   <w:rPr>
                     <w:b/>
                   </w:rPr>
-                  <w:t>AUC</w:t>
-                </w:r>
-                <w:r>
-                  <w:rPr>
-                    <w:b/>
-                  </w:rPr>
-                  <w:t xml:space="preserve"> (MDD)</w:t>
+                  <w:t>AUC (MPPD)</w:t>
                 </w:r>
               </w:p>
             </w:tc>
@@ -1653,7 +1691,7 @@
                   <w:spacing w:before="120" w:after="120"/>
                 </w:pPr>
                 <w:r>
-                  <w:t>0.96*</w:t>
+                  <w:t>0.96</w:t>
                 </w:r>
               </w:p>
             </w:tc>
@@ -1673,7 +1711,7 @@
                   <w:spacing w:before="120" w:after="120"/>
                 </w:pPr>
                 <w:r>
-                  <w:t>0.98*</w:t>
+                  <w:t>0.98</w:t>
                 </w:r>
               </w:p>
             </w:tc>
@@ -1692,10 +1730,7 @@
                   <w:spacing w:before="120" w:after="120"/>
                 </w:pPr>
                 <w:r>
-                  <w:t>0.983</w:t>
-                </w:r>
-                <w:r>
-                  <w:t>**</w:t>
+                  <w:t>0.898*</w:t>
                 </w:r>
               </w:p>
             </w:tc>
@@ -1714,10 +1749,129 @@
                   <w:spacing w:before="120" w:after="120"/>
                 </w:pPr>
                 <w:r>
-                  <w:t>0.898</w:t>
-                </w:r>
-                <w:r>
-                  <w:t>**</w:t>
+                  <w:t>0.983*</w:t>
+                </w:r>
+              </w:p>
+            </w:tc>
+          </w:tr>
+          <w:tr>
+            <w:trPr>
+              <w:trHeight w:val="372"/>
+            </w:trPr>
+            <w:tc>
+              <w:tcPr>
+                <w:tcW w:w="3031" w:type="dxa"/>
+                <w:tcBorders>
+                  <w:top w:val="single" w:sz="4" w:space="0" w:color="auto"/>
+                  <w:bottom w:val="single" w:sz="4" w:space="0" w:color="auto"/>
+                  <w:right w:val="single" w:sz="4" w:space="0" w:color="auto"/>
+                </w:tcBorders>
+                <w:vAlign w:val="center"/>
+              </w:tcPr>
+              <w:p>
+                <w:pPr>
+                  <w:spacing w:before="120" w:after="120"/>
+                  <w:rPr>
+                    <w:b/>
+                  </w:rPr>
+                </w:pPr>
+                <w:r>
+                  <w:rPr>
+                    <w:b/>
+                  </w:rPr>
+                  <w:t xml:space="preserve">AUC (MPPD &amp; </w:t>
+                </w:r>
+                <w:proofErr w:type="spellStart"/>
+                <w:r>
+                  <w:rPr>
+                    <w:b/>
+                  </w:rPr>
+                  <w:t>mPPD</w:t>
+                </w:r>
+                <w:proofErr w:type="spellEnd"/>
+                <w:r>
+                  <w:rPr>
+                    <w:b/>
+                  </w:rPr>
+                  <w:t>)</w:t>
+                </w:r>
+              </w:p>
+            </w:tc>
+            <w:tc>
+              <w:tcPr>
+                <w:tcW w:w="1513" w:type="dxa"/>
+                <w:tcBorders>
+                  <w:top w:val="single" w:sz="4" w:space="0" w:color="auto"/>
+                  <w:left w:val="single" w:sz="4" w:space="0" w:color="auto"/>
+                  <w:bottom w:val="single" w:sz="4" w:space="0" w:color="auto"/>
+                  <w:right w:val="single" w:sz="4" w:space="0" w:color="auto"/>
+                </w:tcBorders>
+                <w:vAlign w:val="center"/>
+              </w:tcPr>
+              <w:p>
+                <w:pPr>
+                  <w:spacing w:before="120" w:after="120"/>
+                </w:pPr>
+                <w:r>
+                  <w:t>0.83*</w:t>
+                </w:r>
+              </w:p>
+            </w:tc>
+            <w:tc>
+              <w:tcPr>
+                <w:tcW w:w="1843" w:type="dxa"/>
+                <w:tcBorders>
+                  <w:top w:val="single" w:sz="4" w:space="0" w:color="auto"/>
+                  <w:left w:val="single" w:sz="4" w:space="0" w:color="auto"/>
+                  <w:bottom w:val="single" w:sz="4" w:space="0" w:color="auto"/>
+                  <w:right w:val="single" w:sz="4" w:space="0" w:color="auto"/>
+                </w:tcBorders>
+                <w:vAlign w:val="center"/>
+              </w:tcPr>
+              <w:p>
+                <w:pPr>
+                  <w:spacing w:before="120" w:after="120"/>
+                </w:pPr>
+                <w:r>
+                  <w:t>0.91*</w:t>
+                </w:r>
+              </w:p>
+            </w:tc>
+            <w:tc>
+              <w:tcPr>
+                <w:tcW w:w="1418" w:type="dxa"/>
+                <w:tcBorders>
+                  <w:top w:val="single" w:sz="4" w:space="0" w:color="auto"/>
+                  <w:left w:val="single" w:sz="4" w:space="0" w:color="auto"/>
+                  <w:bottom w:val="single" w:sz="4" w:space="0" w:color="auto"/>
+                </w:tcBorders>
+                <w:vAlign w:val="center"/>
+              </w:tcPr>
+              <w:p>
+                <w:pPr>
+                  <w:spacing w:before="120" w:after="120"/>
+                </w:pPr>
+                <w:r>
+                  <w:t>0.822*</w:t>
+                </w:r>
+              </w:p>
+            </w:tc>
+            <w:tc>
+              <w:tcPr>
+                <w:tcW w:w="1716" w:type="dxa"/>
+                <w:tcBorders>
+                  <w:top w:val="single" w:sz="4" w:space="0" w:color="auto"/>
+                  <w:left w:val="single" w:sz="4" w:space="0" w:color="auto"/>
+                  <w:bottom w:val="single" w:sz="4" w:space="0" w:color="auto"/>
+                </w:tcBorders>
+                <w:vAlign w:val="center"/>
+              </w:tcPr>
+              <w:p>
+                <w:pPr>
+                  <w:spacing w:before="120" w:after="120"/>
+                </w:pPr>
+                <w:r>
+                  <w:t>0.979*</w:t>
                 </w:r>
               </w:p>
             </w:tc>
@@ -1839,10 +1993,7 @@
                   <w:spacing w:before="120" w:after="120"/>
                 </w:pPr>
                 <w:r>
-                  <w:t>Yes</w:t>
-                </w:r>
-                <w:r>
-                  <w:t xml:space="preserve"> (interviewer blind to scores)</w:t>
+                  <w:t>Yes (interviewer blind to scores)</w:t>
                 </w:r>
               </w:p>
             </w:tc>
@@ -1862,10 +2013,7 @@
                   <w:spacing w:before="120" w:after="120"/>
                 </w:pPr>
                 <w:r>
-                  <w:t>No</w:t>
-                </w:r>
-                <w:r>
-                  <w:t xml:space="preserve"> (only high-risk women interviewed)</w:t>
+                  <w:t>No (only high-risk women interviewed)</w:t>
                 </w:r>
               </w:p>
             </w:tc>
@@ -1940,26 +2088,7 @@
                                   <w:rPr>
                                     <w:i/>
                                   </w:rPr>
-                                  <w:t>*</w:t>
-                                </w:r>
-                                <w:r>
-                                  <w:rPr>
-                                    <w:i/>
-                                  </w:rPr>
-                                  <w:t xml:space="preserve"> EPDS vs. PDSS not statistically significant (p = 0.4)</w:t>
-                                </w:r>
-                              </w:p>
-                              <w:p>
-                                <w:pPr>
-                                  <w:rPr>
-                                    <w:i/>
-                                  </w:rPr>
-                                </w:pPr>
-                                <w:r>
-                                  <w:rPr>
-                                    <w:i/>
-                                  </w:rPr>
-                                  <w:t>** EPDS vs. PDSS statistically significant (p &lt; 0.001)</w:t>
+                                  <w:t>* EPDS vs. PDSS statistically significant (p &lt; 0.001)</w:t>
                                 </w:r>
                               </w:p>
                               <w:p/>
@@ -1995,26 +2124,7 @@
                             <w:rPr>
                               <w:i/>
                             </w:rPr>
-                            <w:t>*</w:t>
-                          </w:r>
-                          <w:r>
-                            <w:rPr>
-                              <w:i/>
-                            </w:rPr>
-                            <w:t xml:space="preserve"> EPDS vs. PDSS not statistically significant (p = 0.4)</w:t>
-                          </w:r>
-                        </w:p>
-                        <w:p>
-                          <w:pPr>
-                            <w:rPr>
-                              <w:i/>
-                            </w:rPr>
-                          </w:pPr>
-                          <w:r>
-                            <w:rPr>
-                              <w:i/>
-                            </w:rPr>
-                            <w:t>** EPDS vs. PDSS statistically significant (p &lt; 0.001)</w:t>
+                            <w:t>* EPDS vs. PDSS statistically significant (p &lt; 0.001)</w:t>
                           </w:r>
                         </w:p>
                         <w:p/>
@@ -2102,19 +2212,34 @@
         <w:p/>
         <w:p>
           <w:r>
-            <w:t>T</w:t>
-          </w:r>
-          <w:r>
-            <w:t xml:space="preserve">he articles employ different confirmatory tests. </w:t>
-          </w:r>
-          <w:r>
-            <w:t>The confirmatory tests have been reported as comparable with a Cohen’s kappa of 0.84 for MDD</w:t>
+            <w:t xml:space="preserve">Beck et al. examine postpartum whereas Zhao et al. examine antepartum. </w:t>
+          </w:r>
+          <w:r>
+            <w:t xml:space="preserve">In the DSM-V, depressive disorders can be appended the qualifier ‘with peripartum onset’ if </w:t>
+          </w:r>
+          <w:r>
+            <w:t>manifestation</w:t>
+          </w:r>
+          <w:r>
+            <w:t xml:space="preserve"> </w:t>
+          </w:r>
+          <w:r>
+            <w:t>is</w:t>
+          </w:r>
+          <w:r>
+            <w:t xml:space="preserve"> during pregnancy or i</w:t>
+          </w:r>
+          <w:r>
+            <w:t>n the 4</w:t>
+          </w:r>
+          <w:r>
+            <w:t xml:space="preserve"> weeks following birth</w:t>
           </w:r>
           <w:r>
             <w:fldChar w:fldCharType="begin"/>
           </w:r>
           <w:r>
-            <w:instrText xml:space="preserve"> ADDIN PAPERS2_CITATIONS &lt;citation&gt;&lt;uuid&gt;6063876D-D83F-4BAA-B4E5-AC6F64692E59&lt;/uuid&gt;&lt;priority&gt;0&lt;/priority&gt;&lt;publications&gt;&lt;publication&gt;&lt;volume&gt;59 Suppl 20&lt;/volume&gt;&lt;publication_date&gt;99199800001200000000200000&lt;/publication_date&gt;&lt;institution&gt;University of South Florida College of Medicine, Tampa 33613, USA.&lt;/institution&gt;&lt;startpage&gt;22&lt;/startpage&gt;&lt;title&gt;The Mini-International Neuropsychiatric Interview (M.I.N.I.): the development and validation of a structured diagnostic psychiatric interview for DSM-IV and ICD-10.&lt;/title&gt;&lt;uuid&gt;03A10F7B-95D0-4DFA-AB92-8B63236298BD&lt;/uuid&gt;&lt;subtype&gt;400&lt;/subtype&gt;&lt;endpage&gt;33-quiz 34-57&lt;/endpage&gt;&lt;type&gt;400&lt;/type&gt;&lt;url&gt;http://eutils.ncbi.nlm.nih.gov/entrez/eutils/elink.fcgi?dbfrom=pubmed&amp;amp;id=9881538&amp;amp;retmode=ref&amp;amp;cmd=prlinks&lt;/url&gt;&lt;bundle&gt;&lt;publication&gt;&lt;title&gt;The Journal of clinical psychiatry&lt;/title&gt;&lt;type&gt;-100&lt;/type&gt;&lt;subtype&gt;-100&lt;/subtype&gt;&lt;uuid&gt;00C7DB67-2C73-4979-86F6-E3589C0C57AE&lt;/uuid&gt;&lt;/publication&gt;&lt;/bundle&gt;&lt;authors&gt;&lt;author&gt;&lt;firstName&gt;D&lt;/firstName&gt;&lt;middleNames&gt;V&lt;/middleNames&gt;&lt;lastName&gt;Sheehan&lt;/lastName&gt;&lt;/author&gt;&lt;author&gt;&lt;firstName&gt;Y&lt;/firstName&gt;&lt;lastName&gt;Lecrubier&lt;/lastName&gt;&lt;/author&gt;&lt;author&gt;&lt;firstName&gt;K&lt;/firstName&gt;&lt;middleNames&gt;H&lt;/middleNames&gt;&lt;lastName&gt;Sheehan&lt;/lastName&gt;&lt;/author&gt;&lt;author&gt;&lt;firstName&gt;P&lt;/firstName&gt;&lt;lastName&gt;Amorim&lt;/lastName&gt;&lt;/author&gt;&lt;author&gt;&lt;firstName&gt;J&lt;/firstName&gt;&lt;lastName&gt;Janavs&lt;/lastName&gt;&lt;/author&gt;&lt;author&gt;&lt;firstName&gt;E&lt;/firstName&gt;&lt;lastName&gt;Weiller&lt;/lastName&gt;&lt;/author&gt;&lt;author&gt;&lt;firstName&gt;T&lt;/firstName&gt;&lt;lastName&gt;Hergueta&lt;/lastName&gt;&lt;/author&gt;&lt;author&gt;&lt;firstName&gt;R&lt;/firstName&gt;&lt;lastName&gt;Baker&lt;/lastName&gt;&lt;/author&gt;&lt;author&gt;&lt;firstName&gt;G&lt;/firstName&gt;&lt;middleNames&gt;C&lt;/middleNames&gt;&lt;lastName&gt;Dunbar&lt;/lastName&gt;&lt;/author&gt;&lt;/authors&gt;&lt;/publication&gt;&lt;/publications&gt;&lt;cites&gt;&lt;/cites&gt;&lt;/citation&gt;</w:instrText>
+            <w:instrText xml:space="preserve"> ADDIN PAPERS2_CITATIONS &lt;citation&gt;&lt;uuid&gt;C4A525C7-762D-44F5-BBE4-34AE4F074D4E&lt;/uuid&gt;&lt;priority&gt;0&lt;/priority&gt;&lt;publications&gt;&lt;publication&gt;&lt;publication_date&gt;99201300001200000000200000&lt;/publication_date&gt;&lt;startpage&gt;186&lt;/startpage&gt;&lt;title&gt;Diagnostic and statistical manual of mental disorders : DSM-5.&lt;/title&gt;&lt;uuid&gt;68326488-1400-49F6-97EC-D09FC772FD0B&lt;/uuid&gt;&lt;subtype&gt;0&lt;/subtype&gt;&lt;publisher&gt;dsm.psychiatryonline.org&lt;/publisher&gt;&lt;type&gt;0&lt;/type&gt;&lt;endpage&gt;187&lt;/endpage&gt;&lt;url&gt;http://dsm.psychiatryonline.org/book.aspx?bookid=556&lt;/url&gt;&lt;authors&gt;&lt;author&gt;&lt;firstName&gt;American&lt;/firstName&gt;&lt;middleNames&gt;Psychiatric&lt;/middleNames&gt;&lt;lastName&gt;Association&lt;/lastName&gt;&lt;/author&gt;&lt;author&gt;&lt;firstName&gt;DSM-5&lt;/firstName&gt;&lt;middleNames&gt;Task&lt;/middleNames&gt;&lt;lastName&gt;Force&lt;/lastName&gt;&lt;/author&gt;&lt;/authors&gt;&lt;/publication&gt;&lt;/publications&gt;&lt;cites&gt;&lt;/cites&gt;&lt;/citation&gt;</w:instrText>
           </w:r>
           <w:r>
             <w:fldChar w:fldCharType="separate"/>
@@ -2122,48 +2247,46 @@
           <w:r>
             <w:rPr>
               <w:rFonts w:cs="Times"/>
+              <w:vertAlign w:val="superscript"/>
               <w:lang w:val="da-DK"/>
             </w:rPr>
-            <w:t>{Sheehan:1998ua}</w:t>
+            <w:t>1</w:t>
           </w:r>
           <w:r>
             <w:fldChar w:fldCharType="end"/>
           </w:r>
           <w:r>
-            <w:t>.</w:t>
-          </w:r>
-          <w:r>
-            <w:t xml:space="preserve"> This indicates that the confirmatory tests are comparable.</w:t>
+            <w:t>. Therefore, ante- and postpartum depression are not examined as two separate constructs in this thesis.</w:t>
           </w:r>
         </w:p>
         <w:p/>
         <w:p>
           <w:r>
-            <w:t>Both the language of the confirmatory test and the screening t</w:t>
-          </w:r>
-          <w:r>
-            <w:t xml:space="preserve">est differ between the studies.  </w:t>
+            <w:t xml:space="preserve">Zhao et al. exclusively examine women with obstetric complications. </w:t>
+          </w:r>
+          <w:r>
+            <w:t>Obst</w:t>
+          </w:r>
+          <w:r>
+            <w:t>etric complications are a stressor, but there is no reason to believe that they will change the peripartum depression construct in a way that will favour either scale, seeing as neither scale contains questions regarding obstetric complications.</w:t>
           </w:r>
         </w:p>
         <w:p/>
         <w:p>
           <w:r>
-            <w:t>For the confirmatory tests, the Chinese version of the M.I.N.I. has been show</w:t>
-          </w:r>
-          <w:r>
-            <w:t>n</w:t>
-          </w:r>
-          <w:r>
-            <w:t xml:space="preserve"> to correlate with the</w:t>
-          </w:r>
-          <w:r>
-            <w:t xml:space="preserve"> DSM-IV interview in Chinese</w:t>
+            <w:t>T</w:t>
+          </w:r>
+          <w:r>
+            <w:t xml:space="preserve">he articles employ different confirmatory tests. </w:t>
+          </w:r>
+          <w:r>
+            <w:t>The confirmatory tests have been reported as comparable with a Cohen’s kappa of 0.84 for MDD</w:t>
           </w:r>
           <w:r>
             <w:fldChar w:fldCharType="begin"/>
           </w:r>
           <w:r>
-            <w:instrText xml:space="preserve"> ADDIN PAPERS2_CITATIONS &lt;citation&gt;&lt;uuid&gt;732A3CC2-F6A5-427D-ADFB-89F2987247CD&lt;/uuid&gt;&lt;priority&gt;0&lt;/priority&gt;&lt;publications&gt;&lt;publication&gt;&lt;publication_date&gt;99200900001200000000200000&lt;/publication_date&gt;&lt;number&gt;07&lt;/number&gt;&lt;title&gt;Evaluation of the Reliability and Validity of Chinese Version of the Mini-International Neuropsychiatric Interview in Patients with Mental Disorders&lt;/title&gt;&lt;uuid&gt;9CE5FE95-8033-4D16-894B-AEFFEC440380&lt;/uuid&gt;&lt;subtype&gt;400&lt;/subtype&gt;&lt;type&gt;400&lt;/type&gt;&lt;url&gt;http://en.cnki.com.cn/Article_en/CJFDTOTAL-ZXWS200907015.htm&lt;/url&gt;&lt;bundle&gt;&lt;publication&gt;&lt;title&gt;Chinese Mental Health Journal&lt;/title&gt;&lt;type&gt;-100&lt;/type&gt;&lt;subtype&gt;-100&lt;/subtype&gt;&lt;uuid&gt;A2FAAAF9-71C7-4D9F-8F1B-D2480FCD7842&lt;/uuid&gt;&lt;/publication&gt;&lt;/bundle&gt;&lt;authors&gt;&lt;author&gt;&lt;firstName&gt;Si&lt;/firstName&gt;&lt;lastName&gt;Tian-Mei&lt;/lastName&gt;&lt;/author&gt;&lt;author&gt;&lt;firstName&gt;Wei-Min&lt;/firstName&gt;&lt;lastName&gt;Dang&lt;/lastName&gt;&lt;/author&gt;&lt;author&gt;&lt;firstName&gt;Yun-Ai&lt;/firstName&gt;&lt;lastName&gt;Se&lt;/lastName&gt;&lt;/author&gt;&lt;author&gt;&lt;firstName&gt;Jing-Xu&lt;/firstName&gt;&lt;lastName&gt;Chen&lt;/lastName&gt;&lt;/author&gt;&lt;/authors&gt;&lt;/publication&gt;&lt;/publications&gt;&lt;cites&gt;&lt;/cites&gt;&lt;/citation&gt;</w:instrText>
+            <w:instrText xml:space="preserve"> ADDIN PAPERS2_CITATIONS &lt;citation&gt;&lt;uuid&gt;7FE360A3-C0D6-4AFC-918F-C2F77A5429FC&lt;/uuid&gt;&lt;priority&gt;0&lt;/priority&gt;&lt;publications&gt;&lt;publication&gt;&lt;volume&gt;59 Suppl 20&lt;/volume&gt;&lt;publication_date&gt;99199800001200000000200000&lt;/publication_date&gt;&lt;institution&gt;University of South Florida College of Medicine, Tampa 33613, USA.&lt;/institution&gt;&lt;startpage&gt;22&lt;/startpage&gt;&lt;title&gt;The Mini-International Neuropsychiatric Interview (M.I.N.I.): the development and validation of a structured diagnostic psychiatric interview for DSM-IV and ICD-10.&lt;/title&gt;&lt;uuid&gt;03A10F7B-95D0-4DFA-AB92-8B63236298BD&lt;/uuid&gt;&lt;subtype&gt;400&lt;/subtype&gt;&lt;endpage&gt;33-quiz 34-57&lt;/endpage&gt;&lt;type&gt;400&lt;/type&gt;&lt;url&gt;http://eutils.ncbi.nlm.nih.gov/entrez/eutils/elink.fcgi?dbfrom=pubmed&amp;amp;id=9881538&amp;amp;retmode=ref&amp;amp;cmd=prlinks&lt;/url&gt;&lt;bundle&gt;&lt;publication&gt;&lt;title&gt;The Journal of clinical psychiatry&lt;/title&gt;&lt;type&gt;-100&lt;/type&gt;&lt;subtype&gt;-100&lt;/subtype&gt;&lt;uuid&gt;00C7DB67-2C73-4979-86F6-E3589C0C57AE&lt;/uuid&gt;&lt;/publication&gt;&lt;/bundle&gt;&lt;authors&gt;&lt;author&gt;&lt;firstName&gt;D&lt;/firstName&gt;&lt;middleNames&gt;V&lt;/middleNames&gt;&lt;lastName&gt;Sheehan&lt;/lastName&gt;&lt;/author&gt;&lt;author&gt;&lt;firstName&gt;Y&lt;/firstName&gt;&lt;lastName&gt;Lecrubier&lt;/lastName&gt;&lt;/author&gt;&lt;author&gt;&lt;firstName&gt;K&lt;/firstName&gt;&lt;middleNames&gt;H&lt;/middleNames&gt;&lt;lastName&gt;Sheehan&lt;/lastName&gt;&lt;/author&gt;&lt;author&gt;&lt;firstName&gt;P&lt;/firstName&gt;&lt;lastName&gt;Amorim&lt;/lastName&gt;&lt;/author&gt;&lt;author&gt;&lt;firstName&gt;J&lt;/firstName&gt;&lt;lastName&gt;Janavs&lt;/lastName&gt;&lt;/author&gt;&lt;author&gt;&lt;firstName&gt;E&lt;/firstName&gt;&lt;lastName&gt;Weiller&lt;/lastName&gt;&lt;/author&gt;&lt;author&gt;&lt;firstName&gt;T&lt;/firstName&gt;&lt;lastName&gt;Hergueta&lt;/lastName&gt;&lt;/author&gt;&lt;author&gt;&lt;firstName&gt;R&lt;/firstName&gt;&lt;lastName&gt;Baker&lt;/lastName&gt;&lt;/author&gt;&lt;author&gt;&lt;firstName&gt;G&lt;/firstName&gt;&lt;middleNames&gt;C&lt;/middleNames&gt;&lt;lastName&gt;Dunbar&lt;/lastName&gt;&lt;/author&gt;&lt;/authors&gt;&lt;/publication&gt;&lt;/publications&gt;&lt;cites&gt;&lt;/cites&gt;&lt;/citation&gt;</w:instrText>
           </w:r>
           <w:r>
             <w:fldChar w:fldCharType="separate"/>
@@ -2171,41 +2294,192 @@
           <w:r>
             <w:rPr>
               <w:rFonts w:cs="Times"/>
+              <w:vertAlign w:val="superscript"/>
               <w:lang w:val="da-DK"/>
             </w:rPr>
-            <w:t>{TianMei:2009ww}</w:t>
+            <w:t>2</w:t>
           </w:r>
           <w:r>
             <w:fldChar w:fldCharType="end"/>
           </w:r>
           <w:r>
-            <w:t xml:space="preserve">. However, the comparability of the Chinese and English versions of the DSM-IV interview </w:t>
-          </w:r>
-          <w:r>
-            <w:t>is not sufficiently accounted for</w:t>
-          </w:r>
-          <w:r>
             <w:t>.</w:t>
           </w:r>
           <w:r>
-            <w:t xml:space="preserve"> This weakens a comparison of the studies.</w:t>
+            <w:t xml:space="preserve"> This indicates that the confirmatory tests are comparable.</w:t>
           </w:r>
         </w:p>
         <w:p/>
         <w:p>
-          <w:proofErr w:type="spellStart"/>
+          <w:r>
+            <w:t>Both the language of the confirmatory test and the screening t</w:t>
+          </w:r>
+          <w:r>
+            <w:t>e</w:t>
+          </w:r>
+          <w:r>
+            <w:t xml:space="preserve">st differ between the studies. </w:t>
+          </w:r>
+          <w:r>
+            <w:t>For the confirmatory tests, the Chinese version of the M.I.N.I. has been show</w:t>
+          </w:r>
+          <w:r>
+            <w:t>n</w:t>
+          </w:r>
+          <w:r>
+            <w:t xml:space="preserve"> to correlate with the</w:t>
+          </w:r>
+          <w:r>
+            <w:t xml:space="preserve"> DSM-IV interview in Chinese</w:t>
+          </w:r>
+          <w:r>
+            <w:fldChar w:fldCharType="begin"/>
+          </w:r>
+          <w:r>
+            <w:instrText xml:space="preserve"> ADDIN PAPERS2_CITATIONS &lt;citation&gt;&lt;uuid&gt;13159162-DBE5-472D-8A97-E76CB4431BA4&lt;/uuid&gt;&lt;priority&gt;0&lt;/priority&gt;&lt;publications&gt;&lt;publication&gt;&lt;publication_date&gt;99200900001200000000200000&lt;/publication_date&gt;&lt;number&gt;07&lt;/number&gt;&lt;title&gt;Evaluation of the Reliability and Validity of Chinese Version of the Mini-International Neuropsychiatric Interview in Patients with Mental Disorders&lt;/title&gt;&lt;uuid&gt;9CE5FE95-8033-4D16-894B-AEFFEC440380&lt;/uuid&gt;&lt;subtype&gt;400&lt;/subtype&gt;&lt;type&gt;400&lt;/type&gt;&lt;url&gt;http://en.cnki.com.cn/Article_en/CJFDTOTAL-ZXWS200907015.htm&lt;/url&gt;&lt;bundle&gt;&lt;publication&gt;&lt;title&gt;Chinese Mental Health Journal&lt;/title&gt;&lt;type&gt;-100&lt;/type&gt;&lt;subtype&gt;-100&lt;/subtype&gt;&lt;uuid&gt;A2FAAAF9-71C7-4D9F-8F1B-D2480FCD7842&lt;/uuid&gt;&lt;/publication&gt;&lt;/bundle&gt;&lt;authors&gt;&lt;author&gt;&lt;firstName&gt;Si&lt;/firstName&gt;&lt;lastName&gt;Tian-Mei&lt;/lastName&gt;&lt;/author&gt;&lt;author&gt;&lt;firstName&gt;Wei-Min&lt;/firstName&gt;&lt;lastName&gt;Dang&lt;/lastName&gt;&lt;/author&gt;&lt;author&gt;&lt;firstName&gt;Yun-Ai&lt;/firstName&gt;&lt;lastName&gt;Se&lt;/lastName&gt;&lt;/author&gt;&lt;author&gt;&lt;firstName&gt;Jing-Xu&lt;/firstName&gt;&lt;lastName&gt;Chen&lt;/lastName&gt;&lt;/author&gt;&lt;/authors&gt;&lt;/publication&gt;&lt;/publications&gt;&lt;cites&gt;&lt;/cites&gt;&lt;/citation&gt;</w:instrText>
+          </w:r>
+          <w:r>
+            <w:fldChar w:fldCharType="separate"/>
+          </w:r>
           <w:r>
             <w:rPr>
-              <w:highlight w:val="yellow"/>
+              <w:rFonts w:cs="Times"/>
+              <w:vertAlign w:val="superscript"/>
+              <w:lang w:val="da-DK"/>
             </w:rPr>
-            <w:t>Fortsæt</w:t>
-          </w:r>
-          <w:proofErr w:type="spellEnd"/>
+            <w:t>3</w:t>
+          </w:r>
+          <w:r>
+            <w:fldChar w:fldCharType="end"/>
+          </w:r>
+          <w:r>
+            <w:t xml:space="preserve">. However, the comparability of the Chinese and English versions of the DSM-IV interview </w:t>
+          </w:r>
+          <w:r>
+            <w:t>is not sufficiently accounted for</w:t>
+          </w:r>
+          <w:r>
+            <w:t>.</w:t>
+          </w:r>
+          <w:r>
+            <w:t xml:space="preserve"> This weakens a comparison of the studies.</w:t>
+          </w:r>
+        </w:p>
+        <w:p/>
+        <w:p>
+          <w:r>
+            <w:t xml:space="preserve">Furthermore, </w:t>
+          </w:r>
+          <w:r>
+            <w:t xml:space="preserve">variation in the cultural manifestations of depression can </w:t>
+          </w:r>
+          <w:r>
+            <w:t xml:space="preserve">affect the difference </w:t>
+          </w:r>
+          <w:r>
+            <w:t>between the results of the two studies if one test’s questions more adequately encompass the dimensions of one culture. A generalized recommendation across cultures can therefore be dubious.</w:t>
+          </w:r>
+          <w:r>
+            <w:t xml:space="preserve"> Given that both studies favour </w:t>
+          </w:r>
+          <w:r>
+            <w:t xml:space="preserve">the PDSS, this effect </w:t>
+          </w:r>
+          <w:r>
+            <w:t>does not appear to</w:t>
+          </w:r>
+          <w:r>
+            <w:t xml:space="preserve"> influence the comparison critically.</w:t>
+          </w:r>
+        </w:p>
+        <w:p/>
+        <w:p>
+          <w:r>
+            <w:t xml:space="preserve">For an analysis of a screening tool to be meaningful, a suitable confirmatory test must be used. In the case of depression, the gold standard is a DSM-structured or semi-structured diagnostic </w:t>
+          </w:r>
+          <w:r>
+            <w:lastRenderedPageBreak/>
+            <w:t>interview. Whether this choice is valid is ou</w:t>
+          </w:r>
+          <w:r>
+            <w:t>tside the scope of this thesis.</w:t>
+          </w:r>
+          <w:r>
+            <w:t xml:space="preserve"> </w:t>
+          </w:r>
+          <w:r>
+            <w:t>T</w:t>
+          </w:r>
+          <w:r>
+            <w:t xml:space="preserve">he </w:t>
+          </w:r>
+          <w:r>
+            <w:t>interview</w:t>
+          </w:r>
+          <w:r>
+            <w:t xml:space="preserve"> </w:t>
+          </w:r>
+          <w:r>
+            <w:t>appears to have sufficient inte</w:t>
+          </w:r>
+          <w:r>
+            <w:t>r</w:t>
+          </w:r>
+          <w:r>
+            <w:t>r</w:t>
+          </w:r>
+          <w:r>
+            <w:t xml:space="preserve">ater reliability </w:t>
+          </w:r>
+          <w:r>
+            <w:t>with Cohen’s kappas between .7 and 1 for each dimension</w:t>
+          </w:r>
+          <w:r>
+            <w:fldChar w:fldCharType="begin"/>
+          </w:r>
+          <w:r>
+            <w:instrText xml:space="preserve"> ADDIN PAPERS2_CITATIONS &lt;citation&gt;&lt;uuid&gt;6EDAB23F-1C0F-47D3-8F35-B920D1F12CB0&lt;/uuid&gt;&lt;priority&gt;0&lt;/priority&gt;&lt;publications&gt;&lt;publication&gt;&lt;uuid&gt;3AC426F5-F8B9-4494-9638-064791CCD56F&lt;/uuid&gt;&lt;volume&gt;11&lt;/volume&gt;&lt;startpage&gt;279&lt;/startpage&gt;&lt;publication_date&gt;99199700001200000000200000&lt;/publication_date&gt;&lt;url&gt;http://eutils.ncbi.nlm.nih.gov/entrez/eutils/elink.fcgi?dbfrom=pubmed&amp;amp;id=9348491&amp;amp;retmode=ref&amp;amp;cmd=prlinks&lt;/url&gt;&lt;citekey&gt;Maffei:1997vg&lt;/citekey&gt;&lt;type&gt;400&lt;/type&gt;&lt;title&gt;Interrater reliability and internal consistency of the structured clinical interview for DSM-IV axis II personality disorders (SCID-II), version 2.0.&lt;/title&gt;&lt;institution&gt;Istituto Scientifico Ospedale San Raffaele, Department of Neuropsychiatric Sciences, University of Milan School of Medicine, Italy.&lt;/institution&gt;&lt;number&gt;3&lt;/number&gt;&lt;subtype&gt;400&lt;/subtype&gt;&lt;endpage&gt;284&lt;/endpage&gt;&lt;bundle&gt;&lt;publication&gt;&lt;title&gt;Journal of personality disorders&lt;/title&gt;&lt;type&gt;-100&lt;/type&gt;&lt;subtype&gt;-100&lt;/subtype&gt;&lt;uuid&gt;5D7E5E73-F4B0-4D4A-8173-FF1B9AE27D6A&lt;/uuid&gt;&lt;/publication&gt;&lt;/bundle&gt;&lt;authors&gt;&lt;author&gt;&lt;firstName&gt;C&lt;/firstName&gt;&lt;lastName&gt;Maffei&lt;/lastName&gt;&lt;/author&gt;&lt;author&gt;&lt;firstName&gt;A&lt;/firstName&gt;&lt;lastName&gt;Fossati&lt;/lastName&gt;&lt;/author&gt;&lt;author&gt;&lt;firstName&gt;I&lt;/firstName&gt;&lt;lastName&gt;Agostoni&lt;/lastName&gt;&lt;/author&gt;&lt;author&gt;&lt;firstName&gt;A&lt;/firstName&gt;&lt;lastName&gt;Barraco&lt;/lastName&gt;&lt;/author&gt;&lt;author&gt;&lt;firstName&gt;M&lt;/firstName&gt;&lt;lastName&gt;Bagnato&lt;/lastName&gt;&lt;/author&gt;&lt;author&gt;&lt;firstName&gt;D&lt;/firstName&gt;&lt;lastName&gt;Deborah&lt;/lastName&gt;&lt;/author&gt;&lt;author&gt;&lt;firstName&gt;C&lt;/firstName&gt;&lt;lastName&gt;Namia&lt;/lastName&gt;&lt;/author&gt;&lt;author&gt;&lt;firstName&gt;L&lt;/firstName&gt;&lt;lastName&gt;Novella&lt;/lastName&gt;&lt;/author&gt;&lt;author&gt;&lt;firstName&gt;M&lt;/firstName&gt;&lt;lastName&gt;Petrachi&lt;/lastName&gt;&lt;/author&gt;&lt;/authors&gt;&lt;/publication&gt;&lt;publication&gt;&lt;type&gt;400&lt;/type&gt;&lt;accepted_date&gt;99201610261200000000222000&lt;/accepted_date&gt;&lt;title&gt;What is the relaibility of the SCID-II?&lt;/title&gt;&lt;url&gt;http://www.scid4.org/psychometric/scidII_reliability.html&lt;/url&gt;&lt;subtype&gt;403&lt;/subtype&gt;&lt;uuid&gt;163A59E1-28D8-4E0C-B3C8-DA25B6FD0E95&lt;/uuid&gt;&lt;bundle&gt;&lt;publication&gt;&lt;title&gt;scid.org&lt;/title&gt;&lt;type&gt;-300&lt;/type&gt;&lt;subtype&gt;-300&lt;/subtype&gt;&lt;uuid&gt;CA3FB224-C48A-4A32-8A45-F9E4AF1C8D58&lt;/uuid&gt;&lt;/publication&gt;&lt;/bundle&gt;&lt;/publication&gt;&lt;/publications&gt;&lt;cites&gt;&lt;/cites&gt;&lt;/citation&gt;</w:instrText>
+          </w:r>
+          <w:r>
+            <w:fldChar w:fldCharType="separate"/>
+          </w:r>
           <w:r>
             <w:rPr>
-              <w:highlight w:val="yellow"/>
+              <w:rFonts w:cs="Times"/>
+              <w:vertAlign w:val="superscript"/>
+              <w:lang w:val="da-DK"/>
             </w:rPr>
-            <w:t xml:space="preserve"> her</w:t>
+            <w:t>4,5</w:t>
+          </w:r>
+          <w:r>
+            <w:fldChar w:fldCharType="end"/>
+          </w:r>
+          <w:r>
+            <w:t>.</w:t>
+          </w:r>
+          <w:r>
+            <w:t xml:space="preserve"> </w:t>
+          </w:r>
+        </w:p>
+        <w:p/>
+        <w:p>
+          <w:r>
+            <w:t xml:space="preserve">However, every interviewer can affect the interview differently. </w:t>
+          </w:r>
+          <w:r>
+            <w:t>It is therefore vital that the interviewer is blind to the scores of the screening test</w:t>
+          </w:r>
+          <w:r>
+            <w:t xml:space="preserve"> and, in the case of multiple interviewers, their concordance is assessed.</w:t>
+          </w:r>
+          <w:r>
+            <w:t xml:space="preserve"> If the interviewer preferentially diagnoses patients as depressed if they scored highly on one test, </w:t>
+          </w:r>
+          <w:r>
+            <w:t>this test’s sensitivity and specificity will be artificially inflated</w:t>
+          </w:r>
+          <w:r>
+            <w:t>.</w:t>
           </w:r>
           <w:bookmarkStart w:id="0" w:name="_GoBack"/>
           <w:bookmarkEnd w:id="0"/>
@@ -2213,51 +2487,112 @@
         <w:p/>
         <w:p>
           <w:r>
-            <w:t>For an analysis of a screening tool to be meaningful, a suitable confirmatory test must be used. In the case of depression, the gold standard is a DSM-structured or semi-structured diagnostic interview. Whether this choice is</w:t>
-          </w:r>
-          <w:r>
-            <w:t xml:space="preserve"> psychometrically</w:t>
-          </w:r>
-          <w:r>
-            <w:t xml:space="preserve"> valid is ou</w:t>
-          </w:r>
-          <w:r>
-            <w:t>tside the scope of this thesis.</w:t>
+            <w:t>In Beck et al. the intervi</w:t>
+          </w:r>
+          <w:r>
+            <w:t>e</w:t>
+          </w:r>
+          <w:r>
+            <w:t>wer is a nurse psychotherapist</w:t>
+          </w:r>
+          <w:r>
+            <w:t xml:space="preserve">. There is no explicit information on whether multiple therapists are used. </w:t>
+          </w:r>
+          <w:r>
+            <w:t>The intervi</w:t>
+          </w:r>
+          <w:r>
+            <w:t>e</w:t>
+          </w:r>
+          <w:r>
+            <w:t xml:space="preserve">wer is blind to the screening results. </w:t>
+          </w:r>
+        </w:p>
+        <w:p/>
+        <w:p>
+          <w:r>
+            <w:t>In Zhao et al.</w:t>
+          </w:r>
+          <w:r>
+            <w:t xml:space="preserve"> confirmatory testing is done with the M.I.N.I. by the trained research assistant. </w:t>
+          </w:r>
+          <w:r>
+            <w:t>The scale is designed for use with minimal training and the selection of interviewer is therefore appropriate.</w:t>
+          </w:r>
+          <w:r>
+            <w:t xml:space="preserve"> There is no explicit statement of blinding of the interviewer. </w:t>
+          </w:r>
+          <w:r>
+            <w:t xml:space="preserve">Therefore, there’s a risk of misclassification. If this misclassification by the interviewer is non-random, </w:t>
+          </w:r>
+          <w:r>
+            <w:t xml:space="preserve">i.e. the interviewer </w:t>
+          </w:r>
+          <w:r>
+            <w:t xml:space="preserve">exhibits preference towards the results of either questionnaire, </w:t>
+          </w:r>
+          <w:r>
+            <w:t>it can</w:t>
+          </w:r>
+          <w:r>
+            <w:t xml:space="preserve"> increase the specificity and sensitivity of this questionnaire, while decreasing the corresponding values for the other questionnaire</w:t>
+          </w:r>
+          <w:r>
+            <w:t xml:space="preserve">. </w:t>
+          </w:r>
+        </w:p>
+        <w:p/>
+        <w:p>
+          <w:r>
+            <w:t>The questionnaire reliability is</w:t>
+          </w:r>
+          <w:r>
+            <w:t xml:space="preserve"> accessed</w:t>
+          </w:r>
+          <w:r>
+            <w:t xml:space="preserve"> by the mean correlation coefficient between all possible split-halves of the questionnaire,</w:t>
           </w:r>
           <w:r>
             <w:t xml:space="preserve"> </w:t>
           </w:r>
           <w:r>
-            <w:t>T</w:t>
-          </w:r>
-          <w:r>
-            <w:t xml:space="preserve">he </w:t>
-          </w:r>
-          <w:r>
-            <w:t>interview</w:t>
-          </w:r>
-          <w:r>
-            <w:t xml:space="preserve"> </w:t>
-          </w:r>
-          <w:r>
-            <w:t xml:space="preserve">appears to have sufficient inter-rater reliability </w:t>
-          </w:r>
-          <w:r>
-            <w:t xml:space="preserve">with Cohen’s </w:t>
-          </w:r>
-          <w:proofErr w:type="spellStart"/>
-          <w:r>
-            <w:t>kappas</w:t>
-          </w:r>
-          <w:proofErr w:type="spellEnd"/>
-          <w:r>
-            <w:t xml:space="preserve"> between .7 and 1 for each dimension</w:t>
+            <w:t xml:space="preserve">i.e. Cronbach’s </w:t>
+          </w:r>
+          <w:r>
+            <w:rPr>
+              <w:rFonts w:hint="eastAsia"/>
+            </w:rPr>
+            <w:t>α</w:t>
+          </w:r>
+          <w:r>
+            <w:t xml:space="preserve">. </w:t>
+          </w:r>
+          <w:r>
+            <w:t xml:space="preserve">The tests all show sufficient internal consistency in these studies without </w:t>
+          </w:r>
+          <w:r>
+            <w:t xml:space="preserve">questions becoming redundant. One must be aware that the </w:t>
+          </w:r>
+          <w:r>
+            <w:rPr>
+              <w:rFonts w:hint="eastAsia"/>
+            </w:rPr>
+            <w:t>α</w:t>
+          </w:r>
+          <w:r>
+            <w:t xml:space="preserve">s of two tests of differing lengths are not comparable, since increasing the amount of questions will inevitably increase Cronbach’s </w:t>
+          </w:r>
+          <w:r>
+            <w:rPr>
+              <w:rFonts w:hint="eastAsia"/>
+            </w:rPr>
+            <w:t>α</w:t>
           </w:r>
           <w:r>
             <w:fldChar w:fldCharType="begin"/>
           </w:r>
           <w:r>
-            <w:instrText xml:space="preserve"> ADDIN PAPERS2_CITATIONS &lt;citation&gt;&lt;uuid&gt;E801EFAE-177A-4C2A-82FE-827E2BC109CC&lt;/uuid&gt;&lt;priority&gt;0&lt;/priority&gt;&lt;publications&gt;&lt;publication&gt;&lt;uuid&gt;3AC426F5-F8B9-4494-9638-064791CCD56F&lt;/uuid&gt;&lt;volume&gt;11&lt;/volume&gt;&lt;startpage&gt;279&lt;/startpage&gt;&lt;publication_date&gt;99199700001200000000200000&lt;/publication_date&gt;&lt;url&gt;http://eutils.ncbi.nlm.nih.gov/entrez/eutils/elink.fcgi?dbfrom=pubmed&amp;amp;id=9348491&amp;amp;retmode=ref&amp;amp;cmd=prlinks&lt;/url&gt;&lt;citekey&gt;Maffei:1997vg&lt;/citekey&gt;&lt;type&gt;400&lt;/type&gt;&lt;title&gt;Interrater reliability and internal consistency of the structured clinical interview for DSM-IV axis II personality disorders (SCID-II), version 2.0.&lt;/title&gt;&lt;institution&gt;Istituto Scientifico Ospedale San Raffaele, Department of Neuropsychiatric Sciences, University of Milan School of Medicine, Italy.&lt;/institution&gt;&lt;number&gt;3&lt;/number&gt;&lt;subtype&gt;400&lt;/subtype&gt;&lt;endpage&gt;284&lt;/endpage&gt;&lt;bundle&gt;&lt;publication&gt;&lt;title&gt;Journal of personality disorders&lt;/title&gt;&lt;type&gt;-100&lt;/type&gt;&lt;subtype&gt;-100&lt;/subtype&gt;&lt;uuid&gt;5D7E5E73-F4B0-4D4A-8173-FF1B9AE27D6A&lt;/uuid&gt;&lt;/publication&gt;&lt;/bundle&gt;&lt;authors&gt;&lt;author&gt;&lt;firstName&gt;C&lt;/firstName&gt;&lt;lastName&gt;Maffei&lt;/lastName&gt;&lt;/author&gt;&lt;author&gt;&lt;firstName&gt;A&lt;/firstName&gt;&lt;lastName&gt;Fossati&lt;/lastName&gt;&lt;/author&gt;&lt;author&gt;&lt;firstName&gt;I&lt;/firstName&gt;&lt;lastName&gt;Agostoni&lt;/lastName&gt;&lt;/author&gt;&lt;author&gt;&lt;firstName&gt;A&lt;/firstName&gt;&lt;lastName&gt;Barraco&lt;/lastName&gt;&lt;/author&gt;&lt;author&gt;&lt;firstName&gt;M&lt;/firstName&gt;&lt;lastName&gt;Bagnato&lt;/lastName&gt;&lt;/author&gt;&lt;author&gt;&lt;firstName&gt;D&lt;/firstName&gt;&lt;lastName&gt;Deborah&lt;/lastName&gt;&lt;/author&gt;&lt;author&gt;&lt;firstName&gt;C&lt;/firstName&gt;&lt;lastName&gt;Namia&lt;/lastName&gt;&lt;/author&gt;&lt;author&gt;&lt;firstName&gt;L&lt;/firstName&gt;&lt;lastName&gt;Novella&lt;/lastName&gt;&lt;/author&gt;&lt;author&gt;&lt;firstName&gt;M&lt;/firstName&gt;&lt;lastName&gt;Petrachi&lt;/lastName&gt;&lt;/author&gt;&lt;/authors&gt;&lt;/publication&gt;&lt;publication&gt;&lt;type&gt;400&lt;/type&gt;&lt;accepted_date&gt;99201610261200000000222000&lt;/accepted_date&gt;&lt;title&gt;What is the relaibility of the SCID-II?&lt;/title&gt;&lt;url&gt;http://www.scid4.org/psychometric/scidII_reliability.html&lt;/url&gt;&lt;subtype&gt;403&lt;/subtype&gt;&lt;uuid&gt;163A59E1-28D8-4E0C-B3C8-DA25B6FD0E95&lt;/uuid&gt;&lt;bundle&gt;&lt;publication&gt;&lt;title&gt;scid.org&lt;/title&gt;&lt;type&gt;-300&lt;/type&gt;&lt;subtype&gt;-300&lt;/subtype&gt;&lt;uuid&gt;CA3FB224-C48A-4A32-8A45-F9E4AF1C8D58&lt;/uuid&gt;&lt;/publication&gt;&lt;/bundle&gt;&lt;/publication&gt;&lt;/publications&gt;&lt;cites&gt;&lt;/cites&gt;&lt;/citation&gt;</w:instrText>
+            <w:instrText xml:space="preserve"> ADDIN PAPERS2_CITATIONS &lt;citation&gt;&lt;uuid&gt;9DAC3E26-DB9C-45A1-929B-CD342D7E93E1&lt;/uuid&gt;&lt;priority&gt;0&lt;/priority&gt;&lt;publications&gt;&lt;publication&gt;&lt;volume&gt;2&lt;/volume&gt;&lt;publication_date&gt;99201100001200000000200000&lt;/publication_date&gt;&lt;doi&gt;10.5116/ijme.4dfb.8dfd&lt;/doi&gt;&lt;startpage&gt;53&lt;/startpage&gt;&lt;title&gt;Making sense of Cronbach's alpha&lt;/title&gt;&lt;uuid&gt;04F48FC8-1EE0-4EE4-AA05-3B226D0C140B&lt;/uuid&gt;&lt;subtype&gt;400&lt;/subtype&gt;&lt;endpage&gt;55&lt;/endpage&gt;&lt;type&gt;400&lt;/type&gt;&lt;url&gt;http://www.ijme.net/archive/2/cronbachs-alpha/&lt;/url&gt;&lt;bundle&gt;&lt;publication&gt;&lt;title&gt;International Journal of Medical Education&lt;/title&gt;&lt;type&gt;-100&lt;/type&gt;&lt;subtype&gt;-100&lt;/subtype&gt;&lt;uuid&gt;18584A5D-4451-47B8-96CF-8165E785A51C&lt;/uuid&gt;&lt;/publication&gt;&lt;/bundle&gt;&lt;authors&gt;&lt;author&gt;&lt;firstName&gt;Mohsen&lt;/firstName&gt;&lt;lastName&gt;Tavakol&lt;/lastName&gt;&lt;/author&gt;&lt;author&gt;&lt;firstName&gt;Reg&lt;/firstName&gt;&lt;lastName&gt;Dennick&lt;/lastName&gt;&lt;/author&gt;&lt;/authors&gt;&lt;/publication&gt;&lt;/publications&gt;&lt;cites&gt;&lt;/cites&gt;&lt;/citation&gt;</w:instrText>
           </w:r>
           <w:r>
             <w:fldChar w:fldCharType="separate"/>
@@ -2268,94 +2603,45 @@
               <w:vertAlign w:val="superscript"/>
               <w:lang w:val="da-DK"/>
             </w:rPr>
-            <w:t>1,2</w:t>
+            <w:t>6</w:t>
           </w:r>
           <w:r>
             <w:fldChar w:fldCharType="end"/>
           </w:r>
           <w:r>
-            <w:t>.</w:t>
-          </w:r>
-          <w:r>
-            <w:t xml:space="preserve"> </w:t>
+            <w:t>. This</w:t>
+          </w:r>
+          <w:r>
+            <w:t xml:space="preserve"> explains</w:t>
+          </w:r>
+          <w:r>
+            <w:t xml:space="preserve"> why Beck et al. have decided to publish the </w:t>
+          </w:r>
+          <w:r>
+            <w:rPr>
+              <w:rFonts w:hint="eastAsia"/>
+            </w:rPr>
+            <w:t>α</w:t>
+          </w:r>
+          <w:r>
+            <w:t>s exclusively for each dimension of the PDSS, not for the entire test.</w:t>
           </w:r>
         </w:p>
         <w:p/>
         <w:p>
           <w:r>
-            <w:t xml:space="preserve">However, every interviewer can affect the interview differently. </w:t>
-          </w:r>
-          <w:r>
-            <w:t>It is therefore vital that the interviewer is blind to the scores of the screening test</w:t>
-          </w:r>
-          <w:r>
-            <w:t xml:space="preserve"> and, in the case of multiple interviewers, their concordance is assessed.</w:t>
-          </w:r>
-          <w:r>
-            <w:t xml:space="preserve"> If the interviewer preferentially diagnoses patients as depressed if they scored highly on one test, the test comparison can be skewed to favour this test.</w:t>
+            <w:t>The conclusions of the studies would have been strengthened by a test-retest</w:t>
+          </w:r>
+          <w:r>
+            <w:t xml:space="preserve"> to det</w:t>
+          </w:r>
+          <w:r>
+            <w:t>ermine temporal reliability.</w:t>
           </w:r>
         </w:p>
         <w:p/>
-        <w:p>
-          <w:r>
-            <w:t>In Beck et al. the intervi</w:t>
-          </w:r>
-          <w:r>
-            <w:t>e</w:t>
-          </w:r>
-          <w:r>
-            <w:t>wer is a nurse psychotherapist</w:t>
-          </w:r>
-          <w:r>
-            <w:t xml:space="preserve">. There is no explicit information on whether multiple therapists are used. </w:t>
-          </w:r>
-          <w:r>
-            <w:t>The intervi</w:t>
-          </w:r>
-          <w:r>
-            <w:t>e</w:t>
-          </w:r>
-          <w:r>
-            <w:t xml:space="preserve">wer is blind to the screening results. </w:t>
-          </w:r>
-        </w:p>
         <w:p/>
-        <w:p>
-          <w:r>
-            <w:t>In Zhao et al.</w:t>
-          </w:r>
-          <w:r>
-            <w:t xml:space="preserve"> confirmatory testing is done with the M.I.N.I. by the trained research assistant. </w:t>
-          </w:r>
-          <w:r>
-            <w:t xml:space="preserve">The scale is designed for use with minimal training </w:t>
-          </w:r>
-          <w:r>
-            <w:lastRenderedPageBreak/>
-            <w:t>and the selection of interviewer is therefore appropriate.</w:t>
-          </w:r>
-          <w:r>
-            <w:t xml:space="preserve"> There is no explicit statement of blinding of the interviewer. </w:t>
-          </w:r>
-          <w:r>
-            <w:t xml:space="preserve">Therefore, there’s a risk of misclassification. If this misclassification by the interviewer is non-random, </w:t>
-          </w:r>
-          <w:r>
-            <w:t xml:space="preserve">i.e. the interviewer </w:t>
-          </w:r>
-          <w:r>
-            <w:t xml:space="preserve">exhibits preference towards the results of either questionnaire, </w:t>
-          </w:r>
-          <w:r>
-            <w:t>it can</w:t>
-          </w:r>
-          <w:r>
-            <w:t xml:space="preserve"> increase the specificity and sensitivity of this questionnaire, while decreasing the corresponding values for the other questionnaire</w:t>
-          </w:r>
-          <w:r>
-            <w:t xml:space="preserve">. </w:t>
-          </w:r>
-        </w:p>
+        <w:p/>
         <w:p/>
         <w:p/>
         <w:p/>
@@ -2476,23 +2762,9 @@
           <w:lang w:val="da-DK"/>
         </w:rPr>
         <w:tab/>
+        <w:t xml:space="preserve">Association, A. P. &amp; Force, D.-5. T. </w:t>
       </w:r>
       <w:proofErr w:type="spellStart"/>
-      <w:r>
-        <w:rPr>
-          <w:rFonts w:cs="Times"/>
-          <w:lang w:val="da-DK"/>
-        </w:rPr>
-        <w:t>Maffei</w:t>
-      </w:r>
-      <w:proofErr w:type="spellEnd"/>
-      <w:r>
-        <w:rPr>
-          <w:rFonts w:cs="Times"/>
-          <w:lang w:val="da-DK"/>
-        </w:rPr>
-        <w:t xml:space="preserve">, C. </w:t>
-      </w:r>
       <w:r>
         <w:rPr>
           <w:rFonts w:cs="Times"/>
@@ -2500,127 +2772,9 @@
           <w:iCs/>
           <w:lang w:val="da-DK"/>
         </w:rPr>
-        <w:t>et al.</w:t>
-      </w:r>
-      <w:r>
-        <w:rPr>
-          <w:rFonts w:cs="Times"/>
-          <w:lang w:val="da-DK"/>
-        </w:rPr>
-        <w:t xml:space="preserve"> </w:t>
-      </w:r>
-      <w:proofErr w:type="spellStart"/>
-      <w:r>
-        <w:rPr>
-          <w:rFonts w:cs="Times"/>
-          <w:lang w:val="da-DK"/>
-        </w:rPr>
-        <w:t>Interrater</w:t>
+        <w:t>Diagnostic</w:t>
       </w:r>
       <w:proofErr w:type="spellEnd"/>
-      <w:r>
-        <w:rPr>
-          <w:rFonts w:cs="Times"/>
-          <w:lang w:val="da-DK"/>
-        </w:rPr>
-        <w:t xml:space="preserve"> </w:t>
-      </w:r>
-      <w:proofErr w:type="spellStart"/>
-      <w:r>
-        <w:rPr>
-          <w:rFonts w:cs="Times"/>
-          <w:lang w:val="da-DK"/>
-        </w:rPr>
-        <w:t>reliability</w:t>
-      </w:r>
-      <w:proofErr w:type="spellEnd"/>
-      <w:r>
-        <w:rPr>
-          <w:rFonts w:cs="Times"/>
-          <w:lang w:val="da-DK"/>
-        </w:rPr>
-        <w:t xml:space="preserve"> and </w:t>
-      </w:r>
-      <w:proofErr w:type="spellStart"/>
-      <w:r>
-        <w:rPr>
-          <w:rFonts w:cs="Times"/>
-          <w:lang w:val="da-DK"/>
-        </w:rPr>
-        <w:t>internal</w:t>
-      </w:r>
-      <w:proofErr w:type="spellEnd"/>
-      <w:r>
-        <w:rPr>
-          <w:rFonts w:cs="Times"/>
-          <w:lang w:val="da-DK"/>
-        </w:rPr>
-        <w:t xml:space="preserve"> </w:t>
-      </w:r>
-      <w:proofErr w:type="spellStart"/>
-      <w:r>
-        <w:rPr>
-          <w:rFonts w:cs="Times"/>
-          <w:lang w:val="da-DK"/>
-        </w:rPr>
-        <w:t>consistency</w:t>
-      </w:r>
-      <w:proofErr w:type="spellEnd"/>
-      <w:r>
-        <w:rPr>
-          <w:rFonts w:cs="Times"/>
-          <w:lang w:val="da-DK"/>
-        </w:rPr>
-        <w:t xml:space="preserve"> of the </w:t>
-      </w:r>
-      <w:proofErr w:type="spellStart"/>
-      <w:r>
-        <w:rPr>
-          <w:rFonts w:cs="Times"/>
-          <w:lang w:val="da-DK"/>
-        </w:rPr>
-        <w:t>structured</w:t>
-      </w:r>
-      <w:proofErr w:type="spellEnd"/>
-      <w:r>
-        <w:rPr>
-          <w:rFonts w:cs="Times"/>
-          <w:lang w:val="da-DK"/>
-        </w:rPr>
-        <w:t xml:space="preserve"> </w:t>
-      </w:r>
-      <w:proofErr w:type="spellStart"/>
-      <w:r>
-        <w:rPr>
-          <w:rFonts w:cs="Times"/>
-          <w:lang w:val="da-DK"/>
-        </w:rPr>
-        <w:t>clinical</w:t>
-      </w:r>
-      <w:proofErr w:type="spellEnd"/>
-      <w:r>
-        <w:rPr>
-          <w:rFonts w:cs="Times"/>
-          <w:lang w:val="da-DK"/>
-        </w:rPr>
-        <w:t xml:space="preserve"> interview for DSM-IV axis II personality </w:t>
-      </w:r>
-      <w:proofErr w:type="spellStart"/>
-      <w:r>
-        <w:rPr>
-          <w:rFonts w:cs="Times"/>
-          <w:lang w:val="da-DK"/>
-        </w:rPr>
-        <w:t>disorders</w:t>
-      </w:r>
-      <w:proofErr w:type="spellEnd"/>
-      <w:r>
-        <w:rPr>
-          <w:rFonts w:cs="Times"/>
-          <w:lang w:val="da-DK"/>
-        </w:rPr>
-        <w:t xml:space="preserve"> (SCID-II), version 2.0. </w:t>
-      </w:r>
       <w:r>
         <w:rPr>
           <w:rFonts w:cs="Times"/>
@@ -2628,7 +2782,7 @@
           <w:iCs/>
           <w:lang w:val="da-DK"/>
         </w:rPr>
-        <w:t xml:space="preserve">J. Pers. </w:t>
+        <w:t xml:space="preserve"> and </w:t>
       </w:r>
       <w:proofErr w:type="spellStart"/>
       <w:r>
@@ -2638,7 +2792,7 @@
           <w:iCs/>
           <w:lang w:val="da-DK"/>
         </w:rPr>
-        <w:t>Disord</w:t>
+        <w:t>statistical</w:t>
       </w:r>
       <w:proofErr w:type="spellEnd"/>
       <w:r>
@@ -2648,30 +2802,45 @@
           <w:iCs/>
           <w:lang w:val="da-DK"/>
         </w:rPr>
-        <w:t>.</w:t>
-      </w:r>
-      <w:r>
-        <w:rPr>
-          <w:rFonts w:cs="Times"/>
-          <w:lang w:val="da-DK"/>
-        </w:rPr>
-        <w:t xml:space="preserve"> </w:t>
-      </w:r>
-      <w:r>
-        <w:rPr>
-          <w:rFonts w:cs="Times"/>
-          <w:b/>
-          <w:bCs/>
-          <w:lang w:val="da-DK"/>
-        </w:rPr>
-        <w:t>11,</w:t>
-      </w:r>
-      <w:r>
-        <w:rPr>
-          <w:rFonts w:cs="Times"/>
-          <w:lang w:val="da-DK"/>
-        </w:rPr>
-        <w:t xml:space="preserve"> 279–284 (1997).</w:t>
+        <w:t xml:space="preserve"> manual of mental </w:t>
+      </w:r>
+      <w:proofErr w:type="spellStart"/>
+      <w:proofErr w:type="gramStart"/>
+      <w:r>
+        <w:rPr>
+          <w:rFonts w:cs="Times"/>
+          <w:i/>
+          <w:iCs/>
+          <w:lang w:val="da-DK"/>
+        </w:rPr>
+        <w:t>disorders</w:t>
+      </w:r>
+      <w:proofErr w:type="spellEnd"/>
+      <w:r>
+        <w:rPr>
+          <w:rFonts w:cs="Times"/>
+          <w:i/>
+          <w:iCs/>
+          <w:lang w:val="da-DK"/>
+        </w:rPr>
+        <w:t xml:space="preserve"> :</w:t>
+      </w:r>
+      <w:proofErr w:type="gramEnd"/>
+      <w:r>
+        <w:rPr>
+          <w:rFonts w:cs="Times"/>
+          <w:i/>
+          <w:iCs/>
+          <w:lang w:val="da-DK"/>
+        </w:rPr>
+        <w:t xml:space="preserve"> DSM-5.</w:t>
+      </w:r>
+      <w:r>
+        <w:rPr>
+          <w:rFonts w:cs="Times"/>
+          <w:lang w:val="da-DK"/>
+        </w:rPr>
+        <w:t xml:space="preserve"> 186–187 (dsm.psychiatryonline.org, 2013).</w:t>
       </w:r>
     </w:p>
     <w:p>
@@ -2709,7 +2878,7 @@
           <w:rFonts w:cs="Times"/>
           <w:lang w:val="da-DK"/>
         </w:rPr>
-        <w:t>What</w:t>
+        <w:t>Sheehan</w:t>
       </w:r>
       <w:proofErr w:type="spellEnd"/>
       <w:r>
@@ -2717,23 +2886,7 @@
           <w:rFonts w:cs="Times"/>
           <w:lang w:val="da-DK"/>
         </w:rPr>
-        <w:t xml:space="preserve"> is the </w:t>
-      </w:r>
-      <w:proofErr w:type="spellStart"/>
-      <w:r>
-        <w:rPr>
-          <w:rFonts w:cs="Times"/>
-          <w:lang w:val="da-DK"/>
-        </w:rPr>
-        <w:t>relaibility</w:t>
-      </w:r>
-      <w:proofErr w:type="spellEnd"/>
-      <w:r>
-        <w:rPr>
-          <w:rFonts w:cs="Times"/>
-          <w:lang w:val="da-DK"/>
-        </w:rPr>
-        <w:t xml:space="preserve"> of the SCID-II? </w:t>
+        <w:t xml:space="preserve">, D. V. </w:t>
       </w:r>
       <w:r>
         <w:rPr>
@@ -2742,8 +2895,72 @@
           <w:iCs/>
           <w:lang w:val="da-DK"/>
         </w:rPr>
-        <w:t>scid.org</w:t>
-      </w:r>
+        <w:t>et al.</w:t>
+      </w:r>
+      <w:r>
+        <w:rPr>
+          <w:rFonts w:cs="Times"/>
+          <w:lang w:val="da-DK"/>
+        </w:rPr>
+        <w:t xml:space="preserve"> The Mini-International </w:t>
+      </w:r>
+      <w:proofErr w:type="spellStart"/>
+      <w:r>
+        <w:rPr>
+          <w:rFonts w:cs="Times"/>
+          <w:lang w:val="da-DK"/>
+        </w:rPr>
+        <w:t>Neuropsychiatric</w:t>
+      </w:r>
+      <w:proofErr w:type="spellEnd"/>
+      <w:r>
+        <w:rPr>
+          <w:rFonts w:cs="Times"/>
+          <w:lang w:val="da-DK"/>
+        </w:rPr>
+        <w:t xml:space="preserve"> Interview (M.I.N.I.): the </w:t>
+      </w:r>
+      <w:proofErr w:type="spellStart"/>
+      <w:r>
+        <w:rPr>
+          <w:rFonts w:cs="Times"/>
+          <w:lang w:val="da-DK"/>
+        </w:rPr>
+        <w:t>development</w:t>
+      </w:r>
+      <w:proofErr w:type="spellEnd"/>
+      <w:r>
+        <w:rPr>
+          <w:rFonts w:cs="Times"/>
+          <w:lang w:val="da-DK"/>
+        </w:rPr>
+        <w:t xml:space="preserve"> and </w:t>
+      </w:r>
+      <w:proofErr w:type="spellStart"/>
+      <w:r>
+        <w:rPr>
+          <w:rFonts w:cs="Times"/>
+          <w:lang w:val="da-DK"/>
+        </w:rPr>
+        <w:t>validation</w:t>
+      </w:r>
+      <w:proofErr w:type="spellEnd"/>
+      <w:r>
+        <w:rPr>
+          <w:rFonts w:cs="Times"/>
+          <w:lang w:val="da-DK"/>
+        </w:rPr>
+        <w:t xml:space="preserve"> of a </w:t>
+      </w:r>
+      <w:proofErr w:type="spellStart"/>
+      <w:r>
+        <w:rPr>
+          <w:rFonts w:cs="Times"/>
+          <w:lang w:val="da-DK"/>
+        </w:rPr>
+        <w:t>structured</w:t>
+      </w:r>
+      <w:proofErr w:type="spellEnd"/>
       <w:r>
         <w:rPr>
           <w:rFonts w:cs="Times"/>
@@ -2757,7 +2974,7 @@
           <w:rFonts w:cs="Times"/>
           <w:lang w:val="da-DK"/>
         </w:rPr>
-        <w:t>Available</w:t>
+        <w:t>diagnostic</w:t>
       </w:r>
       <w:proofErr w:type="spellEnd"/>
       <w:r>
@@ -2765,7 +2982,7 @@
           <w:rFonts w:cs="Times"/>
           <w:lang w:val="da-DK"/>
         </w:rPr>
-        <w:t xml:space="preserve"> at: http://www.scid4.org/</w:t>
+        <w:t xml:space="preserve"> </w:t>
       </w:r>
       <w:proofErr w:type="spellStart"/>
       <w:r>
@@ -2773,7 +2990,7 @@
           <w:rFonts w:cs="Times"/>
           <w:lang w:val="da-DK"/>
         </w:rPr>
-        <w:t>psychometric</w:t>
+        <w:t>psychiatric</w:t>
       </w:r>
       <w:proofErr w:type="spellEnd"/>
       <w:r>
@@ -2781,31 +2998,46 @@
           <w:rFonts w:cs="Times"/>
           <w:lang w:val="da-DK"/>
         </w:rPr>
-        <w:t>/scidII_reliability.html. (</w:t>
+        <w:t xml:space="preserve"> interview for DSM-IV and ICD-10. </w:t>
+      </w:r>
+      <w:r>
+        <w:rPr>
+          <w:rFonts w:cs="Times"/>
+          <w:i/>
+          <w:iCs/>
+          <w:lang w:val="da-DK"/>
+        </w:rPr>
+        <w:t xml:space="preserve">J </w:t>
       </w:r>
       <w:proofErr w:type="spellStart"/>
       <w:r>
         <w:rPr>
           <w:rFonts w:cs="Times"/>
-          <w:lang w:val="da-DK"/>
-        </w:rPr>
-        <w:t>Accessed</w:t>
+          <w:i/>
+          <w:iCs/>
+          <w:lang w:val="da-DK"/>
+        </w:rPr>
+        <w:t>Clin</w:t>
       </w:r>
       <w:proofErr w:type="spellEnd"/>
       <w:r>
         <w:rPr>
           <w:rFonts w:cs="Times"/>
-          <w:lang w:val="da-DK"/>
-        </w:rPr>
-        <w:t xml:space="preserve">: 26 </w:t>
+          <w:i/>
+          <w:iCs/>
+          <w:lang w:val="da-DK"/>
+        </w:rPr>
+        <w:t xml:space="preserve"> </w:t>
       </w:r>
       <w:proofErr w:type="spellStart"/>
       <w:r>
         <w:rPr>
           <w:rFonts w:cs="Times"/>
-          <w:lang w:val="da-DK"/>
-        </w:rPr>
-        <w:t>October</w:t>
+          <w:i/>
+          <w:iCs/>
+          <w:lang w:val="da-DK"/>
+        </w:rPr>
+        <w:t>Psychiatry</w:t>
       </w:r>
       <w:proofErr w:type="spellEnd"/>
       <w:r>
@@ -2813,10 +3045,747 @@
           <w:rFonts w:cs="Times"/>
           <w:lang w:val="da-DK"/>
         </w:rPr>
-        <w:t xml:space="preserve"> 2016)</w:t>
+        <w:t xml:space="preserve"> </w:t>
+      </w:r>
+      <w:r>
+        <w:rPr>
+          <w:rFonts w:cs="Times"/>
+          <w:b/>
+          <w:bCs/>
+          <w:lang w:val="da-DK"/>
+        </w:rPr>
+        <w:t xml:space="preserve">59 </w:t>
+      </w:r>
+      <w:proofErr w:type="spellStart"/>
+      <w:r>
+        <w:rPr>
+          <w:rFonts w:cs="Times"/>
+          <w:b/>
+          <w:bCs/>
+          <w:lang w:val="da-DK"/>
+        </w:rPr>
+        <w:t>Suppl</w:t>
+      </w:r>
+      <w:proofErr w:type="spellEnd"/>
+      <w:r>
+        <w:rPr>
+          <w:rFonts w:cs="Times"/>
+          <w:b/>
+          <w:bCs/>
+          <w:lang w:val="da-DK"/>
+        </w:rPr>
+        <w:t xml:space="preserve"> 20,</w:t>
+      </w:r>
+      <w:r>
+        <w:rPr>
+          <w:rFonts w:cs="Times"/>
+          <w:lang w:val="da-DK"/>
+        </w:rPr>
+        <w:t xml:space="preserve"> 22–33–quiz 34–57 (1998).</w:t>
       </w:r>
     </w:p>
     <w:p>
+      <w:pPr>
+        <w:widowControl w:val="0"/>
+        <w:tabs>
+          <w:tab w:val="left" w:pos="480"/>
+        </w:tabs>
+        <w:autoSpaceDE w:val="0"/>
+        <w:autoSpaceDN w:val="0"/>
+        <w:adjustRightInd w:val="0"/>
+        <w:ind w:left="480" w:hanging="480"/>
+        <w:rPr>
+          <w:rFonts w:cs="Times"/>
+          <w:lang w:val="da-DK"/>
+        </w:rPr>
+      </w:pPr>
+      <w:r>
+        <w:rPr>
+          <w:rFonts w:cs="Times"/>
+          <w:lang w:val="da-DK"/>
+        </w:rPr>
+        <w:t>3.</w:t>
+      </w:r>
+      <w:r>
+        <w:rPr>
+          <w:rFonts w:cs="Times"/>
+          <w:lang w:val="da-DK"/>
+        </w:rPr>
+        <w:tab/>
+        <w:t xml:space="preserve">Tian-Mei, S., Dang, W.-M., Se, Y.-A. &amp; Chen, J.-X. </w:t>
+      </w:r>
+      <w:r>
+        <w:rPr>
+          <w:rFonts w:cs="Times"/>
+          <w:b/>
+          <w:bCs/>
+          <w:lang w:val="da-DK"/>
+        </w:rPr>
+        <w:t xml:space="preserve">Evaluation of the </w:t>
+      </w:r>
+      <w:proofErr w:type="spellStart"/>
+      <w:r>
+        <w:rPr>
+          <w:rFonts w:cs="Times"/>
+          <w:b/>
+          <w:bCs/>
+          <w:lang w:val="da-DK"/>
+        </w:rPr>
+        <w:t>Reliability</w:t>
+      </w:r>
+      <w:proofErr w:type="spellEnd"/>
+      <w:r>
+        <w:rPr>
+          <w:rFonts w:cs="Times"/>
+          <w:b/>
+          <w:bCs/>
+          <w:lang w:val="da-DK"/>
+        </w:rPr>
+        <w:t xml:space="preserve"> and </w:t>
+      </w:r>
+      <w:proofErr w:type="spellStart"/>
+      <w:r>
+        <w:rPr>
+          <w:rFonts w:cs="Times"/>
+          <w:b/>
+          <w:bCs/>
+          <w:lang w:val="da-DK"/>
+        </w:rPr>
+        <w:t>Validity</w:t>
+      </w:r>
+      <w:proofErr w:type="spellEnd"/>
+      <w:r>
+        <w:rPr>
+          <w:rFonts w:cs="Times"/>
+          <w:b/>
+          <w:bCs/>
+          <w:lang w:val="da-DK"/>
+        </w:rPr>
+        <w:t xml:space="preserve"> of </w:t>
+      </w:r>
+      <w:proofErr w:type="spellStart"/>
+      <w:r>
+        <w:rPr>
+          <w:rFonts w:cs="Times"/>
+          <w:b/>
+          <w:bCs/>
+          <w:lang w:val="da-DK"/>
+        </w:rPr>
+        <w:t>Chinese</w:t>
+      </w:r>
+      <w:proofErr w:type="spellEnd"/>
+      <w:r>
+        <w:rPr>
+          <w:rFonts w:cs="Times"/>
+          <w:b/>
+          <w:bCs/>
+          <w:lang w:val="da-DK"/>
+        </w:rPr>
+        <w:t xml:space="preserve"> Version of the Mini-International </w:t>
+      </w:r>
+      <w:proofErr w:type="spellStart"/>
+      <w:r>
+        <w:rPr>
+          <w:rFonts w:cs="Times"/>
+          <w:b/>
+          <w:bCs/>
+          <w:lang w:val="da-DK"/>
+        </w:rPr>
+        <w:t>Neuropsychiatric</w:t>
+      </w:r>
+      <w:proofErr w:type="spellEnd"/>
+      <w:r>
+        <w:rPr>
+          <w:rFonts w:cs="Times"/>
+          <w:b/>
+          <w:bCs/>
+          <w:lang w:val="da-DK"/>
+        </w:rPr>
+        <w:t xml:space="preserve"> Interview in Patients with Mental </w:t>
+      </w:r>
+      <w:proofErr w:type="spellStart"/>
+      <w:r>
+        <w:rPr>
+          <w:rFonts w:cs="Times"/>
+          <w:b/>
+          <w:bCs/>
+          <w:lang w:val="da-DK"/>
+        </w:rPr>
+        <w:t>Disorders</w:t>
+      </w:r>
+      <w:proofErr w:type="spellEnd"/>
+      <w:r>
+        <w:rPr>
+          <w:rFonts w:cs="Times"/>
+          <w:lang w:val="da-DK"/>
+        </w:rPr>
+        <w:t xml:space="preserve">. </w:t>
+      </w:r>
+      <w:proofErr w:type="spellStart"/>
+      <w:r>
+        <w:rPr>
+          <w:rFonts w:cs="Times"/>
+          <w:i/>
+          <w:iCs/>
+          <w:lang w:val="da-DK"/>
+        </w:rPr>
+        <w:t>Chinese</w:t>
+      </w:r>
+      <w:proofErr w:type="spellEnd"/>
+      <w:r>
+        <w:rPr>
+          <w:rFonts w:cs="Times"/>
+          <w:i/>
+          <w:iCs/>
+          <w:lang w:val="da-DK"/>
+        </w:rPr>
+        <w:t xml:space="preserve"> Mental Health Journal</w:t>
+      </w:r>
+      <w:r>
+        <w:rPr>
+          <w:rFonts w:cs="Times"/>
+          <w:lang w:val="da-DK"/>
+        </w:rPr>
+        <w:t xml:space="preserve"> (2009).</w:t>
+      </w:r>
+    </w:p>
+    <w:p>
+      <w:pPr>
+        <w:widowControl w:val="0"/>
+        <w:tabs>
+          <w:tab w:val="left" w:pos="480"/>
+        </w:tabs>
+        <w:autoSpaceDE w:val="0"/>
+        <w:autoSpaceDN w:val="0"/>
+        <w:adjustRightInd w:val="0"/>
+        <w:ind w:left="480" w:hanging="480"/>
+        <w:rPr>
+          <w:rFonts w:cs="Times"/>
+          <w:lang w:val="da-DK"/>
+        </w:rPr>
+      </w:pPr>
+      <w:r>
+        <w:rPr>
+          <w:rFonts w:cs="Times"/>
+          <w:lang w:val="da-DK"/>
+        </w:rPr>
+        <w:t>4.</w:t>
+      </w:r>
+      <w:r>
+        <w:rPr>
+          <w:rFonts w:cs="Times"/>
+          <w:lang w:val="da-DK"/>
+        </w:rPr>
+        <w:tab/>
+      </w:r>
+      <w:proofErr w:type="spellStart"/>
+      <w:r>
+        <w:rPr>
+          <w:rFonts w:cs="Times"/>
+          <w:lang w:val="da-DK"/>
+        </w:rPr>
+        <w:t>Maffei</w:t>
+      </w:r>
+      <w:proofErr w:type="spellEnd"/>
+      <w:r>
+        <w:rPr>
+          <w:rFonts w:cs="Times"/>
+          <w:lang w:val="da-DK"/>
+        </w:rPr>
+        <w:t xml:space="preserve">, C. </w:t>
+      </w:r>
+      <w:r>
+        <w:rPr>
+          <w:rFonts w:cs="Times"/>
+          <w:i/>
+          <w:iCs/>
+          <w:lang w:val="da-DK"/>
+        </w:rPr>
+        <w:t>et al.</w:t>
+      </w:r>
+      <w:r>
+        <w:rPr>
+          <w:rFonts w:cs="Times"/>
+          <w:lang w:val="da-DK"/>
+        </w:rPr>
+        <w:t xml:space="preserve"> </w:t>
+      </w:r>
+      <w:proofErr w:type="spellStart"/>
+      <w:r>
+        <w:rPr>
+          <w:rFonts w:cs="Times"/>
+          <w:lang w:val="da-DK"/>
+        </w:rPr>
+        <w:t>Interrater</w:t>
+      </w:r>
+      <w:proofErr w:type="spellEnd"/>
+      <w:r>
+        <w:rPr>
+          <w:rFonts w:cs="Times"/>
+          <w:lang w:val="da-DK"/>
+        </w:rPr>
+        <w:t xml:space="preserve"> </w:t>
+      </w:r>
+      <w:proofErr w:type="spellStart"/>
+      <w:r>
+        <w:rPr>
+          <w:rFonts w:cs="Times"/>
+          <w:lang w:val="da-DK"/>
+        </w:rPr>
+        <w:t>reliability</w:t>
+      </w:r>
+      <w:proofErr w:type="spellEnd"/>
+      <w:r>
+        <w:rPr>
+          <w:rFonts w:cs="Times"/>
+          <w:lang w:val="da-DK"/>
+        </w:rPr>
+        <w:t xml:space="preserve"> and </w:t>
+      </w:r>
+      <w:proofErr w:type="spellStart"/>
+      <w:r>
+        <w:rPr>
+          <w:rFonts w:cs="Times"/>
+          <w:lang w:val="da-DK"/>
+        </w:rPr>
+        <w:t>internal</w:t>
+      </w:r>
+      <w:proofErr w:type="spellEnd"/>
+      <w:r>
+        <w:rPr>
+          <w:rFonts w:cs="Times"/>
+          <w:lang w:val="da-DK"/>
+        </w:rPr>
+        <w:t xml:space="preserve"> </w:t>
+      </w:r>
+      <w:proofErr w:type="spellStart"/>
+      <w:r>
+        <w:rPr>
+          <w:rFonts w:cs="Times"/>
+          <w:lang w:val="da-DK"/>
+        </w:rPr>
+        <w:t>consistency</w:t>
+      </w:r>
+      <w:proofErr w:type="spellEnd"/>
+      <w:r>
+        <w:rPr>
+          <w:rFonts w:cs="Times"/>
+          <w:lang w:val="da-DK"/>
+        </w:rPr>
+        <w:t xml:space="preserve"> of the </w:t>
+      </w:r>
+      <w:proofErr w:type="spellStart"/>
+      <w:r>
+        <w:rPr>
+          <w:rFonts w:cs="Times"/>
+          <w:lang w:val="da-DK"/>
+        </w:rPr>
+        <w:t>structured</w:t>
+      </w:r>
+      <w:proofErr w:type="spellEnd"/>
+      <w:r>
+        <w:rPr>
+          <w:rFonts w:cs="Times"/>
+          <w:lang w:val="da-DK"/>
+        </w:rPr>
+        <w:t xml:space="preserve"> </w:t>
+      </w:r>
+      <w:proofErr w:type="spellStart"/>
+      <w:r>
+        <w:rPr>
+          <w:rFonts w:cs="Times"/>
+          <w:lang w:val="da-DK"/>
+        </w:rPr>
+        <w:t>clinical</w:t>
+      </w:r>
+      <w:proofErr w:type="spellEnd"/>
+      <w:r>
+        <w:rPr>
+          <w:rFonts w:cs="Times"/>
+          <w:lang w:val="da-DK"/>
+        </w:rPr>
+        <w:t xml:space="preserve"> interview for DSM-IV axis II personality </w:t>
+      </w:r>
+      <w:proofErr w:type="spellStart"/>
+      <w:r>
+        <w:rPr>
+          <w:rFonts w:cs="Times"/>
+          <w:lang w:val="da-DK"/>
+        </w:rPr>
+        <w:t>disorders</w:t>
+      </w:r>
+      <w:proofErr w:type="spellEnd"/>
+      <w:r>
+        <w:rPr>
+          <w:rFonts w:cs="Times"/>
+          <w:lang w:val="da-DK"/>
+        </w:rPr>
+        <w:t xml:space="preserve"> (SCID-II), version 2.0. </w:t>
+      </w:r>
+      <w:r>
+        <w:rPr>
+          <w:rFonts w:cs="Times"/>
+          <w:i/>
+          <w:iCs/>
+          <w:lang w:val="da-DK"/>
+        </w:rPr>
+        <w:t xml:space="preserve">J. Pers. </w:t>
+      </w:r>
+      <w:proofErr w:type="spellStart"/>
+      <w:r>
+        <w:rPr>
+          <w:rFonts w:cs="Times"/>
+          <w:i/>
+          <w:iCs/>
+          <w:lang w:val="da-DK"/>
+        </w:rPr>
+        <w:t>Disord</w:t>
+      </w:r>
+      <w:proofErr w:type="spellEnd"/>
+      <w:r>
+        <w:rPr>
+          <w:rFonts w:cs="Times"/>
+          <w:i/>
+          <w:iCs/>
+          <w:lang w:val="da-DK"/>
+        </w:rPr>
+        <w:t>.</w:t>
+      </w:r>
+      <w:r>
+        <w:rPr>
+          <w:rFonts w:cs="Times"/>
+          <w:lang w:val="da-DK"/>
+        </w:rPr>
+        <w:t xml:space="preserve"> </w:t>
+      </w:r>
+      <w:r>
+        <w:rPr>
+          <w:rFonts w:cs="Times"/>
+          <w:b/>
+          <w:bCs/>
+          <w:lang w:val="da-DK"/>
+        </w:rPr>
+        <w:t>11,</w:t>
+      </w:r>
+      <w:r>
+        <w:rPr>
+          <w:rFonts w:cs="Times"/>
+          <w:lang w:val="da-DK"/>
+        </w:rPr>
+        <w:t xml:space="preserve"> 279–284 (1997).</w:t>
+      </w:r>
+    </w:p>
+    <w:p>
+      <w:pPr>
+        <w:widowControl w:val="0"/>
+        <w:tabs>
+          <w:tab w:val="left" w:pos="480"/>
+        </w:tabs>
+        <w:autoSpaceDE w:val="0"/>
+        <w:autoSpaceDN w:val="0"/>
+        <w:adjustRightInd w:val="0"/>
+        <w:ind w:left="480" w:hanging="480"/>
+        <w:rPr>
+          <w:rFonts w:cs="Times"/>
+          <w:lang w:val="da-DK"/>
+        </w:rPr>
+      </w:pPr>
+      <w:r>
+        <w:rPr>
+          <w:rFonts w:cs="Times"/>
+          <w:lang w:val="da-DK"/>
+        </w:rPr>
+        <w:t>5.</w:t>
+      </w:r>
+      <w:r>
+        <w:rPr>
+          <w:rFonts w:cs="Times"/>
+          <w:lang w:val="da-DK"/>
+        </w:rPr>
+        <w:tab/>
+      </w:r>
+      <w:proofErr w:type="spellStart"/>
+      <w:r>
+        <w:rPr>
+          <w:rFonts w:cs="Times"/>
+          <w:lang w:val="da-DK"/>
+        </w:rPr>
+        <w:t>What</w:t>
+      </w:r>
+      <w:proofErr w:type="spellEnd"/>
+      <w:r>
+        <w:rPr>
+          <w:rFonts w:cs="Times"/>
+          <w:lang w:val="da-DK"/>
+        </w:rPr>
+        <w:t xml:space="preserve"> is the </w:t>
+      </w:r>
+      <w:proofErr w:type="spellStart"/>
+      <w:r>
+        <w:rPr>
+          <w:rFonts w:cs="Times"/>
+          <w:lang w:val="da-DK"/>
+        </w:rPr>
+        <w:t>relaibility</w:t>
+      </w:r>
+      <w:proofErr w:type="spellEnd"/>
+      <w:r>
+        <w:rPr>
+          <w:rFonts w:cs="Times"/>
+          <w:lang w:val="da-DK"/>
+        </w:rPr>
+        <w:t xml:space="preserve"> of the SCID-II? </w:t>
+      </w:r>
+      <w:r>
+        <w:rPr>
+          <w:rFonts w:cs="Times"/>
+          <w:i/>
+          <w:iCs/>
+          <w:lang w:val="da-DK"/>
+        </w:rPr>
+        <w:t>scid.org</w:t>
+      </w:r>
+      <w:r>
+        <w:rPr>
+          <w:rFonts w:cs="Times"/>
+          <w:lang w:val="da-DK"/>
+        </w:rPr>
+        <w:t xml:space="preserve"> </w:t>
+      </w:r>
+      <w:proofErr w:type="spellStart"/>
+      <w:r>
+        <w:rPr>
+          <w:rFonts w:cs="Times"/>
+          <w:lang w:val="da-DK"/>
+        </w:rPr>
+        <w:t>Available</w:t>
+      </w:r>
+      <w:proofErr w:type="spellEnd"/>
+      <w:r>
+        <w:rPr>
+          <w:rFonts w:cs="Times"/>
+          <w:lang w:val="da-DK"/>
+        </w:rPr>
+        <w:t xml:space="preserve"> at: http://www.scid4.org/</w:t>
+      </w:r>
+      <w:proofErr w:type="spellStart"/>
+      <w:r>
+        <w:rPr>
+          <w:rFonts w:cs="Times"/>
+          <w:lang w:val="da-DK"/>
+        </w:rPr>
+        <w:t>psychometric</w:t>
+      </w:r>
+      <w:proofErr w:type="spellEnd"/>
+      <w:r>
+        <w:rPr>
+          <w:rFonts w:cs="Times"/>
+          <w:lang w:val="da-DK"/>
+        </w:rPr>
+        <w:t>/scidII_reliability.html. (</w:t>
+      </w:r>
+      <w:proofErr w:type="spellStart"/>
+      <w:r>
+        <w:rPr>
+          <w:rFonts w:cs="Times"/>
+          <w:lang w:val="da-DK"/>
+        </w:rPr>
+        <w:t>Accessed</w:t>
+      </w:r>
+      <w:proofErr w:type="spellEnd"/>
+      <w:r>
+        <w:rPr>
+          <w:rFonts w:cs="Times"/>
+          <w:lang w:val="da-DK"/>
+        </w:rPr>
+        <w:t xml:space="preserve">: 26 </w:t>
+      </w:r>
+      <w:proofErr w:type="spellStart"/>
+      <w:r>
+        <w:rPr>
+          <w:rFonts w:cs="Times"/>
+          <w:lang w:val="da-DK"/>
+        </w:rPr>
+        <w:t>October</w:t>
+      </w:r>
+      <w:proofErr w:type="spellEnd"/>
+      <w:r>
+        <w:rPr>
+          <w:rFonts w:cs="Times"/>
+          <w:lang w:val="da-DK"/>
+        </w:rPr>
+        <w:t xml:space="preserve"> 2016)</w:t>
+      </w:r>
+    </w:p>
+    <w:p>
+      <w:pPr>
+        <w:widowControl w:val="0"/>
+        <w:tabs>
+          <w:tab w:val="left" w:pos="480"/>
+        </w:tabs>
+        <w:autoSpaceDE w:val="0"/>
+        <w:autoSpaceDN w:val="0"/>
+        <w:adjustRightInd w:val="0"/>
+        <w:ind w:left="480" w:hanging="480"/>
+        <w:rPr>
+          <w:rFonts w:cs="Times"/>
+          <w:lang w:val="da-DK"/>
+        </w:rPr>
+      </w:pPr>
+      <w:r>
+        <w:rPr>
+          <w:rFonts w:cs="Times"/>
+          <w:lang w:val="da-DK"/>
+        </w:rPr>
+        <w:t>6.</w:t>
+      </w:r>
+      <w:r>
+        <w:rPr>
+          <w:rFonts w:cs="Times"/>
+          <w:lang w:val="da-DK"/>
+        </w:rPr>
+        <w:tab/>
+      </w:r>
+      <w:proofErr w:type="spellStart"/>
+      <w:r>
+        <w:rPr>
+          <w:rFonts w:cs="Times"/>
+          <w:lang w:val="da-DK"/>
+        </w:rPr>
+        <w:t>Tavakol</w:t>
+      </w:r>
+      <w:proofErr w:type="spellEnd"/>
+      <w:r>
+        <w:rPr>
+          <w:rFonts w:cs="Times"/>
+          <w:lang w:val="da-DK"/>
+        </w:rPr>
+        <w:t xml:space="preserve">, M. &amp; </w:t>
+      </w:r>
+      <w:proofErr w:type="spellStart"/>
+      <w:r>
+        <w:rPr>
+          <w:rFonts w:cs="Times"/>
+          <w:lang w:val="da-DK"/>
+        </w:rPr>
+        <w:t>Dennick</w:t>
+      </w:r>
+      <w:proofErr w:type="spellEnd"/>
+      <w:r>
+        <w:rPr>
+          <w:rFonts w:cs="Times"/>
+          <w:lang w:val="da-DK"/>
+        </w:rPr>
+        <w:t xml:space="preserve">, R. </w:t>
+      </w:r>
+      <w:proofErr w:type="spellStart"/>
+      <w:r>
+        <w:rPr>
+          <w:rFonts w:cs="Times"/>
+          <w:lang w:val="da-DK"/>
+        </w:rPr>
+        <w:t>Making</w:t>
+      </w:r>
+      <w:proofErr w:type="spellEnd"/>
+      <w:r>
+        <w:rPr>
+          <w:rFonts w:cs="Times"/>
+          <w:lang w:val="da-DK"/>
+        </w:rPr>
+        <w:t xml:space="preserve"> </w:t>
+      </w:r>
+      <w:proofErr w:type="spellStart"/>
+      <w:r>
+        <w:rPr>
+          <w:rFonts w:cs="Times"/>
+          <w:lang w:val="da-DK"/>
+        </w:rPr>
+        <w:t>sense</w:t>
+      </w:r>
+      <w:proofErr w:type="spellEnd"/>
+      <w:r>
+        <w:rPr>
+          <w:rFonts w:cs="Times"/>
+          <w:lang w:val="da-DK"/>
+        </w:rPr>
+        <w:t xml:space="preserve"> of </w:t>
+      </w:r>
+      <w:proofErr w:type="spellStart"/>
+      <w:r>
+        <w:rPr>
+          <w:rFonts w:cs="Times"/>
+          <w:lang w:val="da-DK"/>
+        </w:rPr>
+        <w:t>Cronbach's</w:t>
+      </w:r>
+      <w:proofErr w:type="spellEnd"/>
+      <w:r>
+        <w:rPr>
+          <w:rFonts w:cs="Times"/>
+          <w:lang w:val="da-DK"/>
+        </w:rPr>
+        <w:t xml:space="preserve"> </w:t>
+      </w:r>
+      <w:proofErr w:type="spellStart"/>
+      <w:r>
+        <w:rPr>
+          <w:rFonts w:cs="Times"/>
+          <w:lang w:val="da-DK"/>
+        </w:rPr>
+        <w:t>alpha</w:t>
+      </w:r>
+      <w:proofErr w:type="spellEnd"/>
+      <w:r>
+        <w:rPr>
+          <w:rFonts w:cs="Times"/>
+          <w:lang w:val="da-DK"/>
+        </w:rPr>
+        <w:t xml:space="preserve">. </w:t>
+      </w:r>
+      <w:r>
+        <w:rPr>
+          <w:rFonts w:cs="Times"/>
+          <w:i/>
+          <w:iCs/>
+          <w:lang w:val="da-DK"/>
+        </w:rPr>
+        <w:t>Int. J. Medical Education</w:t>
+      </w:r>
+      <w:r>
+        <w:rPr>
+          <w:rFonts w:cs="Times"/>
+          <w:lang w:val="da-DK"/>
+        </w:rPr>
+        <w:t xml:space="preserve"> </w:t>
+      </w:r>
+      <w:r>
+        <w:rPr>
+          <w:rFonts w:cs="Times"/>
+          <w:b/>
+          <w:bCs/>
+          <w:lang w:val="da-DK"/>
+        </w:rPr>
+        <w:t>2,</w:t>
+      </w:r>
+      <w:r>
+        <w:rPr>
+          <w:rFonts w:cs="Times"/>
+          <w:lang w:val="da-DK"/>
+        </w:rPr>
+        <w:t xml:space="preserve"> 53–55 (2011).</w:t>
+      </w:r>
+    </w:p>
+    <w:p>
+      <w:pPr>
+        <w:widowControl w:val="0"/>
+        <w:tabs>
+          <w:tab w:val="left" w:pos="480"/>
+        </w:tabs>
+        <w:autoSpaceDE w:val="0"/>
+        <w:autoSpaceDN w:val="0"/>
+        <w:adjustRightInd w:val="0"/>
+        <w:ind w:left="480" w:hanging="480"/>
+      </w:pPr>
       <w:r>
         <w:fldChar w:fldCharType="end"/>
       </w:r>
@@ -3822,7 +4791,6 @@
   <w:style w:type="character" w:default="1" w:styleId="Standardskrifttypeiafsnit">
     <w:name w:val="Default Paragraph Font"/>
     <w:uiPriority w:val="1"/>
-    <w:semiHidden/>
     <w:unhideWhenUsed/>
   </w:style>
   <w:style w:type="table" w:default="1" w:styleId="Tabel-Normal">

</xml_diff>

<commit_message>
Improved inter-study comparability arguments
</commit_message>
<xml_diff>
--- a/A comparison of the Edinburgh Postnatal Depression Scale (EPDS) and the Postpartum Depression Screening Scale (PDSS) for postpartum depression screening.docx
+++ b/A comparison of the Edinburgh Postnatal Depression Scale (EPDS) and the Postpartum Depression Screening Scale (PDSS) for postpartum depression screening.docx
@@ -721,6 +721,11 @@
           </w:r>
         </w:p>
         <w:p>
+          <w:r>
+            <w:t>Diagnostic and Statistical Manual of Mental Disorders (DSM)</w:t>
+          </w:r>
+        </w:p>
+        <w:p>
           <w:pPr>
             <w:rPr>
               <w:rFonts w:asciiTheme="majorHAnsi" w:eastAsiaTheme="majorEastAsia" w:hAnsiTheme="majorHAnsi" w:cstheme="majorBidi"/>
@@ -2239,7 +2244,7 @@
             <w:fldChar w:fldCharType="begin"/>
           </w:r>
           <w:r>
-            <w:instrText xml:space="preserve"> ADDIN PAPERS2_CITATIONS &lt;citation&gt;&lt;uuid&gt;C4A525C7-762D-44F5-BBE4-34AE4F074D4E&lt;/uuid&gt;&lt;priority&gt;0&lt;/priority&gt;&lt;publications&gt;&lt;publication&gt;&lt;publication_date&gt;99201300001200000000200000&lt;/publication_date&gt;&lt;startpage&gt;186&lt;/startpage&gt;&lt;title&gt;Diagnostic and statistical manual of mental disorders : DSM-5.&lt;/title&gt;&lt;uuid&gt;68326488-1400-49F6-97EC-D09FC772FD0B&lt;/uuid&gt;&lt;subtype&gt;0&lt;/subtype&gt;&lt;publisher&gt;dsm.psychiatryonline.org&lt;/publisher&gt;&lt;type&gt;0&lt;/type&gt;&lt;endpage&gt;187&lt;/endpage&gt;&lt;url&gt;http://dsm.psychiatryonline.org/book.aspx?bookid=556&lt;/url&gt;&lt;authors&gt;&lt;author&gt;&lt;firstName&gt;American&lt;/firstName&gt;&lt;middleNames&gt;Psychiatric&lt;/middleNames&gt;&lt;lastName&gt;Association&lt;/lastName&gt;&lt;/author&gt;&lt;author&gt;&lt;firstName&gt;DSM-5&lt;/firstName&gt;&lt;middleNames&gt;Task&lt;/middleNames&gt;&lt;lastName&gt;Force&lt;/lastName&gt;&lt;/author&gt;&lt;/authors&gt;&lt;/publication&gt;&lt;/publications&gt;&lt;cites&gt;&lt;/cites&gt;&lt;/citation&gt;</w:instrText>
+            <w:instrText xml:space="preserve"> ADDIN PAPERS2_CITATIONS &lt;citation&gt;&lt;uuid&gt;106A49D3-C4D2-4400-9CC4-9E6F5A6D079D&lt;/uuid&gt;&lt;priority&gt;0&lt;/priority&gt;&lt;publications&gt;&lt;publication&gt;&lt;publication_date&gt;99201300001200000000200000&lt;/publication_date&gt;&lt;startpage&gt;186&lt;/startpage&gt;&lt;title&gt;Diagnostic and statistical manual of mental disorders : DSM-5.&lt;/title&gt;&lt;uuid&gt;68326488-1400-49F6-97EC-D09FC772FD0B&lt;/uuid&gt;&lt;subtype&gt;0&lt;/subtype&gt;&lt;publisher&gt;dsm.psychiatryonline.org&lt;/publisher&gt;&lt;type&gt;0&lt;/type&gt;&lt;endpage&gt;187&lt;/endpage&gt;&lt;url&gt;http://dsm.psychiatryonline.org/book.aspx?bookid=556&lt;/url&gt;&lt;authors&gt;&lt;author&gt;&lt;firstName&gt;American&lt;/firstName&gt;&lt;middleNames&gt;Psychiatric&lt;/middleNames&gt;&lt;lastName&gt;Association&lt;/lastName&gt;&lt;/author&gt;&lt;author&gt;&lt;firstName&gt;DSM-5&lt;/firstName&gt;&lt;middleNames&gt;Task&lt;/middleNames&gt;&lt;lastName&gt;Force&lt;/lastName&gt;&lt;/author&gt;&lt;/authors&gt;&lt;/publication&gt;&lt;/publications&gt;&lt;cites&gt;&lt;/cites&gt;&lt;/citation&gt;</w:instrText>
           </w:r>
           <w:r>
             <w:fldChar w:fldCharType="separate"/>
@@ -2262,31 +2267,46 @@
         <w:p/>
         <w:p>
           <w:r>
-            <w:t xml:space="preserve">Zhao et al. exclusively examine women with obstetric complications. </w:t>
-          </w:r>
-          <w:r>
-            <w:t>Obst</w:t>
-          </w:r>
-          <w:r>
-            <w:t>etric complications are a stressor, but there is no reason to believe that they will change the peripartum depression construct in a way that will favour either scale, seeing as neither scale contains questions regarding obstetric complications.</w:t>
-          </w:r>
-        </w:p>
-        <w:p/>
-        <w:p>
-          <w:r>
-            <w:t>T</w:t>
-          </w:r>
-          <w:r>
-            <w:t xml:space="preserve">he articles employ different confirmatory tests. </w:t>
-          </w:r>
-          <w:r>
-            <w:t>The confirmatory tests have been reported as comparable with a Cohen’s kappa of 0.84 for MDD</w:t>
+            <w:t xml:space="preserve">Beck et al. published before the publishing of the DSM-V. A </w:t>
+          </w:r>
+          <w:r>
+            <w:t xml:space="preserve">natural </w:t>
+          </w:r>
+          <w:r>
+            <w:t>concern</w:t>
+          </w:r>
+          <w:r>
+            <w:t xml:space="preserve"> is</w:t>
+          </w:r>
+          <w:r>
+            <w:t xml:space="preserve"> that their diagnostic criteria for depression would be different than the ones of Zhao et al. However, both articles use a semi-structured interview with the diagnostic criteria of the DSM-IV as their gold-standard. </w:t>
+          </w:r>
+          <w:r>
+            <w:t>Secondly, the DSM-V has seen no modifications in the criteria for depression relevant to this thesis, except that the</w:t>
+          </w:r>
+          <w:r>
+            <w:t xml:space="preserve"> specifier</w:t>
+          </w:r>
+          <w:r>
+            <w:t xml:space="preserve"> </w:t>
+          </w:r>
+          <w:r>
+            <w:t xml:space="preserve">‘with </w:t>
+          </w:r>
+          <w:r>
+            <w:t xml:space="preserve">peripartum </w:t>
+          </w:r>
+          <w:r>
+            <w:t>onset’</w:t>
+          </w:r>
+          <w:r>
+            <w:t xml:space="preserve"> has been added</w:t>
           </w:r>
           <w:r>
             <w:fldChar w:fldCharType="begin"/>
           </w:r>
           <w:r>
-            <w:instrText xml:space="preserve"> ADDIN PAPERS2_CITATIONS &lt;citation&gt;&lt;uuid&gt;7FE360A3-C0D6-4AFC-918F-C2F77A5429FC&lt;/uuid&gt;&lt;priority&gt;0&lt;/priority&gt;&lt;publications&gt;&lt;publication&gt;&lt;volume&gt;59 Suppl 20&lt;/volume&gt;&lt;publication_date&gt;99199800001200000000200000&lt;/publication_date&gt;&lt;institution&gt;University of South Florida College of Medicine, Tampa 33613, USA.&lt;/institution&gt;&lt;startpage&gt;22&lt;/startpage&gt;&lt;title&gt;The Mini-International Neuropsychiatric Interview (M.I.N.I.): the development and validation of a structured diagnostic psychiatric interview for DSM-IV and ICD-10.&lt;/title&gt;&lt;uuid&gt;03A10F7B-95D0-4DFA-AB92-8B63236298BD&lt;/uuid&gt;&lt;subtype&gt;400&lt;/subtype&gt;&lt;endpage&gt;33-quiz 34-57&lt;/endpage&gt;&lt;type&gt;400&lt;/type&gt;&lt;url&gt;http://eutils.ncbi.nlm.nih.gov/entrez/eutils/elink.fcgi?dbfrom=pubmed&amp;amp;id=9881538&amp;amp;retmode=ref&amp;amp;cmd=prlinks&lt;/url&gt;&lt;bundle&gt;&lt;publication&gt;&lt;title&gt;The Journal of clinical psychiatry&lt;/title&gt;&lt;type&gt;-100&lt;/type&gt;&lt;subtype&gt;-100&lt;/subtype&gt;&lt;uuid&gt;00C7DB67-2C73-4979-86F6-E3589C0C57AE&lt;/uuid&gt;&lt;/publication&gt;&lt;/bundle&gt;&lt;authors&gt;&lt;author&gt;&lt;firstName&gt;D&lt;/firstName&gt;&lt;middleNames&gt;V&lt;/middleNames&gt;&lt;lastName&gt;Sheehan&lt;/lastName&gt;&lt;/author&gt;&lt;author&gt;&lt;firstName&gt;Y&lt;/firstName&gt;&lt;lastName&gt;Lecrubier&lt;/lastName&gt;&lt;/author&gt;&lt;author&gt;&lt;firstName&gt;K&lt;/firstName&gt;&lt;middleNames&gt;H&lt;/middleNames&gt;&lt;lastName&gt;Sheehan&lt;/lastName&gt;&lt;/author&gt;&lt;author&gt;&lt;firstName&gt;P&lt;/firstName&gt;&lt;lastName&gt;Amorim&lt;/lastName&gt;&lt;/author&gt;&lt;author&gt;&lt;firstName&gt;J&lt;/firstName&gt;&lt;lastName&gt;Janavs&lt;/lastName&gt;&lt;/author&gt;&lt;author&gt;&lt;firstName&gt;E&lt;/firstName&gt;&lt;lastName&gt;Weiller&lt;/lastName&gt;&lt;/author&gt;&lt;author&gt;&lt;firstName&gt;T&lt;/firstName&gt;&lt;lastName&gt;Hergueta&lt;/lastName&gt;&lt;/author&gt;&lt;author&gt;&lt;firstName&gt;R&lt;/firstName&gt;&lt;lastName&gt;Baker&lt;/lastName&gt;&lt;/author&gt;&lt;author&gt;&lt;firstName&gt;G&lt;/firstName&gt;&lt;middleNames&gt;C&lt;/middleNames&gt;&lt;lastName&gt;Dunbar&lt;/lastName&gt;&lt;/author&gt;&lt;/authors&gt;&lt;/publication&gt;&lt;/publications&gt;&lt;cites&gt;&lt;/cites&gt;&lt;/citation&gt;</w:instrText>
+            <w:instrText xml:space="preserve"> ADDIN PAPERS2_CITATIONS &lt;citation&gt;&lt;uuid&gt;A462990E-3A42-4303-BAA8-53126AE23F88&lt;/uuid&gt;&lt;priority&gt;0&lt;/priority&gt;&lt;publications&gt;&lt;publication&gt;&lt;startpage&gt;1&lt;/startpage&gt;&lt;institution&gt;American Psychiatric Publishing&lt;/institution&gt;&lt;title&gt;Highlights of Changes from DSM-IV-TR to DSM-5&lt;/title&gt;&lt;uuid&gt;5F447C3B-9C5F-44B4-869F-5058A585B346&lt;/uuid&gt;&lt;subtype&gt;400&lt;/subtype&gt;&lt;endpage&gt;19&lt;/endpage&gt;&lt;type&gt;400&lt;/type&gt;&lt;publication_date&gt;99201305021200000000222000&lt;/publication_date&gt;&lt;/publication&gt;&lt;/publications&gt;&lt;cites&gt;&lt;/cites&gt;&lt;/citation&gt;</w:instrText>
           </w:r>
           <w:r>
             <w:fldChar w:fldCharType="separate"/>
@@ -2305,38 +2325,35 @@
           <w:r>
             <w:t>.</w:t>
           </w:r>
-          <w:r>
-            <w:t xml:space="preserve"> This indicates that the confirmatory tests are comparable.</w:t>
-          </w:r>
         </w:p>
         <w:p/>
         <w:p>
           <w:r>
-            <w:t>Both the language of the confirmatory test and the screening t</w:t>
-          </w:r>
-          <w:r>
-            <w:t>e</w:t>
-          </w:r>
-          <w:r>
-            <w:t xml:space="preserve">st differ between the studies. </w:t>
-          </w:r>
-          <w:r>
-            <w:t>For the confirmatory tests, the Chinese version of the M.I.N.I. has been show</w:t>
-          </w:r>
-          <w:r>
-            <w:t>n</w:t>
-          </w:r>
-          <w:r>
-            <w:t xml:space="preserve"> to correlate with the</w:t>
-          </w:r>
-          <w:r>
-            <w:t xml:space="preserve"> DSM-IV interview in Chinese</w:t>
+            <w:t xml:space="preserve">Zhao et al. exclusively examine women with obstetric complications. </w:t>
+          </w:r>
+          <w:r>
+            <w:t>Obst</w:t>
+          </w:r>
+          <w:r>
+            <w:t>etric complications are a stressor, but there is no reason to believe that they will change the peripartum depression construct in a way that will favour either scale, seeing as neither scale contains questions regarding obstetric complications.</w:t>
+          </w:r>
+        </w:p>
+        <w:p/>
+        <w:p>
+          <w:r>
+            <w:t xml:space="preserve">For an analysis of a screening tool to be meaningful, a suitable confirmatory test must be used. In the case of depression, the gold standard is a DSM-structured or semi-structured diagnostic interview. Whether this choice is </w:t>
+          </w:r>
+          <w:r>
+            <w:t>valid</w:t>
+          </w:r>
+          <w:r>
+            <w:t xml:space="preserve"> is outside the scope of this thesis. The interview appears to have sufficient interrater reliability with Cohen’s kappas between .7 and 1 for each dimension</w:t>
           </w:r>
           <w:r>
             <w:fldChar w:fldCharType="begin"/>
           </w:r>
           <w:r>
-            <w:instrText xml:space="preserve"> ADDIN PAPERS2_CITATIONS &lt;citation&gt;&lt;uuid&gt;13159162-DBE5-472D-8A97-E76CB4431BA4&lt;/uuid&gt;&lt;priority&gt;0&lt;/priority&gt;&lt;publications&gt;&lt;publication&gt;&lt;publication_date&gt;99200900001200000000200000&lt;/publication_date&gt;&lt;number&gt;07&lt;/number&gt;&lt;title&gt;Evaluation of the Reliability and Validity of Chinese Version of the Mini-International Neuropsychiatric Interview in Patients with Mental Disorders&lt;/title&gt;&lt;uuid&gt;9CE5FE95-8033-4D16-894B-AEFFEC440380&lt;/uuid&gt;&lt;subtype&gt;400&lt;/subtype&gt;&lt;type&gt;400&lt;/type&gt;&lt;url&gt;http://en.cnki.com.cn/Article_en/CJFDTOTAL-ZXWS200907015.htm&lt;/url&gt;&lt;bundle&gt;&lt;publication&gt;&lt;title&gt;Chinese Mental Health Journal&lt;/title&gt;&lt;type&gt;-100&lt;/type&gt;&lt;subtype&gt;-100&lt;/subtype&gt;&lt;uuid&gt;A2FAAAF9-71C7-4D9F-8F1B-D2480FCD7842&lt;/uuid&gt;&lt;/publication&gt;&lt;/bundle&gt;&lt;authors&gt;&lt;author&gt;&lt;firstName&gt;Si&lt;/firstName&gt;&lt;lastName&gt;Tian-Mei&lt;/lastName&gt;&lt;/author&gt;&lt;author&gt;&lt;firstName&gt;Wei-Min&lt;/firstName&gt;&lt;lastName&gt;Dang&lt;/lastName&gt;&lt;/author&gt;&lt;author&gt;&lt;firstName&gt;Yun-Ai&lt;/firstName&gt;&lt;lastName&gt;Se&lt;/lastName&gt;&lt;/author&gt;&lt;author&gt;&lt;firstName&gt;Jing-Xu&lt;/firstName&gt;&lt;lastName&gt;Chen&lt;/lastName&gt;&lt;/author&gt;&lt;/authors&gt;&lt;/publication&gt;&lt;/publications&gt;&lt;cites&gt;&lt;/cites&gt;&lt;/citation&gt;</w:instrText>
+            <w:instrText xml:space="preserve"> ADDIN PAPERS2_CITATIONS &lt;citation&gt;&lt;uuid&gt;87C93C28-9902-45E8-A969-1E2F1AD8EAE9&lt;/uuid&gt;&lt;priority&gt;0&lt;/priority&gt;&lt;publications&gt;&lt;publication&gt;&lt;uuid&gt;3AC426F5-F8B9-4494-9638-064791CCD56F&lt;/uuid&gt;&lt;volume&gt;11&lt;/volume&gt;&lt;startpage&gt;279&lt;/startpage&gt;&lt;publication_date&gt;99199700001200000000200000&lt;/publication_date&gt;&lt;url&gt;http://eutils.ncbi.nlm.nih.gov/entrez/eutils/elink.fcgi?dbfrom=pubmed&amp;amp;id=9348491&amp;amp;retmode=ref&amp;amp;cmd=prlinks&lt;/url&gt;&lt;citekey&gt;Maffei:1997vg&lt;/citekey&gt;&lt;type&gt;400&lt;/type&gt;&lt;title&gt;Interrater reliability and internal consistency of the structured clinical interview for DSM-IV axis II personality disorders (SCID-II), version 2.0.&lt;/title&gt;&lt;institution&gt;Istituto Scientifico Ospedale San Raffaele, Department of Neuropsychiatric Sciences, University of Milan School of Medicine, Italy.&lt;/institution&gt;&lt;number&gt;3&lt;/number&gt;&lt;subtype&gt;400&lt;/subtype&gt;&lt;endpage&gt;284&lt;/endpage&gt;&lt;bundle&gt;&lt;publication&gt;&lt;title&gt;Journal of personality disorders&lt;/title&gt;&lt;type&gt;-100&lt;/type&gt;&lt;subtype&gt;-100&lt;/subtype&gt;&lt;uuid&gt;5D7E5E73-F4B0-4D4A-8173-FF1B9AE27D6A&lt;/uuid&gt;&lt;/publication&gt;&lt;/bundle&gt;&lt;authors&gt;&lt;author&gt;&lt;firstName&gt;C&lt;/firstName&gt;&lt;lastName&gt;Maffei&lt;/lastName&gt;&lt;/author&gt;&lt;author&gt;&lt;firstName&gt;A&lt;/firstName&gt;&lt;lastName&gt;Fossati&lt;/lastName&gt;&lt;/author&gt;&lt;author&gt;&lt;firstName&gt;I&lt;/firstName&gt;&lt;lastName&gt;Agostoni&lt;/lastName&gt;&lt;/author&gt;&lt;author&gt;&lt;firstName&gt;A&lt;/firstName&gt;&lt;lastName&gt;Barraco&lt;/lastName&gt;&lt;/author&gt;&lt;author&gt;&lt;firstName&gt;M&lt;/firstName&gt;&lt;lastName&gt;Bagnato&lt;/lastName&gt;&lt;/author&gt;&lt;author&gt;&lt;firstName&gt;D&lt;/firstName&gt;&lt;lastName&gt;Deborah&lt;/lastName&gt;&lt;/author&gt;&lt;author&gt;&lt;firstName&gt;C&lt;/firstName&gt;&lt;lastName&gt;Namia&lt;/lastName&gt;&lt;/author&gt;&lt;author&gt;&lt;firstName&gt;L&lt;/firstName&gt;&lt;lastName&gt;Novella&lt;/lastName&gt;&lt;/author&gt;&lt;author&gt;&lt;firstName&gt;M&lt;/firstName&gt;&lt;lastName&gt;Petrachi&lt;/lastName&gt;&lt;/author&gt;&lt;/authors&gt;&lt;/publication&gt;&lt;publication&gt;&lt;type&gt;400&lt;/type&gt;&lt;accepted_date&gt;99201610261200000000222000&lt;/accepted_date&gt;&lt;title&gt;What is the relaibility of the SCID-II?&lt;/title&gt;&lt;url&gt;http://www.scid4.org/psychometric/scidII_reliability.html&lt;/url&gt;&lt;subtype&gt;403&lt;/subtype&gt;&lt;uuid&gt;163A59E1-28D8-4E0C-B3C8-DA25B6FD0E95&lt;/uuid&gt;&lt;bundle&gt;&lt;publication&gt;&lt;title&gt;scid.org&lt;/title&gt;&lt;type&gt;-300&lt;/type&gt;&lt;subtype&gt;-300&lt;/subtype&gt;&lt;uuid&gt;CA3FB224-C48A-4A32-8A45-F9E4AF1C8D58&lt;/uuid&gt;&lt;/publication&gt;&lt;/bundle&gt;&lt;/publication&gt;&lt;/publications&gt;&lt;cites&gt;&lt;/cites&gt;&lt;/citation&gt;</w:instrText>
           </w:r>
           <w:r>
             <w:fldChar w:fldCharType="separate"/>
@@ -2347,98 +2364,50 @@
               <w:vertAlign w:val="superscript"/>
               <w:lang w:val="da-DK"/>
             </w:rPr>
-            <w:t>3</w:t>
+            <w:t>3,4</w:t>
           </w:r>
           <w:r>
             <w:fldChar w:fldCharType="end"/>
           </w:r>
           <w:r>
-            <w:t xml:space="preserve">. However, the comparability of the Chinese and English versions of the DSM-IV interview </w:t>
-          </w:r>
-          <w:r>
-            <w:t>is not sufficiently accounted for</w:t>
-          </w:r>
-          <w:r>
-            <w:t>.</w:t>
-          </w:r>
-          <w:r>
-            <w:t xml:space="preserve"> This weakens a comparison of the studies.</w:t>
+            <w:t xml:space="preserve">. </w:t>
           </w:r>
         </w:p>
         <w:p/>
         <w:p>
           <w:r>
-            <w:t xml:space="preserve">Furthermore, </w:t>
-          </w:r>
-          <w:r>
-            <w:t xml:space="preserve">variation in the cultural manifestations of depression can </w:t>
-          </w:r>
-          <w:r>
-            <w:t xml:space="preserve">affect the difference </w:t>
-          </w:r>
-          <w:r>
-            <w:t>between the results of the two studies if one test’s questions more adequately encompass the dimensions of one culture. A generalized recommendation across cultures can therefore be dubious.</w:t>
-          </w:r>
-          <w:r>
-            <w:t xml:space="preserve"> Given that both studies favour </w:t>
-          </w:r>
-          <w:r>
-            <w:t xml:space="preserve">the PDSS, this effect </w:t>
-          </w:r>
-          <w:r>
-            <w:t>does not appear to</w:t>
-          </w:r>
-          <w:r>
-            <w:t xml:space="preserve"> influence the comparison critically.</w:t>
+            <w:t xml:space="preserve">However, every interviewer can affect the interview differently. It is therefore vital that the interviewer is blind to the scores of the screening test and, in the case of multiple interviewers, their concordance is assessed. If the interviewer preferentially diagnoses patients as depressed if they scored highly on one test, this test’s sensitivity and specificity will be artificially inflated. </w:t>
           </w:r>
         </w:p>
         <w:p/>
         <w:p>
           <w:r>
-            <w:t xml:space="preserve">For an analysis of a screening tool to be meaningful, a suitable confirmatory test must be used. In the case of depression, the gold standard is a DSM-structured or semi-structured diagnostic </w:t>
-          </w:r>
-          <w:r>
             <w:lastRenderedPageBreak/>
-            <w:t>interview. Whether this choice is valid is ou</w:t>
-          </w:r>
-          <w:r>
-            <w:t>tside the scope of this thesis.</w:t>
-          </w:r>
-          <w:r>
-            <w:t xml:space="preserve"> </w:t>
-          </w:r>
+            <w:t xml:space="preserve">In Beck et al. the interviewer is a nurse psychotherapist. There is no explicit information on whether multiple therapists are used. The interviewer is blind to the screening results. </w:t>
+          </w:r>
+        </w:p>
+        <w:p/>
+        <w:p>
+          <w:r>
+            <w:t xml:space="preserve">In Zhao et al. confirmatory testing is done with the M.I.N.I. by the trained research assistant. The scale is designed for use with minimal training and the selection of interviewer is therefore appropriate. There is no explicit statement of blinding of the interviewer. Therefore, there’s a risk of misclassification. If this misclassification by the interviewer is non-random, i.e. the interviewer exhibits preference towards the results of either questionnaire, it can increase the specificity and sensitivity of this questionnaire, while decreasing the corresponding values for the other questionnaire. </w:t>
+          </w:r>
+        </w:p>
+        <w:p/>
+        <w:p>
           <w:r>
             <w:t>T</w:t>
           </w:r>
           <w:r>
-            <w:t xml:space="preserve">he </w:t>
-          </w:r>
-          <w:r>
-            <w:t>interview</w:t>
-          </w:r>
-          <w:r>
-            <w:t xml:space="preserve"> </w:t>
-          </w:r>
-          <w:r>
-            <w:t>appears to have sufficient inte</w:t>
-          </w:r>
-          <w:r>
-            <w:t>r</w:t>
-          </w:r>
-          <w:r>
-            <w:t>r</w:t>
-          </w:r>
-          <w:r>
-            <w:t xml:space="preserve">ater reliability </w:t>
-          </w:r>
-          <w:r>
-            <w:t>with Cohen’s kappas between .7 and 1 for each dimension</w:t>
+            <w:t xml:space="preserve">he articles employ different confirmatory tests. </w:t>
+          </w:r>
+          <w:r>
+            <w:t>The confirmatory tests have been reported as comparable with a Cohen’s kappa of 0.84 for MDD</w:t>
           </w:r>
           <w:r>
             <w:fldChar w:fldCharType="begin"/>
           </w:r>
           <w:r>
-            <w:instrText xml:space="preserve"> ADDIN PAPERS2_CITATIONS &lt;citation&gt;&lt;uuid&gt;6EDAB23F-1C0F-47D3-8F35-B920D1F12CB0&lt;/uuid&gt;&lt;priority&gt;0&lt;/priority&gt;&lt;publications&gt;&lt;publication&gt;&lt;uuid&gt;3AC426F5-F8B9-4494-9638-064791CCD56F&lt;/uuid&gt;&lt;volume&gt;11&lt;/volume&gt;&lt;startpage&gt;279&lt;/startpage&gt;&lt;publication_date&gt;99199700001200000000200000&lt;/publication_date&gt;&lt;url&gt;http://eutils.ncbi.nlm.nih.gov/entrez/eutils/elink.fcgi?dbfrom=pubmed&amp;amp;id=9348491&amp;amp;retmode=ref&amp;amp;cmd=prlinks&lt;/url&gt;&lt;citekey&gt;Maffei:1997vg&lt;/citekey&gt;&lt;type&gt;400&lt;/type&gt;&lt;title&gt;Interrater reliability and internal consistency of the structured clinical interview for DSM-IV axis II personality disorders (SCID-II), version 2.0.&lt;/title&gt;&lt;institution&gt;Istituto Scientifico Ospedale San Raffaele, Department of Neuropsychiatric Sciences, University of Milan School of Medicine, Italy.&lt;/institution&gt;&lt;number&gt;3&lt;/number&gt;&lt;subtype&gt;400&lt;/subtype&gt;&lt;endpage&gt;284&lt;/endpage&gt;&lt;bundle&gt;&lt;publication&gt;&lt;title&gt;Journal of personality disorders&lt;/title&gt;&lt;type&gt;-100&lt;/type&gt;&lt;subtype&gt;-100&lt;/subtype&gt;&lt;uuid&gt;5D7E5E73-F4B0-4D4A-8173-FF1B9AE27D6A&lt;/uuid&gt;&lt;/publication&gt;&lt;/bundle&gt;&lt;authors&gt;&lt;author&gt;&lt;firstName&gt;C&lt;/firstName&gt;&lt;lastName&gt;Maffei&lt;/lastName&gt;&lt;/author&gt;&lt;author&gt;&lt;firstName&gt;A&lt;/firstName&gt;&lt;lastName&gt;Fossati&lt;/lastName&gt;&lt;/author&gt;&lt;author&gt;&lt;firstName&gt;I&lt;/firstName&gt;&lt;lastName&gt;Agostoni&lt;/lastName&gt;&lt;/author&gt;&lt;author&gt;&lt;firstName&gt;A&lt;/firstName&gt;&lt;lastName&gt;Barraco&lt;/lastName&gt;&lt;/author&gt;&lt;author&gt;&lt;firstName&gt;M&lt;/firstName&gt;&lt;lastName&gt;Bagnato&lt;/lastName&gt;&lt;/author&gt;&lt;author&gt;&lt;firstName&gt;D&lt;/firstName&gt;&lt;lastName&gt;Deborah&lt;/lastName&gt;&lt;/author&gt;&lt;author&gt;&lt;firstName&gt;C&lt;/firstName&gt;&lt;lastName&gt;Namia&lt;/lastName&gt;&lt;/author&gt;&lt;author&gt;&lt;firstName&gt;L&lt;/firstName&gt;&lt;lastName&gt;Novella&lt;/lastName&gt;&lt;/author&gt;&lt;author&gt;&lt;firstName&gt;M&lt;/firstName&gt;&lt;lastName&gt;Petrachi&lt;/lastName&gt;&lt;/author&gt;&lt;/authors&gt;&lt;/publication&gt;&lt;publication&gt;&lt;type&gt;400&lt;/type&gt;&lt;accepted_date&gt;99201610261200000000222000&lt;/accepted_date&gt;&lt;title&gt;What is the relaibility of the SCID-II?&lt;/title&gt;&lt;url&gt;http://www.scid4.org/psychometric/scidII_reliability.html&lt;/url&gt;&lt;subtype&gt;403&lt;/subtype&gt;&lt;uuid&gt;163A59E1-28D8-4E0C-B3C8-DA25B6FD0E95&lt;/uuid&gt;&lt;bundle&gt;&lt;publication&gt;&lt;title&gt;scid.org&lt;/title&gt;&lt;type&gt;-300&lt;/type&gt;&lt;subtype&gt;-300&lt;/subtype&gt;&lt;uuid&gt;CA3FB224-C48A-4A32-8A45-F9E4AF1C8D58&lt;/uuid&gt;&lt;/publication&gt;&lt;/bundle&gt;&lt;/publication&gt;&lt;/publications&gt;&lt;cites&gt;&lt;/cites&gt;&lt;/citation&gt;</w:instrText>
+            <w:instrText xml:space="preserve"> ADDIN PAPERS2_CITATIONS &lt;citation&gt;&lt;uuid&gt;905F4BFA-9159-4F3C-9B05-5EE0EB02C44A&lt;/uuid&gt;&lt;priority&gt;0&lt;/priority&gt;&lt;publications&gt;&lt;publication&gt;&lt;volume&gt;59 Suppl 20&lt;/volume&gt;&lt;publication_date&gt;99199800001200000000200000&lt;/publication_date&gt;&lt;institution&gt;University of South Florida College of Medicine, Tampa 33613, USA.&lt;/institution&gt;&lt;startpage&gt;22&lt;/startpage&gt;&lt;title&gt;The Mini-International Neuropsychiatric Interview (M.I.N.I.): the development and validation of a structured diagnostic psychiatric interview for DSM-IV and ICD-10.&lt;/title&gt;&lt;uuid&gt;03A10F7B-95D0-4DFA-AB92-8B63236298BD&lt;/uuid&gt;&lt;subtype&gt;400&lt;/subtype&gt;&lt;endpage&gt;33-quiz 34-57&lt;/endpage&gt;&lt;type&gt;400&lt;/type&gt;&lt;url&gt;http://eutils.ncbi.nlm.nih.gov/entrez/eutils/elink.fcgi?dbfrom=pubmed&amp;amp;id=9881538&amp;amp;retmode=ref&amp;amp;cmd=prlinks&lt;/url&gt;&lt;bundle&gt;&lt;publication&gt;&lt;title&gt;The Journal of clinical psychiatry&lt;/title&gt;&lt;type&gt;-100&lt;/type&gt;&lt;subtype&gt;-100&lt;/subtype&gt;&lt;uuid&gt;00C7DB67-2C73-4979-86F6-E3589C0C57AE&lt;/uuid&gt;&lt;/publication&gt;&lt;/bundle&gt;&lt;authors&gt;&lt;author&gt;&lt;firstName&gt;D&lt;/firstName&gt;&lt;middleNames&gt;V&lt;/middleNames&gt;&lt;lastName&gt;Sheehan&lt;/lastName&gt;&lt;/author&gt;&lt;author&gt;&lt;firstName&gt;Y&lt;/firstName&gt;&lt;lastName&gt;Lecrubier&lt;/lastName&gt;&lt;/author&gt;&lt;author&gt;&lt;firstName&gt;K&lt;/firstName&gt;&lt;middleNames&gt;H&lt;/middleNames&gt;&lt;lastName&gt;Sheehan&lt;/lastName&gt;&lt;/author&gt;&lt;author&gt;&lt;firstName&gt;P&lt;/firstName&gt;&lt;lastName&gt;Amorim&lt;/lastName&gt;&lt;/author&gt;&lt;author&gt;&lt;firstName&gt;J&lt;/firstName&gt;&lt;lastName&gt;Janavs&lt;/lastName&gt;&lt;/author&gt;&lt;author&gt;&lt;firstName&gt;E&lt;/firstName&gt;&lt;lastName&gt;Weiller&lt;/lastName&gt;&lt;/author&gt;&lt;author&gt;&lt;firstName&gt;T&lt;/firstName&gt;&lt;lastName&gt;Hergueta&lt;/lastName&gt;&lt;/author&gt;&lt;author&gt;&lt;firstName&gt;R&lt;/firstName&gt;&lt;lastName&gt;Baker&lt;/lastName&gt;&lt;/author&gt;&lt;author&gt;&lt;firstName&gt;G&lt;/firstName&gt;&lt;middleNames&gt;C&lt;/middleNames&gt;&lt;lastName&gt;Dunbar&lt;/lastName&gt;&lt;/author&gt;&lt;/authors&gt;&lt;/publication&gt;&lt;/publications&gt;&lt;cites&gt;&lt;/cites&gt;&lt;/citation&gt;</w:instrText>
           </w:r>
           <w:r>
             <w:fldChar w:fldCharType="separate"/>
@@ -2449,7 +2418,7 @@
               <w:vertAlign w:val="superscript"/>
               <w:lang w:val="da-DK"/>
             </w:rPr>
-            <w:t>4,5</w:t>
+            <w:t>5</w:t>
           </w:r>
           <w:r>
             <w:fldChar w:fldCharType="end"/>
@@ -2458,141 +2427,37 @@
             <w:t>.</w:t>
           </w:r>
           <w:r>
-            <w:t xml:space="preserve"> </w:t>
+            <w:t xml:space="preserve"> This indicates that the confirmatory tests are comparable.</w:t>
           </w:r>
         </w:p>
         <w:p/>
         <w:p>
           <w:r>
-            <w:t xml:space="preserve">However, every interviewer can affect the interview differently. </w:t>
-          </w:r>
-          <w:r>
-            <w:t>It is therefore vital that the interviewer is blind to the scores of the screening test</w:t>
-          </w:r>
-          <w:r>
-            <w:t xml:space="preserve"> and, in the case of multiple interviewers, their concordance is assessed.</w:t>
-          </w:r>
-          <w:r>
-            <w:t xml:space="preserve"> If the interviewer preferentially diagnoses patients as depressed if they scored highly on one test, </w:t>
-          </w:r>
-          <w:r>
-            <w:t>this test’s sensitivity and specificity will be artificially inflated</w:t>
-          </w:r>
-          <w:r>
-            <w:t>.</w:t>
-          </w:r>
-          <w:bookmarkStart w:id="0" w:name="_GoBack"/>
-          <w:bookmarkEnd w:id="0"/>
-        </w:p>
-        <w:p/>
-        <w:p>
-          <w:r>
-            <w:t>In Beck et al. the intervi</w:t>
+            <w:t>Both the language of the confirmatory test and the screening t</w:t>
           </w:r>
           <w:r>
             <w:t>e</w:t>
           </w:r>
           <w:r>
-            <w:t>wer is a nurse psychotherapist</w:t>
-          </w:r>
-          <w:r>
-            <w:t xml:space="preserve">. There is no explicit information on whether multiple therapists are used. </w:t>
-          </w:r>
-          <w:r>
-            <w:t>The intervi</w:t>
-          </w:r>
-          <w:r>
-            <w:t>e</w:t>
-          </w:r>
-          <w:r>
-            <w:t xml:space="preserve">wer is blind to the screening results. </w:t>
-          </w:r>
-        </w:p>
-        <w:p/>
-        <w:p>
-          <w:r>
-            <w:t>In Zhao et al.</w:t>
-          </w:r>
-          <w:r>
-            <w:t xml:space="preserve"> confirmatory testing is done with the M.I.N.I. by the trained research assistant. </w:t>
-          </w:r>
-          <w:r>
-            <w:t>The scale is designed for use with minimal training and the selection of interviewer is therefore appropriate.</w:t>
-          </w:r>
-          <w:r>
-            <w:t xml:space="preserve"> There is no explicit statement of blinding of the interviewer. </w:t>
-          </w:r>
-          <w:r>
-            <w:t xml:space="preserve">Therefore, there’s a risk of misclassification. If this misclassification by the interviewer is non-random, </w:t>
-          </w:r>
-          <w:r>
-            <w:t xml:space="preserve">i.e. the interviewer </w:t>
-          </w:r>
-          <w:r>
-            <w:t xml:space="preserve">exhibits preference towards the results of either questionnaire, </w:t>
-          </w:r>
-          <w:r>
-            <w:t>it can</w:t>
-          </w:r>
-          <w:r>
-            <w:t xml:space="preserve"> increase the specificity and sensitivity of this questionnaire, while decreasing the corresponding values for the other questionnaire</w:t>
-          </w:r>
-          <w:r>
-            <w:t xml:space="preserve">. </w:t>
-          </w:r>
-        </w:p>
-        <w:p/>
-        <w:p>
-          <w:r>
-            <w:t>The questionnaire reliability is</w:t>
-          </w:r>
-          <w:r>
-            <w:t xml:space="preserve"> accessed</w:t>
-          </w:r>
-          <w:r>
-            <w:t xml:space="preserve"> by the mean correlation coefficient between all possible split-halves of the questionnaire,</w:t>
-          </w:r>
-          <w:r>
-            <w:t xml:space="preserve"> </w:t>
-          </w:r>
-          <w:r>
-            <w:t xml:space="preserve">i.e. Cronbach’s </w:t>
-          </w:r>
-          <w:r>
-            <w:rPr>
-              <w:rFonts w:hint="eastAsia"/>
-            </w:rPr>
-            <w:t>α</w:t>
-          </w:r>
-          <w:r>
-            <w:t xml:space="preserve">. </w:t>
-          </w:r>
-          <w:r>
-            <w:t xml:space="preserve">The tests all show sufficient internal consistency in these studies without </w:t>
-          </w:r>
-          <w:r>
-            <w:t xml:space="preserve">questions becoming redundant. One must be aware that the </w:t>
-          </w:r>
-          <w:r>
-            <w:rPr>
-              <w:rFonts w:hint="eastAsia"/>
-            </w:rPr>
-            <w:t>α</w:t>
-          </w:r>
-          <w:r>
-            <w:t xml:space="preserve">s of two tests of differing lengths are not comparable, since increasing the amount of questions will inevitably increase Cronbach’s </w:t>
-          </w:r>
-          <w:r>
-            <w:rPr>
-              <w:rFonts w:hint="eastAsia"/>
-            </w:rPr>
-            <w:t>α</w:t>
+            <w:t xml:space="preserve">st differ between the studies. </w:t>
+          </w:r>
+          <w:r>
+            <w:t>For the confirmatory tests, the Chinese version of the M.I.N.I. has been show</w:t>
+          </w:r>
+          <w:r>
+            <w:t>n</w:t>
+          </w:r>
+          <w:r>
+            <w:t xml:space="preserve"> to correlate with the</w:t>
+          </w:r>
+          <w:r>
+            <w:t xml:space="preserve"> DSM-IV interview in Chinese</w:t>
           </w:r>
           <w:r>
             <w:fldChar w:fldCharType="begin"/>
           </w:r>
           <w:r>
-            <w:instrText xml:space="preserve"> ADDIN PAPERS2_CITATIONS &lt;citation&gt;&lt;uuid&gt;9DAC3E26-DB9C-45A1-929B-CD342D7E93E1&lt;/uuid&gt;&lt;priority&gt;0&lt;/priority&gt;&lt;publications&gt;&lt;publication&gt;&lt;volume&gt;2&lt;/volume&gt;&lt;publication_date&gt;99201100001200000000200000&lt;/publication_date&gt;&lt;doi&gt;10.5116/ijme.4dfb.8dfd&lt;/doi&gt;&lt;startpage&gt;53&lt;/startpage&gt;&lt;title&gt;Making sense of Cronbach's alpha&lt;/title&gt;&lt;uuid&gt;04F48FC8-1EE0-4EE4-AA05-3B226D0C140B&lt;/uuid&gt;&lt;subtype&gt;400&lt;/subtype&gt;&lt;endpage&gt;55&lt;/endpage&gt;&lt;type&gt;400&lt;/type&gt;&lt;url&gt;http://www.ijme.net/archive/2/cronbachs-alpha/&lt;/url&gt;&lt;bundle&gt;&lt;publication&gt;&lt;title&gt;International Journal of Medical Education&lt;/title&gt;&lt;type&gt;-100&lt;/type&gt;&lt;subtype&gt;-100&lt;/subtype&gt;&lt;uuid&gt;18584A5D-4451-47B8-96CF-8165E785A51C&lt;/uuid&gt;&lt;/publication&gt;&lt;/bundle&gt;&lt;authors&gt;&lt;author&gt;&lt;firstName&gt;Mohsen&lt;/firstName&gt;&lt;lastName&gt;Tavakol&lt;/lastName&gt;&lt;/author&gt;&lt;author&gt;&lt;firstName&gt;Reg&lt;/firstName&gt;&lt;lastName&gt;Dennick&lt;/lastName&gt;&lt;/author&gt;&lt;/authors&gt;&lt;/publication&gt;&lt;/publications&gt;&lt;cites&gt;&lt;/cites&gt;&lt;/citation&gt;</w:instrText>
+            <w:instrText xml:space="preserve"> ADDIN PAPERS2_CITATIONS &lt;citation&gt;&lt;uuid&gt;F79D78CB-A212-4F3D-BCE6-F982747C3905&lt;/uuid&gt;&lt;priority&gt;0&lt;/priority&gt;&lt;publications&gt;&lt;publication&gt;&lt;publication_date&gt;99200900001200000000200000&lt;/publication_date&gt;&lt;number&gt;07&lt;/number&gt;&lt;title&gt;Evaluation of the Reliability and Validity of Chinese Version of the Mini-International Neuropsychiatric Interview in Patients with Mental Disorders&lt;/title&gt;&lt;uuid&gt;9CE5FE95-8033-4D16-894B-AEFFEC440380&lt;/uuid&gt;&lt;subtype&gt;400&lt;/subtype&gt;&lt;type&gt;400&lt;/type&gt;&lt;url&gt;http://en.cnki.com.cn/Article_en/CJFDTOTAL-ZXWS200907015.htm&lt;/url&gt;&lt;bundle&gt;&lt;publication&gt;&lt;title&gt;Chinese Mental Health Journal&lt;/title&gt;&lt;type&gt;-100&lt;/type&gt;&lt;subtype&gt;-100&lt;/subtype&gt;&lt;uuid&gt;A2FAAAF9-71C7-4D9F-8F1B-D2480FCD7842&lt;/uuid&gt;&lt;/publication&gt;&lt;/bundle&gt;&lt;authors&gt;&lt;author&gt;&lt;firstName&gt;Si&lt;/firstName&gt;&lt;lastName&gt;Tian-Mei&lt;/lastName&gt;&lt;/author&gt;&lt;author&gt;&lt;firstName&gt;Wei-Min&lt;/firstName&gt;&lt;lastName&gt;Dang&lt;/lastName&gt;&lt;/author&gt;&lt;author&gt;&lt;firstName&gt;Yun-Ai&lt;/firstName&gt;&lt;lastName&gt;Se&lt;/lastName&gt;&lt;/author&gt;&lt;author&gt;&lt;firstName&gt;Jing-Xu&lt;/firstName&gt;&lt;lastName&gt;Chen&lt;/lastName&gt;&lt;/author&gt;&lt;/authors&gt;&lt;/publication&gt;&lt;/publications&gt;&lt;cites&gt;&lt;/cites&gt;&lt;/citation&gt;</w:instrText>
           </w:r>
           <w:r>
             <w:fldChar w:fldCharType="separate"/>
@@ -2609,13 +2474,156 @@
             <w:fldChar w:fldCharType="end"/>
           </w:r>
           <w:r>
-            <w:t>. This</w:t>
-          </w:r>
-          <w:r>
-            <w:t xml:space="preserve"> explains</w:t>
-          </w:r>
-          <w:r>
-            <w:t xml:space="preserve"> why Beck et al. have decided to publish the </w:t>
+            <w:t xml:space="preserve">. However, the comparability of the Chinese and English versions of the DSM-IV interview </w:t>
+          </w:r>
+          <w:r>
+            <w:t>is not sufficiently accounted for</w:t>
+          </w:r>
+          <w:r>
+            <w:t>. T</w:t>
+          </w:r>
+          <w:r>
+            <w:t xml:space="preserve">he major study validating the translation contain very few cases </w:t>
+          </w:r>
+          <w:r>
+            <w:t>of depression and a kappa of 0.5 for</w:t>
+          </w:r>
+          <w:r>
+            <w:t xml:space="preserve"> the inter-rater reliability of accessing</w:t>
+          </w:r>
+          <w:r>
+            <w:t xml:space="preserve"> moderate depression</w:t>
+          </w:r>
+          <w:r>
+            <w:fldChar w:fldCharType="begin"/>
+          </w:r>
+          <w:r>
+            <w:instrText xml:space="preserve"> ADDIN PAPERS2_CITATIONS &lt;citation&gt;&lt;uuid&gt;F89F697E-89A9-43A1-8D8B-5C26C4113412&lt;/uuid&gt;&lt;priority&gt;0&lt;/priority&gt;&lt;publications&gt;&lt;publication&gt;&lt;uuid&gt;68E34BEC-971F-46FA-983D-65DA677F685E&lt;/uuid&gt;&lt;volume&gt;60&lt;/volume&gt;&lt;doi&gt;10.1097/NNR.0b013e3182227a72&lt;/doi&gt;&lt;startpage&gt;231&lt;/startpage&gt;&lt;publication_date&gt;99201107001200000000220000&lt;/publication_date&gt;&lt;url&gt;http://eutils.ncbi.nlm.nih.gov/entrez/eutils/elink.fcgi?dbfrom=pubmed&amp;amp;id=21691238&amp;amp;retmode=ref&amp;amp;cmd=prlinks&lt;/url&gt;&lt;citekey&gt;Li:2011ch&lt;/citekey&gt;&lt;type&gt;400&lt;/type&gt;&lt;title&gt;Chinese version of the Postpartum Depression Screening Scale: translation and validation.&lt;/title&gt;&lt;institution&gt;The Second Xiangya Hospital of Central South University, Changsha, Republic of China. lezhi6511@hotmail.com&lt;/institution&gt;&lt;number&gt;4&lt;/number&gt;&lt;subtype&gt;400&lt;/subtype&gt;&lt;endpage&gt;239&lt;/endpage&gt;&lt;bundle&gt;&lt;publication&gt;&lt;publisher&gt;Lippincott Williams &amp;amp; Wilkins, Inc;Lippincott Williams &amp;amp; Wilkins&lt;/publisher&gt;&lt;title&gt;Nursing research&lt;/title&gt;&lt;type&gt;-100&lt;/type&gt;&lt;subtype&gt;-100&lt;/subtype&gt;&lt;uuid&gt;8604DD0A-9ACB-4399-BC20-DBD3B9213830&lt;/uuid&gt;&lt;/publication&gt;&lt;/bundle&gt;&lt;authors&gt;&lt;author&gt;&lt;firstName&gt;Lezhi&lt;/firstName&gt;&lt;lastName&gt;Li&lt;/lastName&gt;&lt;/author&gt;&lt;author&gt;&lt;firstName&gt;Fang&lt;/firstName&gt;&lt;lastName&gt;Liu&lt;/lastName&gt;&lt;/author&gt;&lt;author&gt;&lt;firstName&gt;Huilin&lt;/firstName&gt;&lt;lastName&gt;Zhang&lt;/lastName&gt;&lt;/author&gt;&lt;author&gt;&lt;firstName&gt;Li&lt;/firstName&gt;&lt;lastName&gt;Wang&lt;/lastName&gt;&lt;/author&gt;&lt;author&gt;&lt;firstName&gt;Xiaofang&lt;/firstName&gt;&lt;lastName&gt;Chen&lt;/lastName&gt;&lt;/author&gt;&lt;/authors&gt;&lt;/publication&gt;&lt;/publications&gt;&lt;cites&gt;&lt;/cites&gt;&lt;/citation&gt;</w:instrText>
+          </w:r>
+          <w:r>
+            <w:fldChar w:fldCharType="separate"/>
+          </w:r>
+          <w:r>
+            <w:rPr>
+              <w:rFonts w:cs="Times"/>
+              <w:vertAlign w:val="superscript"/>
+              <w:lang w:val="da-DK"/>
+            </w:rPr>
+            <w:t>7</w:t>
+          </w:r>
+          <w:r>
+            <w:fldChar w:fldCharType="end"/>
+          </w:r>
+          <w:r>
+            <w:t>.</w:t>
+          </w:r>
+          <w:r>
+            <w:t xml:space="preserve"> This weakens a comparison of the studies.</w:t>
+          </w:r>
+        </w:p>
+        <w:p/>
+        <w:p>
+          <w:r>
+            <w:t xml:space="preserve">The </w:t>
+          </w:r>
+          <w:r>
+            <w:t>comparability of the English and Chinese version of the PDSS is ensured by proper forward-backward translatability and validation</w:t>
+          </w:r>
+          <w:r>
+            <w:fldChar w:fldCharType="begin"/>
+          </w:r>
+          <w:r>
+            <w:instrText xml:space="preserve"> ADDIN PAPERS2_CITATIONS &lt;citation&gt;&lt;uuid&gt;5B022521-1BA0-4F53-BA84-D3977A1CBE49&lt;/uuid&gt;&lt;priority&gt;0&lt;/priority&gt;&lt;publications&gt;&lt;publication&gt;&lt;uuid&gt;68E34BEC-971F-46FA-983D-65DA677F685E&lt;/uuid&gt;&lt;volume&gt;60&lt;/volume&gt;&lt;doi&gt;10.1097/NNR.0b013e3182227a72&lt;/doi&gt;&lt;startpage&gt;231&lt;/startpage&gt;&lt;publication_date&gt;99201107001200000000220000&lt;/publication_date&gt;&lt;url&gt;http://eutils.ncbi.nlm.nih.gov/entrez/eutils/elink.fcgi?dbfrom=pubmed&amp;amp;id=21691238&amp;amp;retmode=ref&amp;amp;cmd=prlinks&lt;/url&gt;&lt;citekey&gt;Li:2011ch&lt;/citekey&gt;&lt;type&gt;400&lt;/type&gt;&lt;title&gt;Chinese version of the Postpartum Depression Screening Scale: translation and validation.&lt;/title&gt;&lt;institution&gt;The Second Xiangya Hospital of Central South University, Changsha, Republic of China. lezhi6511@hotmail.com&lt;/institution&gt;&lt;number&gt;4&lt;/number&gt;&lt;subtype&gt;400&lt;/subtype&gt;&lt;endpage&gt;239&lt;/endpage&gt;&lt;bundle&gt;&lt;publication&gt;&lt;publisher&gt;Lippincott Williams &amp;amp; Wilkins, Inc;Lippincott Williams &amp;amp; Wilkins&lt;/publisher&gt;&lt;title&gt;Nursing research&lt;/title&gt;&lt;type&gt;-100&lt;/type&gt;&lt;subtype&gt;-100&lt;/subtype&gt;&lt;uuid&gt;8604DD0A-9ACB-4399-BC20-DBD3B9213830&lt;/uuid&gt;&lt;/publication&gt;&lt;/bundle&gt;&lt;authors&gt;&lt;author&gt;&lt;firstName&gt;Lezhi&lt;/firstName&gt;&lt;lastName&gt;Li&lt;/lastName&gt;&lt;/author&gt;&lt;author&gt;&lt;firstName&gt;Fang&lt;/firstName&gt;&lt;lastName&gt;Liu&lt;/lastName&gt;&lt;/author&gt;&lt;author&gt;&lt;firstName&gt;Huilin&lt;/firstName&gt;&lt;lastName&gt;Zhang&lt;/lastName&gt;&lt;/author&gt;&lt;author&gt;&lt;firstName&gt;Li&lt;/firstName&gt;&lt;lastName&gt;Wang&lt;/lastName&gt;&lt;/author&gt;&lt;author&gt;&lt;firstName&gt;Xiaofang&lt;/firstName&gt;&lt;lastName&gt;Chen&lt;/lastName&gt;&lt;/author&gt;&lt;/authors&gt;&lt;/publication&gt;&lt;/publications&gt;&lt;cites&gt;&lt;/cites&gt;&lt;/citation&gt;</w:instrText>
+          </w:r>
+          <w:r>
+            <w:fldChar w:fldCharType="separate"/>
+          </w:r>
+          <w:r>
+            <w:rPr>
+              <w:rFonts w:cs="Times"/>
+              <w:lang w:val="da-DK"/>
+            </w:rPr>
+            <w:t>{Li:2011ch}</w:t>
+          </w:r>
+          <w:r>
+            <w:fldChar w:fldCharType="end"/>
+          </w:r>
+          <w:r>
+            <w:t xml:space="preserve">. </w:t>
+          </w:r>
+          <w:r>
+            <w:t>The same holds true for the EPDS</w:t>
+          </w:r>
+          <w:r>
+            <w:fldChar w:fldCharType="begin"/>
+          </w:r>
+          <w:r>
+            <w:instrText xml:space="preserve"> ADDIN PAPERS2_CITATIONS &lt;citation&gt;&lt;uuid&gt;1E5CDB3C-050A-47B6-B6D4-7BC22E59DCF6&lt;/uuid&gt;&lt;priority&gt;0&lt;/priority&gt;&lt;publications&gt;&lt;publication&gt;&lt;uuid&gt;54F310A9-A7A8-4781-ADFC-AEE81823C529&lt;/uuid&gt;&lt;volume&gt;46&lt;/volume&gt;&lt;doi&gt;10.1016/j.ijnurstu.2009.01.010&lt;/doi&gt;&lt;startpage&gt;813&lt;/startpage&gt;&lt;publication_date&gt;99200906001200000000220000&lt;/publication_date&gt;&lt;url&gt;http://eutils.ncbi.nlm.nih.gov/entrez/eutils/elink.fcgi?dbfrom=pubmed&amp;amp;id=19217107&amp;amp;retmode=ref&amp;amp;cmd=prlinks&lt;/url&gt;&lt;citekey&gt;Wang:2009dm&lt;/citekey&gt;&lt;type&gt;400&lt;/type&gt;&lt;title&gt;Psychometric evaluation of the Mainland Chinese version of the Edinburgh Postnatal Depression Scale.&lt;/title&gt;&lt;institution&gt;West China Second, Women and Children, University Hospital, Sichuan University, Sichuan, China.&lt;/institution&gt;&lt;number&gt;6&lt;/number&gt;&lt;subtype&gt;400&lt;/subtype&gt;&lt;endpage&gt;823&lt;/endpage&gt;&lt;bundle&gt;&lt;publication&gt;&lt;title&gt;International journal of nursing studies&lt;/title&gt;&lt;type&gt;-100&lt;/type&gt;&lt;subtype&gt;-100&lt;/subtype&gt;&lt;uuid&gt;98E34023-1F18-4DFE-BD34-CCFA4E616343&lt;/uuid&gt;&lt;/publication&gt;&lt;/bundle&gt;&lt;authors&gt;&lt;author&gt;&lt;firstName&gt;Yuqiong&lt;/firstName&gt;&lt;lastName&gt;Wang&lt;/lastName&gt;&lt;/author&gt;&lt;author&gt;&lt;firstName&gt;Xiujing&lt;/firstName&gt;&lt;lastName&gt;Guo&lt;/lastName&gt;&lt;/author&gt;&lt;author&gt;&lt;firstName&gt;Ying&lt;/firstName&gt;&lt;lastName&gt;Lau&lt;/lastName&gt;&lt;/author&gt;&lt;author&gt;&lt;firstName&gt;Kin&lt;/firstName&gt;&lt;middleNames&gt;Sin&lt;/middleNames&gt;&lt;lastName&gt;Chan&lt;/lastName&gt;&lt;/author&gt;&lt;author&gt;&lt;firstName&gt;Lei&lt;/firstName&gt;&lt;lastName&gt;Yin&lt;/lastName&gt;&lt;/author&gt;&lt;author&gt;&lt;firstName&gt;Jing&lt;/firstName&gt;&lt;lastName&gt;Chen&lt;/lastName&gt;&lt;/author&gt;&lt;/authors&gt;&lt;/publication&gt;&lt;/publications&gt;&lt;cites&gt;&lt;/cites&gt;&lt;/citation&gt;</w:instrText>
+          </w:r>
+          <w:r>
+            <w:fldChar w:fldCharType="separate"/>
+          </w:r>
+          <w:r>
+            <w:rPr>
+              <w:rFonts w:cs="Times"/>
+              <w:lang w:val="da-DK"/>
+            </w:rPr>
+            <w:t>{Wang:2009dm}</w:t>
+          </w:r>
+          <w:r>
+            <w:fldChar w:fldCharType="end"/>
+          </w:r>
+          <w:r>
+            <w:t>.</w:t>
+          </w:r>
+        </w:p>
+        <w:p/>
+        <w:p>
+          <w:r>
+            <w:t>Variation</w:t>
+          </w:r>
+          <w:r>
+            <w:t xml:space="preserve"> in the cultural manifestations of depression can </w:t>
+          </w:r>
+          <w:r>
+            <w:t xml:space="preserve">affect the difference </w:t>
+          </w:r>
+          <w:r>
+            <w:t>between the results of the two studies if one test’s questions more adequately encompass the dimensions of one culture. A generalized recommendation across cultures can therefore be dubious.</w:t>
+          </w:r>
+          <w:r>
+            <w:t xml:space="preserve"> Given that both studies favour </w:t>
+          </w:r>
+          <w:r>
+            <w:t xml:space="preserve">the PDSS, </w:t>
+          </w:r>
+          <w:r>
+            <w:lastRenderedPageBreak/>
+            <w:t xml:space="preserve">this effect </w:t>
+          </w:r>
+          <w:r>
+            <w:t>does not appear to</w:t>
+          </w:r>
+          <w:r>
+            <w:t xml:space="preserve"> influence the comparison critically.</w:t>
+          </w:r>
+        </w:p>
+        <w:p/>
+        <w:p>
+          <w:r>
+            <w:t>The questionnaire reliability is</w:t>
+          </w:r>
+          <w:r>
+            <w:t xml:space="preserve"> accessed</w:t>
+          </w:r>
+          <w:r>
+            <w:t xml:space="preserve"> by the mean correlation coefficient between all possible split-halves of the questionnaire,</w:t>
+          </w:r>
+          <w:r>
+            <w:t xml:space="preserve"> </w:t>
+          </w:r>
+          <w:r>
+            <w:t xml:space="preserve">i.e. Cronbach’s </w:t>
           </w:r>
           <w:r>
             <w:rPr>
@@ -2624,20 +2632,81 @@
             <w:t>α</w:t>
           </w:r>
           <w:r>
+            <w:t xml:space="preserve">. </w:t>
+          </w:r>
+          <w:r>
+            <w:t xml:space="preserve">The tests all show sufficient internal consistency in these studies without </w:t>
+          </w:r>
+          <w:r>
+            <w:t xml:space="preserve">questions becoming redundant. One must be aware that the </w:t>
+          </w:r>
+          <w:r>
+            <w:rPr>
+              <w:rFonts w:hint="eastAsia"/>
+            </w:rPr>
+            <w:t>α</w:t>
+          </w:r>
+          <w:r>
+            <w:t xml:space="preserve">s of two tests of differing lengths are not comparable, since increasing the amount of questions will inevitably increase Cronbach’s </w:t>
+          </w:r>
+          <w:r>
+            <w:rPr>
+              <w:rFonts w:hint="eastAsia"/>
+            </w:rPr>
+            <w:t>α</w:t>
+          </w:r>
+          <w:r>
+            <w:fldChar w:fldCharType="begin"/>
+          </w:r>
+          <w:r>
+            <w:instrText xml:space="preserve"> ADDIN PAPERS2_CITATIONS &lt;citation&gt;&lt;uuid&gt;8906E043-FE40-447D-9698-753AC712CE83&lt;/uuid&gt;&lt;priority&gt;0&lt;/priority&gt;&lt;publications&gt;&lt;publication&gt;&lt;volume&gt;2&lt;/volume&gt;&lt;publication_date&gt;99201100001200000000200000&lt;/publication_date&gt;&lt;doi&gt;10.5116/ijme.4dfb.8dfd&lt;/doi&gt;&lt;startpage&gt;53&lt;/startpage&gt;&lt;title&gt;Making sense of Cronbach's alpha&lt;/title&gt;&lt;uuid&gt;04F48FC8-1EE0-4EE4-AA05-3B226D0C140B&lt;/uuid&gt;&lt;subtype&gt;400&lt;/subtype&gt;&lt;endpage&gt;55&lt;/endpage&gt;&lt;type&gt;400&lt;/type&gt;&lt;url&gt;http://www.ijme.net/archive/2/cronbachs-alpha/&lt;/url&gt;&lt;bundle&gt;&lt;publication&gt;&lt;title&gt;International Journal of Medical Education&lt;/title&gt;&lt;type&gt;-100&lt;/type&gt;&lt;subtype&gt;-100&lt;/subtype&gt;&lt;uuid&gt;18584A5D-4451-47B8-96CF-8165E785A51C&lt;/uuid&gt;&lt;/publication&gt;&lt;/bundle&gt;&lt;authors&gt;&lt;author&gt;&lt;firstName&gt;Mohsen&lt;/firstName&gt;&lt;lastName&gt;Tavakol&lt;/lastName&gt;&lt;/author&gt;&lt;author&gt;&lt;firstName&gt;Reg&lt;/firstName&gt;&lt;lastName&gt;Dennick&lt;/lastName&gt;&lt;/author&gt;&lt;/authors&gt;&lt;/publication&gt;&lt;/publications&gt;&lt;cites&gt;&lt;/cites&gt;&lt;/citation&gt;</w:instrText>
+          </w:r>
+          <w:r>
+            <w:fldChar w:fldCharType="separate"/>
+          </w:r>
+          <w:r>
+            <w:rPr>
+              <w:rFonts w:cs="Times"/>
+              <w:vertAlign w:val="superscript"/>
+              <w:lang w:val="da-DK"/>
+            </w:rPr>
+            <w:t>8</w:t>
+          </w:r>
+          <w:r>
+            <w:fldChar w:fldCharType="end"/>
+          </w:r>
+          <w:r>
+            <w:t>. This</w:t>
+          </w:r>
+          <w:r>
+            <w:t xml:space="preserve"> explains</w:t>
+          </w:r>
+          <w:r>
+            <w:t xml:space="preserve"> why Beck et al. have decided to publish the </w:t>
+          </w:r>
+          <w:r>
+            <w:rPr>
+              <w:rFonts w:hint="eastAsia"/>
+            </w:rPr>
+            <w:t>α</w:t>
+          </w:r>
+          <w:r>
             <w:t>s exclusively for each dimension of the PDSS, not for the entire test.</w:t>
           </w:r>
         </w:p>
         <w:p/>
         <w:p>
           <w:r>
-            <w:t>The conclusions of the studies would have been strengthened by a test-retest</w:t>
-          </w:r>
-          <w:r>
-            <w:t xml:space="preserve"> to det</w:t>
+            <w:t>The conclusions of the studies would have been strengthened by a test-retest to det</w:t>
           </w:r>
           <w:r>
             <w:t>ermine temporal reliability.</w:t>
           </w:r>
+        </w:p>
+        <w:p/>
+        <w:p>
+          <w:bookmarkStart w:id="0" w:name="_GoBack"/>
+          <w:bookmarkEnd w:id="0"/>
         </w:p>
         <w:p/>
         <w:p/>
@@ -2871,217 +2940,7 @@
           <w:lang w:val="da-DK"/>
         </w:rPr>
         <w:tab/>
-      </w:r>
-      <w:proofErr w:type="spellStart"/>
-      <w:r>
-        <w:rPr>
-          <w:rFonts w:cs="Times"/>
-          <w:lang w:val="da-DK"/>
-        </w:rPr>
-        <w:t>Sheehan</w:t>
-      </w:r>
-      <w:proofErr w:type="spellEnd"/>
-      <w:r>
-        <w:rPr>
-          <w:rFonts w:cs="Times"/>
-          <w:lang w:val="da-DK"/>
-        </w:rPr>
-        <w:t xml:space="preserve">, D. V. </w:t>
-      </w:r>
-      <w:r>
-        <w:rPr>
-          <w:rFonts w:cs="Times"/>
-          <w:i/>
-          <w:iCs/>
-          <w:lang w:val="da-DK"/>
-        </w:rPr>
-        <w:t>et al.</w:t>
-      </w:r>
-      <w:r>
-        <w:rPr>
-          <w:rFonts w:cs="Times"/>
-          <w:lang w:val="da-DK"/>
-        </w:rPr>
-        <w:t xml:space="preserve"> The Mini-International </w:t>
-      </w:r>
-      <w:proofErr w:type="spellStart"/>
-      <w:r>
-        <w:rPr>
-          <w:rFonts w:cs="Times"/>
-          <w:lang w:val="da-DK"/>
-        </w:rPr>
-        <w:t>Neuropsychiatric</w:t>
-      </w:r>
-      <w:proofErr w:type="spellEnd"/>
-      <w:r>
-        <w:rPr>
-          <w:rFonts w:cs="Times"/>
-          <w:lang w:val="da-DK"/>
-        </w:rPr>
-        <w:t xml:space="preserve"> Interview (M.I.N.I.): the </w:t>
-      </w:r>
-      <w:proofErr w:type="spellStart"/>
-      <w:r>
-        <w:rPr>
-          <w:rFonts w:cs="Times"/>
-          <w:lang w:val="da-DK"/>
-        </w:rPr>
-        <w:t>development</w:t>
-      </w:r>
-      <w:proofErr w:type="spellEnd"/>
-      <w:r>
-        <w:rPr>
-          <w:rFonts w:cs="Times"/>
-          <w:lang w:val="da-DK"/>
-        </w:rPr>
-        <w:t xml:space="preserve"> and </w:t>
-      </w:r>
-      <w:proofErr w:type="spellStart"/>
-      <w:r>
-        <w:rPr>
-          <w:rFonts w:cs="Times"/>
-          <w:lang w:val="da-DK"/>
-        </w:rPr>
-        <w:t>validation</w:t>
-      </w:r>
-      <w:proofErr w:type="spellEnd"/>
-      <w:r>
-        <w:rPr>
-          <w:rFonts w:cs="Times"/>
-          <w:lang w:val="da-DK"/>
-        </w:rPr>
-        <w:t xml:space="preserve"> of a </w:t>
-      </w:r>
-      <w:proofErr w:type="spellStart"/>
-      <w:r>
-        <w:rPr>
-          <w:rFonts w:cs="Times"/>
-          <w:lang w:val="da-DK"/>
-        </w:rPr>
-        <w:t>structured</w:t>
-      </w:r>
-      <w:proofErr w:type="spellEnd"/>
-      <w:r>
-        <w:rPr>
-          <w:rFonts w:cs="Times"/>
-          <w:lang w:val="da-DK"/>
-        </w:rPr>
-        <w:t xml:space="preserve"> </w:t>
-      </w:r>
-      <w:proofErr w:type="spellStart"/>
-      <w:r>
-        <w:rPr>
-          <w:rFonts w:cs="Times"/>
-          <w:lang w:val="da-DK"/>
-        </w:rPr>
-        <w:t>diagnostic</w:t>
-      </w:r>
-      <w:proofErr w:type="spellEnd"/>
-      <w:r>
-        <w:rPr>
-          <w:rFonts w:cs="Times"/>
-          <w:lang w:val="da-DK"/>
-        </w:rPr>
-        <w:t xml:space="preserve"> </w:t>
-      </w:r>
-      <w:proofErr w:type="spellStart"/>
-      <w:r>
-        <w:rPr>
-          <w:rFonts w:cs="Times"/>
-          <w:lang w:val="da-DK"/>
-        </w:rPr>
-        <w:t>psychiatric</w:t>
-      </w:r>
-      <w:proofErr w:type="spellEnd"/>
-      <w:r>
-        <w:rPr>
-          <w:rFonts w:cs="Times"/>
-          <w:lang w:val="da-DK"/>
-        </w:rPr>
-        <w:t xml:space="preserve"> interview for DSM-IV and ICD-10. </w:t>
-      </w:r>
-      <w:r>
-        <w:rPr>
-          <w:rFonts w:cs="Times"/>
-          <w:i/>
-          <w:iCs/>
-          <w:lang w:val="da-DK"/>
-        </w:rPr>
-        <w:t xml:space="preserve">J </w:t>
-      </w:r>
-      <w:proofErr w:type="spellStart"/>
-      <w:r>
-        <w:rPr>
-          <w:rFonts w:cs="Times"/>
-          <w:i/>
-          <w:iCs/>
-          <w:lang w:val="da-DK"/>
-        </w:rPr>
-        <w:t>Clin</w:t>
-      </w:r>
-      <w:proofErr w:type="spellEnd"/>
-      <w:r>
-        <w:rPr>
-          <w:rFonts w:cs="Times"/>
-          <w:i/>
-          <w:iCs/>
-          <w:lang w:val="da-DK"/>
-        </w:rPr>
-        <w:t xml:space="preserve"> </w:t>
-      </w:r>
-      <w:proofErr w:type="spellStart"/>
-      <w:r>
-        <w:rPr>
-          <w:rFonts w:cs="Times"/>
-          <w:i/>
-          <w:iCs/>
-          <w:lang w:val="da-DK"/>
-        </w:rPr>
-        <w:t>Psychiatry</w:t>
-      </w:r>
-      <w:proofErr w:type="spellEnd"/>
-      <w:r>
-        <w:rPr>
-          <w:rFonts w:cs="Times"/>
-          <w:lang w:val="da-DK"/>
-        </w:rPr>
-        <w:t xml:space="preserve"> </w:t>
-      </w:r>
-      <w:r>
-        <w:rPr>
-          <w:rFonts w:cs="Times"/>
-          <w:b/>
-          <w:bCs/>
-          <w:lang w:val="da-DK"/>
-        </w:rPr>
-        <w:t xml:space="preserve">59 </w:t>
-      </w:r>
-      <w:proofErr w:type="spellStart"/>
-      <w:r>
-        <w:rPr>
-          <w:rFonts w:cs="Times"/>
-          <w:b/>
-          <w:bCs/>
-          <w:lang w:val="da-DK"/>
-        </w:rPr>
-        <w:t>Suppl</w:t>
-      </w:r>
-      <w:proofErr w:type="spellEnd"/>
-      <w:r>
-        <w:rPr>
-          <w:rFonts w:cs="Times"/>
-          <w:b/>
-          <w:bCs/>
-          <w:lang w:val="da-DK"/>
-        </w:rPr>
-        <w:t xml:space="preserve"> 20,</w:t>
-      </w:r>
-      <w:r>
-        <w:rPr>
-          <w:rFonts w:cs="Times"/>
-          <w:lang w:val="da-DK"/>
-        </w:rPr>
-        <w:t xml:space="preserve"> 22–33–quiz 34–57 (1998).</w:t>
+        <w:t>Highlights of Changes from DSM-IV-TR to DSM-5. 1–19 (2013).</w:t>
       </w:r>
     </w:p>
     <w:p>
@@ -3112,7 +2971,186 @@
           <w:lang w:val="da-DK"/>
         </w:rPr>
         <w:tab/>
-        <w:t xml:space="preserve">Tian-Mei, S., Dang, W.-M., Se, Y.-A. &amp; Chen, J.-X. </w:t>
+      </w:r>
+      <w:proofErr w:type="spellStart"/>
+      <w:r>
+        <w:rPr>
+          <w:rFonts w:cs="Times"/>
+          <w:lang w:val="da-DK"/>
+        </w:rPr>
+        <w:t>Maffei</w:t>
+      </w:r>
+      <w:proofErr w:type="spellEnd"/>
+      <w:r>
+        <w:rPr>
+          <w:rFonts w:cs="Times"/>
+          <w:lang w:val="da-DK"/>
+        </w:rPr>
+        <w:t xml:space="preserve">, C. </w:t>
+      </w:r>
+      <w:r>
+        <w:rPr>
+          <w:rFonts w:cs="Times"/>
+          <w:i/>
+          <w:iCs/>
+          <w:lang w:val="da-DK"/>
+        </w:rPr>
+        <w:t>et al.</w:t>
+      </w:r>
+      <w:r>
+        <w:rPr>
+          <w:rFonts w:cs="Times"/>
+          <w:lang w:val="da-DK"/>
+        </w:rPr>
+        <w:t xml:space="preserve"> </w:t>
+      </w:r>
+      <w:proofErr w:type="spellStart"/>
+      <w:r>
+        <w:rPr>
+          <w:rFonts w:cs="Times"/>
+          <w:lang w:val="da-DK"/>
+        </w:rPr>
+        <w:t>Interrater</w:t>
+      </w:r>
+      <w:proofErr w:type="spellEnd"/>
+      <w:r>
+        <w:rPr>
+          <w:rFonts w:cs="Times"/>
+          <w:lang w:val="da-DK"/>
+        </w:rPr>
+        <w:t xml:space="preserve"> </w:t>
+      </w:r>
+      <w:proofErr w:type="spellStart"/>
+      <w:r>
+        <w:rPr>
+          <w:rFonts w:cs="Times"/>
+          <w:lang w:val="da-DK"/>
+        </w:rPr>
+        <w:t>reliability</w:t>
+      </w:r>
+      <w:proofErr w:type="spellEnd"/>
+      <w:r>
+        <w:rPr>
+          <w:rFonts w:cs="Times"/>
+          <w:lang w:val="da-DK"/>
+        </w:rPr>
+        <w:t xml:space="preserve"> and </w:t>
+      </w:r>
+      <w:proofErr w:type="spellStart"/>
+      <w:r>
+        <w:rPr>
+          <w:rFonts w:cs="Times"/>
+          <w:lang w:val="da-DK"/>
+        </w:rPr>
+        <w:t>internal</w:t>
+      </w:r>
+      <w:proofErr w:type="spellEnd"/>
+      <w:r>
+        <w:rPr>
+          <w:rFonts w:cs="Times"/>
+          <w:lang w:val="da-DK"/>
+        </w:rPr>
+        <w:t xml:space="preserve"> </w:t>
+      </w:r>
+      <w:proofErr w:type="spellStart"/>
+      <w:r>
+        <w:rPr>
+          <w:rFonts w:cs="Times"/>
+          <w:lang w:val="da-DK"/>
+        </w:rPr>
+        <w:t>consistency</w:t>
+      </w:r>
+      <w:proofErr w:type="spellEnd"/>
+      <w:r>
+        <w:rPr>
+          <w:rFonts w:cs="Times"/>
+          <w:lang w:val="da-DK"/>
+        </w:rPr>
+        <w:t xml:space="preserve"> of the </w:t>
+      </w:r>
+      <w:proofErr w:type="spellStart"/>
+      <w:r>
+        <w:rPr>
+          <w:rFonts w:cs="Times"/>
+          <w:lang w:val="da-DK"/>
+        </w:rPr>
+        <w:t>structured</w:t>
+      </w:r>
+      <w:proofErr w:type="spellEnd"/>
+      <w:r>
+        <w:rPr>
+          <w:rFonts w:cs="Times"/>
+          <w:lang w:val="da-DK"/>
+        </w:rPr>
+        <w:t xml:space="preserve"> </w:t>
+      </w:r>
+      <w:proofErr w:type="spellStart"/>
+      <w:r>
+        <w:rPr>
+          <w:rFonts w:cs="Times"/>
+          <w:lang w:val="da-DK"/>
+        </w:rPr>
+        <w:t>clinical</w:t>
+      </w:r>
+      <w:proofErr w:type="spellEnd"/>
+      <w:r>
+        <w:rPr>
+          <w:rFonts w:cs="Times"/>
+          <w:lang w:val="da-DK"/>
+        </w:rPr>
+        <w:t xml:space="preserve"> interview for DSM-IV axis II personality </w:t>
+      </w:r>
+      <w:proofErr w:type="spellStart"/>
+      <w:r>
+        <w:rPr>
+          <w:rFonts w:cs="Times"/>
+          <w:lang w:val="da-DK"/>
+        </w:rPr>
+        <w:t>disorders</w:t>
+      </w:r>
+      <w:proofErr w:type="spellEnd"/>
+      <w:r>
+        <w:rPr>
+          <w:rFonts w:cs="Times"/>
+          <w:lang w:val="da-DK"/>
+        </w:rPr>
+        <w:t xml:space="preserve"> (SCID-II), version 2.0. </w:t>
+      </w:r>
+      <w:r>
+        <w:rPr>
+          <w:rFonts w:cs="Times"/>
+          <w:i/>
+          <w:iCs/>
+          <w:lang w:val="da-DK"/>
+        </w:rPr>
+        <w:t xml:space="preserve">J. Pers. </w:t>
+      </w:r>
+      <w:proofErr w:type="spellStart"/>
+      <w:r>
+        <w:rPr>
+          <w:rFonts w:cs="Times"/>
+          <w:i/>
+          <w:iCs/>
+          <w:lang w:val="da-DK"/>
+        </w:rPr>
+        <w:t>Disord</w:t>
+      </w:r>
+      <w:proofErr w:type="spellEnd"/>
+      <w:r>
+        <w:rPr>
+          <w:rFonts w:cs="Times"/>
+          <w:i/>
+          <w:iCs/>
+          <w:lang w:val="da-DK"/>
+        </w:rPr>
+        <w:t>.</w:t>
+      </w:r>
+      <w:r>
+        <w:rPr>
+          <w:rFonts w:cs="Times"/>
+          <w:lang w:val="da-DK"/>
+        </w:rPr>
+        <w:t xml:space="preserve"> </w:t>
       </w:r>
       <w:r>
         <w:rPr>
@@ -3121,132 +3159,14 @@
           <w:bCs/>
           <w:lang w:val="da-DK"/>
         </w:rPr>
-        <w:t xml:space="preserve">Evaluation of the </w:t>
-      </w:r>
-      <w:proofErr w:type="spellStart"/>
-      <w:r>
-        <w:rPr>
-          <w:rFonts w:cs="Times"/>
-          <w:b/>
-          <w:bCs/>
-          <w:lang w:val="da-DK"/>
-        </w:rPr>
-        <w:t>Reliability</w:t>
-      </w:r>
-      <w:proofErr w:type="spellEnd"/>
-      <w:r>
-        <w:rPr>
-          <w:rFonts w:cs="Times"/>
-          <w:b/>
-          <w:bCs/>
-          <w:lang w:val="da-DK"/>
-        </w:rPr>
-        <w:t xml:space="preserve"> and </w:t>
-      </w:r>
-      <w:proofErr w:type="spellStart"/>
-      <w:r>
-        <w:rPr>
-          <w:rFonts w:cs="Times"/>
-          <w:b/>
-          <w:bCs/>
-          <w:lang w:val="da-DK"/>
-        </w:rPr>
-        <w:t>Validity</w:t>
-      </w:r>
-      <w:proofErr w:type="spellEnd"/>
-      <w:r>
-        <w:rPr>
-          <w:rFonts w:cs="Times"/>
-          <w:b/>
-          <w:bCs/>
-          <w:lang w:val="da-DK"/>
-        </w:rPr>
-        <w:t xml:space="preserve"> of </w:t>
-      </w:r>
-      <w:proofErr w:type="spellStart"/>
-      <w:r>
-        <w:rPr>
-          <w:rFonts w:cs="Times"/>
-          <w:b/>
-          <w:bCs/>
-          <w:lang w:val="da-DK"/>
-        </w:rPr>
-        <w:t>Chinese</w:t>
-      </w:r>
-      <w:proofErr w:type="spellEnd"/>
-      <w:r>
-        <w:rPr>
-          <w:rFonts w:cs="Times"/>
-          <w:b/>
-          <w:bCs/>
-          <w:lang w:val="da-DK"/>
-        </w:rPr>
-        <w:t xml:space="preserve"> Version of the Mini-International </w:t>
-      </w:r>
-      <w:proofErr w:type="spellStart"/>
-      <w:r>
-        <w:rPr>
-          <w:rFonts w:cs="Times"/>
-          <w:b/>
-          <w:bCs/>
-          <w:lang w:val="da-DK"/>
-        </w:rPr>
-        <w:t>Neuropsychiatric</w:t>
-      </w:r>
-      <w:proofErr w:type="spellEnd"/>
-      <w:r>
-        <w:rPr>
-          <w:rFonts w:cs="Times"/>
-          <w:b/>
-          <w:bCs/>
-          <w:lang w:val="da-DK"/>
-        </w:rPr>
-        <w:t xml:space="preserve"> Interview in Patients with Mental </w:t>
-      </w:r>
-      <w:proofErr w:type="spellStart"/>
-      <w:r>
-        <w:rPr>
-          <w:rFonts w:cs="Times"/>
-          <w:b/>
-          <w:bCs/>
-          <w:lang w:val="da-DK"/>
-        </w:rPr>
-        <w:t>Disorders</w:t>
-      </w:r>
-      <w:proofErr w:type="spellEnd"/>
-      <w:r>
-        <w:rPr>
-          <w:rFonts w:cs="Times"/>
-          <w:lang w:val="da-DK"/>
-        </w:rPr>
-        <w:t xml:space="preserve">. </w:t>
-      </w:r>
-      <w:proofErr w:type="spellStart"/>
-      <w:r>
-        <w:rPr>
-          <w:rFonts w:cs="Times"/>
-          <w:i/>
-          <w:iCs/>
-          <w:lang w:val="da-DK"/>
-        </w:rPr>
-        <w:t>Chinese</w:t>
-      </w:r>
-      <w:proofErr w:type="spellEnd"/>
-      <w:r>
-        <w:rPr>
-          <w:rFonts w:cs="Times"/>
-          <w:i/>
-          <w:iCs/>
-          <w:lang w:val="da-DK"/>
-        </w:rPr>
-        <w:t xml:space="preserve"> Mental Health Journal</w:t>
-      </w:r>
-      <w:r>
-        <w:rPr>
-          <w:rFonts w:cs="Times"/>
-          <w:lang w:val="da-DK"/>
-        </w:rPr>
-        <w:t xml:space="preserve"> (2009).</w:t>
+        <w:t>11,</w:t>
+      </w:r>
+      <w:r>
+        <w:rPr>
+          <w:rFonts w:cs="Times"/>
+          <w:lang w:val="da-DK"/>
+        </w:rPr>
+        <w:t xml:space="preserve"> 279–284 (1997).</w:t>
       </w:r>
     </w:p>
     <w:p>
@@ -3284,7 +3204,7 @@
           <w:rFonts w:cs="Times"/>
           <w:lang w:val="da-DK"/>
         </w:rPr>
-        <w:t>Maffei</w:t>
+        <w:t>What</w:t>
       </w:r>
       <w:proofErr w:type="spellEnd"/>
       <w:r>
@@ -3292,7 +3212,23 @@
           <w:rFonts w:cs="Times"/>
           <w:lang w:val="da-DK"/>
         </w:rPr>
-        <w:t xml:space="preserve">, C. </w:t>
+        <w:t xml:space="preserve"> is the </w:t>
+      </w:r>
+      <w:proofErr w:type="spellStart"/>
+      <w:r>
+        <w:rPr>
+          <w:rFonts w:cs="Times"/>
+          <w:lang w:val="da-DK"/>
+        </w:rPr>
+        <w:t>relaibility</w:t>
+      </w:r>
+      <w:proofErr w:type="spellEnd"/>
+      <w:r>
+        <w:rPr>
+          <w:rFonts w:cs="Times"/>
+          <w:lang w:val="da-DK"/>
+        </w:rPr>
+        <w:t xml:space="preserve"> of the SCID-II? </w:t>
       </w:r>
       <w:r>
         <w:rPr>
@@ -3301,7 +3237,7 @@
           <w:iCs/>
           <w:lang w:val="da-DK"/>
         </w:rPr>
-        <w:t>et al.</w:t>
+        <w:t>scid.org</w:t>
       </w:r>
       <w:r>
         <w:rPr>
@@ -3316,7 +3252,7 @@
           <w:rFonts w:cs="Times"/>
           <w:lang w:val="da-DK"/>
         </w:rPr>
-        <w:t>Interrater</w:t>
+        <w:t>Available</w:t>
       </w:r>
       <w:proofErr w:type="spellEnd"/>
       <w:r>
@@ -3324,7 +3260,7 @@
           <w:rFonts w:cs="Times"/>
           <w:lang w:val="da-DK"/>
         </w:rPr>
-        <w:t xml:space="preserve"> </w:t>
+        <w:t xml:space="preserve"> at: http://www.scid4.org/</w:t>
       </w:r>
       <w:proofErr w:type="spellStart"/>
       <w:r>
@@ -3332,7 +3268,7 @@
           <w:rFonts w:cs="Times"/>
           <w:lang w:val="da-DK"/>
         </w:rPr>
-        <w:t>reliability</w:t>
+        <w:t>psychometric</w:t>
       </w:r>
       <w:proofErr w:type="spellEnd"/>
       <w:r>
@@ -3340,7 +3276,7 @@
           <w:rFonts w:cs="Times"/>
           <w:lang w:val="da-DK"/>
         </w:rPr>
-        <w:t xml:space="preserve"> and </w:t>
+        <w:t>/scidII_reliability.html. (</w:t>
       </w:r>
       <w:proofErr w:type="spellStart"/>
       <w:r>
@@ -3348,7 +3284,7 @@
           <w:rFonts w:cs="Times"/>
           <w:lang w:val="da-DK"/>
         </w:rPr>
-        <w:t>internal</w:t>
+        <w:t>Accessed</w:t>
       </w:r>
       <w:proofErr w:type="spellEnd"/>
       <w:r>
@@ -3356,7 +3292,7 @@
           <w:rFonts w:cs="Times"/>
           <w:lang w:val="da-DK"/>
         </w:rPr>
-        <w:t xml:space="preserve"> </w:t>
+        <w:t xml:space="preserve">: 26 </w:t>
       </w:r>
       <w:proofErr w:type="spellStart"/>
       <w:r>
@@ -3364,7 +3300,7 @@
           <w:rFonts w:cs="Times"/>
           <w:lang w:val="da-DK"/>
         </w:rPr>
-        <w:t>consistency</w:t>
+        <w:t>October</w:t>
       </w:r>
       <w:proofErr w:type="spellEnd"/>
       <w:r>
@@ -3372,107 +3308,7 @@
           <w:rFonts w:cs="Times"/>
           <w:lang w:val="da-DK"/>
         </w:rPr>
-        <w:t xml:space="preserve"> of the </w:t>
-      </w:r>
-      <w:proofErr w:type="spellStart"/>
-      <w:r>
-        <w:rPr>
-          <w:rFonts w:cs="Times"/>
-          <w:lang w:val="da-DK"/>
-        </w:rPr>
-        <w:t>structured</w:t>
-      </w:r>
-      <w:proofErr w:type="spellEnd"/>
-      <w:r>
-        <w:rPr>
-          <w:rFonts w:cs="Times"/>
-          <w:lang w:val="da-DK"/>
-        </w:rPr>
-        <w:t xml:space="preserve"> </w:t>
-      </w:r>
-      <w:proofErr w:type="spellStart"/>
-      <w:r>
-        <w:rPr>
-          <w:rFonts w:cs="Times"/>
-          <w:lang w:val="da-DK"/>
-        </w:rPr>
-        <w:t>clinical</w:t>
-      </w:r>
-      <w:proofErr w:type="spellEnd"/>
-      <w:r>
-        <w:rPr>
-          <w:rFonts w:cs="Times"/>
-          <w:lang w:val="da-DK"/>
-        </w:rPr>
-        <w:t xml:space="preserve"> interview for DSM-IV axis II personality </w:t>
-      </w:r>
-      <w:proofErr w:type="spellStart"/>
-      <w:r>
-        <w:rPr>
-          <w:rFonts w:cs="Times"/>
-          <w:lang w:val="da-DK"/>
-        </w:rPr>
-        <w:t>disorders</w:t>
-      </w:r>
-      <w:proofErr w:type="spellEnd"/>
-      <w:r>
-        <w:rPr>
-          <w:rFonts w:cs="Times"/>
-          <w:lang w:val="da-DK"/>
-        </w:rPr>
-        <w:t xml:space="preserve"> (SCID-II), version 2.0. </w:t>
-      </w:r>
-      <w:r>
-        <w:rPr>
-          <w:rFonts w:cs="Times"/>
-          <w:i/>
-          <w:iCs/>
-          <w:lang w:val="da-DK"/>
-        </w:rPr>
-        <w:t xml:space="preserve">J. Pers. </w:t>
-      </w:r>
-      <w:proofErr w:type="spellStart"/>
-      <w:r>
-        <w:rPr>
-          <w:rFonts w:cs="Times"/>
-          <w:i/>
-          <w:iCs/>
-          <w:lang w:val="da-DK"/>
-        </w:rPr>
-        <w:t>Disord</w:t>
-      </w:r>
-      <w:proofErr w:type="spellEnd"/>
-      <w:r>
-        <w:rPr>
-          <w:rFonts w:cs="Times"/>
-          <w:i/>
-          <w:iCs/>
-          <w:lang w:val="da-DK"/>
-        </w:rPr>
-        <w:t>.</w:t>
-      </w:r>
-      <w:r>
-        <w:rPr>
-          <w:rFonts w:cs="Times"/>
-          <w:lang w:val="da-DK"/>
-        </w:rPr>
-        <w:t xml:space="preserve"> </w:t>
-      </w:r>
-      <w:r>
-        <w:rPr>
-          <w:rFonts w:cs="Times"/>
-          <w:b/>
-          <w:bCs/>
-          <w:lang w:val="da-DK"/>
-        </w:rPr>
-        <w:t>11,</w:t>
-      </w:r>
-      <w:r>
-        <w:rPr>
-          <w:rFonts w:cs="Times"/>
-          <w:lang w:val="da-DK"/>
-        </w:rPr>
-        <w:t xml:space="preserve"> 279–284 (1997).</w:t>
+        <w:t xml:space="preserve"> 2016)</w:t>
       </w:r>
     </w:p>
     <w:p>
@@ -3510,7 +3346,7 @@
           <w:rFonts w:cs="Times"/>
           <w:lang w:val="da-DK"/>
         </w:rPr>
-        <w:t>What</w:t>
+        <w:t>Sheehan</w:t>
       </w:r>
       <w:proofErr w:type="spellEnd"/>
       <w:r>
@@ -3518,23 +3354,7 @@
           <w:rFonts w:cs="Times"/>
           <w:lang w:val="da-DK"/>
         </w:rPr>
-        <w:t xml:space="preserve"> is the </w:t>
-      </w:r>
-      <w:proofErr w:type="spellStart"/>
-      <w:r>
-        <w:rPr>
-          <w:rFonts w:cs="Times"/>
-          <w:lang w:val="da-DK"/>
-        </w:rPr>
-        <w:t>relaibility</w:t>
-      </w:r>
-      <w:proofErr w:type="spellEnd"/>
-      <w:r>
-        <w:rPr>
-          <w:rFonts w:cs="Times"/>
-          <w:lang w:val="da-DK"/>
-        </w:rPr>
-        <w:t xml:space="preserve"> of the SCID-II? </w:t>
+        <w:t xml:space="preserve">, D. V. </w:t>
       </w:r>
       <w:r>
         <w:rPr>
@@ -3543,8 +3363,72 @@
           <w:iCs/>
           <w:lang w:val="da-DK"/>
         </w:rPr>
-        <w:t>scid.org</w:t>
-      </w:r>
+        <w:t>et al.</w:t>
+      </w:r>
+      <w:r>
+        <w:rPr>
+          <w:rFonts w:cs="Times"/>
+          <w:lang w:val="da-DK"/>
+        </w:rPr>
+        <w:t xml:space="preserve"> The Mini-International </w:t>
+      </w:r>
+      <w:proofErr w:type="spellStart"/>
+      <w:r>
+        <w:rPr>
+          <w:rFonts w:cs="Times"/>
+          <w:lang w:val="da-DK"/>
+        </w:rPr>
+        <w:t>Neuropsychiatric</w:t>
+      </w:r>
+      <w:proofErr w:type="spellEnd"/>
+      <w:r>
+        <w:rPr>
+          <w:rFonts w:cs="Times"/>
+          <w:lang w:val="da-DK"/>
+        </w:rPr>
+        <w:t xml:space="preserve"> Interview (M.I.N.I.): the </w:t>
+      </w:r>
+      <w:proofErr w:type="spellStart"/>
+      <w:r>
+        <w:rPr>
+          <w:rFonts w:cs="Times"/>
+          <w:lang w:val="da-DK"/>
+        </w:rPr>
+        <w:t>development</w:t>
+      </w:r>
+      <w:proofErr w:type="spellEnd"/>
+      <w:r>
+        <w:rPr>
+          <w:rFonts w:cs="Times"/>
+          <w:lang w:val="da-DK"/>
+        </w:rPr>
+        <w:t xml:space="preserve"> and </w:t>
+      </w:r>
+      <w:proofErr w:type="spellStart"/>
+      <w:r>
+        <w:rPr>
+          <w:rFonts w:cs="Times"/>
+          <w:lang w:val="da-DK"/>
+        </w:rPr>
+        <w:t>validation</w:t>
+      </w:r>
+      <w:proofErr w:type="spellEnd"/>
+      <w:r>
+        <w:rPr>
+          <w:rFonts w:cs="Times"/>
+          <w:lang w:val="da-DK"/>
+        </w:rPr>
+        <w:t xml:space="preserve"> of a </w:t>
+      </w:r>
+      <w:proofErr w:type="spellStart"/>
+      <w:r>
+        <w:rPr>
+          <w:rFonts w:cs="Times"/>
+          <w:lang w:val="da-DK"/>
+        </w:rPr>
+        <w:t>structured</w:t>
+      </w:r>
+      <w:proofErr w:type="spellEnd"/>
       <w:r>
         <w:rPr>
           <w:rFonts w:cs="Times"/>
@@ -3558,7 +3442,7 @@
           <w:rFonts w:cs="Times"/>
           <w:lang w:val="da-DK"/>
         </w:rPr>
-        <w:t>Available</w:t>
+        <w:t>diagnostic</w:t>
       </w:r>
       <w:proofErr w:type="spellEnd"/>
       <w:r>
@@ -3566,7 +3450,7 @@
           <w:rFonts w:cs="Times"/>
           <w:lang w:val="da-DK"/>
         </w:rPr>
-        <w:t xml:space="preserve"> at: http://www.scid4.org/</w:t>
+        <w:t xml:space="preserve"> </w:t>
       </w:r>
       <w:proofErr w:type="spellStart"/>
       <w:r>
@@ -3574,7 +3458,7 @@
           <w:rFonts w:cs="Times"/>
           <w:lang w:val="da-DK"/>
         </w:rPr>
-        <w:t>psychometric</w:t>
+        <w:t>psychiatric</w:t>
       </w:r>
       <w:proofErr w:type="spellEnd"/>
       <w:r>
@@ -3582,31 +3466,46 @@
           <w:rFonts w:cs="Times"/>
           <w:lang w:val="da-DK"/>
         </w:rPr>
-        <w:t>/scidII_reliability.html. (</w:t>
+        <w:t xml:space="preserve"> interview for DSM-IV and ICD-10. </w:t>
+      </w:r>
+      <w:r>
+        <w:rPr>
+          <w:rFonts w:cs="Times"/>
+          <w:i/>
+          <w:iCs/>
+          <w:lang w:val="da-DK"/>
+        </w:rPr>
+        <w:t xml:space="preserve">J </w:t>
       </w:r>
       <w:proofErr w:type="spellStart"/>
       <w:r>
         <w:rPr>
           <w:rFonts w:cs="Times"/>
-          <w:lang w:val="da-DK"/>
-        </w:rPr>
-        <w:t>Accessed</w:t>
+          <w:i/>
+          <w:iCs/>
+          <w:lang w:val="da-DK"/>
+        </w:rPr>
+        <w:t>Clin</w:t>
       </w:r>
       <w:proofErr w:type="spellEnd"/>
       <w:r>
         <w:rPr>
           <w:rFonts w:cs="Times"/>
-          <w:lang w:val="da-DK"/>
-        </w:rPr>
-        <w:t xml:space="preserve">: 26 </w:t>
+          <w:i/>
+          <w:iCs/>
+          <w:lang w:val="da-DK"/>
+        </w:rPr>
+        <w:t xml:space="preserve"> </w:t>
       </w:r>
       <w:proofErr w:type="spellStart"/>
       <w:r>
         <w:rPr>
           <w:rFonts w:cs="Times"/>
-          <w:lang w:val="da-DK"/>
-        </w:rPr>
-        <w:t>October</w:t>
+          <w:i/>
+          <w:iCs/>
+          <w:lang w:val="da-DK"/>
+        </w:rPr>
+        <w:t>Psychiatry</w:t>
       </w:r>
       <w:proofErr w:type="spellEnd"/>
       <w:r>
@@ -3614,7 +3513,43 @@
           <w:rFonts w:cs="Times"/>
           <w:lang w:val="da-DK"/>
         </w:rPr>
-        <w:t xml:space="preserve"> 2016)</w:t>
+        <w:t xml:space="preserve"> </w:t>
+      </w:r>
+      <w:r>
+        <w:rPr>
+          <w:rFonts w:cs="Times"/>
+          <w:b/>
+          <w:bCs/>
+          <w:lang w:val="da-DK"/>
+        </w:rPr>
+        <w:t xml:space="preserve">59 </w:t>
+      </w:r>
+      <w:proofErr w:type="spellStart"/>
+      <w:r>
+        <w:rPr>
+          <w:rFonts w:cs="Times"/>
+          <w:b/>
+          <w:bCs/>
+          <w:lang w:val="da-DK"/>
+        </w:rPr>
+        <w:t>Suppl</w:t>
+      </w:r>
+      <w:proofErr w:type="spellEnd"/>
+      <w:r>
+        <w:rPr>
+          <w:rFonts w:cs="Times"/>
+          <w:b/>
+          <w:bCs/>
+          <w:lang w:val="da-DK"/>
+        </w:rPr>
+        <w:t xml:space="preserve"> 20,</w:t>
+      </w:r>
+      <w:r>
+        <w:rPr>
+          <w:rFonts w:cs="Times"/>
+          <w:lang w:val="da-DK"/>
+        </w:rPr>
+        <w:t xml:space="preserve"> 22–33–quiz 34–57 (1998).</w:t>
       </w:r>
     </w:p>
     <w:p>
@@ -3638,6 +3573,298 @@
           <w:lang w:val="da-DK"/>
         </w:rPr>
         <w:t>6.</w:t>
+      </w:r>
+      <w:r>
+        <w:rPr>
+          <w:rFonts w:cs="Times"/>
+          <w:lang w:val="da-DK"/>
+        </w:rPr>
+        <w:tab/>
+        <w:t xml:space="preserve">Tian-Mei, S., Dang, W.-M., Se, Y.-A. &amp; Chen, J.-X. </w:t>
+      </w:r>
+      <w:r>
+        <w:rPr>
+          <w:rFonts w:cs="Times"/>
+          <w:b/>
+          <w:bCs/>
+          <w:lang w:val="da-DK"/>
+        </w:rPr>
+        <w:t xml:space="preserve">Evaluation of the </w:t>
+      </w:r>
+      <w:proofErr w:type="spellStart"/>
+      <w:r>
+        <w:rPr>
+          <w:rFonts w:cs="Times"/>
+          <w:b/>
+          <w:bCs/>
+          <w:lang w:val="da-DK"/>
+        </w:rPr>
+        <w:t>Reliability</w:t>
+      </w:r>
+      <w:proofErr w:type="spellEnd"/>
+      <w:r>
+        <w:rPr>
+          <w:rFonts w:cs="Times"/>
+          <w:b/>
+          <w:bCs/>
+          <w:lang w:val="da-DK"/>
+        </w:rPr>
+        <w:t xml:space="preserve"> and </w:t>
+      </w:r>
+      <w:proofErr w:type="spellStart"/>
+      <w:r>
+        <w:rPr>
+          <w:rFonts w:cs="Times"/>
+          <w:b/>
+          <w:bCs/>
+          <w:lang w:val="da-DK"/>
+        </w:rPr>
+        <w:t>Validity</w:t>
+      </w:r>
+      <w:proofErr w:type="spellEnd"/>
+      <w:r>
+        <w:rPr>
+          <w:rFonts w:cs="Times"/>
+          <w:b/>
+          <w:bCs/>
+          <w:lang w:val="da-DK"/>
+        </w:rPr>
+        <w:t xml:space="preserve"> of </w:t>
+      </w:r>
+      <w:proofErr w:type="spellStart"/>
+      <w:r>
+        <w:rPr>
+          <w:rFonts w:cs="Times"/>
+          <w:b/>
+          <w:bCs/>
+          <w:lang w:val="da-DK"/>
+        </w:rPr>
+        <w:t>Chinese</w:t>
+      </w:r>
+      <w:proofErr w:type="spellEnd"/>
+      <w:r>
+        <w:rPr>
+          <w:rFonts w:cs="Times"/>
+          <w:b/>
+          <w:bCs/>
+          <w:lang w:val="da-DK"/>
+        </w:rPr>
+        <w:t xml:space="preserve"> Version of the Mini-International </w:t>
+      </w:r>
+      <w:proofErr w:type="spellStart"/>
+      <w:r>
+        <w:rPr>
+          <w:rFonts w:cs="Times"/>
+          <w:b/>
+          <w:bCs/>
+          <w:lang w:val="da-DK"/>
+        </w:rPr>
+        <w:t>Neuropsychiatric</w:t>
+      </w:r>
+      <w:proofErr w:type="spellEnd"/>
+      <w:r>
+        <w:rPr>
+          <w:rFonts w:cs="Times"/>
+          <w:b/>
+          <w:bCs/>
+          <w:lang w:val="da-DK"/>
+        </w:rPr>
+        <w:t xml:space="preserve"> Interview in Patients with Mental </w:t>
+      </w:r>
+      <w:proofErr w:type="spellStart"/>
+      <w:r>
+        <w:rPr>
+          <w:rFonts w:cs="Times"/>
+          <w:b/>
+          <w:bCs/>
+          <w:lang w:val="da-DK"/>
+        </w:rPr>
+        <w:t>Disorders</w:t>
+      </w:r>
+      <w:proofErr w:type="spellEnd"/>
+      <w:r>
+        <w:rPr>
+          <w:rFonts w:cs="Times"/>
+          <w:lang w:val="da-DK"/>
+        </w:rPr>
+        <w:t xml:space="preserve">. </w:t>
+      </w:r>
+      <w:proofErr w:type="spellStart"/>
+      <w:r>
+        <w:rPr>
+          <w:rFonts w:cs="Times"/>
+          <w:i/>
+          <w:iCs/>
+          <w:lang w:val="da-DK"/>
+        </w:rPr>
+        <w:t>Chinese</w:t>
+      </w:r>
+      <w:proofErr w:type="spellEnd"/>
+      <w:r>
+        <w:rPr>
+          <w:rFonts w:cs="Times"/>
+          <w:i/>
+          <w:iCs/>
+          <w:lang w:val="da-DK"/>
+        </w:rPr>
+        <w:t xml:space="preserve"> Mental Health Journal</w:t>
+      </w:r>
+      <w:r>
+        <w:rPr>
+          <w:rFonts w:cs="Times"/>
+          <w:lang w:val="da-DK"/>
+        </w:rPr>
+        <w:t xml:space="preserve"> (2009).</w:t>
+      </w:r>
+    </w:p>
+    <w:p>
+      <w:pPr>
+        <w:widowControl w:val="0"/>
+        <w:tabs>
+          <w:tab w:val="left" w:pos="480"/>
+        </w:tabs>
+        <w:autoSpaceDE w:val="0"/>
+        <w:autoSpaceDN w:val="0"/>
+        <w:adjustRightInd w:val="0"/>
+        <w:ind w:left="480" w:hanging="480"/>
+        <w:rPr>
+          <w:rFonts w:cs="Times"/>
+          <w:lang w:val="da-DK"/>
+        </w:rPr>
+      </w:pPr>
+      <w:r>
+        <w:rPr>
+          <w:rFonts w:cs="Times"/>
+          <w:lang w:val="da-DK"/>
+        </w:rPr>
+        <w:t>7.</w:t>
+      </w:r>
+      <w:r>
+        <w:rPr>
+          <w:rFonts w:cs="Times"/>
+          <w:lang w:val="da-DK"/>
+        </w:rPr>
+        <w:tab/>
+        <w:t xml:space="preserve">Li, L., Liu, F., Zhang, H., Wang, L. &amp; Chen, X. </w:t>
+      </w:r>
+      <w:proofErr w:type="spellStart"/>
+      <w:r>
+        <w:rPr>
+          <w:rFonts w:cs="Times"/>
+          <w:lang w:val="da-DK"/>
+        </w:rPr>
+        <w:t>Chinese</w:t>
+      </w:r>
+      <w:proofErr w:type="spellEnd"/>
+      <w:r>
+        <w:rPr>
+          <w:rFonts w:cs="Times"/>
+          <w:lang w:val="da-DK"/>
+        </w:rPr>
+        <w:t xml:space="preserve"> version of the </w:t>
+      </w:r>
+      <w:proofErr w:type="spellStart"/>
+      <w:r>
+        <w:rPr>
+          <w:rFonts w:cs="Times"/>
+          <w:lang w:val="da-DK"/>
+        </w:rPr>
+        <w:t>Postpartum</w:t>
+      </w:r>
+      <w:proofErr w:type="spellEnd"/>
+      <w:r>
+        <w:rPr>
+          <w:rFonts w:cs="Times"/>
+          <w:lang w:val="da-DK"/>
+        </w:rPr>
+        <w:t xml:space="preserve"> Depression Screening </w:t>
+      </w:r>
+      <w:proofErr w:type="spellStart"/>
+      <w:r>
+        <w:rPr>
+          <w:rFonts w:cs="Times"/>
+          <w:lang w:val="da-DK"/>
+        </w:rPr>
+        <w:t>Scale</w:t>
+      </w:r>
+      <w:proofErr w:type="spellEnd"/>
+      <w:r>
+        <w:rPr>
+          <w:rFonts w:cs="Times"/>
+          <w:lang w:val="da-DK"/>
+        </w:rPr>
+        <w:t xml:space="preserve">: translation and </w:t>
+      </w:r>
+      <w:proofErr w:type="spellStart"/>
+      <w:r>
+        <w:rPr>
+          <w:rFonts w:cs="Times"/>
+          <w:lang w:val="da-DK"/>
+        </w:rPr>
+        <w:t>validation</w:t>
+      </w:r>
+      <w:proofErr w:type="spellEnd"/>
+      <w:r>
+        <w:rPr>
+          <w:rFonts w:cs="Times"/>
+          <w:lang w:val="da-DK"/>
+        </w:rPr>
+        <w:t xml:space="preserve">. </w:t>
+      </w:r>
+      <w:r>
+        <w:rPr>
+          <w:rFonts w:cs="Times"/>
+          <w:i/>
+          <w:iCs/>
+          <w:lang w:val="da-DK"/>
+        </w:rPr>
+        <w:t>Nurs Res</w:t>
+      </w:r>
+      <w:r>
+        <w:rPr>
+          <w:rFonts w:cs="Times"/>
+          <w:lang w:val="da-DK"/>
+        </w:rPr>
+        <w:t xml:space="preserve"> </w:t>
+      </w:r>
+      <w:r>
+        <w:rPr>
+          <w:rFonts w:cs="Times"/>
+          <w:b/>
+          <w:bCs/>
+          <w:lang w:val="da-DK"/>
+        </w:rPr>
+        <w:t>60,</w:t>
+      </w:r>
+      <w:r>
+        <w:rPr>
+          <w:rFonts w:cs="Times"/>
+          <w:lang w:val="da-DK"/>
+        </w:rPr>
+        <w:t xml:space="preserve"> 231–239 (2011).</w:t>
+      </w:r>
+    </w:p>
+    <w:p>
+      <w:pPr>
+        <w:widowControl w:val="0"/>
+        <w:tabs>
+          <w:tab w:val="left" w:pos="480"/>
+        </w:tabs>
+        <w:autoSpaceDE w:val="0"/>
+        <w:autoSpaceDN w:val="0"/>
+        <w:adjustRightInd w:val="0"/>
+        <w:ind w:left="480" w:hanging="480"/>
+        <w:rPr>
+          <w:rFonts w:cs="Times"/>
+          <w:lang w:val="da-DK"/>
+        </w:rPr>
+      </w:pPr>
+      <w:r>
+        <w:rPr>
+          <w:rFonts w:cs="Times"/>
+          <w:lang w:val="da-DK"/>
+        </w:rPr>
+        <w:t>8.</w:t>
       </w:r>
       <w:r>
         <w:rPr>

</xml_diff>

<commit_message>
Made a preliminary ending to the discussion
</commit_message>
<xml_diff>
--- a/A comparison of the Edinburgh Postnatal Depression Scale (EPDS) and the Postpartum Depression Screening Scale (PDSS) for postpartum depression screening.docx
+++ b/A comparison of the Edinburgh Postnatal Depression Scale (EPDS) and the Postpartum Depression Screening Scale (PDSS) for postpartum depression screening.docx
@@ -15,8 +15,7 @@
         <w:p>
           <w:r>
             <w:rPr>
-              <w:noProof/>
-              <w:lang w:val="da-DK" w:eastAsia="da-DK"/>
+              <w:lang w:eastAsia="da-DK"/>
             </w:rPr>
             <mc:AlternateContent>
               <mc:Choice Requires="wps">
@@ -63,7 +62,7 @@
                                   </w:rPr>
                                   <w:alias w:val="Forfatter"/>
                                   <w:tag w:val=""/>
-                                  <w:id w:val="1678386385"/>
+                                  <w:id w:val="-1145276471"/>
                                   <w:dataBinding w:prefixMappings="xmlns:ns0='http://purl.org/dc/elements/1.1/' xmlns:ns1='http://schemas.openxmlformats.org/package/2006/metadata/core-properties' " w:xpath="/ns1:coreProperties[1]/ns0:creator[1]" w:storeItemID="{6C3C8BC8-F283-45AE-878A-BAB7291924A1}"/>
                                   <w15:appearance w15:val="hidden"/>
                                   <w:text/>
@@ -114,7 +113,7 @@
                                     </w:rPr>
                                     <w:alias w:val="Firma"/>
                                     <w:tag w:val=""/>
-                                    <w:id w:val="-1057317786"/>
+                                    <w:id w:val="-940071497"/>
                                     <w:dataBinding w:prefixMappings="xmlns:ns0='http://schemas.openxmlformats.org/officeDocument/2006/extended-properties' " w:xpath="/ns0:Properties[1]/ns0:Company[1]" w:storeItemID="{6668398D-A668-4E3E-A5EB-62B293D839F1}"/>
                                     <w15:appearance w15:val="hidden"/>
                                     <w:text/>
@@ -172,7 +171,7 @@
                             </w:rPr>
                             <w:alias w:val="Forfatter"/>
                             <w:tag w:val=""/>
-                            <w:id w:val="1678386385"/>
+                            <w:id w:val="-1145276471"/>
                             <w:dataBinding w:prefixMappings="xmlns:ns0='http://purl.org/dc/elements/1.1/' xmlns:ns1='http://schemas.openxmlformats.org/package/2006/metadata/core-properties' " w:xpath="/ns1:coreProperties[1]/ns0:creator[1]" w:storeItemID="{6C3C8BC8-F283-45AE-878A-BAB7291924A1}"/>
                             <w15:appearance w15:val="hidden"/>
                             <w:text/>
@@ -223,7 +222,7 @@
                               </w:rPr>
                               <w:alias w:val="Firma"/>
                               <w:tag w:val=""/>
-                              <w:id w:val="-1057317786"/>
+                              <w:id w:val="-940071497"/>
                               <w:dataBinding w:prefixMappings="xmlns:ns0='http://schemas.openxmlformats.org/officeDocument/2006/extended-properties' " w:xpath="/ns0:Properties[1]/ns0:Company[1]" w:storeItemID="{6668398D-A668-4E3E-A5EB-62B293D839F1}"/>
                               <w15:appearance w15:val="hidden"/>
                               <w:text/>
@@ -252,8 +251,7 @@
           </w:r>
           <w:r>
             <w:rPr>
-              <w:noProof/>
-              <w:lang w:val="da-DK" w:eastAsia="da-DK"/>
+              <w:lang w:eastAsia="da-DK"/>
             </w:rPr>
             <mc:AlternateContent>
               <mc:Choice Requires="wps">
@@ -348,8 +346,7 @@
         <w:p>
           <w:r>
             <w:rPr>
-              <w:noProof/>
-              <w:lang w:val="da-DK" w:eastAsia="da-DK"/>
+              <w:lang w:eastAsia="da-DK"/>
             </w:rPr>
             <mc:AlternateContent>
               <mc:Choice Requires="wps">
@@ -416,7 +413,7 @@
                                   </w:rPr>
                                   <w:alias w:val="Undertitel"/>
                                   <w:tag w:val=""/>
-                                  <w:id w:val="1464084464"/>
+                                  <w:id w:val="-1389566410"/>
                                   <w:showingPlcHdr/>
                                   <w:dataBinding w:prefixMappings="xmlns:ns0='http://purl.org/dc/elements/1.1/' xmlns:ns1='http://schemas.openxmlformats.org/package/2006/metadata/core-properties' " w:xpath="/ns1:coreProperties[1]/ns0:subject[1]" w:storeItemID="{6C3C8BC8-F283-45AE-878A-BAB7291924A1}"/>
                                   <w15:appearance w15:val="hidden"/>
@@ -498,7 +495,7 @@
                             </w:rPr>
                             <w:alias w:val="Undertitel"/>
                             <w:tag w:val=""/>
-                            <w:id w:val="1464084464"/>
+                            <w:id w:val="-1389566410"/>
                             <w:showingPlcHdr/>
                             <w:dataBinding w:prefixMappings="xmlns:ns0='http://purl.org/dc/elements/1.1/' xmlns:ns1='http://schemas.openxmlformats.org/package/2006/metadata/core-properties' " w:xpath="/ns1:coreProperties[1]/ns0:subject[1]" w:storeItemID="{6C3C8BC8-F283-45AE-878A-BAB7291924A1}"/>
                             <w15:appearance w15:val="hidden"/>
@@ -550,12 +547,10 @@
           <w:pPr>
             <w:pStyle w:val="Overskrift1"/>
           </w:pPr>
-          <w:proofErr w:type="spellStart"/>
           <w:r>
             <w:lastRenderedPageBreak/>
             <w:t>Bachelorprojekt</w:t>
           </w:r>
-          <w:proofErr w:type="spellEnd"/>
         </w:p>
         <w:p>
           <w:pPr>
@@ -671,13 +666,8 @@
           <w:r>
             <w:t xml:space="preserve">Major </w:t>
           </w:r>
-          <w:proofErr w:type="spellStart"/>
-          <w:r>
-            <w:t>peri</w:t>
-          </w:r>
-          <w:proofErr w:type="spellEnd"/>
-          <w:r>
-            <w:t>-partum depression</w:t>
+          <w:r>
+            <w:t>peri-partum depression</w:t>
           </w:r>
           <w:r>
             <w:t xml:space="preserve"> (M</w:t>
@@ -691,23 +681,7 @@
         </w:p>
         <w:p>
           <w:r>
-            <w:t xml:space="preserve">Minor </w:t>
-          </w:r>
-          <w:proofErr w:type="spellStart"/>
-          <w:r>
-            <w:t>peri</w:t>
-          </w:r>
-          <w:proofErr w:type="spellEnd"/>
-          <w:r>
-            <w:t>-partum depression (</w:t>
-          </w:r>
-          <w:proofErr w:type="spellStart"/>
-          <w:r>
-            <w:t>mPPD</w:t>
-          </w:r>
-          <w:proofErr w:type="spellEnd"/>
-          <w:r>
-            <w:t>)</w:t>
+            <w:t>Minor peri-partum depression (mPPD)</w:t>
           </w:r>
         </w:p>
         <w:p>
@@ -749,15 +723,7 @@
         </w:p>
         <w:p>
           <w:r>
-            <w:t>Balancing with the aim(</w:t>
-          </w:r>
-          <w:proofErr w:type="spellStart"/>
-          <w:r>
-            <w:t>s</w:t>
-          </w:r>
-          <w:proofErr w:type="spellEnd"/>
-          <w:r>
-            <w:t xml:space="preserve">), a description of how the source literature was found and considered for inclusion in the project. PubMed is recommended as the primary database for sourcing original articles. </w:t>
+            <w:t xml:space="preserve">Balancing with the aim(s), a description of how the source literature was found and considered for inclusion in the project. PubMed is recommended as the primary database for sourcing original articles. </w:t>
           </w:r>
           <w:r>
             <w:rPr>
@@ -799,8 +765,8 @@
           <w:tblGrid>
             <w:gridCol w:w="3031"/>
             <w:gridCol w:w="1513"/>
-            <w:gridCol w:w="1843"/>
-            <w:gridCol w:w="1418"/>
+            <w:gridCol w:w="1698"/>
+            <w:gridCol w:w="1563"/>
             <w:gridCol w:w="1716"/>
           </w:tblGrid>
           <w:tr>
@@ -834,7 +800,7 @@
             </w:tc>
             <w:tc>
               <w:tcPr>
-                <w:tcW w:w="3356" w:type="dxa"/>
+                <w:tcW w:w="3211" w:type="dxa"/>
                 <w:gridSpan w:val="2"/>
                 <w:tcBorders>
                   <w:top w:val="single" w:sz="4" w:space="0" w:color="auto"/>
@@ -859,7 +825,7 @@
             </w:tc>
             <w:tc>
               <w:tcPr>
-                <w:tcW w:w="3134" w:type="dxa"/>
+                <w:tcW w:w="3279" w:type="dxa"/>
                 <w:gridSpan w:val="2"/>
                 <w:tcBorders>
                   <w:top w:val="single" w:sz="4" w:space="0" w:color="auto"/>
@@ -914,7 +880,7 @@
             </w:tc>
             <w:tc>
               <w:tcPr>
-                <w:tcW w:w="3356" w:type="dxa"/>
+                <w:tcW w:w="3211" w:type="dxa"/>
                 <w:gridSpan w:val="2"/>
                 <w:tcBorders>
                   <w:top w:val="single" w:sz="4" w:space="0" w:color="auto"/>
@@ -935,7 +901,7 @@
             </w:tc>
             <w:tc>
               <w:tcPr>
-                <w:tcW w:w="3134" w:type="dxa"/>
+                <w:tcW w:w="3279" w:type="dxa"/>
                 <w:gridSpan w:val="2"/>
                 <w:tcBorders>
                   <w:top w:val="single" w:sz="4" w:space="0" w:color="auto"/>
@@ -985,7 +951,7 @@
             </w:tc>
             <w:tc>
               <w:tcPr>
-                <w:tcW w:w="3356" w:type="dxa"/>
+                <w:tcW w:w="3211" w:type="dxa"/>
                 <w:gridSpan w:val="2"/>
                 <w:tcBorders>
                   <w:top w:val="single" w:sz="4" w:space="0" w:color="auto"/>
@@ -1026,11 +992,9 @@
                 <w:r>
                   <w:t xml:space="preserve">2-12 </w:t>
                 </w:r>
-                <w:proofErr w:type="gramStart"/>
                 <w:r>
                   <w:t>weeks</w:t>
                 </w:r>
-                <w:proofErr w:type="gramEnd"/>
                 <w:r>
                   <w:t xml:space="preserve"> post-partum</w:t>
                 </w:r>
@@ -1049,7 +1013,7 @@
             </w:tc>
             <w:tc>
               <w:tcPr>
-                <w:tcW w:w="3134" w:type="dxa"/>
+                <w:tcW w:w="3279" w:type="dxa"/>
                 <w:gridSpan w:val="2"/>
                 <w:tcBorders>
                   <w:top w:val="single" w:sz="4" w:space="0" w:color="auto"/>
@@ -1101,7 +1065,7 @@
             </w:tc>
             <w:tc>
               <w:tcPr>
-                <w:tcW w:w="3356" w:type="dxa"/>
+                <w:tcW w:w="3211" w:type="dxa"/>
                 <w:gridSpan w:val="2"/>
                 <w:tcBorders>
                   <w:top w:val="single" w:sz="4" w:space="0" w:color="auto"/>
@@ -1122,7 +1086,7 @@
             </w:tc>
             <w:tc>
               <w:tcPr>
-                <w:tcW w:w="3134" w:type="dxa"/>
+                <w:tcW w:w="3279" w:type="dxa"/>
                 <w:gridSpan w:val="2"/>
                 <w:tcBorders>
                   <w:top w:val="single" w:sz="4" w:space="0" w:color="auto"/>
@@ -1137,6 +1101,9 @@
                 </w:pPr>
                 <w:r>
                   <w:t>M.I.N.I.</w:t>
+                </w:r>
+                <w:r>
+                  <w:t xml:space="preserve"> (suggested at follow-up)</w:t>
                 </w:r>
               </w:p>
             </w:tc>
@@ -1172,7 +1139,7 @@
             </w:tc>
             <w:tc>
               <w:tcPr>
-                <w:tcW w:w="3356" w:type="dxa"/>
+                <w:tcW w:w="3211" w:type="dxa"/>
                 <w:gridSpan w:val="2"/>
                 <w:tcBorders>
                   <w:top w:val="single" w:sz="4" w:space="0" w:color="auto"/>
@@ -1193,7 +1160,7 @@
             </w:tc>
             <w:tc>
               <w:tcPr>
-                <w:tcW w:w="3134" w:type="dxa"/>
+                <w:tcW w:w="3279" w:type="dxa"/>
                 <w:gridSpan w:val="2"/>
                 <w:tcBorders>
                   <w:top w:val="single" w:sz="4" w:space="0" w:color="auto"/>
@@ -1243,7 +1210,7 @@
             </w:tc>
             <w:tc>
               <w:tcPr>
-                <w:tcW w:w="3356" w:type="dxa"/>
+                <w:tcW w:w="3211" w:type="dxa"/>
                 <w:gridSpan w:val="2"/>
                 <w:tcBorders>
                   <w:top w:val="single" w:sz="4" w:space="0" w:color="auto"/>
@@ -1264,7 +1231,7 @@
             </w:tc>
             <w:tc>
               <w:tcPr>
-                <w:tcW w:w="3134" w:type="dxa"/>
+                <w:tcW w:w="3279" w:type="dxa"/>
                 <w:gridSpan w:val="2"/>
                 <w:tcBorders>
                   <w:top w:val="single" w:sz="4" w:space="0" w:color="auto"/>
@@ -1336,7 +1303,7 @@
             </w:tc>
             <w:tc>
               <w:tcPr>
-                <w:tcW w:w="1843" w:type="dxa"/>
+                <w:tcW w:w="1698" w:type="dxa"/>
                 <w:tcBorders>
                   <w:top w:val="single" w:sz="4" w:space="0" w:color="auto"/>
                   <w:left w:val="single" w:sz="4" w:space="0" w:color="auto"/>
@@ -1363,7 +1330,7 @@
             </w:tc>
             <w:tc>
               <w:tcPr>
-                <w:tcW w:w="1418" w:type="dxa"/>
+                <w:tcW w:w="1563" w:type="dxa"/>
                 <w:tcBorders>
                   <w:top w:val="single" w:sz="4" w:space="0" w:color="auto"/>
                   <w:left w:val="single" w:sz="4" w:space="0" w:color="auto"/>
@@ -1439,13 +1406,7 @@
                   <w:rPr>
                     <w:b/>
                   </w:rPr>
-                  <w:t>Cut-off</w:t>
-                </w:r>
-                <w:r>
-                  <w:rPr>
-                    <w:b/>
-                  </w:rPr>
-                  <w:t xml:space="preserve"> (MDD)</w:t>
+                  <w:t>Cut-off (MDD)</w:t>
                 </w:r>
               </w:p>
             </w:tc>
@@ -1471,7 +1432,7 @@
             </w:tc>
             <w:tc>
               <w:tcPr>
-                <w:tcW w:w="1843" w:type="dxa"/>
+                <w:tcW w:w="1698" w:type="dxa"/>
                 <w:tcBorders>
                   <w:top w:val="single" w:sz="4" w:space="0" w:color="auto"/>
                   <w:left w:val="single" w:sz="4" w:space="0" w:color="auto"/>
@@ -1491,7 +1452,7 @@
             </w:tc>
             <w:tc>
               <w:tcPr>
-                <w:tcW w:w="1418" w:type="dxa"/>
+                <w:tcW w:w="1563" w:type="dxa"/>
                 <w:tcBorders>
                   <w:top w:val="single" w:sz="4" w:space="0" w:color="auto"/>
                   <w:left w:val="single" w:sz="4" w:space="0" w:color="auto"/>
@@ -1593,7 +1554,7 @@
             </w:tc>
             <w:tc>
               <w:tcPr>
-                <w:tcW w:w="1843" w:type="dxa"/>
+                <w:tcW w:w="1698" w:type="dxa"/>
                 <w:tcBorders>
                   <w:top w:val="single" w:sz="4" w:space="0" w:color="auto"/>
                   <w:left w:val="single" w:sz="4" w:space="0" w:color="auto"/>
@@ -1613,7 +1574,7 @@
             </w:tc>
             <w:tc>
               <w:tcPr>
-                <w:tcW w:w="1418" w:type="dxa"/>
+                <w:tcW w:w="1563" w:type="dxa"/>
                 <w:tcBorders>
                   <w:top w:val="single" w:sz="4" w:space="0" w:color="auto"/>
                   <w:left w:val="single" w:sz="4" w:space="0" w:color="auto"/>
@@ -1702,7 +1663,7 @@
             </w:tc>
             <w:tc>
               <w:tcPr>
-                <w:tcW w:w="1843" w:type="dxa"/>
+                <w:tcW w:w="1698" w:type="dxa"/>
                 <w:tcBorders>
                   <w:top w:val="single" w:sz="4" w:space="0" w:color="auto"/>
                   <w:left w:val="single" w:sz="4" w:space="0" w:color="auto"/>
@@ -1722,7 +1683,7 @@
             </w:tc>
             <w:tc>
               <w:tcPr>
-                <w:tcW w:w="1418" w:type="dxa"/>
+                <w:tcW w:w="1563" w:type="dxa"/>
                 <w:tcBorders>
                   <w:top w:val="single" w:sz="4" w:space="0" w:color="auto"/>
                   <w:left w:val="single" w:sz="4" w:space="0" w:color="auto"/>
@@ -1784,21 +1745,7 @@
                   <w:rPr>
                     <w:b/>
                   </w:rPr>
-                  <w:t xml:space="preserve">AUC (MPPD &amp; </w:t>
-                </w:r>
-                <w:proofErr w:type="spellStart"/>
-                <w:r>
-                  <w:rPr>
-                    <w:b/>
-                  </w:rPr>
-                  <w:t>mPPD</w:t>
-                </w:r>
-                <w:proofErr w:type="spellEnd"/>
-                <w:r>
-                  <w:rPr>
-                    <w:b/>
-                  </w:rPr>
-                  <w:t>)</w:t>
+                  <w:t>AUC (MPPD &amp; mPPD)</w:t>
                 </w:r>
               </w:p>
             </w:tc>
@@ -1824,7 +1771,7 @@
             </w:tc>
             <w:tc>
               <w:tcPr>
-                <w:tcW w:w="1843" w:type="dxa"/>
+                <w:tcW w:w="1698" w:type="dxa"/>
                 <w:tcBorders>
                   <w:top w:val="single" w:sz="4" w:space="0" w:color="auto"/>
                   <w:left w:val="single" w:sz="4" w:space="0" w:color="auto"/>
@@ -1844,7 +1791,7 @@
             </w:tc>
             <w:tc>
               <w:tcPr>
-                <w:tcW w:w="1418" w:type="dxa"/>
+                <w:tcW w:w="1563" w:type="dxa"/>
                 <w:tcBorders>
                   <w:top w:val="single" w:sz="4" w:space="0" w:color="auto"/>
                   <w:left w:val="single" w:sz="4" w:space="0" w:color="auto"/>
@@ -1912,7 +1859,7 @@
             </w:tc>
             <w:tc>
               <w:tcPr>
-                <w:tcW w:w="3356" w:type="dxa"/>
+                <w:tcW w:w="3211" w:type="dxa"/>
                 <w:gridSpan w:val="2"/>
                 <w:tcBorders>
                   <w:top w:val="single" w:sz="4" w:space="0" w:color="auto"/>
@@ -1933,7 +1880,7 @@
             </w:tc>
             <w:tc>
               <w:tcPr>
-                <w:tcW w:w="3134" w:type="dxa"/>
+                <w:tcW w:w="3279" w:type="dxa"/>
                 <w:gridSpan w:val="2"/>
                 <w:tcBorders>
                   <w:top w:val="single" w:sz="4" w:space="0" w:color="auto"/>
@@ -1983,7 +1930,7 @@
             </w:tc>
             <w:tc>
               <w:tcPr>
-                <w:tcW w:w="3356" w:type="dxa"/>
+                <w:tcW w:w="3211" w:type="dxa"/>
                 <w:gridSpan w:val="2"/>
                 <w:tcBorders>
                   <w:top w:val="single" w:sz="4" w:space="0" w:color="auto"/>
@@ -2004,7 +1951,7 @@
             </w:tc>
             <w:tc>
               <w:tcPr>
-                <w:tcW w:w="3134" w:type="dxa"/>
+                <w:tcW w:w="3279" w:type="dxa"/>
                 <w:gridSpan w:val="2"/>
                 <w:tcBorders>
                   <w:top w:val="single" w:sz="4" w:space="0" w:color="auto"/>
@@ -2030,8 +1977,7 @@
           </w:pPr>
           <w:r>
             <w:rPr>
-              <w:noProof/>
-              <w:lang w:val="da-DK" w:eastAsia="da-DK"/>
+              <w:lang w:eastAsia="da-DK"/>
             </w:rPr>
             <mc:AlternateContent>
               <mc:Choice Requires="wps">
@@ -2179,11 +2125,9 @@
           </w:r>
         </w:p>
         <w:p>
-          <w:proofErr w:type="spellStart"/>
           <w:r>
             <w:t>Blablabl</w:t>
           </w:r>
-          <w:proofErr w:type="spellEnd"/>
         </w:p>
         <w:p/>
         <w:p>
@@ -2244,7 +2188,7 @@
             <w:fldChar w:fldCharType="begin"/>
           </w:r>
           <w:r>
-            <w:instrText xml:space="preserve"> ADDIN PAPERS2_CITATIONS &lt;citation&gt;&lt;uuid&gt;106A49D3-C4D2-4400-9CC4-9E6F5A6D079D&lt;/uuid&gt;&lt;priority&gt;0&lt;/priority&gt;&lt;publications&gt;&lt;publication&gt;&lt;publication_date&gt;99201300001200000000200000&lt;/publication_date&gt;&lt;startpage&gt;186&lt;/startpage&gt;&lt;title&gt;Diagnostic and statistical manual of mental disorders : DSM-5.&lt;/title&gt;&lt;uuid&gt;68326488-1400-49F6-97EC-D09FC772FD0B&lt;/uuid&gt;&lt;subtype&gt;0&lt;/subtype&gt;&lt;publisher&gt;dsm.psychiatryonline.org&lt;/publisher&gt;&lt;type&gt;0&lt;/type&gt;&lt;endpage&gt;187&lt;/endpage&gt;&lt;url&gt;http://dsm.psychiatryonline.org/book.aspx?bookid=556&lt;/url&gt;&lt;authors&gt;&lt;author&gt;&lt;firstName&gt;American&lt;/firstName&gt;&lt;middleNames&gt;Psychiatric&lt;/middleNames&gt;&lt;lastName&gt;Association&lt;/lastName&gt;&lt;/author&gt;&lt;author&gt;&lt;firstName&gt;DSM-5&lt;/firstName&gt;&lt;middleNames&gt;Task&lt;/middleNames&gt;&lt;lastName&gt;Force&lt;/lastName&gt;&lt;/author&gt;&lt;/authors&gt;&lt;/publication&gt;&lt;/publications&gt;&lt;cites&gt;&lt;/cites&gt;&lt;/citation&gt;</w:instrText>
+            <w:instrText xml:space="preserve"> ADDIN PAPERS2_CITATIONS &lt;citation&gt;&lt;uuid&gt;CC4AA83F-4A25-45A0-83DA-B51B5A705F6A&lt;/uuid&gt;&lt;priority&gt;0&lt;/priority&gt;&lt;publications&gt;&lt;publication&gt;&lt;publication_date&gt;99201300001200000000200000&lt;/publication_date&gt;&lt;startpage&gt;186&lt;/startpage&gt;&lt;title&gt;Diagnostic and statistical manual of mental disorders : DSM-5.&lt;/title&gt;&lt;uuid&gt;68326488-1400-49F6-97EC-D09FC772FD0B&lt;/uuid&gt;&lt;subtype&gt;0&lt;/subtype&gt;&lt;publisher&gt;dsm.psychiatryonline.org&lt;/publisher&gt;&lt;type&gt;0&lt;/type&gt;&lt;endpage&gt;187&lt;/endpage&gt;&lt;url&gt;http://dsm.psychiatryonline.org/book.aspx?bookid=556&lt;/url&gt;&lt;authors&gt;&lt;author&gt;&lt;firstName&gt;American&lt;/firstName&gt;&lt;middleNames&gt;Psychiatric&lt;/middleNames&gt;&lt;lastName&gt;Association&lt;/lastName&gt;&lt;/author&gt;&lt;author&gt;&lt;firstName&gt;DSM-5&lt;/firstName&gt;&lt;middleNames&gt;Task&lt;/middleNames&gt;&lt;lastName&gt;Force&lt;/lastName&gt;&lt;/author&gt;&lt;/authors&gt;&lt;/publication&gt;&lt;/publications&gt;&lt;cites&gt;&lt;/cites&gt;&lt;/citation&gt;</w:instrText>
           </w:r>
           <w:r>
             <w:fldChar w:fldCharType="separate"/>
@@ -2253,7 +2197,6 @@
             <w:rPr>
               <w:rFonts w:cs="Times"/>
               <w:vertAlign w:val="superscript"/>
-              <w:lang w:val="da-DK"/>
             </w:rPr>
             <w:t>1</w:t>
           </w:r>
@@ -2261,13 +2204,27 @@
             <w:fldChar w:fldCharType="end"/>
           </w:r>
           <w:r>
-            <w:t>. Therefore, ante- and postpartum depression are not examined as two separate constructs in this thesis.</w:t>
+            <w:t>.</w:t>
+          </w:r>
+          <w:r>
+            <w:t xml:space="preserve"> Following this example</w:t>
+          </w:r>
+          <w:r>
+            <w:t>, ante- and postpartum depression are not examined as two separate constructs in this thesis.</w:t>
           </w:r>
         </w:p>
         <w:p/>
         <w:p>
           <w:r>
-            <w:t xml:space="preserve">Beck et al. published before the publishing of the DSM-V. A </w:t>
+            <w:t>Beck et al. published</w:t>
+          </w:r>
+          <w:r>
+            <w:t xml:space="preserve"> their article</w:t>
+          </w:r>
+          <w:bookmarkStart w:id="0" w:name="_GoBack"/>
+          <w:bookmarkEnd w:id="0"/>
+          <w:r>
+            <w:t xml:space="preserve"> before the publishing of the DSM-V. A </w:t>
           </w:r>
           <w:r>
             <w:t xml:space="preserve">natural </w:t>
@@ -2306,7 +2263,7 @@
             <w:fldChar w:fldCharType="begin"/>
           </w:r>
           <w:r>
-            <w:instrText xml:space="preserve"> ADDIN PAPERS2_CITATIONS &lt;citation&gt;&lt;uuid&gt;A462990E-3A42-4303-BAA8-53126AE23F88&lt;/uuid&gt;&lt;priority&gt;0&lt;/priority&gt;&lt;publications&gt;&lt;publication&gt;&lt;startpage&gt;1&lt;/startpage&gt;&lt;institution&gt;American Psychiatric Publishing&lt;/institution&gt;&lt;title&gt;Highlights of Changes from DSM-IV-TR to DSM-5&lt;/title&gt;&lt;uuid&gt;5F447C3B-9C5F-44B4-869F-5058A585B346&lt;/uuid&gt;&lt;subtype&gt;400&lt;/subtype&gt;&lt;endpage&gt;19&lt;/endpage&gt;&lt;type&gt;400&lt;/type&gt;&lt;publication_date&gt;99201305021200000000222000&lt;/publication_date&gt;&lt;/publication&gt;&lt;/publications&gt;&lt;cites&gt;&lt;/cites&gt;&lt;/citation&gt;</w:instrText>
+            <w:instrText xml:space="preserve"> ADDIN PAPERS2_CITATIONS &lt;citation&gt;&lt;uuid&gt;FCF367D6-74D6-453F-9657-CD41C63FCD85&lt;/uuid&gt;&lt;priority&gt;0&lt;/priority&gt;&lt;publications&gt;&lt;publication&gt;&lt;startpage&gt;1&lt;/startpage&gt;&lt;institution&gt;American Psychiatric Publishing&lt;/institution&gt;&lt;title&gt;Highlights of Changes from DSM-IV-TR to DSM-5&lt;/title&gt;&lt;uuid&gt;5F447C3B-9C5F-44B4-869F-5058A585B346&lt;/uuid&gt;&lt;subtype&gt;400&lt;/subtype&gt;&lt;endpage&gt;19&lt;/endpage&gt;&lt;type&gt;400&lt;/type&gt;&lt;publication_date&gt;99201305021200000000222000&lt;/publication_date&gt;&lt;/publication&gt;&lt;/publications&gt;&lt;cites&gt;&lt;/cites&gt;&lt;/citation&gt;</w:instrText>
           </w:r>
           <w:r>
             <w:fldChar w:fldCharType="separate"/>
@@ -2315,7 +2272,6 @@
             <w:rPr>
               <w:rFonts w:cs="Times"/>
               <w:vertAlign w:val="superscript"/>
-              <w:lang w:val="da-DK"/>
             </w:rPr>
             <w:t>2</w:t>
           </w:r>
@@ -2329,13 +2285,25 @@
         <w:p/>
         <w:p>
           <w:r>
+            <w:t>To imply unity among researchers around the criteria of peripartum depression would be dishonest, but the working construct of this thesis is the construct of the DSM-V.</w:t>
+          </w:r>
+        </w:p>
+        <w:p/>
+        <w:p>
+          <w:r>
             <w:t xml:space="preserve">Zhao et al. exclusively examine women with obstetric complications. </w:t>
           </w:r>
           <w:r>
             <w:t>Obst</w:t>
           </w:r>
           <w:r>
-            <w:t>etric complications are a stressor, but there is no reason to believe that they will change the peripartum depression construct in a way that will favour either scale, seeing as neither scale contains questions regarding obstetric complications.</w:t>
+            <w:t xml:space="preserve">etric complications are a stressor, but </w:t>
+          </w:r>
+          <w:r>
+            <w:t>it seems unlikely that</w:t>
+          </w:r>
+          <w:r>
+            <w:t xml:space="preserve"> they will change the peripartum depression construct in a way that will favour either scale, seeing as neither scale contains questions regarding obstetric complications.</w:t>
           </w:r>
         </w:p>
         <w:p/>
@@ -2353,7 +2321,7 @@
             <w:fldChar w:fldCharType="begin"/>
           </w:r>
           <w:r>
-            <w:instrText xml:space="preserve"> ADDIN PAPERS2_CITATIONS &lt;citation&gt;&lt;uuid&gt;87C93C28-9902-45E8-A969-1E2F1AD8EAE9&lt;/uuid&gt;&lt;priority&gt;0&lt;/priority&gt;&lt;publications&gt;&lt;publication&gt;&lt;uuid&gt;3AC426F5-F8B9-4494-9638-064791CCD56F&lt;/uuid&gt;&lt;volume&gt;11&lt;/volume&gt;&lt;startpage&gt;279&lt;/startpage&gt;&lt;publication_date&gt;99199700001200000000200000&lt;/publication_date&gt;&lt;url&gt;http://eutils.ncbi.nlm.nih.gov/entrez/eutils/elink.fcgi?dbfrom=pubmed&amp;amp;id=9348491&amp;amp;retmode=ref&amp;amp;cmd=prlinks&lt;/url&gt;&lt;citekey&gt;Maffei:1997vg&lt;/citekey&gt;&lt;type&gt;400&lt;/type&gt;&lt;title&gt;Interrater reliability and internal consistency of the structured clinical interview for DSM-IV axis II personality disorders (SCID-II), version 2.0.&lt;/title&gt;&lt;institution&gt;Istituto Scientifico Ospedale San Raffaele, Department of Neuropsychiatric Sciences, University of Milan School of Medicine, Italy.&lt;/institution&gt;&lt;number&gt;3&lt;/number&gt;&lt;subtype&gt;400&lt;/subtype&gt;&lt;endpage&gt;284&lt;/endpage&gt;&lt;bundle&gt;&lt;publication&gt;&lt;title&gt;Journal of personality disorders&lt;/title&gt;&lt;type&gt;-100&lt;/type&gt;&lt;subtype&gt;-100&lt;/subtype&gt;&lt;uuid&gt;5D7E5E73-F4B0-4D4A-8173-FF1B9AE27D6A&lt;/uuid&gt;&lt;/publication&gt;&lt;/bundle&gt;&lt;authors&gt;&lt;author&gt;&lt;firstName&gt;C&lt;/firstName&gt;&lt;lastName&gt;Maffei&lt;/lastName&gt;&lt;/author&gt;&lt;author&gt;&lt;firstName&gt;A&lt;/firstName&gt;&lt;lastName&gt;Fossati&lt;/lastName&gt;&lt;/author&gt;&lt;author&gt;&lt;firstName&gt;I&lt;/firstName&gt;&lt;lastName&gt;Agostoni&lt;/lastName&gt;&lt;/author&gt;&lt;author&gt;&lt;firstName&gt;A&lt;/firstName&gt;&lt;lastName&gt;Barraco&lt;/lastName&gt;&lt;/author&gt;&lt;author&gt;&lt;firstName&gt;M&lt;/firstName&gt;&lt;lastName&gt;Bagnato&lt;/lastName&gt;&lt;/author&gt;&lt;author&gt;&lt;firstName&gt;D&lt;/firstName&gt;&lt;lastName&gt;Deborah&lt;/lastName&gt;&lt;/author&gt;&lt;author&gt;&lt;firstName&gt;C&lt;/firstName&gt;&lt;lastName&gt;Namia&lt;/lastName&gt;&lt;/author&gt;&lt;author&gt;&lt;firstName&gt;L&lt;/firstName&gt;&lt;lastName&gt;Novella&lt;/lastName&gt;&lt;/author&gt;&lt;author&gt;&lt;firstName&gt;M&lt;/firstName&gt;&lt;lastName&gt;Petrachi&lt;/lastName&gt;&lt;/author&gt;&lt;/authors&gt;&lt;/publication&gt;&lt;publication&gt;&lt;type&gt;400&lt;/type&gt;&lt;accepted_date&gt;99201610261200000000222000&lt;/accepted_date&gt;&lt;title&gt;What is the relaibility of the SCID-II?&lt;/title&gt;&lt;url&gt;http://www.scid4.org/psychometric/scidII_reliability.html&lt;/url&gt;&lt;subtype&gt;403&lt;/subtype&gt;&lt;uuid&gt;163A59E1-28D8-4E0C-B3C8-DA25B6FD0E95&lt;/uuid&gt;&lt;bundle&gt;&lt;publication&gt;&lt;title&gt;scid.org&lt;/title&gt;&lt;type&gt;-300&lt;/type&gt;&lt;subtype&gt;-300&lt;/subtype&gt;&lt;uuid&gt;CA3FB224-C48A-4A32-8A45-F9E4AF1C8D58&lt;/uuid&gt;&lt;/publication&gt;&lt;/bundle&gt;&lt;/publication&gt;&lt;/publications&gt;&lt;cites&gt;&lt;/cites&gt;&lt;/citation&gt;</w:instrText>
+            <w:instrText xml:space="preserve"> ADDIN PAPERS2_CITATIONS &lt;citation&gt;&lt;uuid&gt;01D8A7D9-FDF2-4128-802C-26F1C115614A&lt;/uuid&gt;&lt;priority&gt;0&lt;/priority&gt;&lt;publications&gt;&lt;publication&gt;&lt;uuid&gt;3AC426F5-F8B9-4494-9638-064791CCD56F&lt;/uuid&gt;&lt;volume&gt;11&lt;/volume&gt;&lt;startpage&gt;279&lt;/startpage&gt;&lt;publication_date&gt;99199700001200000000200000&lt;/publication_date&gt;&lt;url&gt;http://eutils.ncbi.nlm.nih.gov/entrez/eutils/elink.fcgi?dbfrom=pubmed&amp;amp;id=9348491&amp;amp;retmode=ref&amp;amp;cmd=prlinks&lt;/url&gt;&lt;citekey&gt;Maffei:1997vg&lt;/citekey&gt;&lt;type&gt;400&lt;/type&gt;&lt;title&gt;Interrater reliability and internal consistency of the structured clinical interview for DSM-IV axis II personality disorders (SCID-II), version 2.0.&lt;/title&gt;&lt;institution&gt;Istituto Scientifico Ospedale San Raffaele, Department of Neuropsychiatric Sciences, University of Milan School of Medicine, Italy.&lt;/institution&gt;&lt;number&gt;3&lt;/number&gt;&lt;subtype&gt;400&lt;/subtype&gt;&lt;endpage&gt;284&lt;/endpage&gt;&lt;bundle&gt;&lt;publication&gt;&lt;title&gt;Journal of personality disorders&lt;/title&gt;&lt;type&gt;-100&lt;/type&gt;&lt;subtype&gt;-100&lt;/subtype&gt;&lt;uuid&gt;5D7E5E73-F4B0-4D4A-8173-FF1B9AE27D6A&lt;/uuid&gt;&lt;/publication&gt;&lt;/bundle&gt;&lt;authors&gt;&lt;author&gt;&lt;firstName&gt;C&lt;/firstName&gt;&lt;lastName&gt;Maffei&lt;/lastName&gt;&lt;/author&gt;&lt;author&gt;&lt;firstName&gt;A&lt;/firstName&gt;&lt;lastName&gt;Fossati&lt;/lastName&gt;&lt;/author&gt;&lt;author&gt;&lt;firstName&gt;I&lt;/firstName&gt;&lt;lastName&gt;Agostoni&lt;/lastName&gt;&lt;/author&gt;&lt;author&gt;&lt;firstName&gt;A&lt;/firstName&gt;&lt;lastName&gt;Barraco&lt;/lastName&gt;&lt;/author&gt;&lt;author&gt;&lt;firstName&gt;M&lt;/firstName&gt;&lt;lastName&gt;Bagnato&lt;/lastName&gt;&lt;/author&gt;&lt;author&gt;&lt;firstName&gt;D&lt;/firstName&gt;&lt;lastName&gt;Deborah&lt;/lastName&gt;&lt;/author&gt;&lt;author&gt;&lt;firstName&gt;C&lt;/firstName&gt;&lt;lastName&gt;Namia&lt;/lastName&gt;&lt;/author&gt;&lt;author&gt;&lt;firstName&gt;L&lt;/firstName&gt;&lt;lastName&gt;Novella&lt;/lastName&gt;&lt;/author&gt;&lt;author&gt;&lt;firstName&gt;M&lt;/firstName&gt;&lt;lastName&gt;Petrachi&lt;/lastName&gt;&lt;/author&gt;&lt;/authors&gt;&lt;/publication&gt;&lt;publication&gt;&lt;type&gt;400&lt;/type&gt;&lt;accepted_date&gt;99201610261200000000222000&lt;/accepted_date&gt;&lt;title&gt;What is the relaibility of the SCID-II?&lt;/title&gt;&lt;url&gt;http://www.scid4.org/psychometric/scidII_reliability.html&lt;/url&gt;&lt;subtype&gt;403&lt;/subtype&gt;&lt;uuid&gt;163A59E1-28D8-4E0C-B3C8-DA25B6FD0E95&lt;/uuid&gt;&lt;bundle&gt;&lt;publication&gt;&lt;title&gt;scid.org&lt;/title&gt;&lt;type&gt;-300&lt;/type&gt;&lt;subtype&gt;-300&lt;/subtype&gt;&lt;uuid&gt;CA3FB224-C48A-4A32-8A45-F9E4AF1C8D58&lt;/uuid&gt;&lt;/publication&gt;&lt;/bundle&gt;&lt;/publication&gt;&lt;/publications&gt;&lt;cites&gt;&lt;/cites&gt;&lt;/citation&gt;</w:instrText>
           </w:r>
           <w:r>
             <w:fldChar w:fldCharType="separate"/>
@@ -2362,7 +2330,6 @@
             <w:rPr>
               <w:rFonts w:cs="Times"/>
               <w:vertAlign w:val="superscript"/>
-              <w:lang w:val="da-DK"/>
             </w:rPr>
             <w:t>3,4</w:t>
           </w:r>
@@ -2376,13 +2343,16 @@
         <w:p/>
         <w:p>
           <w:r>
-            <w:t xml:space="preserve">However, every interviewer can affect the interview differently. It is therefore vital that the interviewer is blind to the scores of the screening test and, in the case of multiple interviewers, their concordance is assessed. If the interviewer preferentially diagnoses patients as depressed if they scored highly on one test, this test’s sensitivity and specificity will be artificially inflated. </w:t>
+            <w:t xml:space="preserve">However, every interviewer can affect the interview differently. It is therefore vital that the interviewer is blind to the scores of the screening test and, in the case of multiple interviewers, their concordance is assessed. If the interviewer </w:t>
+          </w:r>
+          <w:r>
+            <w:lastRenderedPageBreak/>
+            <w:t xml:space="preserve">preferentially diagnoses patients as depressed if they scored highly on one test, this test’s sensitivity and specificity will be artificially inflated. </w:t>
           </w:r>
         </w:p>
         <w:p/>
         <w:p>
           <w:r>
-            <w:lastRenderedPageBreak/>
             <w:t xml:space="preserve">In Beck et al. the interviewer is a nurse psychotherapist. There is no explicit information on whether multiple therapists are used. The interviewer is blind to the screening results. </w:t>
           </w:r>
         </w:p>
@@ -2401,13 +2371,19 @@
             <w:t xml:space="preserve">he articles employ different confirmatory tests. </w:t>
           </w:r>
           <w:r>
-            <w:t>The confirmatory tests have been reported as comparable with a Cohen’s kappa of 0.84 for MDD</w:t>
+            <w:t xml:space="preserve">The </w:t>
+          </w:r>
+          <w:r>
+            <w:t>MINI and DSM-IV semi-structured interviews employed by each article</w:t>
+          </w:r>
+          <w:r>
+            <w:t xml:space="preserve"> have been reported as comparable with a Cohen’s kappa of 0.84 for MDD</w:t>
           </w:r>
           <w:r>
             <w:fldChar w:fldCharType="begin"/>
           </w:r>
           <w:r>
-            <w:instrText xml:space="preserve"> ADDIN PAPERS2_CITATIONS &lt;citation&gt;&lt;uuid&gt;905F4BFA-9159-4F3C-9B05-5EE0EB02C44A&lt;/uuid&gt;&lt;priority&gt;0&lt;/priority&gt;&lt;publications&gt;&lt;publication&gt;&lt;volume&gt;59 Suppl 20&lt;/volume&gt;&lt;publication_date&gt;99199800001200000000200000&lt;/publication_date&gt;&lt;institution&gt;University of South Florida College of Medicine, Tampa 33613, USA.&lt;/institution&gt;&lt;startpage&gt;22&lt;/startpage&gt;&lt;title&gt;The Mini-International Neuropsychiatric Interview (M.I.N.I.): the development and validation of a structured diagnostic psychiatric interview for DSM-IV and ICD-10.&lt;/title&gt;&lt;uuid&gt;03A10F7B-95D0-4DFA-AB92-8B63236298BD&lt;/uuid&gt;&lt;subtype&gt;400&lt;/subtype&gt;&lt;endpage&gt;33-quiz 34-57&lt;/endpage&gt;&lt;type&gt;400&lt;/type&gt;&lt;url&gt;http://eutils.ncbi.nlm.nih.gov/entrez/eutils/elink.fcgi?dbfrom=pubmed&amp;amp;id=9881538&amp;amp;retmode=ref&amp;amp;cmd=prlinks&lt;/url&gt;&lt;bundle&gt;&lt;publication&gt;&lt;title&gt;The Journal of clinical psychiatry&lt;/title&gt;&lt;type&gt;-100&lt;/type&gt;&lt;subtype&gt;-100&lt;/subtype&gt;&lt;uuid&gt;00C7DB67-2C73-4979-86F6-E3589C0C57AE&lt;/uuid&gt;&lt;/publication&gt;&lt;/bundle&gt;&lt;authors&gt;&lt;author&gt;&lt;firstName&gt;D&lt;/firstName&gt;&lt;middleNames&gt;V&lt;/middleNames&gt;&lt;lastName&gt;Sheehan&lt;/lastName&gt;&lt;/author&gt;&lt;author&gt;&lt;firstName&gt;Y&lt;/firstName&gt;&lt;lastName&gt;Lecrubier&lt;/lastName&gt;&lt;/author&gt;&lt;author&gt;&lt;firstName&gt;K&lt;/firstName&gt;&lt;middleNames&gt;H&lt;/middleNames&gt;&lt;lastName&gt;Sheehan&lt;/lastName&gt;&lt;/author&gt;&lt;author&gt;&lt;firstName&gt;P&lt;/firstName&gt;&lt;lastName&gt;Amorim&lt;/lastName&gt;&lt;/author&gt;&lt;author&gt;&lt;firstName&gt;J&lt;/firstName&gt;&lt;lastName&gt;Janavs&lt;/lastName&gt;&lt;/author&gt;&lt;author&gt;&lt;firstName&gt;E&lt;/firstName&gt;&lt;lastName&gt;Weiller&lt;/lastName&gt;&lt;/author&gt;&lt;author&gt;&lt;firstName&gt;T&lt;/firstName&gt;&lt;lastName&gt;Hergueta&lt;/lastName&gt;&lt;/author&gt;&lt;author&gt;&lt;firstName&gt;R&lt;/firstName&gt;&lt;lastName&gt;Baker&lt;/lastName&gt;&lt;/author&gt;&lt;author&gt;&lt;firstName&gt;G&lt;/firstName&gt;&lt;middleNames&gt;C&lt;/middleNames&gt;&lt;lastName&gt;Dunbar&lt;/lastName&gt;&lt;/author&gt;&lt;/authors&gt;&lt;/publication&gt;&lt;/publications&gt;&lt;cites&gt;&lt;/cites&gt;&lt;/citation&gt;</w:instrText>
+            <w:instrText xml:space="preserve"> ADDIN PAPERS2_CITATIONS &lt;citation&gt;&lt;uuid&gt;715EDCA0-32DB-4F1C-BF8F-3D05B77148C6&lt;/uuid&gt;&lt;priority&gt;0&lt;/priority&gt;&lt;publications&gt;&lt;publication&gt;&lt;volume&gt;59 Suppl 20&lt;/volume&gt;&lt;publication_date&gt;99199800001200000000200000&lt;/publication_date&gt;&lt;institution&gt;University of South Florida College of Medicine, Tampa 33613, USA.&lt;/institution&gt;&lt;startpage&gt;22&lt;/startpage&gt;&lt;title&gt;The Mini-International Neuropsychiatric Interview (M.I.N.I.): the development and validation of a structured diagnostic psychiatric interview for DSM-IV and ICD-10.&lt;/title&gt;&lt;uuid&gt;03A10F7B-95D0-4DFA-AB92-8B63236298BD&lt;/uuid&gt;&lt;subtype&gt;400&lt;/subtype&gt;&lt;endpage&gt;33-quiz 34-57&lt;/endpage&gt;&lt;type&gt;400&lt;/type&gt;&lt;url&gt;http://eutils.ncbi.nlm.nih.gov/entrez/eutils/elink.fcgi?dbfrom=pubmed&amp;amp;id=9881538&amp;amp;retmode=ref&amp;amp;cmd=prlinks&lt;/url&gt;&lt;bundle&gt;&lt;publication&gt;&lt;title&gt;The Journal of clinical psychiatry&lt;/title&gt;&lt;type&gt;-100&lt;/type&gt;&lt;subtype&gt;-100&lt;/subtype&gt;&lt;uuid&gt;00C7DB67-2C73-4979-86F6-E3589C0C57AE&lt;/uuid&gt;&lt;/publication&gt;&lt;/bundle&gt;&lt;authors&gt;&lt;author&gt;&lt;firstName&gt;D&lt;/firstName&gt;&lt;middleNames&gt;V&lt;/middleNames&gt;&lt;lastName&gt;Sheehan&lt;/lastName&gt;&lt;/author&gt;&lt;author&gt;&lt;firstName&gt;Y&lt;/firstName&gt;&lt;lastName&gt;Lecrubier&lt;/lastName&gt;&lt;/author&gt;&lt;author&gt;&lt;firstName&gt;K&lt;/firstName&gt;&lt;middleNames&gt;H&lt;/middleNames&gt;&lt;lastName&gt;Sheehan&lt;/lastName&gt;&lt;/author&gt;&lt;author&gt;&lt;firstName&gt;P&lt;/firstName&gt;&lt;lastName&gt;Amorim&lt;/lastName&gt;&lt;/author&gt;&lt;author&gt;&lt;firstName&gt;J&lt;/firstName&gt;&lt;lastName&gt;Janavs&lt;/lastName&gt;&lt;/author&gt;&lt;author&gt;&lt;firstName&gt;E&lt;/firstName&gt;&lt;lastName&gt;Weiller&lt;/lastName&gt;&lt;/author&gt;&lt;author&gt;&lt;firstName&gt;T&lt;/firstName&gt;&lt;lastName&gt;Hergueta&lt;/lastName&gt;&lt;/author&gt;&lt;author&gt;&lt;firstName&gt;R&lt;/firstName&gt;&lt;lastName&gt;Baker&lt;/lastName&gt;&lt;/author&gt;&lt;author&gt;&lt;firstName&gt;G&lt;/firstName&gt;&lt;middleNames&gt;C&lt;/middleNames&gt;&lt;lastName&gt;Dunbar&lt;/lastName&gt;&lt;/author&gt;&lt;/authors&gt;&lt;/publication&gt;&lt;/publications&gt;&lt;cites&gt;&lt;/cites&gt;&lt;/citation&gt;</w:instrText>
           </w:r>
           <w:r>
             <w:fldChar w:fldCharType="separate"/>
@@ -2416,7 +2392,6 @@
             <w:rPr>
               <w:rFonts w:cs="Times"/>
               <w:vertAlign w:val="superscript"/>
-              <w:lang w:val="da-DK"/>
             </w:rPr>
             <w:t>5</w:t>
           </w:r>
@@ -2457,7 +2432,7 @@
             <w:fldChar w:fldCharType="begin"/>
           </w:r>
           <w:r>
-            <w:instrText xml:space="preserve"> ADDIN PAPERS2_CITATIONS &lt;citation&gt;&lt;uuid&gt;F79D78CB-A212-4F3D-BCE6-F982747C3905&lt;/uuid&gt;&lt;priority&gt;0&lt;/priority&gt;&lt;publications&gt;&lt;publication&gt;&lt;publication_date&gt;99200900001200000000200000&lt;/publication_date&gt;&lt;number&gt;07&lt;/number&gt;&lt;title&gt;Evaluation of the Reliability and Validity of Chinese Version of the Mini-International Neuropsychiatric Interview in Patients with Mental Disorders&lt;/title&gt;&lt;uuid&gt;9CE5FE95-8033-4D16-894B-AEFFEC440380&lt;/uuid&gt;&lt;subtype&gt;400&lt;/subtype&gt;&lt;type&gt;400&lt;/type&gt;&lt;url&gt;http://en.cnki.com.cn/Article_en/CJFDTOTAL-ZXWS200907015.htm&lt;/url&gt;&lt;bundle&gt;&lt;publication&gt;&lt;title&gt;Chinese Mental Health Journal&lt;/title&gt;&lt;type&gt;-100&lt;/type&gt;&lt;subtype&gt;-100&lt;/subtype&gt;&lt;uuid&gt;A2FAAAF9-71C7-4D9F-8F1B-D2480FCD7842&lt;/uuid&gt;&lt;/publication&gt;&lt;/bundle&gt;&lt;authors&gt;&lt;author&gt;&lt;firstName&gt;Si&lt;/firstName&gt;&lt;lastName&gt;Tian-Mei&lt;/lastName&gt;&lt;/author&gt;&lt;author&gt;&lt;firstName&gt;Wei-Min&lt;/firstName&gt;&lt;lastName&gt;Dang&lt;/lastName&gt;&lt;/author&gt;&lt;author&gt;&lt;firstName&gt;Yun-Ai&lt;/firstName&gt;&lt;lastName&gt;Se&lt;/lastName&gt;&lt;/author&gt;&lt;author&gt;&lt;firstName&gt;Jing-Xu&lt;/firstName&gt;&lt;lastName&gt;Chen&lt;/lastName&gt;&lt;/author&gt;&lt;/authors&gt;&lt;/publication&gt;&lt;/publications&gt;&lt;cites&gt;&lt;/cites&gt;&lt;/citation&gt;</w:instrText>
+            <w:instrText xml:space="preserve"> ADDIN PAPERS2_CITATIONS &lt;citation&gt;&lt;uuid&gt;B4437AF1-039D-4A37-AE37-399BD4044A2B&lt;/uuid&gt;&lt;priority&gt;0&lt;/priority&gt;&lt;publications&gt;&lt;publication&gt;&lt;publication_date&gt;99200900001200000000200000&lt;/publication_date&gt;&lt;number&gt;07&lt;/number&gt;&lt;title&gt;Evaluation of the Reliability and Validity of Chinese Version of the Mini-International Neuropsychiatric Interview in Patients with Mental Disorders&lt;/title&gt;&lt;uuid&gt;9CE5FE95-8033-4D16-894B-AEFFEC440380&lt;/uuid&gt;&lt;subtype&gt;400&lt;/subtype&gt;&lt;type&gt;400&lt;/type&gt;&lt;url&gt;http://en.cnki.com.cn/Article_en/CJFDTOTAL-ZXWS200907015.htm&lt;/url&gt;&lt;bundle&gt;&lt;publication&gt;&lt;title&gt;Chinese Mental Health Journal&lt;/title&gt;&lt;type&gt;-100&lt;/type&gt;&lt;subtype&gt;-100&lt;/subtype&gt;&lt;uuid&gt;A2FAAAF9-71C7-4D9F-8F1B-D2480FCD7842&lt;/uuid&gt;&lt;/publication&gt;&lt;/bundle&gt;&lt;authors&gt;&lt;author&gt;&lt;firstName&gt;Si&lt;/firstName&gt;&lt;lastName&gt;Tian-Mei&lt;/lastName&gt;&lt;/author&gt;&lt;author&gt;&lt;firstName&gt;Wei-Min&lt;/firstName&gt;&lt;lastName&gt;Dang&lt;/lastName&gt;&lt;/author&gt;&lt;author&gt;&lt;firstName&gt;Yun-Ai&lt;/firstName&gt;&lt;lastName&gt;Se&lt;/lastName&gt;&lt;/author&gt;&lt;author&gt;&lt;firstName&gt;Jing-Xu&lt;/firstName&gt;&lt;lastName&gt;Chen&lt;/lastName&gt;&lt;/author&gt;&lt;/authors&gt;&lt;/publication&gt;&lt;/publications&gt;&lt;cites&gt;&lt;/cites&gt;&lt;/citation&gt;</w:instrText>
           </w:r>
           <w:r>
             <w:fldChar w:fldCharType="separate"/>
@@ -2466,7 +2441,6 @@
             <w:rPr>
               <w:rFonts w:cs="Times"/>
               <w:vertAlign w:val="superscript"/>
-              <w:lang w:val="da-DK"/>
             </w:rPr>
             <w:t>6</w:t>
           </w:r>
@@ -2498,7 +2472,7 @@
             <w:fldChar w:fldCharType="begin"/>
           </w:r>
           <w:r>
-            <w:instrText xml:space="preserve"> ADDIN PAPERS2_CITATIONS &lt;citation&gt;&lt;uuid&gt;F89F697E-89A9-43A1-8D8B-5C26C4113412&lt;/uuid&gt;&lt;priority&gt;0&lt;/priority&gt;&lt;publications&gt;&lt;publication&gt;&lt;uuid&gt;68E34BEC-971F-46FA-983D-65DA677F685E&lt;/uuid&gt;&lt;volume&gt;60&lt;/volume&gt;&lt;doi&gt;10.1097/NNR.0b013e3182227a72&lt;/doi&gt;&lt;startpage&gt;231&lt;/startpage&gt;&lt;publication_date&gt;99201107001200000000220000&lt;/publication_date&gt;&lt;url&gt;http://eutils.ncbi.nlm.nih.gov/entrez/eutils/elink.fcgi?dbfrom=pubmed&amp;amp;id=21691238&amp;amp;retmode=ref&amp;amp;cmd=prlinks&lt;/url&gt;&lt;citekey&gt;Li:2011ch&lt;/citekey&gt;&lt;type&gt;400&lt;/type&gt;&lt;title&gt;Chinese version of the Postpartum Depression Screening Scale: translation and validation.&lt;/title&gt;&lt;institution&gt;The Second Xiangya Hospital of Central South University, Changsha, Republic of China. lezhi6511@hotmail.com&lt;/institution&gt;&lt;number&gt;4&lt;/number&gt;&lt;subtype&gt;400&lt;/subtype&gt;&lt;endpage&gt;239&lt;/endpage&gt;&lt;bundle&gt;&lt;publication&gt;&lt;publisher&gt;Lippincott Williams &amp;amp; Wilkins, Inc;Lippincott Williams &amp;amp; Wilkins&lt;/publisher&gt;&lt;title&gt;Nursing research&lt;/title&gt;&lt;type&gt;-100&lt;/type&gt;&lt;subtype&gt;-100&lt;/subtype&gt;&lt;uuid&gt;8604DD0A-9ACB-4399-BC20-DBD3B9213830&lt;/uuid&gt;&lt;/publication&gt;&lt;/bundle&gt;&lt;authors&gt;&lt;author&gt;&lt;firstName&gt;Lezhi&lt;/firstName&gt;&lt;lastName&gt;Li&lt;/lastName&gt;&lt;/author&gt;&lt;author&gt;&lt;firstName&gt;Fang&lt;/firstName&gt;&lt;lastName&gt;Liu&lt;/lastName&gt;&lt;/author&gt;&lt;author&gt;&lt;firstName&gt;Huilin&lt;/firstName&gt;&lt;lastName&gt;Zhang&lt;/lastName&gt;&lt;/author&gt;&lt;author&gt;&lt;firstName&gt;Li&lt;/firstName&gt;&lt;lastName&gt;Wang&lt;/lastName&gt;&lt;/author&gt;&lt;author&gt;&lt;firstName&gt;Xiaofang&lt;/firstName&gt;&lt;lastName&gt;Chen&lt;/lastName&gt;&lt;/author&gt;&lt;/authors&gt;&lt;/publication&gt;&lt;/publications&gt;&lt;cites&gt;&lt;/cites&gt;&lt;/citation&gt;</w:instrText>
+            <w:instrText xml:space="preserve"> ADDIN PAPERS2_CITATIONS &lt;citation&gt;&lt;uuid&gt;603EBBCB-F28C-40CD-975C-CBA6F5527D3B&lt;/uuid&gt;&lt;priority&gt;0&lt;/priority&gt;&lt;publications&gt;&lt;publication&gt;&lt;uuid&gt;68E34BEC-971F-46FA-983D-65DA677F685E&lt;/uuid&gt;&lt;volume&gt;60&lt;/volume&gt;&lt;doi&gt;10.1097/NNR.0b013e3182227a72&lt;/doi&gt;&lt;startpage&gt;231&lt;/startpage&gt;&lt;publication_date&gt;99201107001200000000220000&lt;/publication_date&gt;&lt;url&gt;http://eutils.ncbi.nlm.nih.gov/entrez/eutils/elink.fcgi?dbfrom=pubmed&amp;amp;id=21691238&amp;amp;retmode=ref&amp;amp;cmd=prlinks&lt;/url&gt;&lt;citekey&gt;Li:2011ch&lt;/citekey&gt;&lt;type&gt;400&lt;/type&gt;&lt;title&gt;Chinese version of the Postpartum Depression Screening Scale: translation and validation.&lt;/title&gt;&lt;institution&gt;The Second Xiangya Hospital of Central South University, Changsha, Republic of China. lezhi6511@hotmail.com&lt;/institution&gt;&lt;number&gt;4&lt;/number&gt;&lt;subtype&gt;400&lt;/subtype&gt;&lt;endpage&gt;239&lt;/endpage&gt;&lt;bundle&gt;&lt;publication&gt;&lt;publisher&gt;Lippincott Williams &amp;amp; Wilkins, Inc;Lippincott Williams &amp;amp; Wilkins&lt;/publisher&gt;&lt;title&gt;Nursing research&lt;/title&gt;&lt;type&gt;-100&lt;/type&gt;&lt;subtype&gt;-100&lt;/subtype&gt;&lt;uuid&gt;8604DD0A-9ACB-4399-BC20-DBD3B9213830&lt;/uuid&gt;&lt;/publication&gt;&lt;/bundle&gt;&lt;authors&gt;&lt;author&gt;&lt;firstName&gt;Lezhi&lt;/firstName&gt;&lt;lastName&gt;Li&lt;/lastName&gt;&lt;/author&gt;&lt;author&gt;&lt;firstName&gt;Fang&lt;/firstName&gt;&lt;lastName&gt;Liu&lt;/lastName&gt;&lt;/author&gt;&lt;author&gt;&lt;firstName&gt;Huilin&lt;/firstName&gt;&lt;lastName&gt;Zhang&lt;/lastName&gt;&lt;/author&gt;&lt;author&gt;&lt;firstName&gt;Li&lt;/firstName&gt;&lt;lastName&gt;Wang&lt;/lastName&gt;&lt;/author&gt;&lt;author&gt;&lt;firstName&gt;Xiaofang&lt;/firstName&gt;&lt;lastName&gt;Chen&lt;/lastName&gt;&lt;/author&gt;&lt;/authors&gt;&lt;/publication&gt;&lt;/publications&gt;&lt;cites&gt;&lt;/cites&gt;&lt;/citation&gt;</w:instrText>
           </w:r>
           <w:r>
             <w:fldChar w:fldCharType="separate"/>
@@ -2507,7 +2481,6 @@
             <w:rPr>
               <w:rFonts w:cs="Times"/>
               <w:vertAlign w:val="superscript"/>
-              <w:lang w:val="da-DK"/>
             </w:rPr>
             <w:t>7</w:t>
           </w:r>
@@ -2533,7 +2506,7 @@
             <w:fldChar w:fldCharType="begin"/>
           </w:r>
           <w:r>
-            <w:instrText xml:space="preserve"> ADDIN PAPERS2_CITATIONS &lt;citation&gt;&lt;uuid&gt;5B022521-1BA0-4F53-BA84-D3977A1CBE49&lt;/uuid&gt;&lt;priority&gt;0&lt;/priority&gt;&lt;publications&gt;&lt;publication&gt;&lt;uuid&gt;68E34BEC-971F-46FA-983D-65DA677F685E&lt;/uuid&gt;&lt;volume&gt;60&lt;/volume&gt;&lt;doi&gt;10.1097/NNR.0b013e3182227a72&lt;/doi&gt;&lt;startpage&gt;231&lt;/startpage&gt;&lt;publication_date&gt;99201107001200000000220000&lt;/publication_date&gt;&lt;url&gt;http://eutils.ncbi.nlm.nih.gov/entrez/eutils/elink.fcgi?dbfrom=pubmed&amp;amp;id=21691238&amp;amp;retmode=ref&amp;amp;cmd=prlinks&lt;/url&gt;&lt;citekey&gt;Li:2011ch&lt;/citekey&gt;&lt;type&gt;400&lt;/type&gt;&lt;title&gt;Chinese version of the Postpartum Depression Screening Scale: translation and validation.&lt;/title&gt;&lt;institution&gt;The Second Xiangya Hospital of Central South University, Changsha, Republic of China. lezhi6511@hotmail.com&lt;/institution&gt;&lt;number&gt;4&lt;/number&gt;&lt;subtype&gt;400&lt;/subtype&gt;&lt;endpage&gt;239&lt;/endpage&gt;&lt;bundle&gt;&lt;publication&gt;&lt;publisher&gt;Lippincott Williams &amp;amp; Wilkins, Inc;Lippincott Williams &amp;amp; Wilkins&lt;/publisher&gt;&lt;title&gt;Nursing research&lt;/title&gt;&lt;type&gt;-100&lt;/type&gt;&lt;subtype&gt;-100&lt;/subtype&gt;&lt;uuid&gt;8604DD0A-9ACB-4399-BC20-DBD3B9213830&lt;/uuid&gt;&lt;/publication&gt;&lt;/bundle&gt;&lt;authors&gt;&lt;author&gt;&lt;firstName&gt;Lezhi&lt;/firstName&gt;&lt;lastName&gt;Li&lt;/lastName&gt;&lt;/author&gt;&lt;author&gt;&lt;firstName&gt;Fang&lt;/firstName&gt;&lt;lastName&gt;Liu&lt;/lastName&gt;&lt;/author&gt;&lt;author&gt;&lt;firstName&gt;Huilin&lt;/firstName&gt;&lt;lastName&gt;Zhang&lt;/lastName&gt;&lt;/author&gt;&lt;author&gt;&lt;firstName&gt;Li&lt;/firstName&gt;&lt;lastName&gt;Wang&lt;/lastName&gt;&lt;/author&gt;&lt;author&gt;&lt;firstName&gt;Xiaofang&lt;/firstName&gt;&lt;lastName&gt;Chen&lt;/lastName&gt;&lt;/author&gt;&lt;/authors&gt;&lt;/publication&gt;&lt;/publications&gt;&lt;cites&gt;&lt;/cites&gt;&lt;/citation&gt;</w:instrText>
+            <w:instrText xml:space="preserve"> ADDIN PAPERS2_CITATIONS &lt;citation&gt;&lt;uuid&gt;2EAB1A0F-8FA5-47C0-B520-BCBDCE1FAC9F&lt;/uuid&gt;&lt;priority&gt;0&lt;/priority&gt;&lt;publications&gt;&lt;publication&gt;&lt;uuid&gt;68E34BEC-971F-46FA-983D-65DA677F685E&lt;/uuid&gt;&lt;volume&gt;60&lt;/volume&gt;&lt;doi&gt;10.1097/NNR.0b013e3182227a72&lt;/doi&gt;&lt;startpage&gt;231&lt;/startpage&gt;&lt;publication_date&gt;99201107001200000000220000&lt;/publication_date&gt;&lt;url&gt;http://eutils.ncbi.nlm.nih.gov/entrez/eutils/elink.fcgi?dbfrom=pubmed&amp;amp;id=21691238&amp;amp;retmode=ref&amp;amp;cmd=prlinks&lt;/url&gt;&lt;citekey&gt;Li:2011ch&lt;/citekey&gt;&lt;type&gt;400&lt;/type&gt;&lt;title&gt;Chinese version of the Postpartum Depression Screening Scale: translation and validation.&lt;/title&gt;&lt;institution&gt;The Second Xiangya Hospital of Central South University, Changsha, Republic of China. lezhi6511@hotmail.com&lt;/institution&gt;&lt;number&gt;4&lt;/number&gt;&lt;subtype&gt;400&lt;/subtype&gt;&lt;endpage&gt;239&lt;/endpage&gt;&lt;bundle&gt;&lt;publication&gt;&lt;publisher&gt;Lippincott Williams &amp;amp; Wilkins, Inc;Lippincott Williams &amp;amp; Wilkins&lt;/publisher&gt;&lt;title&gt;Nursing research&lt;/title&gt;&lt;type&gt;-100&lt;/type&gt;&lt;subtype&gt;-100&lt;/subtype&gt;&lt;uuid&gt;8604DD0A-9ACB-4399-BC20-DBD3B9213830&lt;/uuid&gt;&lt;/publication&gt;&lt;/bundle&gt;&lt;authors&gt;&lt;author&gt;&lt;firstName&gt;Lezhi&lt;/firstName&gt;&lt;lastName&gt;Li&lt;/lastName&gt;&lt;/author&gt;&lt;author&gt;&lt;firstName&gt;Fang&lt;/firstName&gt;&lt;lastName&gt;Liu&lt;/lastName&gt;&lt;/author&gt;&lt;author&gt;&lt;firstName&gt;Huilin&lt;/firstName&gt;&lt;lastName&gt;Zhang&lt;/lastName&gt;&lt;/author&gt;&lt;author&gt;&lt;firstName&gt;Li&lt;/firstName&gt;&lt;lastName&gt;Wang&lt;/lastName&gt;&lt;/author&gt;&lt;author&gt;&lt;firstName&gt;Xiaofang&lt;/firstName&gt;&lt;lastName&gt;Chen&lt;/lastName&gt;&lt;/author&gt;&lt;/authors&gt;&lt;/publication&gt;&lt;/publications&gt;&lt;cites&gt;&lt;/cites&gt;&lt;/citation&gt;</w:instrText>
           </w:r>
           <w:r>
             <w:fldChar w:fldCharType="separate"/>
@@ -2541,9 +2514,9 @@
           <w:r>
             <w:rPr>
               <w:rFonts w:cs="Times"/>
-              <w:lang w:val="da-DK"/>
+              <w:vertAlign w:val="superscript"/>
             </w:rPr>
-            <w:t>{Li:2011ch}</w:t>
+            <w:t>7</w:t>
           </w:r>
           <w:r>
             <w:fldChar w:fldCharType="end"/>
@@ -2558,7 +2531,7 @@
             <w:fldChar w:fldCharType="begin"/>
           </w:r>
           <w:r>
-            <w:instrText xml:space="preserve"> ADDIN PAPERS2_CITATIONS &lt;citation&gt;&lt;uuid&gt;1E5CDB3C-050A-47B6-B6D4-7BC22E59DCF6&lt;/uuid&gt;&lt;priority&gt;0&lt;/priority&gt;&lt;publications&gt;&lt;publication&gt;&lt;uuid&gt;54F310A9-A7A8-4781-ADFC-AEE81823C529&lt;/uuid&gt;&lt;volume&gt;46&lt;/volume&gt;&lt;doi&gt;10.1016/j.ijnurstu.2009.01.010&lt;/doi&gt;&lt;startpage&gt;813&lt;/startpage&gt;&lt;publication_date&gt;99200906001200000000220000&lt;/publication_date&gt;&lt;url&gt;http://eutils.ncbi.nlm.nih.gov/entrez/eutils/elink.fcgi?dbfrom=pubmed&amp;amp;id=19217107&amp;amp;retmode=ref&amp;amp;cmd=prlinks&lt;/url&gt;&lt;citekey&gt;Wang:2009dm&lt;/citekey&gt;&lt;type&gt;400&lt;/type&gt;&lt;title&gt;Psychometric evaluation of the Mainland Chinese version of the Edinburgh Postnatal Depression Scale.&lt;/title&gt;&lt;institution&gt;West China Second, Women and Children, University Hospital, Sichuan University, Sichuan, China.&lt;/institution&gt;&lt;number&gt;6&lt;/number&gt;&lt;subtype&gt;400&lt;/subtype&gt;&lt;endpage&gt;823&lt;/endpage&gt;&lt;bundle&gt;&lt;publication&gt;&lt;title&gt;International journal of nursing studies&lt;/title&gt;&lt;type&gt;-100&lt;/type&gt;&lt;subtype&gt;-100&lt;/subtype&gt;&lt;uuid&gt;98E34023-1F18-4DFE-BD34-CCFA4E616343&lt;/uuid&gt;&lt;/publication&gt;&lt;/bundle&gt;&lt;authors&gt;&lt;author&gt;&lt;firstName&gt;Yuqiong&lt;/firstName&gt;&lt;lastName&gt;Wang&lt;/lastName&gt;&lt;/author&gt;&lt;author&gt;&lt;firstName&gt;Xiujing&lt;/firstName&gt;&lt;lastName&gt;Guo&lt;/lastName&gt;&lt;/author&gt;&lt;author&gt;&lt;firstName&gt;Ying&lt;/firstName&gt;&lt;lastName&gt;Lau&lt;/lastName&gt;&lt;/author&gt;&lt;author&gt;&lt;firstName&gt;Kin&lt;/firstName&gt;&lt;middleNames&gt;Sin&lt;/middleNames&gt;&lt;lastName&gt;Chan&lt;/lastName&gt;&lt;/author&gt;&lt;author&gt;&lt;firstName&gt;Lei&lt;/firstName&gt;&lt;lastName&gt;Yin&lt;/lastName&gt;&lt;/author&gt;&lt;author&gt;&lt;firstName&gt;Jing&lt;/firstName&gt;&lt;lastName&gt;Chen&lt;/lastName&gt;&lt;/author&gt;&lt;/authors&gt;&lt;/publication&gt;&lt;/publications&gt;&lt;cites&gt;&lt;/cites&gt;&lt;/citation&gt;</w:instrText>
+            <w:instrText xml:space="preserve"> ADDIN PAPERS2_CITATIONS &lt;citation&gt;&lt;uuid&gt;F0329928-829C-4295-9025-7637FEDFCB0F&lt;/uuid&gt;&lt;priority&gt;0&lt;/priority&gt;&lt;publications&gt;&lt;publication&gt;&lt;uuid&gt;54F310A9-A7A8-4781-ADFC-AEE81823C529&lt;/uuid&gt;&lt;volume&gt;46&lt;/volume&gt;&lt;doi&gt;10.1016/j.ijnurstu.2009.01.010&lt;/doi&gt;&lt;startpage&gt;813&lt;/startpage&gt;&lt;publication_date&gt;99200906001200000000220000&lt;/publication_date&gt;&lt;url&gt;http://eutils.ncbi.nlm.nih.gov/entrez/eutils/elink.fcgi?dbfrom=pubmed&amp;amp;id=19217107&amp;amp;retmode=ref&amp;amp;cmd=prlinks&lt;/url&gt;&lt;citekey&gt;Wang:2009dm&lt;/citekey&gt;&lt;type&gt;400&lt;/type&gt;&lt;title&gt;Psychometric evaluation of the Mainland Chinese version of the Edinburgh Postnatal Depression Scale.&lt;/title&gt;&lt;institution&gt;West China Second, Women and Children, University Hospital, Sichuan University, Sichuan, China.&lt;/institution&gt;&lt;number&gt;6&lt;/number&gt;&lt;subtype&gt;400&lt;/subtype&gt;&lt;endpage&gt;823&lt;/endpage&gt;&lt;bundle&gt;&lt;publication&gt;&lt;title&gt;International journal of nursing studies&lt;/title&gt;&lt;type&gt;-100&lt;/type&gt;&lt;subtype&gt;-100&lt;/subtype&gt;&lt;uuid&gt;98E34023-1F18-4DFE-BD34-CCFA4E616343&lt;/uuid&gt;&lt;/publication&gt;&lt;/bundle&gt;&lt;authors&gt;&lt;author&gt;&lt;firstName&gt;Yuqiong&lt;/firstName&gt;&lt;lastName&gt;Wang&lt;/lastName&gt;&lt;/author&gt;&lt;author&gt;&lt;firstName&gt;Xiujing&lt;/firstName&gt;&lt;lastName&gt;Guo&lt;/lastName&gt;&lt;/author&gt;&lt;author&gt;&lt;firstName&gt;Ying&lt;/firstName&gt;&lt;lastName&gt;Lau&lt;/lastName&gt;&lt;/author&gt;&lt;author&gt;&lt;firstName&gt;Kin&lt;/firstName&gt;&lt;middleNames&gt;Sin&lt;/middleNames&gt;&lt;lastName&gt;Chan&lt;/lastName&gt;&lt;/author&gt;&lt;author&gt;&lt;firstName&gt;Lei&lt;/firstName&gt;&lt;lastName&gt;Yin&lt;/lastName&gt;&lt;/author&gt;&lt;author&gt;&lt;firstName&gt;Jing&lt;/firstName&gt;&lt;lastName&gt;Chen&lt;/lastName&gt;&lt;/author&gt;&lt;/authors&gt;&lt;/publication&gt;&lt;/publications&gt;&lt;cites&gt;&lt;/cites&gt;&lt;/citation&gt;</w:instrText>
           </w:r>
           <w:r>
             <w:fldChar w:fldCharType="separate"/>
@@ -2566,9 +2539,9 @@
           <w:r>
             <w:rPr>
               <w:rFonts w:cs="Times"/>
-              <w:lang w:val="da-DK"/>
+              <w:vertAlign w:val="superscript"/>
             </w:rPr>
-            <w:t>{Wang:2009dm}</w:t>
+            <w:t>8</w:t>
           </w:r>
           <w:r>
             <w:fldChar w:fldCharType="end"/>
@@ -2589,17 +2562,17 @@
             <w:t xml:space="preserve">affect the difference </w:t>
           </w:r>
           <w:r>
-            <w:t>between the results of the two studies if one test’s questions more adequately encompass the dimensions of one culture. A generalized recommendation across cultures can therefore be dubious.</w:t>
+            <w:t xml:space="preserve">between the results of the two studies if one test’s questions </w:t>
+          </w:r>
+          <w:r>
+            <w:lastRenderedPageBreak/>
+            <w:t>more adequately encompass the dimensions of one culture. A generalized recommendation across cultures can therefore be dubious.</w:t>
           </w:r>
           <w:r>
             <w:t xml:space="preserve"> Given that both studies favour </w:t>
           </w:r>
           <w:r>
-            <w:t xml:space="preserve">the PDSS, </w:t>
-          </w:r>
-          <w:r>
-            <w:lastRenderedPageBreak/>
-            <w:t xml:space="preserve">this effect </w:t>
+            <w:t xml:space="preserve">the PDSS, this effect </w:t>
           </w:r>
           <w:r>
             <w:t>does not appear to</w:t>
@@ -2659,7 +2632,7 @@
             <w:fldChar w:fldCharType="begin"/>
           </w:r>
           <w:r>
-            <w:instrText xml:space="preserve"> ADDIN PAPERS2_CITATIONS &lt;citation&gt;&lt;uuid&gt;8906E043-FE40-447D-9698-753AC712CE83&lt;/uuid&gt;&lt;priority&gt;0&lt;/priority&gt;&lt;publications&gt;&lt;publication&gt;&lt;volume&gt;2&lt;/volume&gt;&lt;publication_date&gt;99201100001200000000200000&lt;/publication_date&gt;&lt;doi&gt;10.5116/ijme.4dfb.8dfd&lt;/doi&gt;&lt;startpage&gt;53&lt;/startpage&gt;&lt;title&gt;Making sense of Cronbach's alpha&lt;/title&gt;&lt;uuid&gt;04F48FC8-1EE0-4EE4-AA05-3B226D0C140B&lt;/uuid&gt;&lt;subtype&gt;400&lt;/subtype&gt;&lt;endpage&gt;55&lt;/endpage&gt;&lt;type&gt;400&lt;/type&gt;&lt;url&gt;http://www.ijme.net/archive/2/cronbachs-alpha/&lt;/url&gt;&lt;bundle&gt;&lt;publication&gt;&lt;title&gt;International Journal of Medical Education&lt;/title&gt;&lt;type&gt;-100&lt;/type&gt;&lt;subtype&gt;-100&lt;/subtype&gt;&lt;uuid&gt;18584A5D-4451-47B8-96CF-8165E785A51C&lt;/uuid&gt;&lt;/publication&gt;&lt;/bundle&gt;&lt;authors&gt;&lt;author&gt;&lt;firstName&gt;Mohsen&lt;/firstName&gt;&lt;lastName&gt;Tavakol&lt;/lastName&gt;&lt;/author&gt;&lt;author&gt;&lt;firstName&gt;Reg&lt;/firstName&gt;&lt;lastName&gt;Dennick&lt;/lastName&gt;&lt;/author&gt;&lt;/authors&gt;&lt;/publication&gt;&lt;/publications&gt;&lt;cites&gt;&lt;/cites&gt;&lt;/citation&gt;</w:instrText>
+            <w:instrText xml:space="preserve"> ADDIN PAPERS2_CITATIONS &lt;citation&gt;&lt;uuid&gt;BDEB0E41-C5DF-4CC3-9210-3F3C4769F066&lt;/uuid&gt;&lt;priority&gt;0&lt;/priority&gt;&lt;publications&gt;&lt;publication&gt;&lt;volume&gt;2&lt;/volume&gt;&lt;publication_date&gt;99201100001200000000200000&lt;/publication_date&gt;&lt;doi&gt;10.5116/ijme.4dfb.8dfd&lt;/doi&gt;&lt;startpage&gt;53&lt;/startpage&gt;&lt;title&gt;Making sense of Cronbach's alpha&lt;/title&gt;&lt;uuid&gt;04F48FC8-1EE0-4EE4-AA05-3B226D0C140B&lt;/uuid&gt;&lt;subtype&gt;400&lt;/subtype&gt;&lt;endpage&gt;55&lt;/endpage&gt;&lt;type&gt;400&lt;/type&gt;&lt;url&gt;http://www.ijme.net/archive/2/cronbachs-alpha/&lt;/url&gt;&lt;bundle&gt;&lt;publication&gt;&lt;title&gt;International Journal of Medical Education&lt;/title&gt;&lt;type&gt;-100&lt;/type&gt;&lt;subtype&gt;-100&lt;/subtype&gt;&lt;uuid&gt;18584A5D-4451-47B8-96CF-8165E785A51C&lt;/uuid&gt;&lt;/publication&gt;&lt;/bundle&gt;&lt;authors&gt;&lt;author&gt;&lt;firstName&gt;Mohsen&lt;/firstName&gt;&lt;lastName&gt;Tavakol&lt;/lastName&gt;&lt;/author&gt;&lt;author&gt;&lt;firstName&gt;Reg&lt;/firstName&gt;&lt;lastName&gt;Dennick&lt;/lastName&gt;&lt;/author&gt;&lt;/authors&gt;&lt;/publication&gt;&lt;/publications&gt;&lt;cites&gt;&lt;/cites&gt;&lt;/citation&gt;</w:instrText>
           </w:r>
           <w:r>
             <w:fldChar w:fldCharType="separate"/>
@@ -2668,9 +2641,8 @@
             <w:rPr>
               <w:rFonts w:cs="Times"/>
               <w:vertAlign w:val="superscript"/>
-              <w:lang w:val="da-DK"/>
             </w:rPr>
-            <w:t>8</w:t>
+            <w:t>9</w:t>
           </w:r>
           <w:r>
             <w:fldChar w:fldCharType="end"/>
@@ -2705,10 +2677,179 @@
         </w:p>
         <w:p/>
         <w:p>
-          <w:bookmarkStart w:id="0" w:name="_GoBack"/>
-          <w:bookmarkEnd w:id="0"/>
+          <w:r>
+            <w:t xml:space="preserve">Neither study has done calculations on the amount of participants required to attain sufficient statistical power. </w:t>
+          </w:r>
+          <w:r>
+            <w:t xml:space="preserve">They therefore run the risk of recruiting either too few or too many participants, resulting in insufficient statistical significance or an unnecessarily high cost of information, respectfully. </w:t>
+          </w:r>
+          <w:r>
+            <w:t xml:space="preserve">This has manifested itself in </w:t>
+          </w:r>
+          <w:r>
+            <w:t>only one</w:t>
+          </w:r>
+          <w:r>
+            <w:t xml:space="preserve"> AUC-comparison reaching</w:t>
+          </w:r>
+          <w:r>
+            <w:t xml:space="preserve"> statisti</w:t>
+          </w:r>
+          <w:r>
+            <w:t>cal significance in Beck et al.</w:t>
+          </w:r>
         </w:p>
         <w:p/>
+        <w:p>
+          <w:r>
+            <w:t xml:space="preserve">In Beck et al., the mothers’ mean number of days since delivery was 39 (SD = 10.67). If the distribution is at least to some extent symmetrical around the mean, a large amount of </w:t>
+          </w:r>
+          <w:r>
+            <w:t>the part</w:t>
+          </w:r>
+          <w:r>
+            <w:t>icipants will exceed the 4-week</w:t>
+          </w:r>
+          <w:r>
+            <w:t xml:space="preserve"> postpartum criterion for the DSM-V specifier of peripartum depression. </w:t>
+          </w:r>
+          <w:r>
+            <w:t xml:space="preserve">The reasoning for this cut-off in the DSM-V is not expanded upon, and it’s therefore hard to gauge the severity of this discrepancy. </w:t>
+          </w:r>
+          <w:r>
+            <w:t>It does, however, weaken the comparability of the study to the working-construct.</w:t>
+          </w:r>
+        </w:p>
+        <w:p/>
+        <w:p>
+          <w:r>
+            <w:t>81% of the women in Beck et al. held at least a college degree. This number is abnormally high for the US, where the average number is 44%</w:t>
+          </w:r>
+          <w:r>
+            <w:t xml:space="preserve"> for 25-29 year olds, and </w:t>
+          </w:r>
+          <w:r>
+            <w:t>42% for</w:t>
+          </w:r>
+          <w:r>
+            <w:t xml:space="preserve"> 25 and over</w:t>
+          </w:r>
+          <w:r>
+            <w:fldChar w:fldCharType="begin"/>
+          </w:r>
+          <w:r>
+            <w:instrText xml:space="preserve"> ADDIN PAPERS2_CITATIONS &lt;citation&gt;&lt;uuid&gt;7EEB97DF-00C2-4E13-A9A5-5A7CCC45F9AB&lt;/uuid&gt;&lt;priority&gt;0&lt;/priority&gt;&lt;publications&gt;&lt;publication&gt;&lt;type&gt;400&lt;/type&gt;&lt;title&gt;Educational Attainment in the United States: 2014&lt;/title&gt;&lt;url&gt;https://www.census.gov/hhes/socdemo/education/data/cps/2014/tables.html&lt;/url&gt;&lt;subtype&gt;403&lt;/subtype&gt;&lt;uuid&gt;B7522A6A-53FB-47FB-B923-10BC7B899684&lt;/uuid&gt;&lt;/publication&gt;&lt;/publications&gt;&lt;cites&gt;&lt;/cites&gt;&lt;/citation&gt;</w:instrText>
+          </w:r>
+          <w:r>
+            <w:fldChar w:fldCharType="separate"/>
+          </w:r>
+          <w:r>
+            <w:rPr>
+              <w:rFonts w:cs="Times"/>
+              <w:vertAlign w:val="superscript"/>
+            </w:rPr>
+            <w:t>10</w:t>
+          </w:r>
+          <w:r>
+            <w:fldChar w:fldCharType="end"/>
+          </w:r>
+          <w:r>
+            <w:t>.</w:t>
+          </w:r>
+          <w:r>
+            <w:t xml:space="preserve"> For this to affect the comparison between the questionnaires, one questionnaire must systematically result in a different result due to the </w:t>
+          </w:r>
+          <w:r>
+            <w:lastRenderedPageBreak/>
+            <w:t xml:space="preserve">educational </w:t>
+          </w:r>
+          <w:r>
+            <w:t>level of the study participants. Given that the questionnaires read at 3</w:t>
+          </w:r>
+          <w:r>
+            <w:rPr>
+              <w:vertAlign w:val="superscript"/>
+            </w:rPr>
+            <w:t>rd</w:t>
+          </w:r>
+          <w:r>
+            <w:t xml:space="preserve"> grade levels, this seems unlikely. </w:t>
+          </w:r>
+        </w:p>
+        <w:p/>
+        <w:p>
+          <w:r>
+            <w:t>In general, the method of recruitment</w:t>
+          </w:r>
+          <w:r>
+            <w:t xml:space="preserve"> and composition of the participants will only affect the </w:t>
+          </w:r>
+          <w:r>
+            <w:t>external validity</w:t>
+          </w:r>
+          <w:r>
+            <w:t xml:space="preserve"> of the results, not </w:t>
+          </w:r>
+          <w:r>
+            <w:t>their internal validity.</w:t>
+          </w:r>
+        </w:p>
+        <w:p/>
+        <w:p>
+          <w:r>
+            <w:t xml:space="preserve">To estimate sensitivity and specificity, information on </w:t>
+          </w:r>
+          <w:r>
+            <w:t>both</w:t>
+          </w:r>
+          <w:r>
+            <w:t xml:space="preserve"> true negatives</w:t>
+          </w:r>
+          <w:r>
+            <w:t>, true positives, false negatives</w:t>
+          </w:r>
+          <w:r>
+            <w:t xml:space="preserve"> and</w:t>
+          </w:r>
+          <w:r>
+            <w:t xml:space="preserve"> false</w:t>
+          </w:r>
+          <w:r>
+            <w:t xml:space="preserve"> positives must be obtained. </w:t>
+          </w:r>
+          <w:r>
+            <w:t>In Zhao et al., this is not the case, as the confirmatory test has not been administered to all participants. This seems unbelievable, but to quote the authors:</w:t>
+          </w:r>
+        </w:p>
+        <w:p/>
+        <w:p>
+          <w:r>
+            <w:t>“Relative to other studies that reported the sensitivities and specificities of the screening measures for postpartum depression in comparison with diagnostic instruments […] the present study combined two depression screening tools […] to determine the efficacy without comparison with any diagnostic (e.g., SCID or DIS) instruments.” (p. 117 bottom left)</w:t>
+          </w:r>
+        </w:p>
+        <w:p/>
+        <w:p>
+          <w:r>
+            <w:t>This is the extent to which their reasoning for this unorthodox method is described. This reduces any analysis of their methodology to guess-work, and therefore means that the conclusions of the study must be held in very low regard.</w:t>
+          </w:r>
+        </w:p>
+        <w:p/>
+        <w:p>
+          <w:r>
+            <w:t xml:space="preserve">As part of Zhao et al.’s follow-up for women screening positive for depression is an intervention to make sure the women are “reminded to adjust the mood during pregnancy”. What this entails is not further expanded upon. This does not affect the results of the study, but it does </w:t>
+          </w:r>
+          <w:r>
+            <w:t>make us question their professionalism.</w:t>
+          </w:r>
+        </w:p>
+        <w:p/>
+        <w:p/>
+        <w:p/>
+        <w:p>
+          <w:r>
+            <w:t xml:space="preserve"> </w:t>
+          </w:r>
+        </w:p>
         <w:p/>
         <w:p/>
         <w:p/>
@@ -2798,15 +2939,14 @@
       <w:pPr>
         <w:widowControl w:val="0"/>
         <w:tabs>
-          <w:tab w:val="left" w:pos="480"/>
+          <w:tab w:val="left" w:pos="640"/>
         </w:tabs>
         <w:autoSpaceDE w:val="0"/>
         <w:autoSpaceDN w:val="0"/>
         <w:adjustRightInd w:val="0"/>
-        <w:ind w:left="480" w:hanging="480"/>
-        <w:rPr>
-          <w:rFonts w:cs="Times"/>
-          <w:lang w:val="da-DK"/>
+        <w:ind w:left="640" w:hanging="640"/>
+        <w:rPr>
+          <w:rFonts w:cs="Times"/>
         </w:rPr>
       </w:pPr>
       <w:r>
@@ -2821,93 +2961,27 @@
       <w:r>
         <w:rPr>
           <w:rFonts w:cs="Times"/>
-          <w:lang w:val="da-DK"/>
         </w:rPr>
         <w:t>1.</w:t>
       </w:r>
       <w:r>
         <w:rPr>
           <w:rFonts w:cs="Times"/>
-          <w:lang w:val="da-DK"/>
         </w:rPr>
         <w:tab/>
         <w:t xml:space="preserve">Association, A. P. &amp; Force, D.-5. T. </w:t>
       </w:r>
-      <w:proofErr w:type="spellStart"/>
       <w:r>
         <w:rPr>
           <w:rFonts w:cs="Times"/>
           <w:i/>
           <w:iCs/>
-          <w:lang w:val="da-DK"/>
-        </w:rPr>
-        <w:t>Diagnostic</w:t>
-      </w:r>
-      <w:proofErr w:type="spellEnd"/>
-      <w:r>
-        <w:rPr>
-          <w:rFonts w:cs="Times"/>
-          <w:i/>
-          <w:iCs/>
-          <w:lang w:val="da-DK"/>
-        </w:rPr>
-        <w:t xml:space="preserve"> and </w:t>
-      </w:r>
-      <w:proofErr w:type="spellStart"/>
-      <w:r>
-        <w:rPr>
-          <w:rFonts w:cs="Times"/>
-          <w:i/>
-          <w:iCs/>
-          <w:lang w:val="da-DK"/>
-        </w:rPr>
-        <w:t>statistical</w:t>
-      </w:r>
-      <w:proofErr w:type="spellEnd"/>
-      <w:r>
-        <w:rPr>
-          <w:rFonts w:cs="Times"/>
-          <w:i/>
-          <w:iCs/>
-          <w:lang w:val="da-DK"/>
-        </w:rPr>
-        <w:t xml:space="preserve"> manual of mental </w:t>
-      </w:r>
-      <w:proofErr w:type="spellStart"/>
-      <w:proofErr w:type="gramStart"/>
-      <w:r>
-        <w:rPr>
-          <w:rFonts w:cs="Times"/>
-          <w:i/>
-          <w:iCs/>
-          <w:lang w:val="da-DK"/>
-        </w:rPr>
-        <w:t>disorders</w:t>
-      </w:r>
-      <w:proofErr w:type="spellEnd"/>
-      <w:r>
-        <w:rPr>
-          <w:rFonts w:cs="Times"/>
-          <w:i/>
-          <w:iCs/>
-          <w:lang w:val="da-DK"/>
-        </w:rPr>
-        <w:t xml:space="preserve"> :</w:t>
-      </w:r>
-      <w:proofErr w:type="gramEnd"/>
-      <w:r>
-        <w:rPr>
-          <w:rFonts w:cs="Times"/>
-          <w:i/>
-          <w:iCs/>
-          <w:lang w:val="da-DK"/>
-        </w:rPr>
-        <w:t xml:space="preserve"> DSM-5.</w:t>
-      </w:r>
-      <w:r>
-        <w:rPr>
-          <w:rFonts w:cs="Times"/>
-          <w:lang w:val="da-DK"/>
+        </w:rPr>
+        <w:t>Diagnostic and statistical manual of mental disorders : DSM-5.</w:t>
+      </w:r>
+      <w:r>
+        <w:rPr>
+          <w:rFonts w:cs="Times"/>
         </w:rPr>
         <w:t xml:space="preserve"> 186–187 (dsm.psychiatryonline.org, 2013).</w:t>
       </w:r>
@@ -2916,28 +2990,25 @@
       <w:pPr>
         <w:widowControl w:val="0"/>
         <w:tabs>
-          <w:tab w:val="left" w:pos="480"/>
+          <w:tab w:val="left" w:pos="640"/>
         </w:tabs>
         <w:autoSpaceDE w:val="0"/>
         <w:autoSpaceDN w:val="0"/>
         <w:adjustRightInd w:val="0"/>
-        <w:ind w:left="480" w:hanging="480"/>
-        <w:rPr>
-          <w:rFonts w:cs="Times"/>
-          <w:lang w:val="da-DK"/>
+        <w:ind w:left="640" w:hanging="640"/>
+        <w:rPr>
+          <w:rFonts w:cs="Times"/>
         </w:rPr>
       </w:pPr>
       <w:r>
         <w:rPr>
           <w:rFonts w:cs="Times"/>
-          <w:lang w:val="da-DK"/>
         </w:rPr>
         <w:t>2.</w:t>
       </w:r>
       <w:r>
         <w:rPr>
           <w:rFonts w:cs="Times"/>
-          <w:lang w:val="da-DK"/>
         </w:rPr>
         <w:tab/>
         <w:t>Highlights of Changes from DSM-IV-TR to DSM-5. 1–19 (2013).</w:t>
@@ -2947,208 +3018,54 @@
       <w:pPr>
         <w:widowControl w:val="0"/>
         <w:tabs>
-          <w:tab w:val="left" w:pos="480"/>
+          <w:tab w:val="left" w:pos="640"/>
         </w:tabs>
         <w:autoSpaceDE w:val="0"/>
         <w:autoSpaceDN w:val="0"/>
         <w:adjustRightInd w:val="0"/>
-        <w:ind w:left="480" w:hanging="480"/>
-        <w:rPr>
-          <w:rFonts w:cs="Times"/>
-          <w:lang w:val="da-DK"/>
+        <w:ind w:left="640" w:hanging="640"/>
+        <w:rPr>
+          <w:rFonts w:cs="Times"/>
         </w:rPr>
       </w:pPr>
       <w:r>
         <w:rPr>
           <w:rFonts w:cs="Times"/>
-          <w:lang w:val="da-DK"/>
         </w:rPr>
         <w:t>3.</w:t>
       </w:r>
       <w:r>
         <w:rPr>
           <w:rFonts w:cs="Times"/>
-          <w:lang w:val="da-DK"/>
         </w:rPr>
         <w:tab/>
-      </w:r>
-      <w:proofErr w:type="spellStart"/>
-      <w:r>
-        <w:rPr>
-          <w:rFonts w:cs="Times"/>
-          <w:lang w:val="da-DK"/>
-        </w:rPr>
-        <w:t>Maffei</w:t>
-      </w:r>
-      <w:proofErr w:type="spellEnd"/>
-      <w:r>
-        <w:rPr>
-          <w:rFonts w:cs="Times"/>
-          <w:lang w:val="da-DK"/>
-        </w:rPr>
-        <w:t xml:space="preserve">, C. </w:t>
+        <w:t xml:space="preserve">Maffei, C. </w:t>
       </w:r>
       <w:r>
         <w:rPr>
           <w:rFonts w:cs="Times"/>
           <w:i/>
           <w:iCs/>
-          <w:lang w:val="da-DK"/>
         </w:rPr>
         <w:t>et al.</w:t>
       </w:r>
       <w:r>
         <w:rPr>
           <w:rFonts w:cs="Times"/>
-          <w:lang w:val="da-DK"/>
-        </w:rPr>
-        <w:t xml:space="preserve"> </w:t>
-      </w:r>
-      <w:proofErr w:type="spellStart"/>
-      <w:r>
-        <w:rPr>
-          <w:rFonts w:cs="Times"/>
-          <w:lang w:val="da-DK"/>
-        </w:rPr>
-        <w:t>Interrater</w:t>
-      </w:r>
-      <w:proofErr w:type="spellEnd"/>
-      <w:r>
-        <w:rPr>
-          <w:rFonts w:cs="Times"/>
-          <w:lang w:val="da-DK"/>
-        </w:rPr>
-        <w:t xml:space="preserve"> </w:t>
-      </w:r>
-      <w:proofErr w:type="spellStart"/>
-      <w:r>
-        <w:rPr>
-          <w:rFonts w:cs="Times"/>
-          <w:lang w:val="da-DK"/>
-        </w:rPr>
-        <w:t>reliability</w:t>
-      </w:r>
-      <w:proofErr w:type="spellEnd"/>
-      <w:r>
-        <w:rPr>
-          <w:rFonts w:cs="Times"/>
-          <w:lang w:val="da-DK"/>
-        </w:rPr>
-        <w:t xml:space="preserve"> and </w:t>
-      </w:r>
-      <w:proofErr w:type="spellStart"/>
-      <w:r>
-        <w:rPr>
-          <w:rFonts w:cs="Times"/>
-          <w:lang w:val="da-DK"/>
-        </w:rPr>
-        <w:t>internal</w:t>
-      </w:r>
-      <w:proofErr w:type="spellEnd"/>
-      <w:r>
-        <w:rPr>
-          <w:rFonts w:cs="Times"/>
-          <w:lang w:val="da-DK"/>
-        </w:rPr>
-        <w:t xml:space="preserve"> </w:t>
-      </w:r>
-      <w:proofErr w:type="spellStart"/>
-      <w:r>
-        <w:rPr>
-          <w:rFonts w:cs="Times"/>
-          <w:lang w:val="da-DK"/>
-        </w:rPr>
-        <w:t>consistency</w:t>
-      </w:r>
-      <w:proofErr w:type="spellEnd"/>
-      <w:r>
-        <w:rPr>
-          <w:rFonts w:cs="Times"/>
-          <w:lang w:val="da-DK"/>
-        </w:rPr>
-        <w:t xml:space="preserve"> of the </w:t>
-      </w:r>
-      <w:proofErr w:type="spellStart"/>
-      <w:r>
-        <w:rPr>
-          <w:rFonts w:cs="Times"/>
-          <w:lang w:val="da-DK"/>
-        </w:rPr>
-        <w:t>structured</w:t>
-      </w:r>
-      <w:proofErr w:type="spellEnd"/>
-      <w:r>
-        <w:rPr>
-          <w:rFonts w:cs="Times"/>
-          <w:lang w:val="da-DK"/>
-        </w:rPr>
-        <w:t xml:space="preserve"> </w:t>
-      </w:r>
-      <w:proofErr w:type="spellStart"/>
-      <w:r>
-        <w:rPr>
-          <w:rFonts w:cs="Times"/>
-          <w:lang w:val="da-DK"/>
-        </w:rPr>
-        <w:t>clinical</w:t>
-      </w:r>
-      <w:proofErr w:type="spellEnd"/>
-      <w:r>
-        <w:rPr>
-          <w:rFonts w:cs="Times"/>
-          <w:lang w:val="da-DK"/>
-        </w:rPr>
-        <w:t xml:space="preserve"> interview for DSM-IV axis II personality </w:t>
-      </w:r>
-      <w:proofErr w:type="spellStart"/>
-      <w:r>
-        <w:rPr>
-          <w:rFonts w:cs="Times"/>
-          <w:lang w:val="da-DK"/>
-        </w:rPr>
-        <w:t>disorders</w:t>
-      </w:r>
-      <w:proofErr w:type="spellEnd"/>
-      <w:r>
-        <w:rPr>
-          <w:rFonts w:cs="Times"/>
-          <w:lang w:val="da-DK"/>
-        </w:rPr>
-        <w:t xml:space="preserve"> (SCID-II), version 2.0. </w:t>
+        </w:rPr>
+        <w:t xml:space="preserve"> Interrater reliability and internal consistency of the structured clinical interview for DSM-IV axis II personality disorders (SCID-II), version 2.0. </w:t>
       </w:r>
       <w:r>
         <w:rPr>
           <w:rFonts w:cs="Times"/>
           <w:i/>
           <w:iCs/>
-          <w:lang w:val="da-DK"/>
-        </w:rPr>
-        <w:t xml:space="preserve">J. Pers. </w:t>
-      </w:r>
-      <w:proofErr w:type="spellStart"/>
-      <w:r>
-        <w:rPr>
-          <w:rFonts w:cs="Times"/>
-          <w:i/>
-          <w:iCs/>
-          <w:lang w:val="da-DK"/>
-        </w:rPr>
-        <w:t>Disord</w:t>
-      </w:r>
-      <w:proofErr w:type="spellEnd"/>
-      <w:r>
-        <w:rPr>
-          <w:rFonts w:cs="Times"/>
-          <w:i/>
-          <w:iCs/>
-          <w:lang w:val="da-DK"/>
-        </w:rPr>
-        <w:t>.</w:t>
-      </w:r>
-      <w:r>
-        <w:rPr>
-          <w:rFonts w:cs="Times"/>
-          <w:lang w:val="da-DK"/>
+        </w:rPr>
+        <w:t>J. Pers. Disord.</w:t>
+      </w:r>
+      <w:r>
+        <w:rPr>
+          <w:rFonts w:cs="Times"/>
         </w:rPr>
         <w:t xml:space="preserve"> </w:t>
       </w:r>
@@ -3157,14 +3074,12 @@
           <w:rFonts w:cs="Times"/>
           <w:b/>
           <w:bCs/>
-          <w:lang w:val="da-DK"/>
         </w:rPr>
         <w:t>11,</w:t>
       </w:r>
       <w:r>
         <w:rPr>
           <w:rFonts w:cs="Times"/>
-          <w:lang w:val="da-DK"/>
         </w:rPr>
         <w:t xml:space="preserve"> 279–284 (1997).</w:t>
       </w:r>
@@ -3173,345 +3088,96 @@
       <w:pPr>
         <w:widowControl w:val="0"/>
         <w:tabs>
-          <w:tab w:val="left" w:pos="480"/>
+          <w:tab w:val="left" w:pos="640"/>
         </w:tabs>
         <w:autoSpaceDE w:val="0"/>
         <w:autoSpaceDN w:val="0"/>
         <w:adjustRightInd w:val="0"/>
-        <w:ind w:left="480" w:hanging="480"/>
-        <w:rPr>
-          <w:rFonts w:cs="Times"/>
-          <w:lang w:val="da-DK"/>
+        <w:ind w:left="640" w:hanging="640"/>
+        <w:rPr>
+          <w:rFonts w:cs="Times"/>
         </w:rPr>
       </w:pPr>
       <w:r>
         <w:rPr>
           <w:rFonts w:cs="Times"/>
-          <w:lang w:val="da-DK"/>
         </w:rPr>
         <w:t>4.</w:t>
       </w:r>
       <w:r>
         <w:rPr>
           <w:rFonts w:cs="Times"/>
-          <w:lang w:val="da-DK"/>
         </w:rPr>
         <w:tab/>
-      </w:r>
-      <w:proofErr w:type="spellStart"/>
-      <w:r>
-        <w:rPr>
-          <w:rFonts w:cs="Times"/>
-          <w:lang w:val="da-DK"/>
-        </w:rPr>
-        <w:t>What</w:t>
-      </w:r>
-      <w:proofErr w:type="spellEnd"/>
-      <w:r>
-        <w:rPr>
-          <w:rFonts w:cs="Times"/>
-          <w:lang w:val="da-DK"/>
-        </w:rPr>
-        <w:t xml:space="preserve"> is the </w:t>
-      </w:r>
-      <w:proofErr w:type="spellStart"/>
-      <w:r>
-        <w:rPr>
-          <w:rFonts w:cs="Times"/>
-          <w:lang w:val="da-DK"/>
-        </w:rPr>
-        <w:t>relaibility</w:t>
-      </w:r>
-      <w:proofErr w:type="spellEnd"/>
-      <w:r>
-        <w:rPr>
-          <w:rFonts w:cs="Times"/>
-          <w:lang w:val="da-DK"/>
-        </w:rPr>
-        <w:t xml:space="preserve"> of the SCID-II? </w:t>
+        <w:t xml:space="preserve">What is the relaibility of the SCID-II? </w:t>
       </w:r>
       <w:r>
         <w:rPr>
           <w:rFonts w:cs="Times"/>
           <w:i/>
           <w:iCs/>
-          <w:lang w:val="da-DK"/>
         </w:rPr>
         <w:t>scid.org</w:t>
       </w:r>
       <w:r>
         <w:rPr>
           <w:rFonts w:cs="Times"/>
-          <w:lang w:val="da-DK"/>
-        </w:rPr>
-        <w:t xml:space="preserve"> </w:t>
-      </w:r>
-      <w:proofErr w:type="spellStart"/>
-      <w:r>
-        <w:rPr>
-          <w:rFonts w:cs="Times"/>
-          <w:lang w:val="da-DK"/>
-        </w:rPr>
-        <w:t>Available</w:t>
-      </w:r>
-      <w:proofErr w:type="spellEnd"/>
-      <w:r>
-        <w:rPr>
-          <w:rFonts w:cs="Times"/>
-          <w:lang w:val="da-DK"/>
-        </w:rPr>
-        <w:t xml:space="preserve"> at: http://www.scid4.org/</w:t>
-      </w:r>
-      <w:proofErr w:type="spellStart"/>
-      <w:r>
-        <w:rPr>
-          <w:rFonts w:cs="Times"/>
-          <w:lang w:val="da-DK"/>
-        </w:rPr>
-        <w:t>psychometric</w:t>
-      </w:r>
-      <w:proofErr w:type="spellEnd"/>
-      <w:r>
-        <w:rPr>
-          <w:rFonts w:cs="Times"/>
-          <w:lang w:val="da-DK"/>
-        </w:rPr>
-        <w:t>/scidII_reliability.html. (</w:t>
-      </w:r>
-      <w:proofErr w:type="spellStart"/>
-      <w:r>
-        <w:rPr>
-          <w:rFonts w:cs="Times"/>
-          <w:lang w:val="da-DK"/>
-        </w:rPr>
-        <w:t>Accessed</w:t>
-      </w:r>
-      <w:proofErr w:type="spellEnd"/>
-      <w:r>
-        <w:rPr>
-          <w:rFonts w:cs="Times"/>
-          <w:lang w:val="da-DK"/>
-        </w:rPr>
-        <w:t xml:space="preserve">: 26 </w:t>
-      </w:r>
-      <w:proofErr w:type="spellStart"/>
-      <w:r>
-        <w:rPr>
-          <w:rFonts w:cs="Times"/>
-          <w:lang w:val="da-DK"/>
-        </w:rPr>
-        <w:t>October</w:t>
-      </w:r>
-      <w:proofErr w:type="spellEnd"/>
-      <w:r>
-        <w:rPr>
-          <w:rFonts w:cs="Times"/>
-          <w:lang w:val="da-DK"/>
-        </w:rPr>
-        <w:t xml:space="preserve"> 2016)</w:t>
+        </w:rPr>
+        <w:t xml:space="preserve"> Available at: http://www.scid4.org/psychometric/scidII_reliability.html. (Accessed: 26 October 2016)</w:t>
       </w:r>
     </w:p>
     <w:p>
       <w:pPr>
         <w:widowControl w:val="0"/>
         <w:tabs>
-          <w:tab w:val="left" w:pos="480"/>
+          <w:tab w:val="left" w:pos="640"/>
         </w:tabs>
         <w:autoSpaceDE w:val="0"/>
         <w:autoSpaceDN w:val="0"/>
         <w:adjustRightInd w:val="0"/>
-        <w:ind w:left="480" w:hanging="480"/>
-        <w:rPr>
-          <w:rFonts w:cs="Times"/>
-          <w:lang w:val="da-DK"/>
+        <w:ind w:left="640" w:hanging="640"/>
+        <w:rPr>
+          <w:rFonts w:cs="Times"/>
         </w:rPr>
       </w:pPr>
       <w:r>
         <w:rPr>
           <w:rFonts w:cs="Times"/>
-          <w:lang w:val="da-DK"/>
         </w:rPr>
         <w:t>5.</w:t>
       </w:r>
       <w:r>
         <w:rPr>
           <w:rFonts w:cs="Times"/>
-          <w:lang w:val="da-DK"/>
         </w:rPr>
         <w:tab/>
-      </w:r>
-      <w:proofErr w:type="spellStart"/>
-      <w:r>
-        <w:rPr>
-          <w:rFonts w:cs="Times"/>
-          <w:lang w:val="da-DK"/>
-        </w:rPr>
-        <w:t>Sheehan</w:t>
-      </w:r>
-      <w:proofErr w:type="spellEnd"/>
-      <w:r>
-        <w:rPr>
-          <w:rFonts w:cs="Times"/>
-          <w:lang w:val="da-DK"/>
-        </w:rPr>
-        <w:t xml:space="preserve">, D. V. </w:t>
+        <w:t xml:space="preserve">Sheehan, D. V. </w:t>
       </w:r>
       <w:r>
         <w:rPr>
           <w:rFonts w:cs="Times"/>
           <w:i/>
           <w:iCs/>
-          <w:lang w:val="da-DK"/>
         </w:rPr>
         <w:t>et al.</w:t>
       </w:r>
       <w:r>
         <w:rPr>
           <w:rFonts w:cs="Times"/>
-          <w:lang w:val="da-DK"/>
-        </w:rPr>
-        <w:t xml:space="preserve"> The Mini-International </w:t>
-      </w:r>
-      <w:proofErr w:type="spellStart"/>
-      <w:r>
-        <w:rPr>
-          <w:rFonts w:cs="Times"/>
-          <w:lang w:val="da-DK"/>
-        </w:rPr>
-        <w:t>Neuropsychiatric</w:t>
-      </w:r>
-      <w:proofErr w:type="spellEnd"/>
-      <w:r>
-        <w:rPr>
-          <w:rFonts w:cs="Times"/>
-          <w:lang w:val="da-DK"/>
-        </w:rPr>
-        <w:t xml:space="preserve"> Interview (M.I.N.I.): the </w:t>
-      </w:r>
-      <w:proofErr w:type="spellStart"/>
-      <w:r>
-        <w:rPr>
-          <w:rFonts w:cs="Times"/>
-          <w:lang w:val="da-DK"/>
-        </w:rPr>
-        <w:t>development</w:t>
-      </w:r>
-      <w:proofErr w:type="spellEnd"/>
-      <w:r>
-        <w:rPr>
-          <w:rFonts w:cs="Times"/>
-          <w:lang w:val="da-DK"/>
-        </w:rPr>
-        <w:t xml:space="preserve"> and </w:t>
-      </w:r>
-      <w:proofErr w:type="spellStart"/>
-      <w:r>
-        <w:rPr>
-          <w:rFonts w:cs="Times"/>
-          <w:lang w:val="da-DK"/>
-        </w:rPr>
-        <w:t>validation</w:t>
-      </w:r>
-      <w:proofErr w:type="spellEnd"/>
-      <w:r>
-        <w:rPr>
-          <w:rFonts w:cs="Times"/>
-          <w:lang w:val="da-DK"/>
-        </w:rPr>
-        <w:t xml:space="preserve"> of a </w:t>
-      </w:r>
-      <w:proofErr w:type="spellStart"/>
-      <w:r>
-        <w:rPr>
-          <w:rFonts w:cs="Times"/>
-          <w:lang w:val="da-DK"/>
-        </w:rPr>
-        <w:t>structured</w:t>
-      </w:r>
-      <w:proofErr w:type="spellEnd"/>
-      <w:r>
-        <w:rPr>
-          <w:rFonts w:cs="Times"/>
-          <w:lang w:val="da-DK"/>
-        </w:rPr>
-        <w:t xml:space="preserve"> </w:t>
-      </w:r>
-      <w:proofErr w:type="spellStart"/>
-      <w:r>
-        <w:rPr>
-          <w:rFonts w:cs="Times"/>
-          <w:lang w:val="da-DK"/>
-        </w:rPr>
-        <w:t>diagnostic</w:t>
-      </w:r>
-      <w:proofErr w:type="spellEnd"/>
-      <w:r>
-        <w:rPr>
-          <w:rFonts w:cs="Times"/>
-          <w:lang w:val="da-DK"/>
-        </w:rPr>
-        <w:t xml:space="preserve"> </w:t>
-      </w:r>
-      <w:proofErr w:type="spellStart"/>
-      <w:r>
-        <w:rPr>
-          <w:rFonts w:cs="Times"/>
-          <w:lang w:val="da-DK"/>
-        </w:rPr>
-        <w:t>psychiatric</w:t>
-      </w:r>
-      <w:proofErr w:type="spellEnd"/>
-      <w:r>
-        <w:rPr>
-          <w:rFonts w:cs="Times"/>
-          <w:lang w:val="da-DK"/>
-        </w:rPr>
-        <w:t xml:space="preserve"> interview for DSM-IV and ICD-10. </w:t>
+        </w:rPr>
+        <w:t xml:space="preserve"> The Mini-International Neuropsychiatric Interview (M.I.N.I.): the development and validation of a structured diagnostic psychiatric interview for DSM-IV and ICD-10. </w:t>
       </w:r>
       <w:r>
         <w:rPr>
           <w:rFonts w:cs="Times"/>
           <w:i/>
           <w:iCs/>
-          <w:lang w:val="da-DK"/>
-        </w:rPr>
-        <w:t xml:space="preserve">J </w:t>
-      </w:r>
-      <w:proofErr w:type="spellStart"/>
-      <w:r>
-        <w:rPr>
-          <w:rFonts w:cs="Times"/>
-          <w:i/>
-          <w:iCs/>
-          <w:lang w:val="da-DK"/>
-        </w:rPr>
-        <w:t>Clin</w:t>
-      </w:r>
-      <w:proofErr w:type="spellEnd"/>
-      <w:r>
-        <w:rPr>
-          <w:rFonts w:cs="Times"/>
-          <w:i/>
-          <w:iCs/>
-          <w:lang w:val="da-DK"/>
-        </w:rPr>
-        <w:t xml:space="preserve"> </w:t>
-      </w:r>
-      <w:proofErr w:type="spellStart"/>
-      <w:r>
-        <w:rPr>
-          <w:rFonts w:cs="Times"/>
-          <w:i/>
-          <w:iCs/>
-          <w:lang w:val="da-DK"/>
-        </w:rPr>
-        <w:t>Psychiatry</w:t>
-      </w:r>
-      <w:proofErr w:type="spellEnd"/>
-      <w:r>
-        <w:rPr>
-          <w:rFonts w:cs="Times"/>
-          <w:lang w:val="da-DK"/>
+        </w:rPr>
+        <w:t>J Clin Psychiatry</w:t>
+      </w:r>
+      <w:r>
+        <w:rPr>
+          <w:rFonts w:cs="Times"/>
         </w:rPr>
         <w:t xml:space="preserve"> </w:t>
       </w:r>
@@ -3520,34 +3186,12 @@
           <w:rFonts w:cs="Times"/>
           <w:b/>
           <w:bCs/>
-          <w:lang w:val="da-DK"/>
-        </w:rPr>
-        <w:t xml:space="preserve">59 </w:t>
-      </w:r>
-      <w:proofErr w:type="spellStart"/>
-      <w:r>
-        <w:rPr>
-          <w:rFonts w:cs="Times"/>
-          <w:b/>
-          <w:bCs/>
-          <w:lang w:val="da-DK"/>
-        </w:rPr>
-        <w:t>Suppl</w:t>
-      </w:r>
-      <w:proofErr w:type="spellEnd"/>
-      <w:r>
-        <w:rPr>
-          <w:rFonts w:cs="Times"/>
-          <w:b/>
-          <w:bCs/>
-          <w:lang w:val="da-DK"/>
-        </w:rPr>
-        <w:t xml:space="preserve"> 20,</w:t>
-      </w:r>
-      <w:r>
-        <w:rPr>
-          <w:rFonts w:cs="Times"/>
-          <w:lang w:val="da-DK"/>
+        </w:rPr>
+        <w:t>59 Suppl 20,</w:t>
+      </w:r>
+      <w:r>
+        <w:rPr>
+          <w:rFonts w:cs="Times"/>
         </w:rPr>
         <w:t xml:space="preserve"> 22–33–quiz 34–57 (1998).</w:t>
       </w:r>
@@ -3556,28 +3200,25 @@
       <w:pPr>
         <w:widowControl w:val="0"/>
         <w:tabs>
-          <w:tab w:val="left" w:pos="480"/>
+          <w:tab w:val="left" w:pos="640"/>
         </w:tabs>
         <w:autoSpaceDE w:val="0"/>
         <w:autoSpaceDN w:val="0"/>
         <w:adjustRightInd w:val="0"/>
-        <w:ind w:left="480" w:hanging="480"/>
-        <w:rPr>
-          <w:rFonts w:cs="Times"/>
-          <w:lang w:val="da-DK"/>
+        <w:ind w:left="640" w:hanging="640"/>
+        <w:rPr>
+          <w:rFonts w:cs="Times"/>
         </w:rPr>
       </w:pPr>
       <w:r>
         <w:rPr>
           <w:rFonts w:cs="Times"/>
-          <w:lang w:val="da-DK"/>
         </w:rPr>
         <w:t>6.</w:t>
       </w:r>
       <w:r>
         <w:rPr>
           <w:rFonts w:cs="Times"/>
-          <w:lang w:val="da-DK"/>
         </w:rPr>
         <w:tab/>
         <w:t xml:space="preserve">Tian-Mei, S., Dang, W.-M., Se, Y.-A. &amp; Chen, J.-X. </w:t>
@@ -3587,132 +3228,26 @@
           <w:rFonts w:cs="Times"/>
           <w:b/>
           <w:bCs/>
-          <w:lang w:val="da-DK"/>
-        </w:rPr>
-        <w:t xml:space="preserve">Evaluation of the </w:t>
-      </w:r>
-      <w:proofErr w:type="spellStart"/>
-      <w:r>
-        <w:rPr>
-          <w:rFonts w:cs="Times"/>
-          <w:b/>
-          <w:bCs/>
-          <w:lang w:val="da-DK"/>
-        </w:rPr>
-        <w:t>Reliability</w:t>
-      </w:r>
-      <w:proofErr w:type="spellEnd"/>
-      <w:r>
-        <w:rPr>
-          <w:rFonts w:cs="Times"/>
-          <w:b/>
-          <w:bCs/>
-          <w:lang w:val="da-DK"/>
-        </w:rPr>
-        <w:t xml:space="preserve"> and </w:t>
-      </w:r>
-      <w:proofErr w:type="spellStart"/>
-      <w:r>
-        <w:rPr>
-          <w:rFonts w:cs="Times"/>
-          <w:b/>
-          <w:bCs/>
-          <w:lang w:val="da-DK"/>
-        </w:rPr>
-        <w:t>Validity</w:t>
-      </w:r>
-      <w:proofErr w:type="spellEnd"/>
-      <w:r>
-        <w:rPr>
-          <w:rFonts w:cs="Times"/>
-          <w:b/>
-          <w:bCs/>
-          <w:lang w:val="da-DK"/>
-        </w:rPr>
-        <w:t xml:space="preserve"> of </w:t>
-      </w:r>
-      <w:proofErr w:type="spellStart"/>
-      <w:r>
-        <w:rPr>
-          <w:rFonts w:cs="Times"/>
-          <w:b/>
-          <w:bCs/>
-          <w:lang w:val="da-DK"/>
-        </w:rPr>
-        <w:t>Chinese</w:t>
-      </w:r>
-      <w:proofErr w:type="spellEnd"/>
-      <w:r>
-        <w:rPr>
-          <w:rFonts w:cs="Times"/>
-          <w:b/>
-          <w:bCs/>
-          <w:lang w:val="da-DK"/>
-        </w:rPr>
-        <w:t xml:space="preserve"> Version of the Mini-International </w:t>
-      </w:r>
-      <w:proofErr w:type="spellStart"/>
-      <w:r>
-        <w:rPr>
-          <w:rFonts w:cs="Times"/>
-          <w:b/>
-          <w:bCs/>
-          <w:lang w:val="da-DK"/>
-        </w:rPr>
-        <w:t>Neuropsychiatric</w:t>
-      </w:r>
-      <w:proofErr w:type="spellEnd"/>
-      <w:r>
-        <w:rPr>
-          <w:rFonts w:cs="Times"/>
-          <w:b/>
-          <w:bCs/>
-          <w:lang w:val="da-DK"/>
-        </w:rPr>
-        <w:t xml:space="preserve"> Interview in Patients with Mental </w:t>
-      </w:r>
-      <w:proofErr w:type="spellStart"/>
-      <w:r>
-        <w:rPr>
-          <w:rFonts w:cs="Times"/>
-          <w:b/>
-          <w:bCs/>
-          <w:lang w:val="da-DK"/>
-        </w:rPr>
-        <w:t>Disorders</w:t>
-      </w:r>
-      <w:proofErr w:type="spellEnd"/>
-      <w:r>
-        <w:rPr>
-          <w:rFonts w:cs="Times"/>
-          <w:lang w:val="da-DK"/>
+        </w:rPr>
+        <w:t>Evaluation of the Reliability and Validity of Chinese Version of the Mini-International Neuropsychiatric Interview in Patients with Mental Disorders</w:t>
+      </w:r>
+      <w:r>
+        <w:rPr>
+          <w:rFonts w:cs="Times"/>
         </w:rPr>
         <w:t xml:space="preserve">. </w:t>
       </w:r>
-      <w:proofErr w:type="spellStart"/>
       <w:r>
         <w:rPr>
           <w:rFonts w:cs="Times"/>
           <w:i/>
           <w:iCs/>
-          <w:lang w:val="da-DK"/>
-        </w:rPr>
-        <w:t>Chinese</w:t>
-      </w:r>
-      <w:proofErr w:type="spellEnd"/>
-      <w:r>
-        <w:rPr>
-          <w:rFonts w:cs="Times"/>
-          <w:i/>
-          <w:iCs/>
-          <w:lang w:val="da-DK"/>
-        </w:rPr>
-        <w:t xml:space="preserve"> Mental Health Journal</w:t>
-      </w:r>
-      <w:r>
-        <w:rPr>
-          <w:rFonts w:cs="Times"/>
-          <w:lang w:val="da-DK"/>
+        </w:rPr>
+        <w:t>Chinese Mental Health Journal</w:t>
+      </w:r>
+      <w:r>
+        <w:rPr>
+          <w:rFonts w:cs="Times"/>
         </w:rPr>
         <w:t xml:space="preserve"> (2009).</w:t>
       </w:r>
@@ -3721,109 +3256,40 @@
       <w:pPr>
         <w:widowControl w:val="0"/>
         <w:tabs>
-          <w:tab w:val="left" w:pos="480"/>
+          <w:tab w:val="left" w:pos="640"/>
         </w:tabs>
         <w:autoSpaceDE w:val="0"/>
         <w:autoSpaceDN w:val="0"/>
         <w:adjustRightInd w:val="0"/>
-        <w:ind w:left="480" w:hanging="480"/>
-        <w:rPr>
-          <w:rFonts w:cs="Times"/>
-          <w:lang w:val="da-DK"/>
+        <w:ind w:left="640" w:hanging="640"/>
+        <w:rPr>
+          <w:rFonts w:cs="Times"/>
         </w:rPr>
       </w:pPr>
       <w:r>
         <w:rPr>
           <w:rFonts w:cs="Times"/>
-          <w:lang w:val="da-DK"/>
         </w:rPr>
         <w:t>7.</w:t>
       </w:r>
       <w:r>
         <w:rPr>
           <w:rFonts w:cs="Times"/>
-          <w:lang w:val="da-DK"/>
         </w:rPr>
         <w:tab/>
-        <w:t xml:space="preserve">Li, L., Liu, F., Zhang, H., Wang, L. &amp; Chen, X. </w:t>
-      </w:r>
-      <w:proofErr w:type="spellStart"/>
-      <w:r>
-        <w:rPr>
-          <w:rFonts w:cs="Times"/>
-          <w:lang w:val="da-DK"/>
-        </w:rPr>
-        <w:t>Chinese</w:t>
-      </w:r>
-      <w:proofErr w:type="spellEnd"/>
-      <w:r>
-        <w:rPr>
-          <w:rFonts w:cs="Times"/>
-          <w:lang w:val="da-DK"/>
-        </w:rPr>
-        <w:t xml:space="preserve"> version of the </w:t>
-      </w:r>
-      <w:proofErr w:type="spellStart"/>
-      <w:r>
-        <w:rPr>
-          <w:rFonts w:cs="Times"/>
-          <w:lang w:val="da-DK"/>
-        </w:rPr>
-        <w:t>Postpartum</w:t>
-      </w:r>
-      <w:proofErr w:type="spellEnd"/>
-      <w:r>
-        <w:rPr>
-          <w:rFonts w:cs="Times"/>
-          <w:lang w:val="da-DK"/>
-        </w:rPr>
-        <w:t xml:space="preserve"> Depression Screening </w:t>
-      </w:r>
-      <w:proofErr w:type="spellStart"/>
-      <w:r>
-        <w:rPr>
-          <w:rFonts w:cs="Times"/>
-          <w:lang w:val="da-DK"/>
-        </w:rPr>
-        <w:t>Scale</w:t>
-      </w:r>
-      <w:proofErr w:type="spellEnd"/>
-      <w:r>
-        <w:rPr>
-          <w:rFonts w:cs="Times"/>
-          <w:lang w:val="da-DK"/>
-        </w:rPr>
-        <w:t xml:space="preserve">: translation and </w:t>
-      </w:r>
-      <w:proofErr w:type="spellStart"/>
-      <w:r>
-        <w:rPr>
-          <w:rFonts w:cs="Times"/>
-          <w:lang w:val="da-DK"/>
-        </w:rPr>
-        <w:t>validation</w:t>
-      </w:r>
-      <w:proofErr w:type="spellEnd"/>
-      <w:r>
-        <w:rPr>
-          <w:rFonts w:cs="Times"/>
-          <w:lang w:val="da-DK"/>
-        </w:rPr>
-        <w:t xml:space="preserve">. </w:t>
+        <w:t xml:space="preserve">Li, L., Liu, F., Zhang, H., Wang, L. &amp; Chen, X. Chinese version of the Postpartum Depression Screening Scale: translation and validation. </w:t>
       </w:r>
       <w:r>
         <w:rPr>
           <w:rFonts w:cs="Times"/>
           <w:i/>
           <w:iCs/>
-          <w:lang w:val="da-DK"/>
         </w:rPr>
         <w:t>Nurs Res</w:t>
       </w:r>
       <w:r>
         <w:rPr>
           <w:rFonts w:cs="Times"/>
-          <w:lang w:val="da-DK"/>
         </w:rPr>
         <w:t xml:space="preserve"> </w:t>
       </w:r>
@@ -3832,14 +3298,12 @@
           <w:rFonts w:cs="Times"/>
           <w:b/>
           <w:bCs/>
-          <w:lang w:val="da-DK"/>
         </w:rPr>
         <w:t>60,</w:t>
       </w:r>
       <w:r>
         <w:rPr>
           <w:rFonts w:cs="Times"/>
-          <w:lang w:val="da-DK"/>
         </w:rPr>
         <w:t xml:space="preserve"> 231–239 (2011).</w:t>
       </w:r>
@@ -3848,140 +3312,54 @@
       <w:pPr>
         <w:widowControl w:val="0"/>
         <w:tabs>
-          <w:tab w:val="left" w:pos="480"/>
+          <w:tab w:val="left" w:pos="640"/>
         </w:tabs>
         <w:autoSpaceDE w:val="0"/>
         <w:autoSpaceDN w:val="0"/>
         <w:adjustRightInd w:val="0"/>
-        <w:ind w:left="480" w:hanging="480"/>
-        <w:rPr>
-          <w:rFonts w:cs="Times"/>
-          <w:lang w:val="da-DK"/>
+        <w:ind w:left="640" w:hanging="640"/>
+        <w:rPr>
+          <w:rFonts w:cs="Times"/>
         </w:rPr>
       </w:pPr>
       <w:r>
         <w:rPr>
           <w:rFonts w:cs="Times"/>
-          <w:lang w:val="da-DK"/>
         </w:rPr>
         <w:t>8.</w:t>
       </w:r>
       <w:r>
         <w:rPr>
           <w:rFonts w:cs="Times"/>
-          <w:lang w:val="da-DK"/>
         </w:rPr>
         <w:tab/>
-      </w:r>
-      <w:proofErr w:type="spellStart"/>
-      <w:r>
-        <w:rPr>
-          <w:rFonts w:cs="Times"/>
-          <w:lang w:val="da-DK"/>
-        </w:rPr>
-        <w:t>Tavakol</w:t>
-      </w:r>
-      <w:proofErr w:type="spellEnd"/>
-      <w:r>
-        <w:rPr>
-          <w:rFonts w:cs="Times"/>
-          <w:lang w:val="da-DK"/>
-        </w:rPr>
-        <w:t xml:space="preserve">, M. &amp; </w:t>
-      </w:r>
-      <w:proofErr w:type="spellStart"/>
-      <w:r>
-        <w:rPr>
-          <w:rFonts w:cs="Times"/>
-          <w:lang w:val="da-DK"/>
-        </w:rPr>
-        <w:t>Dennick</w:t>
-      </w:r>
-      <w:proofErr w:type="spellEnd"/>
-      <w:r>
-        <w:rPr>
-          <w:rFonts w:cs="Times"/>
-          <w:lang w:val="da-DK"/>
-        </w:rPr>
-        <w:t xml:space="preserve">, R. </w:t>
-      </w:r>
-      <w:proofErr w:type="spellStart"/>
-      <w:r>
-        <w:rPr>
-          <w:rFonts w:cs="Times"/>
-          <w:lang w:val="da-DK"/>
-        </w:rPr>
-        <w:t>Making</w:t>
-      </w:r>
-      <w:proofErr w:type="spellEnd"/>
-      <w:r>
-        <w:rPr>
-          <w:rFonts w:cs="Times"/>
-          <w:lang w:val="da-DK"/>
-        </w:rPr>
-        <w:t xml:space="preserve"> </w:t>
-      </w:r>
-      <w:proofErr w:type="spellStart"/>
-      <w:r>
-        <w:rPr>
-          <w:rFonts w:cs="Times"/>
-          <w:lang w:val="da-DK"/>
-        </w:rPr>
-        <w:t>sense</w:t>
-      </w:r>
-      <w:proofErr w:type="spellEnd"/>
-      <w:r>
-        <w:rPr>
-          <w:rFonts w:cs="Times"/>
-          <w:lang w:val="da-DK"/>
-        </w:rPr>
-        <w:t xml:space="preserve"> of </w:t>
-      </w:r>
-      <w:proofErr w:type="spellStart"/>
-      <w:r>
-        <w:rPr>
-          <w:rFonts w:cs="Times"/>
-          <w:lang w:val="da-DK"/>
-        </w:rPr>
-        <w:t>Cronbach's</w:t>
-      </w:r>
-      <w:proofErr w:type="spellEnd"/>
-      <w:r>
-        <w:rPr>
-          <w:rFonts w:cs="Times"/>
-          <w:lang w:val="da-DK"/>
-        </w:rPr>
-        <w:t xml:space="preserve"> </w:t>
-      </w:r>
-      <w:proofErr w:type="spellStart"/>
-      <w:r>
-        <w:rPr>
-          <w:rFonts w:cs="Times"/>
-          <w:lang w:val="da-DK"/>
-        </w:rPr>
-        <w:t>alpha</w:t>
-      </w:r>
-      <w:proofErr w:type="spellEnd"/>
-      <w:r>
-        <w:rPr>
-          <w:rFonts w:cs="Times"/>
-          <w:lang w:val="da-DK"/>
-        </w:rPr>
-        <w:t xml:space="preserve">. </w:t>
+        <w:t xml:space="preserve">Wang, Y. </w:t>
       </w:r>
       <w:r>
         <w:rPr>
           <w:rFonts w:cs="Times"/>
           <w:i/>
           <w:iCs/>
-          <w:lang w:val="da-DK"/>
-        </w:rPr>
-        <w:t>Int. J. Medical Education</w:t>
-      </w:r>
-      <w:r>
-        <w:rPr>
-          <w:rFonts w:cs="Times"/>
-          <w:lang w:val="da-DK"/>
+        </w:rPr>
+        <w:t>et al.</w:t>
+      </w:r>
+      <w:r>
+        <w:rPr>
+          <w:rFonts w:cs="Times"/>
+        </w:rPr>
+        <w:t xml:space="preserve"> Psychometric evaluation of the Mainland Chinese version of the Edinburgh Postnatal Depression Scale. </w:t>
+      </w:r>
+      <w:r>
+        <w:rPr>
+          <w:rFonts w:cs="Times"/>
+          <w:i/>
+          <w:iCs/>
+        </w:rPr>
+        <w:t>Int J Nurs Stud</w:t>
+      </w:r>
+      <w:r>
+        <w:rPr>
+          <w:rFonts w:cs="Times"/>
         </w:rPr>
         <w:t xml:space="preserve"> </w:t>
       </w:r>
@@ -3990,16 +3368,111 @@
           <w:rFonts w:cs="Times"/>
           <w:b/>
           <w:bCs/>
-          <w:lang w:val="da-DK"/>
+        </w:rPr>
+        <w:t>46,</w:t>
+      </w:r>
+      <w:r>
+        <w:rPr>
+          <w:rFonts w:cs="Times"/>
+        </w:rPr>
+        <w:t xml:space="preserve"> 813–823 (2009).</w:t>
+      </w:r>
+    </w:p>
+    <w:p>
+      <w:pPr>
+        <w:widowControl w:val="0"/>
+        <w:tabs>
+          <w:tab w:val="left" w:pos="640"/>
+        </w:tabs>
+        <w:autoSpaceDE w:val="0"/>
+        <w:autoSpaceDN w:val="0"/>
+        <w:adjustRightInd w:val="0"/>
+        <w:ind w:left="640" w:hanging="640"/>
+        <w:rPr>
+          <w:rFonts w:cs="Times"/>
+        </w:rPr>
+      </w:pPr>
+      <w:r>
+        <w:rPr>
+          <w:rFonts w:cs="Times"/>
+        </w:rPr>
+        <w:t>9.</w:t>
+      </w:r>
+      <w:r>
+        <w:rPr>
+          <w:rFonts w:cs="Times"/>
+        </w:rPr>
+        <w:tab/>
+        <w:t xml:space="preserve">Tavakol, M. &amp; Dennick, R. Making sense of Cronbach's alpha. </w:t>
+      </w:r>
+      <w:r>
+        <w:rPr>
+          <w:rFonts w:cs="Times"/>
+          <w:i/>
+          <w:iCs/>
+        </w:rPr>
+        <w:t>Int. J. Medical Education</w:t>
+      </w:r>
+      <w:r>
+        <w:rPr>
+          <w:rFonts w:cs="Times"/>
+        </w:rPr>
+        <w:t xml:space="preserve"> </w:t>
+      </w:r>
+      <w:r>
+        <w:rPr>
+          <w:rFonts w:cs="Times"/>
+          <w:b/>
+          <w:bCs/>
         </w:rPr>
         <w:t>2,</w:t>
       </w:r>
       <w:r>
         <w:rPr>
           <w:rFonts w:cs="Times"/>
-          <w:lang w:val="da-DK"/>
         </w:rPr>
         <w:t xml:space="preserve"> 53–55 (2011).</w:t>
+      </w:r>
+    </w:p>
+    <w:p>
+      <w:pPr>
+        <w:widowControl w:val="0"/>
+        <w:tabs>
+          <w:tab w:val="left" w:pos="640"/>
+        </w:tabs>
+        <w:autoSpaceDE w:val="0"/>
+        <w:autoSpaceDN w:val="0"/>
+        <w:adjustRightInd w:val="0"/>
+        <w:ind w:left="640" w:hanging="640"/>
+        <w:rPr>
+          <w:rFonts w:cs="Times"/>
+        </w:rPr>
+      </w:pPr>
+      <w:r>
+        <w:rPr>
+          <w:rFonts w:cs="Times"/>
+        </w:rPr>
+        <w:t>10.</w:t>
+      </w:r>
+      <w:r>
+        <w:rPr>
+          <w:rFonts w:cs="Times"/>
+        </w:rPr>
+        <w:tab/>
+      </w:r>
+      <w:r>
+        <w:rPr>
+          <w:rFonts w:cs="Times"/>
+          <w:b/>
+          <w:bCs/>
+        </w:rPr>
+        <w:t>Educational Attainment in the United States: 2014</w:t>
+      </w:r>
+      <w:r>
+        <w:rPr>
+          <w:rFonts w:cs="Times"/>
+        </w:rPr>
+        <w:t>. Available at: https://www.census.gov/hhes/socdemo/education/data/cps/2014/tables.html. (Accessed: 30 October 2016)</w:t>
       </w:r>
     </w:p>
     <w:p>

</xml_diff>

<commit_message>
Modified discussion and expanded on methods
</commit_message>
<xml_diff>
--- a/A comparison of the Edinburgh Postnatal Depression Scale (EPDS) and the Postpartum Depression Screening Scale (PDSS) for postpartum depression screening.docx
+++ b/A comparison of the Edinburgh Postnatal Depression Scale (EPDS) and the Postpartum Depression Screening Scale (PDSS) for postpartum depression screening.docx
@@ -15,7 +15,8 @@
         <w:p>
           <w:r>
             <w:rPr>
-              <w:lang w:eastAsia="da-DK"/>
+              <w:noProof/>
+              <w:lang w:val="da-DK" w:eastAsia="da-DK"/>
             </w:rPr>
             <mc:AlternateContent>
               <mc:Choice Requires="wps">
@@ -62,7 +63,7 @@
                                   </w:rPr>
                                   <w:alias w:val="Forfatter"/>
                                   <w:tag w:val=""/>
-                                  <w:id w:val="-1145276471"/>
+                                  <w:id w:val="1486516619"/>
                                   <w:dataBinding w:prefixMappings="xmlns:ns0='http://purl.org/dc/elements/1.1/' xmlns:ns1='http://schemas.openxmlformats.org/package/2006/metadata/core-properties' " w:xpath="/ns1:coreProperties[1]/ns0:creator[1]" w:storeItemID="{6C3C8BC8-F283-45AE-878A-BAB7291924A1}"/>
                                   <w15:appearance w15:val="hidden"/>
                                   <w:text/>
@@ -113,7 +114,7 @@
                                     </w:rPr>
                                     <w:alias w:val="Firma"/>
                                     <w:tag w:val=""/>
-                                    <w:id w:val="-940071497"/>
+                                    <w:id w:val="729656193"/>
                                     <w:dataBinding w:prefixMappings="xmlns:ns0='http://schemas.openxmlformats.org/officeDocument/2006/extended-properties' " w:xpath="/ns0:Properties[1]/ns0:Company[1]" w:storeItemID="{6668398D-A668-4E3E-A5EB-62B293D839F1}"/>
                                     <w15:appearance w15:val="hidden"/>
                                     <w:text/>
@@ -251,7 +252,8 @@
           </w:r>
           <w:r>
             <w:rPr>
-              <w:lang w:eastAsia="da-DK"/>
+              <w:noProof/>
+              <w:lang w:val="da-DK" w:eastAsia="da-DK"/>
             </w:rPr>
             <mc:AlternateContent>
               <mc:Choice Requires="wps">
@@ -346,7 +348,8 @@
         <w:p>
           <w:r>
             <w:rPr>
-              <w:lang w:eastAsia="da-DK"/>
+              <w:noProof/>
+              <w:lang w:val="da-DK" w:eastAsia="da-DK"/>
             </w:rPr>
             <mc:AlternateContent>
               <mc:Choice Requires="wps">
@@ -413,7 +416,7 @@
                                   </w:rPr>
                                   <w:alias w:val="Undertitel"/>
                                   <w:tag w:val=""/>
-                                  <w:id w:val="-1389566410"/>
+                                  <w:id w:val="-643496355"/>
                                   <w:showingPlcHdr/>
                                   <w:dataBinding w:prefixMappings="xmlns:ns0='http://purl.org/dc/elements/1.1/' xmlns:ns1='http://schemas.openxmlformats.org/package/2006/metadata/core-properties' " w:xpath="/ns1:coreProperties[1]/ns0:subject[1]" w:storeItemID="{6C3C8BC8-F283-45AE-878A-BAB7291924A1}"/>
                                   <w15:appearance w15:val="hidden"/>
@@ -624,7 +627,6 @@
             <w:pStyle w:val="Overskrift1"/>
           </w:pPr>
           <w:r>
-            <w:lastRenderedPageBreak/>
             <w:t>Introduction</w:t>
           </w:r>
         </w:p>
@@ -661,6 +663,11 @@
               <w:rFonts w:ascii="MS Mincho" w:eastAsia="MS Mincho" w:hAnsi="MS Mincho" w:cs="MS Mincho"/>
             </w:rPr>
           </w:pPr>
+        </w:p>
+        <w:p>
+          <w:r>
+            <w:t>Major depressive disorder (MDD)</w:t>
+          </w:r>
         </w:p>
         <w:p>
           <w:r>
@@ -717,34 +724,586 @@
             <w:pStyle w:val="Overskrift1"/>
           </w:pPr>
           <w:r>
-            <w:lastRenderedPageBreak/>
+            <w:rPr>
+              <w:noProof/>
+              <w:lang w:val="da-DK" w:eastAsia="da-DK"/>
+            </w:rPr>
+            <mc:AlternateContent>
+              <mc:Choice Requires="wps">
+                <w:drawing>
+                  <wp:anchor distT="0" distB="0" distL="114300" distR="114300" simplePos="0" relativeHeight="251663360" behindDoc="0" locked="0" layoutInCell="1" allowOverlap="1" wp14:anchorId="2BE7301B" wp14:editId="0540B931">
+                    <wp:simplePos x="0" y="0"/>
+                    <wp:positionH relativeFrom="column">
+                      <wp:posOffset>3331210</wp:posOffset>
+                    </wp:positionH>
+                    <wp:positionV relativeFrom="paragraph">
+                      <wp:posOffset>179070</wp:posOffset>
+                    </wp:positionV>
+                    <wp:extent cx="3051175" cy="3147695"/>
+                    <wp:effectExtent l="0" t="0" r="0" b="1905"/>
+                    <wp:wrapSquare wrapText="bothSides"/>
+                    <wp:docPr id="2" name="Tekstfelt 2"/>
+                    <wp:cNvGraphicFramePr/>
+                    <a:graphic xmlns:a="http://schemas.openxmlformats.org/drawingml/2006/main">
+                      <a:graphicData uri="http://schemas.microsoft.com/office/word/2010/wordprocessingShape">
+                        <wps:wsp>
+                          <wps:cNvSpPr txBox="1"/>
+                          <wps:spPr>
+                            <a:xfrm>
+                              <a:off x="0" y="0"/>
+                              <a:ext cx="3051175" cy="3147695"/>
+                            </a:xfrm>
+                            <a:prstGeom prst="rect">
+                              <a:avLst/>
+                            </a:prstGeom>
+                            <a:noFill/>
+                            <a:ln>
+                              <a:noFill/>
+                            </a:ln>
+                            <a:effectLst/>
+                          </wps:spPr>
+                          <wps:style>
+                            <a:lnRef idx="0">
+                              <a:schemeClr val="accent1"/>
+                            </a:lnRef>
+                            <a:fillRef idx="0">
+                              <a:schemeClr val="accent1"/>
+                            </a:fillRef>
+                            <a:effectRef idx="0">
+                              <a:schemeClr val="accent1"/>
+                            </a:effectRef>
+                            <a:fontRef idx="minor">
+                              <a:schemeClr val="dk1"/>
+                            </a:fontRef>
+                          </wps:style>
+                          <wps:txbx>
+                            <w:txbxContent>
+                              <w:p>
+                                <w:pPr>
+                                  <w:rPr>
+                                    <w:b/>
+                                    <w:lang w:val="da-DK"/>
+                                  </w:rPr>
+                                </w:pPr>
+                                <w:r>
+                                  <w:rPr>
+                                    <w:b/>
+                                    <w:lang w:val="da-DK"/>
+                                  </w:rPr>
+                                  <w:t>Search string</w:t>
+                                </w:r>
+                              </w:p>
+                              <w:p>
+                                <w:pPr>
+                                  <w:rPr>
+                                    <w:lang w:val="da-DK"/>
+                                  </w:rPr>
+                                </w:pPr>
+                                <w:r>
+                                  <w:rPr>
+                                    <w:lang w:val="da-DK"/>
+                                  </w:rPr>
+                                  <w:t>("screening”[title] AND (“EPDS” OR “Edinburgh Postnatal Depression Scale”) AND ("Postpartum Depression Screening Scale” OR “PDSS”))</w:t>
+                                </w:r>
+                              </w:p>
+                              <w:p>
+                                <w:pPr>
+                                  <w:rPr>
+                                    <w:lang w:val="da-DK"/>
+                                  </w:rPr>
+                                </w:pPr>
+                              </w:p>
+                              <w:p>
+                                <w:pPr>
+                                  <w:rPr>
+                                    <w:lang w:val="da-DK"/>
+                                  </w:rPr>
+                                </w:pPr>
+                                <w:r>
+                                  <w:rPr>
+                                    <w:lang w:val="da-DK"/>
+                                  </w:rPr>
+                                  <w:t>AND</w:t>
+                                </w:r>
+                              </w:p>
+                              <w:p>
+                                <w:pPr>
+                                  <w:rPr>
+                                    <w:lang w:val="da-DK"/>
+                                  </w:rPr>
+                                </w:pPr>
+                              </w:p>
+                              <w:p>
+                                <w:pPr>
+                                  <w:rPr>
+                                    <w:lang w:val="da-DK"/>
+                                  </w:rPr>
+                                </w:pPr>
+                                <w:r>
+                                  <w:rPr>
+                                    <w:lang w:val="da-DK"/>
+                                  </w:rPr>
+                                  <w:t>(“comparative study</w:t>
+                                </w:r>
+                                <w:proofErr w:type="gramStart"/>
+                                <w:r>
+                                  <w:rPr>
+                                    <w:lang w:val="da-DK"/>
+                                  </w:rPr>
+                                  <w:t>”[</w:t>
+                                </w:r>
+                                <w:proofErr w:type="gramEnd"/>
+                                <w:r>
+                                  <w:rPr>
+                                    <w:lang w:val="da-DK"/>
+                                  </w:rPr>
+                                  <w:t>publication type] OR “combined”[title] OR “comparison”[title] OR “comparative”[title]) </w:t>
+                                </w:r>
+                              </w:p>
+                              <w:p>
+                                <w:pPr>
+                                  <w:rPr>
+                                    <w:lang w:val="da-DK"/>
+                                  </w:rPr>
+                                </w:pPr>
+                              </w:p>
+                              <w:p>
+                                <w:pPr>
+                                  <w:rPr>
+                                    <w:lang w:val="da-DK"/>
+                                  </w:rPr>
+                                </w:pPr>
+                                <w:r>
+                                  <w:rPr>
+                                    <w:lang w:val="da-DK"/>
+                                  </w:rPr>
+                                  <w:t>AND </w:t>
+                                </w:r>
+                              </w:p>
+                              <w:p>
+                                <w:pPr>
+                                  <w:rPr>
+                                    <w:lang w:val="da-DK"/>
+                                  </w:rPr>
+                                </w:pPr>
+                              </w:p>
+                              <w:p>
+                                <w:pPr>
+                                  <w:rPr>
+                                    <w:lang w:val="da-DK"/>
+                                  </w:rPr>
+                                </w:pPr>
+                                <w:r>
+                                  <w:rPr>
+                                    <w:lang w:val="da-DK"/>
+                                  </w:rPr>
+                                  <w:t>(“sensitivity” OR</w:t>
+                                </w:r>
+                                <w:r>
+                                  <w:rPr>
+                                    <w:lang w:val="da-DK"/>
+                                  </w:rPr>
+                                  <w:t xml:space="preserve"> “specificity”)</w:t>
+                                </w:r>
+                              </w:p>
+                              <w:p>
+                                <w:pPr>
+                                  <w:rPr>
+                                    <w:lang w:val="da-DK"/>
+                                  </w:rPr>
+                                </w:pPr>
+                              </w:p>
+                              <w:p>
+                                <w:pPr>
+                                  <w:rPr>
+                                    <w:lang w:val="da-DK"/>
+                                  </w:rPr>
+                                </w:pPr>
+                                <w:r>
+                                  <w:rPr>
+                                    <w:lang w:val="da-DK"/>
+                                  </w:rPr>
+                                  <w:t>NOT</w:t>
+                                </w:r>
+                              </w:p>
+                              <w:p>
+                                <w:pPr>
+                                  <w:rPr>
+                                    <w:lang w:val="da-DK"/>
+                                  </w:rPr>
+                                </w:pPr>
+                              </w:p>
+                              <w:p>
+                                <w:pPr>
+                                  <w:rPr>
+                                    <w:lang w:val="da-DK"/>
+                                  </w:rPr>
+                                </w:pPr>
+                                <w:r>
+                                  <w:rPr>
+                                    <w:lang w:val="da-DK"/>
+                                  </w:rPr>
+                                  <w:t>(“review</w:t>
+                                </w:r>
+                                <w:proofErr w:type="gramStart"/>
+                                <w:r>
+                                  <w:rPr>
+                                    <w:lang w:val="da-DK"/>
+                                  </w:rPr>
+                                  <w:t>”[</w:t>
+                                </w:r>
+                                <w:proofErr w:type="gramEnd"/>
+                                <w:r>
+                                  <w:rPr>
+                                    <w:lang w:val="da-DK"/>
+                                  </w:rPr>
+                                  <w:t>publication type])</w:t>
+                                </w:r>
+                              </w:p>
+                              <w:p/>
+                            </w:txbxContent>
+                          </wps:txbx>
+                          <wps:bodyPr rot="0" spcFirstLastPara="0" vertOverflow="overflow" horzOverflow="overflow" vert="horz" wrap="square" lIns="91440" tIns="45720" rIns="91440" bIns="45720" numCol="1" spcCol="0" rtlCol="0" fromWordArt="0" anchor="t" anchorCtr="0" forceAA="0" compatLnSpc="1">
+                            <a:prstTxWarp prst="textNoShape">
+                              <a:avLst/>
+                            </a:prstTxWarp>
+                            <a:noAutofit/>
+                          </wps:bodyPr>
+                        </wps:wsp>
+                      </a:graphicData>
+                    </a:graphic>
+                    <wp14:sizeRelH relativeFrom="margin">
+                      <wp14:pctWidth>0</wp14:pctWidth>
+                    </wp14:sizeRelH>
+                    <wp14:sizeRelV relativeFrom="margin">
+                      <wp14:pctHeight>0</wp14:pctHeight>
+                    </wp14:sizeRelV>
+                  </wp:anchor>
+                </w:drawing>
+              </mc:Choice>
+              <mc:Fallback>
+                <w:pict>
+                  <v:shapetype w14:anchorId="2BE7301B" id="_x0000_t202" coordsize="21600,21600" o:spt="202" path="m0,0l0,21600,21600,21600,21600,0xe">
+                    <v:stroke joinstyle="miter"/>
+                    <v:path gradientshapeok="t" o:connecttype="rect"/>
+                  </v:shapetype>
+                  <v:shape id="Tekstfelt 2" o:spid="_x0000_s1028" type="#_x0000_t202" style="position:absolute;margin-left:262.3pt;margin-top:14.1pt;width:240.25pt;height:247.85pt;z-index:251663360;visibility:visible;mso-wrap-style:square;mso-width-percent:0;mso-height-percent:0;mso-wrap-distance-left:9pt;mso-wrap-distance-top:0;mso-wrap-distance-right:9pt;mso-wrap-distance-bottom:0;mso-position-horizontal:absolute;mso-position-horizontal-relative:text;mso-position-vertical:absolute;mso-position-vertical-relative:text;mso-width-percent:0;mso-height-percent:0;mso-width-relative:margin;mso-height-relative:margin;v-text-anchor:top" o:gfxdata="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" filled="f" stroked="f">
+                    <v:textbox>
+                      <w:txbxContent>
+                        <w:p>
+                          <w:pPr>
+                            <w:rPr>
+                              <w:b/>
+                              <w:lang w:val="da-DK"/>
+                            </w:rPr>
+                          </w:pPr>
+                          <w:r>
+                            <w:rPr>
+                              <w:b/>
+                              <w:lang w:val="da-DK"/>
+                            </w:rPr>
+                            <w:t>Search string</w:t>
+                          </w:r>
+                        </w:p>
+                        <w:p>
+                          <w:pPr>
+                            <w:rPr>
+                              <w:lang w:val="da-DK"/>
+                            </w:rPr>
+                          </w:pPr>
+                          <w:r>
+                            <w:rPr>
+                              <w:lang w:val="da-DK"/>
+                            </w:rPr>
+                            <w:t>("screening”[title] AND (“EPDS” OR “Edinburgh Postnatal Depression Scale”) AND ("Postpartum Depression Screening Scale” OR “PDSS”))</w:t>
+                          </w:r>
+                        </w:p>
+                        <w:p>
+                          <w:pPr>
+                            <w:rPr>
+                              <w:lang w:val="da-DK"/>
+                            </w:rPr>
+                          </w:pPr>
+                        </w:p>
+                        <w:p>
+                          <w:pPr>
+                            <w:rPr>
+                              <w:lang w:val="da-DK"/>
+                            </w:rPr>
+                          </w:pPr>
+                          <w:r>
+                            <w:rPr>
+                              <w:lang w:val="da-DK"/>
+                            </w:rPr>
+                            <w:t>AND</w:t>
+                          </w:r>
+                        </w:p>
+                        <w:p>
+                          <w:pPr>
+                            <w:rPr>
+                              <w:lang w:val="da-DK"/>
+                            </w:rPr>
+                          </w:pPr>
+                        </w:p>
+                        <w:p>
+                          <w:pPr>
+                            <w:rPr>
+                              <w:lang w:val="da-DK"/>
+                            </w:rPr>
+                          </w:pPr>
+                          <w:r>
+                            <w:rPr>
+                              <w:lang w:val="da-DK"/>
+                            </w:rPr>
+                            <w:t>(“comparative study</w:t>
+                          </w:r>
+                          <w:proofErr w:type="gramStart"/>
+                          <w:r>
+                            <w:rPr>
+                              <w:lang w:val="da-DK"/>
+                            </w:rPr>
+                            <w:t>”[</w:t>
+                          </w:r>
+                          <w:proofErr w:type="gramEnd"/>
+                          <w:r>
+                            <w:rPr>
+                              <w:lang w:val="da-DK"/>
+                            </w:rPr>
+                            <w:t>publication type] OR “combined”[title] OR “comparison”[title] OR “comparative”[title]) </w:t>
+                          </w:r>
+                        </w:p>
+                        <w:p>
+                          <w:pPr>
+                            <w:rPr>
+                              <w:lang w:val="da-DK"/>
+                            </w:rPr>
+                          </w:pPr>
+                        </w:p>
+                        <w:p>
+                          <w:pPr>
+                            <w:rPr>
+                              <w:lang w:val="da-DK"/>
+                            </w:rPr>
+                          </w:pPr>
+                          <w:r>
+                            <w:rPr>
+                              <w:lang w:val="da-DK"/>
+                            </w:rPr>
+                            <w:t>AND </w:t>
+                          </w:r>
+                        </w:p>
+                        <w:p>
+                          <w:pPr>
+                            <w:rPr>
+                              <w:lang w:val="da-DK"/>
+                            </w:rPr>
+                          </w:pPr>
+                        </w:p>
+                        <w:p>
+                          <w:pPr>
+                            <w:rPr>
+                              <w:lang w:val="da-DK"/>
+                            </w:rPr>
+                          </w:pPr>
+                          <w:r>
+                            <w:rPr>
+                              <w:lang w:val="da-DK"/>
+                            </w:rPr>
+                            <w:t>(“sensitivity” OR</w:t>
+                          </w:r>
+                          <w:r>
+                            <w:rPr>
+                              <w:lang w:val="da-DK"/>
+                            </w:rPr>
+                            <w:t xml:space="preserve"> “specificity”)</w:t>
+                          </w:r>
+                        </w:p>
+                        <w:p>
+                          <w:pPr>
+                            <w:rPr>
+                              <w:lang w:val="da-DK"/>
+                            </w:rPr>
+                          </w:pPr>
+                        </w:p>
+                        <w:p>
+                          <w:pPr>
+                            <w:rPr>
+                              <w:lang w:val="da-DK"/>
+                            </w:rPr>
+                          </w:pPr>
+                          <w:r>
+                            <w:rPr>
+                              <w:lang w:val="da-DK"/>
+                            </w:rPr>
+                            <w:t>NOT</w:t>
+                          </w:r>
+                        </w:p>
+                        <w:p>
+                          <w:pPr>
+                            <w:rPr>
+                              <w:lang w:val="da-DK"/>
+                            </w:rPr>
+                          </w:pPr>
+                        </w:p>
+                        <w:p>
+                          <w:pPr>
+                            <w:rPr>
+                              <w:lang w:val="da-DK"/>
+                            </w:rPr>
+                          </w:pPr>
+                          <w:r>
+                            <w:rPr>
+                              <w:lang w:val="da-DK"/>
+                            </w:rPr>
+                            <w:t>(“review</w:t>
+                          </w:r>
+                          <w:proofErr w:type="gramStart"/>
+                          <w:r>
+                            <w:rPr>
+                              <w:lang w:val="da-DK"/>
+                            </w:rPr>
+                            <w:t>”[</w:t>
+                          </w:r>
+                          <w:proofErr w:type="gramEnd"/>
+                          <w:r>
+                            <w:rPr>
+                              <w:lang w:val="da-DK"/>
+                            </w:rPr>
+                            <w:t>publication type])</w:t>
+                          </w:r>
+                        </w:p>
+                        <w:p/>
+                      </w:txbxContent>
+                    </v:textbox>
+                    <w10:wrap type="square"/>
+                  </v:shape>
+                </w:pict>
+              </mc:Fallback>
+            </mc:AlternateContent>
+          </w:r>
+          <w:r>
             <w:t>Methods</w:t>
           </w:r>
         </w:p>
         <w:p>
           <w:r>
-            <w:t xml:space="preserve">Balancing with the aim(s), a description of how the source literature was found and considered for inclusion in the project. PubMed is recommended as the primary database for sourcing original articles. </w:t>
-          </w:r>
+            <w:t>This is a Bachelor’s thesis and must therefore be written within certain boundaries. For this reason, the search-scope has been narrowed extensively.</w:t>
+          </w:r>
+        </w:p>
+        <w:p/>
+        <w:p>
+          <w:r>
+            <w:t>Searches were performed at PubMed.</w:t>
+          </w:r>
+        </w:p>
+        <w:p/>
+        <w:p>
+          <w:commentRangeStart w:id="0"/>
+          <w:r>
+            <w:t>The</w:t>
+          </w:r>
+          <w:r>
+            <w:t xml:space="preserve"> search-string consists of </w:t>
+          </w:r>
+          <w:r>
+            <w:t>4</w:t>
+          </w:r>
+          <w:r>
+            <w:t xml:space="preserve"> blocks. </w:t>
+          </w:r>
+        </w:p>
+        <w:p>
+          <w:pPr>
+            <w:pStyle w:val="Listeafsnit"/>
+            <w:numPr>
+              <w:ilvl w:val="0"/>
+              <w:numId w:val="6"/>
+            </w:numPr>
+          </w:pPr>
+          <w:r>
+            <w:t>S</w:t>
+          </w:r>
+          <w:r>
+            <w:t>ubject matter.</w:t>
+          </w:r>
+        </w:p>
+        <w:p>
+          <w:pPr>
+            <w:pStyle w:val="Listeafsnit"/>
+            <w:numPr>
+              <w:ilvl w:val="0"/>
+              <w:numId w:val="6"/>
+            </w:numPr>
+          </w:pPr>
+          <w:r>
+            <w:t>Only</w:t>
+          </w:r>
+          <w:r>
+            <w:t xml:space="preserve"> comparative studies, as to </w:t>
+          </w:r>
+          <w:r>
+            <w:t xml:space="preserve">isolate the characteristics of the questionnaires. Comparing the questionnaires via studies with information on only one questionnaire would </w:t>
+          </w:r>
+          <w:r>
+            <w:t>run the risk of comparing the demographics of the studies, not the qualities of the questionnaires.</w:t>
+          </w:r>
+          <w:commentRangeEnd w:id="0"/>
           <w:r>
             <w:rPr>
-              <w:rFonts w:ascii="MS Mincho" w:eastAsia="MS Mincho" w:hAnsi="MS Mincho" w:cs="MS Mincho"/>
+              <w:rStyle w:val="Kommentarhenvisning"/>
             </w:rPr>
-            <w:t> -</w:t>
+            <w:commentReference w:id="0"/>
           </w:r>
         </w:p>
         <w:p>
           <w:pPr>
-            <w:rPr>
-              <w:rFonts w:asciiTheme="majorHAnsi" w:eastAsiaTheme="majorEastAsia" w:hAnsiTheme="majorHAnsi" w:cstheme="majorBidi"/>
-              <w:color w:val="2E74B5" w:themeColor="accent1" w:themeShade="BF"/>
-              <w:sz w:val="32"/>
-              <w:szCs w:val="32"/>
-            </w:rPr>
+            <w:pStyle w:val="Listeafsnit"/>
+            <w:numPr>
+              <w:ilvl w:val="0"/>
+              <w:numId w:val="6"/>
+            </w:numPr>
           </w:pPr>
           <w:r>
+            <w:t xml:space="preserve">Studies must </w:t>
+          </w:r>
+          <w:r>
+            <w:t>supply sensitivity or specificity in their abstract, to increase the chance of them supplying it in the article.</w:t>
+          </w:r>
+        </w:p>
+        <w:p>
+          <w:pPr>
+            <w:pStyle w:val="Listeafsnit"/>
+            <w:numPr>
+              <w:ilvl w:val="0"/>
+              <w:numId w:val="6"/>
+            </w:numPr>
+          </w:pPr>
+          <w:r>
+            <w:t>R</w:t>
+          </w:r>
+          <w:r>
+            <w:t>eviews were excluded as we were instructed to use only original articles.</w:t>
+          </w:r>
+        </w:p>
+        <w:p/>
+        <w:p>
+          <w:r>
+            <w:t>This search string returns 4 hits. Of those 4, two were excluded as they di</w:t>
+          </w:r>
+          <w:r>
+            <w:t xml:space="preserve">d not supply </w:t>
+          </w:r>
+          <w:r>
+            <w:t>ROC-curves</w:t>
+          </w:r>
+          <w:r>
+            <w:t>.</w:t>
+          </w:r>
+          <w:r>
             <w:br w:type="page"/>
           </w:r>
+          <w:bookmarkStart w:id="1" w:name="_GoBack"/>
+          <w:bookmarkEnd w:id="1"/>
         </w:p>
         <w:tbl>
           <w:tblPr>
@@ -793,7 +1352,6 @@
                   <w:rPr>
                     <w:b/>
                   </w:rPr>
-                  <w:lastRenderedPageBreak/>
                   <w:t>Criterion</w:t>
                 </w:r>
               </w:p>
@@ -992,9 +1550,11 @@
                 <w:r>
                   <w:t xml:space="preserve">2-12 </w:t>
                 </w:r>
+                <w:proofErr w:type="gramStart"/>
                 <w:r>
                   <w:t>weeks</w:t>
                 </w:r>
+                <w:proofErr w:type="gramEnd"/>
                 <w:r>
                   <w:t xml:space="preserve"> post-partum</w:t>
                 </w:r>
@@ -1030,6 +1590,17 @@
                 </w:r>
                 <w:r>
                   <w:t>Obstetric complication</w:t>
+                </w:r>
+              </w:p>
+              <w:p>
+                <w:pPr>
+                  <w:spacing w:before="120" w:after="120"/>
+                </w:pPr>
+                <w:r>
+                  <w:t xml:space="preserve">· </w:t>
+                </w:r>
+                <w:r>
+                  <w:t>Pregnant</w:t>
                 </w:r>
               </w:p>
             </w:tc>
@@ -1100,10 +1671,10 @@
                   <w:spacing w:before="120" w:after="120"/>
                 </w:pPr>
                 <w:r>
-                  <w:t>M.I.N.I.</w:t>
-                </w:r>
-                <w:r>
-                  <w:t xml:space="preserve"> (suggested at follow-up)</w:t>
+                  <w:t>M.I.N.I</w:t>
+                </w:r>
+                <w:r>
+                  <w:t>.</w:t>
                 </w:r>
               </w:p>
             </w:tc>
@@ -1406,7 +1977,19 @@
                   <w:rPr>
                     <w:b/>
                   </w:rPr>
-                  <w:t>Cut-off (MDD)</w:t>
+                  <w:t>Cut-off (M</w:t>
+                </w:r>
+                <w:r>
+                  <w:rPr>
+                    <w:b/>
+                  </w:rPr>
+                  <w:t>PPD</w:t>
+                </w:r>
+                <w:r>
+                  <w:rPr>
+                    <w:b/>
+                  </w:rPr>
+                  <w:t>)</w:t>
                 </w:r>
               </w:p>
             </w:tc>
@@ -1894,7 +2477,7 @@
                   <w:spacing w:before="120" w:after="120"/>
                 </w:pPr>
                 <w:r>
-                  <w:t>Not reported</w:t>
+                  <w:t>Trained research assistant</w:t>
                 </w:r>
               </w:p>
             </w:tc>
@@ -1977,21 +2560,22 @@
           </w:pPr>
           <w:r>
             <w:rPr>
-              <w:lang w:eastAsia="da-DK"/>
+              <w:noProof/>
+              <w:lang w:val="da-DK" w:eastAsia="da-DK"/>
             </w:rPr>
             <mc:AlternateContent>
               <mc:Choice Requires="wps">
                 <w:drawing>
-                  <wp:anchor distT="0" distB="0" distL="114300" distR="114300" simplePos="0" relativeHeight="251662336" behindDoc="0" locked="0" layoutInCell="1" allowOverlap="1" wp14:anchorId="324D43E2" wp14:editId="603BA78C">
+                  <wp:anchor distT="0" distB="0" distL="114300" distR="114300" simplePos="0" relativeHeight="251662336" behindDoc="0" locked="0" layoutInCell="1" allowOverlap="1" wp14:anchorId="324D43E2" wp14:editId="40690B33">
                     <wp:simplePos x="0" y="0"/>
                     <wp:positionH relativeFrom="column">
-                      <wp:posOffset>-21590</wp:posOffset>
+                      <wp:posOffset>-24765</wp:posOffset>
                     </wp:positionH>
                     <wp:positionV relativeFrom="paragraph">
-                      <wp:posOffset>4444365</wp:posOffset>
+                      <wp:posOffset>5330190</wp:posOffset>
                     </wp:positionV>
-                    <wp:extent cx="6096000" cy="421640"/>
-                    <wp:effectExtent l="0" t="0" r="0" b="10160"/>
+                    <wp:extent cx="6096000" cy="248285"/>
+                    <wp:effectExtent l="0" t="0" r="0" b="5715"/>
                     <wp:wrapSquare wrapText="bothSides"/>
                     <wp:docPr id="1" name="Tekstfelt 1"/>
                     <wp:cNvGraphicFramePr/>
@@ -2002,7 +2586,7 @@
                           <wps:spPr>
                             <a:xfrm>
                               <a:off x="0" y="0"/>
-                              <a:ext cx="6096000" cy="421640"/>
+                              <a:ext cx="6096000" cy="248285"/>
                             </a:xfrm>
                             <a:prstGeom prst="rect">
                               <a:avLst/>
@@ -2062,7 +2646,7 @@
               </mc:Choice>
               <mc:Fallback>
                 <w:pict>
-                  <v:shape w14:anchorId="324D43E2" id="_x0000_s1028" type="#_x0000_t202" style="position:absolute;margin-left:-1.7pt;margin-top:349.95pt;width:480pt;height:33.2pt;z-index:251662336;visibility:visible;mso-wrap-style:square;mso-height-percent:0;mso-wrap-distance-left:9pt;mso-wrap-distance-top:0;mso-wrap-distance-right:9pt;mso-wrap-distance-bottom:0;mso-position-horizontal:absolute;mso-position-horizontal-relative:text;mso-position-vertical:absolute;mso-position-vertical-relative:text;mso-height-percent:0;mso-height-relative:margin;v-text-anchor:top" o:gfxdata="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" filled="f" stroked="f">
+                  <v:shape w14:anchorId="324D43E2" id="_x0000_s1029" type="#_x0000_t202" style="position:absolute;margin-left:-1.95pt;margin-top:419.7pt;width:480pt;height:19.55pt;z-index:251662336;visibility:visible;mso-wrap-style:square;mso-height-percent:0;mso-wrap-distance-left:9pt;mso-wrap-distance-top:0;mso-wrap-distance-right:9pt;mso-wrap-distance-bottom:0;mso-position-horizontal:absolute;mso-position-horizontal-relative:text;mso-position-vertical:absolute;mso-position-vertical-relative:text;mso-height-percent:0;mso-height-relative:margin;v-text-anchor:top" o:gfxdata="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" filled="f" stroked="f">
                     <v:textbox>
                       <w:txbxContent>
                         <w:p>
@@ -2140,7 +2724,6 @@
             <w:pStyle w:val="Overskrift1"/>
           </w:pPr>
           <w:r>
-            <w:lastRenderedPageBreak/>
             <w:t>Discussion</w:t>
           </w:r>
         </w:p>
@@ -2188,7 +2771,7 @@
             <w:fldChar w:fldCharType="begin"/>
           </w:r>
           <w:r>
-            <w:instrText xml:space="preserve"> ADDIN PAPERS2_CITATIONS &lt;citation&gt;&lt;uuid&gt;CC4AA83F-4A25-45A0-83DA-B51B5A705F6A&lt;/uuid&gt;&lt;priority&gt;0&lt;/priority&gt;&lt;publications&gt;&lt;publication&gt;&lt;publication_date&gt;99201300001200000000200000&lt;/publication_date&gt;&lt;startpage&gt;186&lt;/startpage&gt;&lt;title&gt;Diagnostic and statistical manual of mental disorders : DSM-5.&lt;/title&gt;&lt;uuid&gt;68326488-1400-49F6-97EC-D09FC772FD0B&lt;/uuid&gt;&lt;subtype&gt;0&lt;/subtype&gt;&lt;publisher&gt;dsm.psychiatryonline.org&lt;/publisher&gt;&lt;type&gt;0&lt;/type&gt;&lt;endpage&gt;187&lt;/endpage&gt;&lt;url&gt;http://dsm.psychiatryonline.org/book.aspx?bookid=556&lt;/url&gt;&lt;authors&gt;&lt;author&gt;&lt;firstName&gt;American&lt;/firstName&gt;&lt;middleNames&gt;Psychiatric&lt;/middleNames&gt;&lt;lastName&gt;Association&lt;/lastName&gt;&lt;/author&gt;&lt;author&gt;&lt;firstName&gt;DSM-5&lt;/firstName&gt;&lt;middleNames&gt;Task&lt;/middleNames&gt;&lt;lastName&gt;Force&lt;/lastName&gt;&lt;/author&gt;&lt;/authors&gt;&lt;/publication&gt;&lt;/publications&gt;&lt;cites&gt;&lt;/cites&gt;&lt;/citation&gt;</w:instrText>
+            <w:instrText xml:space="preserve"> ADDIN PAPERS2_CITATIONS &lt;citation&gt;&lt;uuid&gt;39007A6D-CD7D-4BDA-A4AC-F56B4367799F&lt;/uuid&gt;&lt;priority&gt;0&lt;/priority&gt;&lt;publications&gt;&lt;publication&gt;&lt;publication_date&gt;99201300001200000000200000&lt;/publication_date&gt;&lt;startpage&gt;186&lt;/startpage&gt;&lt;title&gt;Diagnostic and statistical manual of mental disorders : DSM-5.&lt;/title&gt;&lt;uuid&gt;68326488-1400-49F6-97EC-D09FC772FD0B&lt;/uuid&gt;&lt;subtype&gt;0&lt;/subtype&gt;&lt;publisher&gt;dsm.psychiatryonline.org&lt;/publisher&gt;&lt;type&gt;0&lt;/type&gt;&lt;endpage&gt;187&lt;/endpage&gt;&lt;url&gt;http://dsm.psychiatryonline.org/book.aspx?bookid=556&lt;/url&gt;&lt;authors&gt;&lt;author&gt;&lt;firstName&gt;American&lt;/firstName&gt;&lt;middleNames&gt;Psychiatric&lt;/middleNames&gt;&lt;lastName&gt;Association&lt;/lastName&gt;&lt;/author&gt;&lt;author&gt;&lt;firstName&gt;DSM-5&lt;/firstName&gt;&lt;middleNames&gt;Task&lt;/middleNames&gt;&lt;lastName&gt;Force&lt;/lastName&gt;&lt;/author&gt;&lt;/authors&gt;&lt;/publication&gt;&lt;/publications&gt;&lt;cites&gt;&lt;/cites&gt;&lt;/citation&gt;</w:instrText>
           </w:r>
           <w:r>
             <w:fldChar w:fldCharType="separate"/>
@@ -2216,13 +2799,45 @@
         <w:p/>
         <w:p>
           <w:r>
+            <w:t>“One PDSS item, for example, is ‘</w:t>
+          </w:r>
+          <w:r>
+            <w:t>I had trouble sleepin</w:t>
+          </w:r>
+          <w:r>
+            <w:t>g even when my baby was asleep.’”</w:t>
+          </w:r>
+          <w:r>
+            <w:fldChar w:fldCharType="begin"/>
+          </w:r>
+          <w:r>
+            <w:instrText xml:space="preserve"> ADDIN PAPERS2_CITATIONS &lt;citation&gt;&lt;uuid&gt;8B8890A6-C920-49C8-A374-D12DB3A44B65&lt;/uuid&gt;&lt;priority&gt;0&lt;/priority&gt;&lt;publications&gt;&lt;publication&gt;&lt;uuid&gt;5A76332A-3F3B-41F9-9E1D-2B883D84E0B8&lt;/uuid&gt;&lt;volume&gt;50&lt;/volume&gt;&lt;startpage&gt;242&lt;/startpage&gt;&lt;publication_date&gt;99200107001200000000220000&lt;/publication_date&gt;&lt;url&gt;http://eutils.ncbi.nlm.nih.gov/entrez/eutils/elink.fcgi?dbfrom=pubmed&amp;amp;id=11480533&amp;amp;retmode=ref&amp;amp;cmd=prlinks&lt;/url&gt;&lt;citekey&gt;Beck:2001wz&lt;/citekey&gt;&lt;type&gt;400&lt;/type&gt;&lt;title&gt;Comparative analysis of the performance of the Postpartum Depression Screening Scale with two other depression instruments.&lt;/title&gt;&lt;institution&gt;School of Nursing, University of Connecticut, Storrs 06269-2026, USA. cheryl.beck@uconn.edu&lt;/institution&gt;&lt;number&gt;4&lt;/number&gt;&lt;subtype&gt;400&lt;/subtype&gt;&lt;endpage&gt;250&lt;/endpage&gt;&lt;bundle&gt;&lt;publication&gt;&lt;publisher&gt;Lippincott Williams &amp;amp; Wilkins, Inc;Lippincott Williams &amp;amp; Wilkins&lt;/publisher&gt;&lt;title&gt;Nursing research&lt;/title&gt;&lt;type&gt;-100&lt;/type&gt;&lt;subtype&gt;-100&lt;/subtype&gt;&lt;uuid&gt;8604DD0A-9ACB-4399-BC20-DBD3B9213830&lt;/uuid&gt;&lt;/publication&gt;&lt;/bundle&gt;&lt;authors&gt;&lt;author&gt;&lt;firstName&gt;C&lt;/firstName&gt;&lt;middleNames&gt;T&lt;/middleNames&gt;&lt;lastName&gt;Beck&lt;/lastName&gt;&lt;/author&gt;&lt;author&gt;&lt;firstName&gt;R&lt;/firstName&gt;&lt;middleNames&gt;K&lt;/middleNames&gt;&lt;lastName&gt;Gable&lt;/lastName&gt;&lt;/author&gt;&lt;/authors&gt;&lt;/publication&gt;&lt;/publications&gt;&lt;cites&gt;&lt;/cites&gt;&lt;/citation&gt;</w:instrText>
+          </w:r>
+          <w:r>
+            <w:fldChar w:fldCharType="separate"/>
+          </w:r>
+          <w:r>
+            <w:rPr>
+              <w:rFonts w:cs="Times"/>
+              <w:lang w:val="da-DK"/>
+            </w:rPr>
+            <w:t>{Beck:2001wz}</w:t>
+          </w:r>
+          <w:r>
+            <w:fldChar w:fldCharType="end"/>
+          </w:r>
+          <w:r>
+            <w:t xml:space="preserve"> This question makes no sense in the context of antepartum depression, Presumably, Zhao et al. must have modified this question. No such information is given in Zhao et al.</w:t>
+          </w:r>
+        </w:p>
+        <w:p/>
+        <w:p>
+          <w:r>
             <w:t>Beck et al. published</w:t>
           </w:r>
           <w:r>
             <w:t xml:space="preserve"> their article</w:t>
           </w:r>
-          <w:bookmarkStart w:id="0" w:name="_GoBack"/>
-          <w:bookmarkEnd w:id="0"/>
           <w:r>
             <w:t xml:space="preserve"> before the publishing of the DSM-V. A </w:t>
           </w:r>
@@ -2263,7 +2878,7 @@
             <w:fldChar w:fldCharType="begin"/>
           </w:r>
           <w:r>
-            <w:instrText xml:space="preserve"> ADDIN PAPERS2_CITATIONS &lt;citation&gt;&lt;uuid&gt;FCF367D6-74D6-453F-9657-CD41C63FCD85&lt;/uuid&gt;&lt;priority&gt;0&lt;/priority&gt;&lt;publications&gt;&lt;publication&gt;&lt;startpage&gt;1&lt;/startpage&gt;&lt;institution&gt;American Psychiatric Publishing&lt;/institution&gt;&lt;title&gt;Highlights of Changes from DSM-IV-TR to DSM-5&lt;/title&gt;&lt;uuid&gt;5F447C3B-9C5F-44B4-869F-5058A585B346&lt;/uuid&gt;&lt;subtype&gt;400&lt;/subtype&gt;&lt;endpage&gt;19&lt;/endpage&gt;&lt;type&gt;400&lt;/type&gt;&lt;publication_date&gt;99201305021200000000222000&lt;/publication_date&gt;&lt;/publication&gt;&lt;/publications&gt;&lt;cites&gt;&lt;/cites&gt;&lt;/citation&gt;</w:instrText>
+            <w:instrText xml:space="preserve"> ADDIN PAPERS2_CITATIONS &lt;citation&gt;&lt;uuid&gt;4FBB65FA-6485-4E11-A05D-296E6373B4C8&lt;/uuid&gt;&lt;priority&gt;0&lt;/priority&gt;&lt;publications&gt;&lt;publication&gt;&lt;startpage&gt;1&lt;/startpage&gt;&lt;institution&gt;American Psychiatric Publishing&lt;/institution&gt;&lt;title&gt;Highlights of Changes from DSM-IV-TR to DSM-5&lt;/title&gt;&lt;uuid&gt;5F447C3B-9C5F-44B4-869F-5058A585B346&lt;/uuid&gt;&lt;subtype&gt;400&lt;/subtype&gt;&lt;endpage&gt;19&lt;/endpage&gt;&lt;type&gt;400&lt;/type&gt;&lt;publication_date&gt;99201305021200000000222000&lt;/publication_date&gt;&lt;/publication&gt;&lt;/publications&gt;&lt;cites&gt;&lt;/cites&gt;&lt;/citation&gt;</w:instrText>
           </w:r>
           <w:r>
             <w:fldChar w:fldCharType="separate"/>
@@ -2309,19 +2924,19 @@
         <w:p/>
         <w:p>
           <w:r>
-            <w:t xml:space="preserve">For an analysis of a screening tool to be meaningful, a suitable confirmatory test must be used. In the case of depression, the gold standard is a DSM-structured or semi-structured diagnostic interview. Whether this choice is </w:t>
-          </w:r>
-          <w:r>
-            <w:t>valid</w:t>
-          </w:r>
-          <w:r>
-            <w:t xml:space="preserve"> is outside the scope of this thesis. The interview appears to have sufficient interrater reliability with Cohen’s kappas between .7 and 1 for each dimension</w:t>
+            <w:t xml:space="preserve">For an analysis of a screening tool to be meaningful, a suitable </w:t>
+          </w:r>
+          <w:r>
+            <w:t>gold-standard</w:t>
+          </w:r>
+          <w:r>
+            <w:t xml:space="preserve"> test must be used. In the case of depression, the gold standard is a DSM-structured or semi-structured diagnostic interview. Whether this choice is valid is outside the scope of this thesis. The interview appears to have sufficient interrater reliability with Cohen’s kappas between .7 and 1 for each dimension</w:t>
           </w:r>
           <w:r>
             <w:fldChar w:fldCharType="begin"/>
           </w:r>
           <w:r>
-            <w:instrText xml:space="preserve"> ADDIN PAPERS2_CITATIONS &lt;citation&gt;&lt;uuid&gt;01D8A7D9-FDF2-4128-802C-26F1C115614A&lt;/uuid&gt;&lt;priority&gt;0&lt;/priority&gt;&lt;publications&gt;&lt;publication&gt;&lt;uuid&gt;3AC426F5-F8B9-4494-9638-064791CCD56F&lt;/uuid&gt;&lt;volume&gt;11&lt;/volume&gt;&lt;startpage&gt;279&lt;/startpage&gt;&lt;publication_date&gt;99199700001200000000200000&lt;/publication_date&gt;&lt;url&gt;http://eutils.ncbi.nlm.nih.gov/entrez/eutils/elink.fcgi?dbfrom=pubmed&amp;amp;id=9348491&amp;amp;retmode=ref&amp;amp;cmd=prlinks&lt;/url&gt;&lt;citekey&gt;Maffei:1997vg&lt;/citekey&gt;&lt;type&gt;400&lt;/type&gt;&lt;title&gt;Interrater reliability and internal consistency of the structured clinical interview for DSM-IV axis II personality disorders (SCID-II), version 2.0.&lt;/title&gt;&lt;institution&gt;Istituto Scientifico Ospedale San Raffaele, Department of Neuropsychiatric Sciences, University of Milan School of Medicine, Italy.&lt;/institution&gt;&lt;number&gt;3&lt;/number&gt;&lt;subtype&gt;400&lt;/subtype&gt;&lt;endpage&gt;284&lt;/endpage&gt;&lt;bundle&gt;&lt;publication&gt;&lt;title&gt;Journal of personality disorders&lt;/title&gt;&lt;type&gt;-100&lt;/type&gt;&lt;subtype&gt;-100&lt;/subtype&gt;&lt;uuid&gt;5D7E5E73-F4B0-4D4A-8173-FF1B9AE27D6A&lt;/uuid&gt;&lt;/publication&gt;&lt;/bundle&gt;&lt;authors&gt;&lt;author&gt;&lt;firstName&gt;C&lt;/firstName&gt;&lt;lastName&gt;Maffei&lt;/lastName&gt;&lt;/author&gt;&lt;author&gt;&lt;firstName&gt;A&lt;/firstName&gt;&lt;lastName&gt;Fossati&lt;/lastName&gt;&lt;/author&gt;&lt;author&gt;&lt;firstName&gt;I&lt;/firstName&gt;&lt;lastName&gt;Agostoni&lt;/lastName&gt;&lt;/author&gt;&lt;author&gt;&lt;firstName&gt;A&lt;/firstName&gt;&lt;lastName&gt;Barraco&lt;/lastName&gt;&lt;/author&gt;&lt;author&gt;&lt;firstName&gt;M&lt;/firstName&gt;&lt;lastName&gt;Bagnato&lt;/lastName&gt;&lt;/author&gt;&lt;author&gt;&lt;firstName&gt;D&lt;/firstName&gt;&lt;lastName&gt;Deborah&lt;/lastName&gt;&lt;/author&gt;&lt;author&gt;&lt;firstName&gt;C&lt;/firstName&gt;&lt;lastName&gt;Namia&lt;/lastName&gt;&lt;/author&gt;&lt;author&gt;&lt;firstName&gt;L&lt;/firstName&gt;&lt;lastName&gt;Novella&lt;/lastName&gt;&lt;/author&gt;&lt;author&gt;&lt;firstName&gt;M&lt;/firstName&gt;&lt;lastName&gt;Petrachi&lt;/lastName&gt;&lt;/author&gt;&lt;/authors&gt;&lt;/publication&gt;&lt;publication&gt;&lt;type&gt;400&lt;/type&gt;&lt;accepted_date&gt;99201610261200000000222000&lt;/accepted_date&gt;&lt;title&gt;What is the relaibility of the SCID-II?&lt;/title&gt;&lt;url&gt;http://www.scid4.org/psychometric/scidII_reliability.html&lt;/url&gt;&lt;subtype&gt;403&lt;/subtype&gt;&lt;uuid&gt;163A59E1-28D8-4E0C-B3C8-DA25B6FD0E95&lt;/uuid&gt;&lt;bundle&gt;&lt;publication&gt;&lt;title&gt;scid.org&lt;/title&gt;&lt;type&gt;-300&lt;/type&gt;&lt;subtype&gt;-300&lt;/subtype&gt;&lt;uuid&gt;CA3FB224-C48A-4A32-8A45-F9E4AF1C8D58&lt;/uuid&gt;&lt;/publication&gt;&lt;/bundle&gt;&lt;/publication&gt;&lt;/publications&gt;&lt;cites&gt;&lt;/cites&gt;&lt;/citation&gt;</w:instrText>
+            <w:instrText xml:space="preserve"> ADDIN PAPERS2_CITATIONS &lt;citation&gt;&lt;uuid&gt;AD9B918D-417C-45A5-A3FE-4A2AFE796FA4&lt;/uuid&gt;&lt;priority&gt;0&lt;/priority&gt;&lt;publications&gt;&lt;publication&gt;&lt;uuid&gt;3AC426F5-F8B9-4494-9638-064791CCD56F&lt;/uuid&gt;&lt;volume&gt;11&lt;/volume&gt;&lt;startpage&gt;279&lt;/startpage&gt;&lt;publication_date&gt;99199700001200000000200000&lt;/publication_date&gt;&lt;url&gt;http://eutils.ncbi.nlm.nih.gov/entrez/eutils/elink.fcgi?dbfrom=pubmed&amp;amp;id=9348491&amp;amp;retmode=ref&amp;amp;cmd=prlinks&lt;/url&gt;&lt;citekey&gt;Maffei:1997vg&lt;/citekey&gt;&lt;type&gt;400&lt;/type&gt;&lt;title&gt;Interrater reliability and internal consistency of the structured clinical interview for DSM-IV axis II personality disorders (SCID-II), version 2.0.&lt;/title&gt;&lt;institution&gt;Istituto Scientifico Ospedale San Raffaele, Department of Neuropsychiatric Sciences, University of Milan School of Medicine, Italy.&lt;/institution&gt;&lt;number&gt;3&lt;/number&gt;&lt;subtype&gt;400&lt;/subtype&gt;&lt;endpage&gt;284&lt;/endpage&gt;&lt;bundle&gt;&lt;publication&gt;&lt;title&gt;Journal of personality disorders&lt;/title&gt;&lt;type&gt;-100&lt;/type&gt;&lt;subtype&gt;-100&lt;/subtype&gt;&lt;uuid&gt;5D7E5E73-F4B0-4D4A-8173-FF1B9AE27D6A&lt;/uuid&gt;&lt;/publication&gt;&lt;/bundle&gt;&lt;authors&gt;&lt;author&gt;&lt;firstName&gt;C&lt;/firstName&gt;&lt;lastName&gt;Maffei&lt;/lastName&gt;&lt;/author&gt;&lt;author&gt;&lt;firstName&gt;A&lt;/firstName&gt;&lt;lastName&gt;Fossati&lt;/lastName&gt;&lt;/author&gt;&lt;author&gt;&lt;firstName&gt;I&lt;/firstName&gt;&lt;lastName&gt;Agostoni&lt;/lastName&gt;&lt;/author&gt;&lt;author&gt;&lt;firstName&gt;A&lt;/firstName&gt;&lt;lastName&gt;Barraco&lt;/lastName&gt;&lt;/author&gt;&lt;author&gt;&lt;firstName&gt;M&lt;/firstName&gt;&lt;lastName&gt;Bagnato&lt;/lastName&gt;&lt;/author&gt;&lt;author&gt;&lt;firstName&gt;D&lt;/firstName&gt;&lt;lastName&gt;Deborah&lt;/lastName&gt;&lt;/author&gt;&lt;author&gt;&lt;firstName&gt;C&lt;/firstName&gt;&lt;lastName&gt;Namia&lt;/lastName&gt;&lt;/author&gt;&lt;author&gt;&lt;firstName&gt;L&lt;/firstName&gt;&lt;lastName&gt;Novella&lt;/lastName&gt;&lt;/author&gt;&lt;author&gt;&lt;firstName&gt;M&lt;/firstName&gt;&lt;lastName&gt;Petrachi&lt;/lastName&gt;&lt;/author&gt;&lt;/authors&gt;&lt;/publication&gt;&lt;publication&gt;&lt;type&gt;400&lt;/type&gt;&lt;accepted_date&gt;99201610261200000000222000&lt;/accepted_date&gt;&lt;title&gt;What is the relaibility of the SCID-II?&lt;/title&gt;&lt;url&gt;http://www.scid4.org/psychometric/scidII_reliability.html&lt;/url&gt;&lt;subtype&gt;403&lt;/subtype&gt;&lt;uuid&gt;163A59E1-28D8-4E0C-B3C8-DA25B6FD0E95&lt;/uuid&gt;&lt;bundle&gt;&lt;publication&gt;&lt;title&gt;scid.org&lt;/title&gt;&lt;type&gt;-300&lt;/type&gt;&lt;subtype&gt;-300&lt;/subtype&gt;&lt;uuid&gt;CA3FB224-C48A-4A32-8A45-F9E4AF1C8D58&lt;/uuid&gt;&lt;/publication&gt;&lt;/bundle&gt;&lt;/publication&gt;&lt;/publications&gt;&lt;cites&gt;&lt;/cites&gt;&lt;/citation&gt;</w:instrText>
           </w:r>
           <w:r>
             <w:fldChar w:fldCharType="separate"/>
@@ -2343,11 +2958,7 @@
         <w:p/>
         <w:p>
           <w:r>
-            <w:t xml:space="preserve">However, every interviewer can affect the interview differently. It is therefore vital that the interviewer is blind to the scores of the screening test and, in the case of multiple interviewers, their concordance is assessed. If the interviewer </w:t>
-          </w:r>
-          <w:r>
-            <w:lastRenderedPageBreak/>
-            <w:t xml:space="preserve">preferentially diagnoses patients as depressed if they scored highly on one test, this test’s sensitivity and specificity will be artificially inflated. </w:t>
+            <w:t xml:space="preserve">However, every interviewer can affect the interview differently. It is therefore vital that the interviewer is blind to the scores of the screening test and, in the case of multiple interviewers, their concordance is assessed. If the interviewer preferentially diagnoses patients as depressed if they scored highly on one test, this test’s sensitivity and specificity will be artificially inflated. </w:t>
           </w:r>
         </w:p>
         <w:p/>
@@ -2359,7 +2970,25 @@
         <w:p/>
         <w:p>
           <w:r>
-            <w:t xml:space="preserve">In Zhao et al. confirmatory testing is done with the M.I.N.I. by the trained research assistant. The scale is designed for use with minimal training and the selection of interviewer is therefore appropriate. There is no explicit statement of blinding of the interviewer. Therefore, there’s a risk of misclassification. If this misclassification by the interviewer is non-random, i.e. the interviewer exhibits preference towards the results of either questionnaire, it can increase the specificity and sensitivity of this questionnaire, while decreasing the corresponding values for the other questionnaire. </w:t>
+            <w:t>In Zhao et al.</w:t>
+          </w:r>
+          <w:r>
+            <w:t xml:space="preserve"> gold-standard</w:t>
+          </w:r>
+          <w:r>
+            <w:t xml:space="preserve"> testing is</w:t>
+          </w:r>
+          <w:r>
+            <w:t xml:space="preserve"> administered to the women who had high scores (EPDS ≥ 9 or PDSS ≥ 60). The test is</w:t>
+          </w:r>
+          <w:r>
+            <w:t xml:space="preserve"> the M.I.N.I.</w:t>
+          </w:r>
+          <w:r>
+            <w:t xml:space="preserve"> and was administered</w:t>
+          </w:r>
+          <w:r>
+            <w:t xml:space="preserve"> by the trained research assistant. The scale is designed for use with minimal training and the selection of interviewer is therefore appropriate. There is no explicit statement of blinding of the interviewer. Therefore, there’s a risk of misclassification. If this misclassification by the interviewer is non-random, i.e. the interviewer exhibits preference towards the results of either questionnaire, it can increase the specificity and sensitivity of this questionnaire, while decreasing the corresponding values for the other questionnaire. </w:t>
           </w:r>
         </w:p>
         <w:p/>
@@ -2368,7 +2997,13 @@
             <w:t>T</w:t>
           </w:r>
           <w:r>
-            <w:t xml:space="preserve">he articles employ different confirmatory tests. </w:t>
+            <w:t>he articles employ different</w:t>
+          </w:r>
+          <w:r>
+            <w:t xml:space="preserve"> gold-standard</w:t>
+          </w:r>
+          <w:r>
+            <w:t xml:space="preserve"> tests. </w:t>
           </w:r>
           <w:r>
             <w:t xml:space="preserve">The </w:t>
@@ -2383,7 +3018,7 @@
             <w:fldChar w:fldCharType="begin"/>
           </w:r>
           <w:r>
-            <w:instrText xml:space="preserve"> ADDIN PAPERS2_CITATIONS &lt;citation&gt;&lt;uuid&gt;715EDCA0-32DB-4F1C-BF8F-3D05B77148C6&lt;/uuid&gt;&lt;priority&gt;0&lt;/priority&gt;&lt;publications&gt;&lt;publication&gt;&lt;volume&gt;59 Suppl 20&lt;/volume&gt;&lt;publication_date&gt;99199800001200000000200000&lt;/publication_date&gt;&lt;institution&gt;University of South Florida College of Medicine, Tampa 33613, USA.&lt;/institution&gt;&lt;startpage&gt;22&lt;/startpage&gt;&lt;title&gt;The Mini-International Neuropsychiatric Interview (M.I.N.I.): the development and validation of a structured diagnostic psychiatric interview for DSM-IV and ICD-10.&lt;/title&gt;&lt;uuid&gt;03A10F7B-95D0-4DFA-AB92-8B63236298BD&lt;/uuid&gt;&lt;subtype&gt;400&lt;/subtype&gt;&lt;endpage&gt;33-quiz 34-57&lt;/endpage&gt;&lt;type&gt;400&lt;/type&gt;&lt;url&gt;http://eutils.ncbi.nlm.nih.gov/entrez/eutils/elink.fcgi?dbfrom=pubmed&amp;amp;id=9881538&amp;amp;retmode=ref&amp;amp;cmd=prlinks&lt;/url&gt;&lt;bundle&gt;&lt;publication&gt;&lt;title&gt;The Journal of clinical psychiatry&lt;/title&gt;&lt;type&gt;-100&lt;/type&gt;&lt;subtype&gt;-100&lt;/subtype&gt;&lt;uuid&gt;00C7DB67-2C73-4979-86F6-E3589C0C57AE&lt;/uuid&gt;&lt;/publication&gt;&lt;/bundle&gt;&lt;authors&gt;&lt;author&gt;&lt;firstName&gt;D&lt;/firstName&gt;&lt;middleNames&gt;V&lt;/middleNames&gt;&lt;lastName&gt;Sheehan&lt;/lastName&gt;&lt;/author&gt;&lt;author&gt;&lt;firstName&gt;Y&lt;/firstName&gt;&lt;lastName&gt;Lecrubier&lt;/lastName&gt;&lt;/author&gt;&lt;author&gt;&lt;firstName&gt;K&lt;/firstName&gt;&lt;middleNames&gt;H&lt;/middleNames&gt;&lt;lastName&gt;Sheehan&lt;/lastName&gt;&lt;/author&gt;&lt;author&gt;&lt;firstName&gt;P&lt;/firstName&gt;&lt;lastName&gt;Amorim&lt;/lastName&gt;&lt;/author&gt;&lt;author&gt;&lt;firstName&gt;J&lt;/firstName&gt;&lt;lastName&gt;Janavs&lt;/lastName&gt;&lt;/author&gt;&lt;author&gt;&lt;firstName&gt;E&lt;/firstName&gt;&lt;lastName&gt;Weiller&lt;/lastName&gt;&lt;/author&gt;&lt;author&gt;&lt;firstName&gt;T&lt;/firstName&gt;&lt;lastName&gt;Hergueta&lt;/lastName&gt;&lt;/author&gt;&lt;author&gt;&lt;firstName&gt;R&lt;/firstName&gt;&lt;lastName&gt;Baker&lt;/lastName&gt;&lt;/author&gt;&lt;author&gt;&lt;firstName&gt;G&lt;/firstName&gt;&lt;middleNames&gt;C&lt;/middleNames&gt;&lt;lastName&gt;Dunbar&lt;/lastName&gt;&lt;/author&gt;&lt;/authors&gt;&lt;/publication&gt;&lt;/publications&gt;&lt;cites&gt;&lt;/cites&gt;&lt;/citation&gt;</w:instrText>
+            <w:instrText xml:space="preserve"> ADDIN PAPERS2_CITATIONS &lt;citation&gt;&lt;uuid&gt;7F02411B-37A3-4E77-B80B-50BC088C3040&lt;/uuid&gt;&lt;priority&gt;0&lt;/priority&gt;&lt;publications&gt;&lt;publication&gt;&lt;volume&gt;59 Suppl 20&lt;/volume&gt;&lt;publication_date&gt;99199800001200000000200000&lt;/publication_date&gt;&lt;institution&gt;University of South Florida College of Medicine, Tampa 33613, USA.&lt;/institution&gt;&lt;startpage&gt;22&lt;/startpage&gt;&lt;title&gt;The Mini-International Neuropsychiatric Interview (M.I.N.I.): the development and validation of a structured diagnostic psychiatric interview for DSM-IV and ICD-10.&lt;/title&gt;&lt;uuid&gt;03A10F7B-95D0-4DFA-AB92-8B63236298BD&lt;/uuid&gt;&lt;subtype&gt;400&lt;/subtype&gt;&lt;endpage&gt;33-quiz 34-57&lt;/endpage&gt;&lt;type&gt;400&lt;/type&gt;&lt;url&gt;http://eutils.ncbi.nlm.nih.gov/entrez/eutils/elink.fcgi?dbfrom=pubmed&amp;amp;id=9881538&amp;amp;retmode=ref&amp;amp;cmd=prlinks&lt;/url&gt;&lt;bundle&gt;&lt;publication&gt;&lt;title&gt;The Journal of clinical psychiatry&lt;/title&gt;&lt;type&gt;-100&lt;/type&gt;&lt;subtype&gt;-100&lt;/subtype&gt;&lt;uuid&gt;00C7DB67-2C73-4979-86F6-E3589C0C57AE&lt;/uuid&gt;&lt;/publication&gt;&lt;/bundle&gt;&lt;authors&gt;&lt;author&gt;&lt;firstName&gt;D&lt;/firstName&gt;&lt;middleNames&gt;V&lt;/middleNames&gt;&lt;lastName&gt;Sheehan&lt;/lastName&gt;&lt;/author&gt;&lt;author&gt;&lt;firstName&gt;Y&lt;/firstName&gt;&lt;lastName&gt;Lecrubier&lt;/lastName&gt;&lt;/author&gt;&lt;author&gt;&lt;firstName&gt;K&lt;/firstName&gt;&lt;middleNames&gt;H&lt;/middleNames&gt;&lt;lastName&gt;Sheehan&lt;/lastName&gt;&lt;/author&gt;&lt;author&gt;&lt;firstName&gt;P&lt;/firstName&gt;&lt;lastName&gt;Amorim&lt;/lastName&gt;&lt;/author&gt;&lt;author&gt;&lt;firstName&gt;J&lt;/firstName&gt;&lt;lastName&gt;Janavs&lt;/lastName&gt;&lt;/author&gt;&lt;author&gt;&lt;firstName&gt;E&lt;/firstName&gt;&lt;lastName&gt;Weiller&lt;/lastName&gt;&lt;/author&gt;&lt;author&gt;&lt;firstName&gt;T&lt;/firstName&gt;&lt;lastName&gt;Hergueta&lt;/lastName&gt;&lt;/author&gt;&lt;author&gt;&lt;firstName&gt;R&lt;/firstName&gt;&lt;lastName&gt;Baker&lt;/lastName&gt;&lt;/author&gt;&lt;author&gt;&lt;firstName&gt;G&lt;/firstName&gt;&lt;middleNames&gt;C&lt;/middleNames&gt;&lt;lastName&gt;Dunbar&lt;/lastName&gt;&lt;/author&gt;&lt;/authors&gt;&lt;/publication&gt;&lt;/publications&gt;&lt;cites&gt;&lt;/cites&gt;&lt;/citation&gt;</w:instrText>
           </w:r>
           <w:r>
             <w:fldChar w:fldCharType="separate"/>
@@ -2402,13 +3037,25 @@
             <w:t>.</w:t>
           </w:r>
           <w:r>
-            <w:t xml:space="preserve"> This indicates that the confirmatory tests are comparable.</w:t>
+            <w:t xml:space="preserve"> This indicates that the</w:t>
+          </w:r>
+          <w:r>
+            <w:t xml:space="preserve"> gold-standard</w:t>
+          </w:r>
+          <w:r>
+            <w:t xml:space="preserve"> tests are comparable.</w:t>
           </w:r>
         </w:p>
         <w:p/>
         <w:p>
           <w:r>
-            <w:t>Both the language of the confirmatory test and the screening t</w:t>
+            <w:t>Both the language of the</w:t>
+          </w:r>
+          <w:r>
+            <w:t xml:space="preserve"> gold-standard</w:t>
+          </w:r>
+          <w:r>
+            <w:t xml:space="preserve"> test and the screening t</w:t>
           </w:r>
           <w:r>
             <w:t>e</w:t>
@@ -2417,7 +3064,13 @@
             <w:t xml:space="preserve">st differ between the studies. </w:t>
           </w:r>
           <w:r>
-            <w:t>For the confirmatory tests, the Chinese version of the M.I.N.I. has been show</w:t>
+            <w:t>For the</w:t>
+          </w:r>
+          <w:r>
+            <w:t xml:space="preserve"> gold-standard</w:t>
+          </w:r>
+          <w:r>
+            <w:t xml:space="preserve"> tests, the Chinese version of the M.I.N.I. has been show</w:t>
           </w:r>
           <w:r>
             <w:t>n</w:t>
@@ -2432,7 +3085,7 @@
             <w:fldChar w:fldCharType="begin"/>
           </w:r>
           <w:r>
-            <w:instrText xml:space="preserve"> ADDIN PAPERS2_CITATIONS &lt;citation&gt;&lt;uuid&gt;B4437AF1-039D-4A37-AE37-399BD4044A2B&lt;/uuid&gt;&lt;priority&gt;0&lt;/priority&gt;&lt;publications&gt;&lt;publication&gt;&lt;publication_date&gt;99200900001200000000200000&lt;/publication_date&gt;&lt;number&gt;07&lt;/number&gt;&lt;title&gt;Evaluation of the Reliability and Validity of Chinese Version of the Mini-International Neuropsychiatric Interview in Patients with Mental Disorders&lt;/title&gt;&lt;uuid&gt;9CE5FE95-8033-4D16-894B-AEFFEC440380&lt;/uuid&gt;&lt;subtype&gt;400&lt;/subtype&gt;&lt;type&gt;400&lt;/type&gt;&lt;url&gt;http://en.cnki.com.cn/Article_en/CJFDTOTAL-ZXWS200907015.htm&lt;/url&gt;&lt;bundle&gt;&lt;publication&gt;&lt;title&gt;Chinese Mental Health Journal&lt;/title&gt;&lt;type&gt;-100&lt;/type&gt;&lt;subtype&gt;-100&lt;/subtype&gt;&lt;uuid&gt;A2FAAAF9-71C7-4D9F-8F1B-D2480FCD7842&lt;/uuid&gt;&lt;/publication&gt;&lt;/bundle&gt;&lt;authors&gt;&lt;author&gt;&lt;firstName&gt;Si&lt;/firstName&gt;&lt;lastName&gt;Tian-Mei&lt;/lastName&gt;&lt;/author&gt;&lt;author&gt;&lt;firstName&gt;Wei-Min&lt;/firstName&gt;&lt;lastName&gt;Dang&lt;/lastName&gt;&lt;/author&gt;&lt;author&gt;&lt;firstName&gt;Yun-Ai&lt;/firstName&gt;&lt;lastName&gt;Se&lt;/lastName&gt;&lt;/author&gt;&lt;author&gt;&lt;firstName&gt;Jing-Xu&lt;/firstName&gt;&lt;lastName&gt;Chen&lt;/lastName&gt;&lt;/author&gt;&lt;/authors&gt;&lt;/publication&gt;&lt;/publications&gt;&lt;cites&gt;&lt;/cites&gt;&lt;/citation&gt;</w:instrText>
+            <w:instrText xml:space="preserve"> ADDIN PAPERS2_CITATIONS &lt;citation&gt;&lt;uuid&gt;8DE2F5C8-26F7-43A9-BC44-6694286B1F77&lt;/uuid&gt;&lt;priority&gt;0&lt;/priority&gt;&lt;publications&gt;&lt;publication&gt;&lt;publication_date&gt;99200900001200000000200000&lt;/publication_date&gt;&lt;number&gt;07&lt;/number&gt;&lt;title&gt;Evaluation of the Reliability and Validity of Chinese Version of the Mini-International Neuropsychiatric Interview in Patients with Mental Disorders&lt;/title&gt;&lt;uuid&gt;9CE5FE95-8033-4D16-894B-AEFFEC440380&lt;/uuid&gt;&lt;subtype&gt;400&lt;/subtype&gt;&lt;type&gt;400&lt;/type&gt;&lt;url&gt;http://en.cnki.com.cn/Article_en/CJFDTOTAL-ZXWS200907015.htm&lt;/url&gt;&lt;bundle&gt;&lt;publication&gt;&lt;title&gt;Chinese Mental Health Journal&lt;/title&gt;&lt;type&gt;-100&lt;/type&gt;&lt;subtype&gt;-100&lt;/subtype&gt;&lt;uuid&gt;A2FAAAF9-71C7-4D9F-8F1B-D2480FCD7842&lt;/uuid&gt;&lt;/publication&gt;&lt;/bundle&gt;&lt;authors&gt;&lt;author&gt;&lt;firstName&gt;Si&lt;/firstName&gt;&lt;lastName&gt;Tian-Mei&lt;/lastName&gt;&lt;/author&gt;&lt;author&gt;&lt;firstName&gt;Wei-Min&lt;/firstName&gt;&lt;lastName&gt;Dang&lt;/lastName&gt;&lt;/author&gt;&lt;author&gt;&lt;firstName&gt;Yun-Ai&lt;/firstName&gt;&lt;lastName&gt;Se&lt;/lastName&gt;&lt;/author&gt;&lt;author&gt;&lt;firstName&gt;Jing-Xu&lt;/firstName&gt;&lt;lastName&gt;Chen&lt;/lastName&gt;&lt;/author&gt;&lt;/authors&gt;&lt;/publication&gt;&lt;/publications&gt;&lt;cites&gt;&lt;/cites&gt;&lt;/citation&gt;</w:instrText>
           </w:r>
           <w:r>
             <w:fldChar w:fldCharType="separate"/>
@@ -2472,7 +3125,7 @@
             <w:fldChar w:fldCharType="begin"/>
           </w:r>
           <w:r>
-            <w:instrText xml:space="preserve"> ADDIN PAPERS2_CITATIONS &lt;citation&gt;&lt;uuid&gt;603EBBCB-F28C-40CD-975C-CBA6F5527D3B&lt;/uuid&gt;&lt;priority&gt;0&lt;/priority&gt;&lt;publications&gt;&lt;publication&gt;&lt;uuid&gt;68E34BEC-971F-46FA-983D-65DA677F685E&lt;/uuid&gt;&lt;volume&gt;60&lt;/volume&gt;&lt;doi&gt;10.1097/NNR.0b013e3182227a72&lt;/doi&gt;&lt;startpage&gt;231&lt;/startpage&gt;&lt;publication_date&gt;99201107001200000000220000&lt;/publication_date&gt;&lt;url&gt;http://eutils.ncbi.nlm.nih.gov/entrez/eutils/elink.fcgi?dbfrom=pubmed&amp;amp;id=21691238&amp;amp;retmode=ref&amp;amp;cmd=prlinks&lt;/url&gt;&lt;citekey&gt;Li:2011ch&lt;/citekey&gt;&lt;type&gt;400&lt;/type&gt;&lt;title&gt;Chinese version of the Postpartum Depression Screening Scale: translation and validation.&lt;/title&gt;&lt;institution&gt;The Second Xiangya Hospital of Central South University, Changsha, Republic of China. lezhi6511@hotmail.com&lt;/institution&gt;&lt;number&gt;4&lt;/number&gt;&lt;subtype&gt;400&lt;/subtype&gt;&lt;endpage&gt;239&lt;/endpage&gt;&lt;bundle&gt;&lt;publication&gt;&lt;publisher&gt;Lippincott Williams &amp;amp; Wilkins, Inc;Lippincott Williams &amp;amp; Wilkins&lt;/publisher&gt;&lt;title&gt;Nursing research&lt;/title&gt;&lt;type&gt;-100&lt;/type&gt;&lt;subtype&gt;-100&lt;/subtype&gt;&lt;uuid&gt;8604DD0A-9ACB-4399-BC20-DBD3B9213830&lt;/uuid&gt;&lt;/publication&gt;&lt;/bundle&gt;&lt;authors&gt;&lt;author&gt;&lt;firstName&gt;Lezhi&lt;/firstName&gt;&lt;lastName&gt;Li&lt;/lastName&gt;&lt;/author&gt;&lt;author&gt;&lt;firstName&gt;Fang&lt;/firstName&gt;&lt;lastName&gt;Liu&lt;/lastName&gt;&lt;/author&gt;&lt;author&gt;&lt;firstName&gt;Huilin&lt;/firstName&gt;&lt;lastName&gt;Zhang&lt;/lastName&gt;&lt;/author&gt;&lt;author&gt;&lt;firstName&gt;Li&lt;/firstName&gt;&lt;lastName&gt;Wang&lt;/lastName&gt;&lt;/author&gt;&lt;author&gt;&lt;firstName&gt;Xiaofang&lt;/firstName&gt;&lt;lastName&gt;Chen&lt;/lastName&gt;&lt;/author&gt;&lt;/authors&gt;&lt;/publication&gt;&lt;/publications&gt;&lt;cites&gt;&lt;/cites&gt;&lt;/citation&gt;</w:instrText>
+            <w:instrText xml:space="preserve"> ADDIN PAPERS2_CITATIONS &lt;citation&gt;&lt;uuid&gt;2F076B96-39D6-44BD-9E10-10E3EFD547F3&lt;/uuid&gt;&lt;priority&gt;0&lt;/priority&gt;&lt;publications&gt;&lt;publication&gt;&lt;uuid&gt;68E34BEC-971F-46FA-983D-65DA677F685E&lt;/uuid&gt;&lt;volume&gt;60&lt;/volume&gt;&lt;doi&gt;10.1097/NNR.0b013e3182227a72&lt;/doi&gt;&lt;startpage&gt;231&lt;/startpage&gt;&lt;publication_date&gt;99201107001200000000220000&lt;/publication_date&gt;&lt;url&gt;http://eutils.ncbi.nlm.nih.gov/entrez/eutils/elink.fcgi?dbfrom=pubmed&amp;amp;id=21691238&amp;amp;retmode=ref&amp;amp;cmd=prlinks&lt;/url&gt;&lt;citekey&gt;Li:2011ch&lt;/citekey&gt;&lt;type&gt;400&lt;/type&gt;&lt;title&gt;Chinese version of the Postpartum Depression Screening Scale: translation and validation.&lt;/title&gt;&lt;institution&gt;The Second Xiangya Hospital of Central South University, Changsha, Republic of China. lezhi6511@hotmail.com&lt;/institution&gt;&lt;number&gt;4&lt;/number&gt;&lt;subtype&gt;400&lt;/subtype&gt;&lt;endpage&gt;239&lt;/endpage&gt;&lt;bundle&gt;&lt;publication&gt;&lt;publisher&gt;Lippincott Williams &amp;amp; Wilkins, Inc;Lippincott Williams &amp;amp; Wilkins&lt;/publisher&gt;&lt;title&gt;Nursing research&lt;/title&gt;&lt;type&gt;-100&lt;/type&gt;&lt;subtype&gt;-100&lt;/subtype&gt;&lt;uuid&gt;8604DD0A-9ACB-4399-BC20-DBD3B9213830&lt;/uuid&gt;&lt;/publication&gt;&lt;/bundle&gt;&lt;authors&gt;&lt;author&gt;&lt;firstName&gt;Lezhi&lt;/firstName&gt;&lt;lastName&gt;Li&lt;/lastName&gt;&lt;/author&gt;&lt;author&gt;&lt;firstName&gt;Fang&lt;/firstName&gt;&lt;lastName&gt;Liu&lt;/lastName&gt;&lt;/author&gt;&lt;author&gt;&lt;firstName&gt;Huilin&lt;/firstName&gt;&lt;lastName&gt;Zhang&lt;/lastName&gt;&lt;/author&gt;&lt;author&gt;&lt;firstName&gt;Li&lt;/firstName&gt;&lt;lastName&gt;Wang&lt;/lastName&gt;&lt;/author&gt;&lt;author&gt;&lt;firstName&gt;Xiaofang&lt;/firstName&gt;&lt;lastName&gt;Chen&lt;/lastName&gt;&lt;/author&gt;&lt;/authors&gt;&lt;/publication&gt;&lt;/publications&gt;&lt;cites&gt;&lt;/cites&gt;&lt;/citation&gt;</w:instrText>
           </w:r>
           <w:r>
             <w:fldChar w:fldCharType="separate"/>
@@ -2506,7 +3159,7 @@
             <w:fldChar w:fldCharType="begin"/>
           </w:r>
           <w:r>
-            <w:instrText xml:space="preserve"> ADDIN PAPERS2_CITATIONS &lt;citation&gt;&lt;uuid&gt;2EAB1A0F-8FA5-47C0-B520-BCBDCE1FAC9F&lt;/uuid&gt;&lt;priority&gt;0&lt;/priority&gt;&lt;publications&gt;&lt;publication&gt;&lt;uuid&gt;68E34BEC-971F-46FA-983D-65DA677F685E&lt;/uuid&gt;&lt;volume&gt;60&lt;/volume&gt;&lt;doi&gt;10.1097/NNR.0b013e3182227a72&lt;/doi&gt;&lt;startpage&gt;231&lt;/startpage&gt;&lt;publication_date&gt;99201107001200000000220000&lt;/publication_date&gt;&lt;url&gt;http://eutils.ncbi.nlm.nih.gov/entrez/eutils/elink.fcgi?dbfrom=pubmed&amp;amp;id=21691238&amp;amp;retmode=ref&amp;amp;cmd=prlinks&lt;/url&gt;&lt;citekey&gt;Li:2011ch&lt;/citekey&gt;&lt;type&gt;400&lt;/type&gt;&lt;title&gt;Chinese version of the Postpartum Depression Screening Scale: translation and validation.&lt;/title&gt;&lt;institution&gt;The Second Xiangya Hospital of Central South University, Changsha, Republic of China. lezhi6511@hotmail.com&lt;/institution&gt;&lt;number&gt;4&lt;/number&gt;&lt;subtype&gt;400&lt;/subtype&gt;&lt;endpage&gt;239&lt;/endpage&gt;&lt;bundle&gt;&lt;publication&gt;&lt;publisher&gt;Lippincott Williams &amp;amp; Wilkins, Inc;Lippincott Williams &amp;amp; Wilkins&lt;/publisher&gt;&lt;title&gt;Nursing research&lt;/title&gt;&lt;type&gt;-100&lt;/type&gt;&lt;subtype&gt;-100&lt;/subtype&gt;&lt;uuid&gt;8604DD0A-9ACB-4399-BC20-DBD3B9213830&lt;/uuid&gt;&lt;/publication&gt;&lt;/bundle&gt;&lt;authors&gt;&lt;author&gt;&lt;firstName&gt;Lezhi&lt;/firstName&gt;&lt;lastName&gt;Li&lt;/lastName&gt;&lt;/author&gt;&lt;author&gt;&lt;firstName&gt;Fang&lt;/firstName&gt;&lt;lastName&gt;Liu&lt;/lastName&gt;&lt;/author&gt;&lt;author&gt;&lt;firstName&gt;Huilin&lt;/firstName&gt;&lt;lastName&gt;Zhang&lt;/lastName&gt;&lt;/author&gt;&lt;author&gt;&lt;firstName&gt;Li&lt;/firstName&gt;&lt;lastName&gt;Wang&lt;/lastName&gt;&lt;/author&gt;&lt;author&gt;&lt;firstName&gt;Xiaofang&lt;/firstName&gt;&lt;lastName&gt;Chen&lt;/lastName&gt;&lt;/author&gt;&lt;/authors&gt;&lt;/publication&gt;&lt;/publications&gt;&lt;cites&gt;&lt;/cites&gt;&lt;/citation&gt;</w:instrText>
+            <w:instrText xml:space="preserve"> ADDIN PAPERS2_CITATIONS &lt;citation&gt;&lt;uuid&gt;3B81681C-D145-401D-8B2D-8216500E09A6&lt;/uuid&gt;&lt;priority&gt;0&lt;/priority&gt;&lt;publications&gt;&lt;publication&gt;&lt;uuid&gt;68E34BEC-971F-46FA-983D-65DA677F685E&lt;/uuid&gt;&lt;volume&gt;60&lt;/volume&gt;&lt;doi&gt;10.1097/NNR.0b013e3182227a72&lt;/doi&gt;&lt;startpage&gt;231&lt;/startpage&gt;&lt;publication_date&gt;99201107001200000000220000&lt;/publication_date&gt;&lt;url&gt;http://eutils.ncbi.nlm.nih.gov/entrez/eutils/elink.fcgi?dbfrom=pubmed&amp;amp;id=21691238&amp;amp;retmode=ref&amp;amp;cmd=prlinks&lt;/url&gt;&lt;citekey&gt;Li:2011ch&lt;/citekey&gt;&lt;type&gt;400&lt;/type&gt;&lt;title&gt;Chinese version of the Postpartum Depression Screening Scale: translation and validation.&lt;/title&gt;&lt;institution&gt;The Second Xiangya Hospital of Central South University, Changsha, Republic of China. lezhi6511@hotmail.com&lt;/institution&gt;&lt;number&gt;4&lt;/number&gt;&lt;subtype&gt;400&lt;/subtype&gt;&lt;endpage&gt;239&lt;/endpage&gt;&lt;bundle&gt;&lt;publication&gt;&lt;publisher&gt;Lippincott Williams &amp;amp; Wilkins, Inc;Lippincott Williams &amp;amp; Wilkins&lt;/publisher&gt;&lt;title&gt;Nursing research&lt;/title&gt;&lt;type&gt;-100&lt;/type&gt;&lt;subtype&gt;-100&lt;/subtype&gt;&lt;uuid&gt;8604DD0A-9ACB-4399-BC20-DBD3B9213830&lt;/uuid&gt;&lt;/publication&gt;&lt;/bundle&gt;&lt;authors&gt;&lt;author&gt;&lt;firstName&gt;Lezhi&lt;/firstName&gt;&lt;lastName&gt;Li&lt;/lastName&gt;&lt;/author&gt;&lt;author&gt;&lt;firstName&gt;Fang&lt;/firstName&gt;&lt;lastName&gt;Liu&lt;/lastName&gt;&lt;/author&gt;&lt;author&gt;&lt;firstName&gt;Huilin&lt;/firstName&gt;&lt;lastName&gt;Zhang&lt;/lastName&gt;&lt;/author&gt;&lt;author&gt;&lt;firstName&gt;Li&lt;/firstName&gt;&lt;lastName&gt;Wang&lt;/lastName&gt;&lt;/author&gt;&lt;author&gt;&lt;firstName&gt;Xiaofang&lt;/firstName&gt;&lt;lastName&gt;Chen&lt;/lastName&gt;&lt;/author&gt;&lt;/authors&gt;&lt;/publication&gt;&lt;/publications&gt;&lt;cites&gt;&lt;/cites&gt;&lt;/citation&gt;</w:instrText>
           </w:r>
           <w:r>
             <w:fldChar w:fldCharType="separate"/>
@@ -2531,7 +3184,7 @@
             <w:fldChar w:fldCharType="begin"/>
           </w:r>
           <w:r>
-            <w:instrText xml:space="preserve"> ADDIN PAPERS2_CITATIONS &lt;citation&gt;&lt;uuid&gt;F0329928-829C-4295-9025-7637FEDFCB0F&lt;/uuid&gt;&lt;priority&gt;0&lt;/priority&gt;&lt;publications&gt;&lt;publication&gt;&lt;uuid&gt;54F310A9-A7A8-4781-ADFC-AEE81823C529&lt;/uuid&gt;&lt;volume&gt;46&lt;/volume&gt;&lt;doi&gt;10.1016/j.ijnurstu.2009.01.010&lt;/doi&gt;&lt;startpage&gt;813&lt;/startpage&gt;&lt;publication_date&gt;99200906001200000000220000&lt;/publication_date&gt;&lt;url&gt;http://eutils.ncbi.nlm.nih.gov/entrez/eutils/elink.fcgi?dbfrom=pubmed&amp;amp;id=19217107&amp;amp;retmode=ref&amp;amp;cmd=prlinks&lt;/url&gt;&lt;citekey&gt;Wang:2009dm&lt;/citekey&gt;&lt;type&gt;400&lt;/type&gt;&lt;title&gt;Psychometric evaluation of the Mainland Chinese version of the Edinburgh Postnatal Depression Scale.&lt;/title&gt;&lt;institution&gt;West China Second, Women and Children, University Hospital, Sichuan University, Sichuan, China.&lt;/institution&gt;&lt;number&gt;6&lt;/number&gt;&lt;subtype&gt;400&lt;/subtype&gt;&lt;endpage&gt;823&lt;/endpage&gt;&lt;bundle&gt;&lt;publication&gt;&lt;title&gt;International journal of nursing studies&lt;/title&gt;&lt;type&gt;-100&lt;/type&gt;&lt;subtype&gt;-100&lt;/subtype&gt;&lt;uuid&gt;98E34023-1F18-4DFE-BD34-CCFA4E616343&lt;/uuid&gt;&lt;/publication&gt;&lt;/bundle&gt;&lt;authors&gt;&lt;author&gt;&lt;firstName&gt;Yuqiong&lt;/firstName&gt;&lt;lastName&gt;Wang&lt;/lastName&gt;&lt;/author&gt;&lt;author&gt;&lt;firstName&gt;Xiujing&lt;/firstName&gt;&lt;lastName&gt;Guo&lt;/lastName&gt;&lt;/author&gt;&lt;author&gt;&lt;firstName&gt;Ying&lt;/firstName&gt;&lt;lastName&gt;Lau&lt;/lastName&gt;&lt;/author&gt;&lt;author&gt;&lt;firstName&gt;Kin&lt;/firstName&gt;&lt;middleNames&gt;Sin&lt;/middleNames&gt;&lt;lastName&gt;Chan&lt;/lastName&gt;&lt;/author&gt;&lt;author&gt;&lt;firstName&gt;Lei&lt;/firstName&gt;&lt;lastName&gt;Yin&lt;/lastName&gt;&lt;/author&gt;&lt;author&gt;&lt;firstName&gt;Jing&lt;/firstName&gt;&lt;lastName&gt;Chen&lt;/lastName&gt;&lt;/author&gt;&lt;/authors&gt;&lt;/publication&gt;&lt;/publications&gt;&lt;cites&gt;&lt;/cites&gt;&lt;/citation&gt;</w:instrText>
+            <w:instrText xml:space="preserve"> ADDIN PAPERS2_CITATIONS &lt;citation&gt;&lt;uuid&gt;378DB88B-5073-4193-85C9-219DA80120D8&lt;/uuid&gt;&lt;priority&gt;0&lt;/priority&gt;&lt;publications&gt;&lt;publication&gt;&lt;uuid&gt;54F310A9-A7A8-4781-ADFC-AEE81823C529&lt;/uuid&gt;&lt;volume&gt;46&lt;/volume&gt;&lt;doi&gt;10.1016/j.ijnurstu.2009.01.010&lt;/doi&gt;&lt;startpage&gt;813&lt;/startpage&gt;&lt;publication_date&gt;99200906001200000000220000&lt;/publication_date&gt;&lt;url&gt;http://eutils.ncbi.nlm.nih.gov/entrez/eutils/elink.fcgi?dbfrom=pubmed&amp;amp;id=19217107&amp;amp;retmode=ref&amp;amp;cmd=prlinks&lt;/url&gt;&lt;citekey&gt;Wang:2009dm&lt;/citekey&gt;&lt;type&gt;400&lt;/type&gt;&lt;title&gt;Psychometric evaluation of the Mainland Chinese version of the Edinburgh Postnatal Depression Scale.&lt;/title&gt;&lt;institution&gt;West China Second, Women and Children, University Hospital, Sichuan University, Sichuan, China.&lt;/institution&gt;&lt;number&gt;6&lt;/number&gt;&lt;subtype&gt;400&lt;/subtype&gt;&lt;endpage&gt;823&lt;/endpage&gt;&lt;bundle&gt;&lt;publication&gt;&lt;title&gt;International journal of nursing studies&lt;/title&gt;&lt;type&gt;-100&lt;/type&gt;&lt;subtype&gt;-100&lt;/subtype&gt;&lt;uuid&gt;98E34023-1F18-4DFE-BD34-CCFA4E616343&lt;/uuid&gt;&lt;/publication&gt;&lt;/bundle&gt;&lt;authors&gt;&lt;author&gt;&lt;firstName&gt;Yuqiong&lt;/firstName&gt;&lt;lastName&gt;Wang&lt;/lastName&gt;&lt;/author&gt;&lt;author&gt;&lt;firstName&gt;Xiujing&lt;/firstName&gt;&lt;lastName&gt;Guo&lt;/lastName&gt;&lt;/author&gt;&lt;author&gt;&lt;firstName&gt;Ying&lt;/firstName&gt;&lt;lastName&gt;Lau&lt;/lastName&gt;&lt;/author&gt;&lt;author&gt;&lt;firstName&gt;Kin&lt;/firstName&gt;&lt;middleNames&gt;Sin&lt;/middleNames&gt;&lt;lastName&gt;Chan&lt;/lastName&gt;&lt;/author&gt;&lt;author&gt;&lt;firstName&gt;Lei&lt;/firstName&gt;&lt;lastName&gt;Yin&lt;/lastName&gt;&lt;/author&gt;&lt;author&gt;&lt;firstName&gt;Jing&lt;/firstName&gt;&lt;lastName&gt;Chen&lt;/lastName&gt;&lt;/author&gt;&lt;/authors&gt;&lt;/publication&gt;&lt;/publications&gt;&lt;cites&gt;&lt;/cites&gt;&lt;/citation&gt;</w:instrText>
           </w:r>
           <w:r>
             <w:fldChar w:fldCharType="separate"/>
@@ -2562,11 +3215,7 @@
             <w:t xml:space="preserve">affect the difference </w:t>
           </w:r>
           <w:r>
-            <w:t xml:space="preserve">between the results of the two studies if one test’s questions </w:t>
-          </w:r>
-          <w:r>
-            <w:lastRenderedPageBreak/>
-            <w:t>more adequately encompass the dimensions of one culture. A generalized recommendation across cultures can therefore be dubious.</w:t>
+            <w:t>between the results of the two studies if one test’s questions more adequately encompass the dimensions of one culture. A generalized recommendation across cultures can therefore be dubious.</w:t>
           </w:r>
           <w:r>
             <w:t xml:space="preserve"> Given that both studies favour </w:t>
@@ -2632,7 +3281,7 @@
             <w:fldChar w:fldCharType="begin"/>
           </w:r>
           <w:r>
-            <w:instrText xml:space="preserve"> ADDIN PAPERS2_CITATIONS &lt;citation&gt;&lt;uuid&gt;BDEB0E41-C5DF-4CC3-9210-3F3C4769F066&lt;/uuid&gt;&lt;priority&gt;0&lt;/priority&gt;&lt;publications&gt;&lt;publication&gt;&lt;volume&gt;2&lt;/volume&gt;&lt;publication_date&gt;99201100001200000000200000&lt;/publication_date&gt;&lt;doi&gt;10.5116/ijme.4dfb.8dfd&lt;/doi&gt;&lt;startpage&gt;53&lt;/startpage&gt;&lt;title&gt;Making sense of Cronbach's alpha&lt;/title&gt;&lt;uuid&gt;04F48FC8-1EE0-4EE4-AA05-3B226D0C140B&lt;/uuid&gt;&lt;subtype&gt;400&lt;/subtype&gt;&lt;endpage&gt;55&lt;/endpage&gt;&lt;type&gt;400&lt;/type&gt;&lt;url&gt;http://www.ijme.net/archive/2/cronbachs-alpha/&lt;/url&gt;&lt;bundle&gt;&lt;publication&gt;&lt;title&gt;International Journal of Medical Education&lt;/title&gt;&lt;type&gt;-100&lt;/type&gt;&lt;subtype&gt;-100&lt;/subtype&gt;&lt;uuid&gt;18584A5D-4451-47B8-96CF-8165E785A51C&lt;/uuid&gt;&lt;/publication&gt;&lt;/bundle&gt;&lt;authors&gt;&lt;author&gt;&lt;firstName&gt;Mohsen&lt;/firstName&gt;&lt;lastName&gt;Tavakol&lt;/lastName&gt;&lt;/author&gt;&lt;author&gt;&lt;firstName&gt;Reg&lt;/firstName&gt;&lt;lastName&gt;Dennick&lt;/lastName&gt;&lt;/author&gt;&lt;/authors&gt;&lt;/publication&gt;&lt;/publications&gt;&lt;cites&gt;&lt;/cites&gt;&lt;/citation&gt;</w:instrText>
+            <w:instrText xml:space="preserve"> ADDIN PAPERS2_CITATIONS &lt;citation&gt;&lt;uuid&gt;A77C8419-4F7B-4CF2-959A-8BBEAAFF5E30&lt;/uuid&gt;&lt;priority&gt;0&lt;/priority&gt;&lt;publications&gt;&lt;publication&gt;&lt;volume&gt;2&lt;/volume&gt;&lt;publication_date&gt;99201100001200000000200000&lt;/publication_date&gt;&lt;doi&gt;10.5116/ijme.4dfb.8dfd&lt;/doi&gt;&lt;startpage&gt;53&lt;/startpage&gt;&lt;title&gt;Making sense of Cronbach's alpha&lt;/title&gt;&lt;uuid&gt;04F48FC8-1EE0-4EE4-AA05-3B226D0C140B&lt;/uuid&gt;&lt;subtype&gt;400&lt;/subtype&gt;&lt;endpage&gt;55&lt;/endpage&gt;&lt;type&gt;400&lt;/type&gt;&lt;url&gt;http://www.ijme.net/archive/2/cronbachs-alpha/&lt;/url&gt;&lt;bundle&gt;&lt;publication&gt;&lt;title&gt;International Journal of Medical Education&lt;/title&gt;&lt;type&gt;-100&lt;/type&gt;&lt;subtype&gt;-100&lt;/subtype&gt;&lt;uuid&gt;18584A5D-4451-47B8-96CF-8165E785A51C&lt;/uuid&gt;&lt;/publication&gt;&lt;/bundle&gt;&lt;authors&gt;&lt;author&gt;&lt;firstName&gt;Mohsen&lt;/firstName&gt;&lt;lastName&gt;Tavakol&lt;/lastName&gt;&lt;/author&gt;&lt;author&gt;&lt;firstName&gt;Reg&lt;/firstName&gt;&lt;lastName&gt;Dennick&lt;/lastName&gt;&lt;/author&gt;&lt;/authors&gt;&lt;/publication&gt;&lt;/publications&gt;&lt;cites&gt;&lt;/cites&gt;&lt;/citation&gt;</w:instrText>
           </w:r>
           <w:r>
             <w:fldChar w:fldCharType="separate"/>
@@ -2696,13 +3345,39 @@
             <w:t xml:space="preserve"> statisti</w:t>
           </w:r>
           <w:r>
-            <w:t>cal significance in Beck et al.</w:t>
+            <w:t xml:space="preserve">cal significance in Beck </w:t>
+          </w:r>
+          <w:proofErr w:type="gramStart"/>
+          <w:r>
+            <w:t>et al.</w:t>
+          </w:r>
+          <w:proofErr w:type="gramEnd"/>
+          <w:r>
+            <w:t xml:space="preserve"> P &lt; 0.05 is only a guideline, however, and every AUC in Beck et al. favours the PDSS. The P-values clearly trend inversely with the number of subjects in each group, indicating </w:t>
+          </w:r>
+          <w:r>
+            <w:t>that the number of subjects, rather than a</w:t>
+          </w:r>
+          <w:r>
+            <w:t>n underlying</w:t>
+          </w:r>
+          <w:r>
+            <w:t xml:space="preserve"> lack of difference in AUC, may explain the P-values.</w:t>
+          </w:r>
+          <w:r>
+            <w:t xml:space="preserve"> </w:t>
           </w:r>
         </w:p>
         <w:p/>
         <w:p>
           <w:r>
-            <w:t xml:space="preserve">In Beck et al., the mothers’ mean number of days since delivery was 39 (SD = 10.67). If the distribution is at least to some extent symmetrical around the mean, a large amount of </w:t>
+            <w:t xml:space="preserve">In Beck et al., the mothers’ mean number of days since delivery was 39 (SD = 10.67). If the distribution is </w:t>
+          </w:r>
+          <w:r>
+            <w:t>approximately</w:t>
+          </w:r>
+          <w:r>
+            <w:t xml:space="preserve"> symmetrical around the mean, a large amount of </w:t>
           </w:r>
           <w:r>
             <w:t>the part</w:t>
@@ -2738,7 +3413,7 @@
             <w:fldChar w:fldCharType="begin"/>
           </w:r>
           <w:r>
-            <w:instrText xml:space="preserve"> ADDIN PAPERS2_CITATIONS &lt;citation&gt;&lt;uuid&gt;7EEB97DF-00C2-4E13-A9A5-5A7CCC45F9AB&lt;/uuid&gt;&lt;priority&gt;0&lt;/priority&gt;&lt;publications&gt;&lt;publication&gt;&lt;type&gt;400&lt;/type&gt;&lt;title&gt;Educational Attainment in the United States: 2014&lt;/title&gt;&lt;url&gt;https://www.census.gov/hhes/socdemo/education/data/cps/2014/tables.html&lt;/url&gt;&lt;subtype&gt;403&lt;/subtype&gt;&lt;uuid&gt;B7522A6A-53FB-47FB-B923-10BC7B899684&lt;/uuid&gt;&lt;/publication&gt;&lt;/publications&gt;&lt;cites&gt;&lt;/cites&gt;&lt;/citation&gt;</w:instrText>
+            <w:instrText xml:space="preserve"> ADDIN PAPERS2_CITATIONS &lt;citation&gt;&lt;uuid&gt;B5AA4E67-B6E6-4BA3-9127-8885E08F6B3F&lt;/uuid&gt;&lt;priority&gt;0&lt;/priority&gt;&lt;publications&gt;&lt;publication&gt;&lt;type&gt;400&lt;/type&gt;&lt;institution&gt;United Status Census Bureau&lt;/institution&gt;&lt;title&gt;Educational Attainment in the United States: 2014&lt;/title&gt;&lt;url&gt;https://www.census.gov/hhes/socdemo/education/data/cps/2014/tables.html&lt;/url&gt;&lt;subtype&gt;403&lt;/subtype&gt;&lt;uuid&gt;B7522A6A-53FB-47FB-B923-10BC7B899684&lt;/uuid&gt;&lt;/publication&gt;&lt;/publications&gt;&lt;cites&gt;&lt;/cites&gt;&lt;/citation&gt;</w:instrText>
           </w:r>
           <w:r>
             <w:fldChar w:fldCharType="separate"/>
@@ -2757,14 +3432,16 @@
             <w:t>.</w:t>
           </w:r>
           <w:r>
-            <w:t xml:space="preserve"> For this to affect the comparison between the questionnaires, one questionnaire must systematically result in a different result due to the </w:t>
-          </w:r>
-          <w:r>
-            <w:lastRenderedPageBreak/>
-            <w:t xml:space="preserve">educational </w:t>
-          </w:r>
-          <w:r>
-            <w:t>level of the study participants. Given that the questionnaires read at 3</w:t>
+            <w:t xml:space="preserve"> For this to affect the comparison between the questionnaires, one questionnaire must systematically result in a different result due to the educational </w:t>
+          </w:r>
+          <w:r>
+            <w:t>level of the study participants. Given that the questionnaires read at</w:t>
+          </w:r>
+          <w:r>
+            <w:t xml:space="preserve"> a</w:t>
+          </w:r>
+          <w:r>
+            <w:t xml:space="preserve"> 3</w:t>
           </w:r>
           <w:r>
             <w:rPr>
@@ -2773,7 +3450,10 @@
             <w:t>rd</w:t>
           </w:r>
           <w:r>
-            <w:t xml:space="preserve"> grade levels, this seems unlikely. </w:t>
+            <w:t xml:space="preserve"> grade level</w:t>
+          </w:r>
+          <w:r>
+            <w:t xml:space="preserve">, this seems unlikely. </w:t>
           </w:r>
         </w:p>
         <w:p/>
@@ -2818,7 +3498,25 @@
             <w:t xml:space="preserve"> positives must be obtained. </w:t>
           </w:r>
           <w:r>
-            <w:t>In Zhao et al., this is not the case, as the confirmatory test has not been administered to all participants. This seems unbelievable, but to quote the authors:</w:t>
+            <w:t xml:space="preserve">To know false positives and negatives, </w:t>
+          </w:r>
+          <w:r>
+            <w:t xml:space="preserve">all </w:t>
+          </w:r>
+          <w:r>
+            <w:t xml:space="preserve">screening results must be confirmed by a gold-standard test. </w:t>
+          </w:r>
+          <w:r>
+            <w:t>In Zhao et al.</w:t>
+          </w:r>
+          <w:r>
+            <w:t xml:space="preserve"> this is not the case, as the</w:t>
+          </w:r>
+          <w:r>
+            <w:t xml:space="preserve"> gold-standard</w:t>
+          </w:r>
+          <w:r>
+            <w:t xml:space="preserve"> test has not been administered to all participants. This seems unbelievable, but to quote the authors:</w:t>
           </w:r>
         </w:p>
         <w:p/>
@@ -2836,14 +3534,56 @@
         <w:p/>
         <w:p>
           <w:r>
-            <w:t xml:space="preserve">As part of Zhao et al.’s follow-up for women screening positive for depression is an intervention to make sure the women are “reminded to adjust the mood during pregnancy”. What this entails is not further expanded upon. This does not affect the results of the study, but it does </w:t>
-          </w:r>
-          <w:r>
-            <w:t>make us question their professionalism.</w:t>
+            <w:t xml:space="preserve">As part of Zhao et al.’s follow-up for women screening positive for depression is an intervention to make sure the women are “reminded to adjust the mood during pregnancy”. What this entails </w:t>
+          </w:r>
+          <w:proofErr w:type="gramStart"/>
+          <w:r>
+            <w:t>is</w:t>
+          </w:r>
+          <w:proofErr w:type="gramEnd"/>
+          <w:r>
+            <w:t xml:space="preserve"> not further expanded upon. This does not affect the results of the study, but </w:t>
+          </w:r>
+          <w:r>
+            <w:t>the exemplification of a lack of clarity weakens our trust in the study results</w:t>
+          </w:r>
+          <w:r>
+            <w:t>.</w:t>
           </w:r>
         </w:p>
         <w:p/>
-        <w:p/>
+        <w:p>
+          <w:r>
+            <w:t xml:space="preserve">For this thesis’ comparison to be improved upon, further studies are needed with better methodology consistent with </w:t>
+          </w:r>
+          <w:r>
+            <w:t xml:space="preserve">the accepted </w:t>
+          </w:r>
+          <w:r>
+            <w:t>practice</w:t>
+          </w:r>
+          <w:r>
+            <w:t>s</w:t>
+          </w:r>
+          <w:r>
+            <w:t xml:space="preserve"> and with sufficiently large study populations to </w:t>
+          </w:r>
+          <w:r>
+            <w:t>warrant conclusions for both major and minor depression.</w:t>
+          </w:r>
+          <w:r>
+            <w:t xml:space="preserve"> </w:t>
+          </w:r>
+          <w:r>
+            <w:t xml:space="preserve">A broader search scope </w:t>
+          </w:r>
+          <w:r>
+            <w:t xml:space="preserve">would be relevant for </w:t>
+          </w:r>
+          <w:r>
+            <w:t>a comprehensive meta-analysis.</w:t>
+          </w:r>
+        </w:p>
         <w:p/>
         <w:p>
           <w:r>
@@ -2873,7 +3613,6 @@
             <w:pStyle w:val="Overskrift1"/>
           </w:pPr>
           <w:r>
-            <w:lastRenderedPageBreak/>
             <w:t>Conclusion</w:t>
           </w:r>
         </w:p>
@@ -3491,7 +4230,7 @@
       </w:r>
     </w:p>
     <w:sectPr>
-      <w:headerReference w:type="default" r:id="rId7"/>
+      <w:headerReference w:type="default" r:id="rId9"/>
       <w:pgSz w:w="11900" w:h="16840"/>
       <w:pgMar w:top="1701" w:right="1134" w:bottom="1701" w:left="1134" w:header="708" w:footer="708" w:gutter="0"/>
       <w:cols w:num="2" w:space="708"/>
@@ -3500,6 +4239,33 @@
     </w:sectPr>
   </w:body>
 </w:document>
+</file>
+
+<file path=word/comments.xml><?xml version="1.0" encoding="utf-8"?>
+<w:comments xmlns:wpc="http://schemas.microsoft.com/office/word/2010/wordprocessingCanvas" xmlns:mo="http://schemas.microsoft.com/office/mac/office/2008/main" xmlns:mc="http://schemas.openxmlformats.org/markup-compatibility/2006" xmlns:mv="urn:schemas-microsoft-com:mac:vml" xmlns:o="urn:schemas-microsoft-com:office:office" xmlns:r="http://schemas.openxmlformats.org/officeDocument/2006/relationships" xmlns:m="http://schemas.openxmlformats.org/officeDocument/2006/math" xmlns:v="urn:schemas-microsoft-com:vml" xmlns:wp14="http://schemas.microsoft.com/office/word/2010/wordprocessingDrawing" xmlns:wp="http://schemas.openxmlformats.org/drawingml/2006/wordprocessingDrawing" xmlns:w10="urn:schemas-microsoft-com:office:word" xmlns:w="http://schemas.openxmlformats.org/wordprocessingml/2006/main" xmlns:w14="http://schemas.microsoft.com/office/word/2010/wordml" xmlns:w15="http://schemas.microsoft.com/office/word/2012/wordml" xmlns:wpg="http://schemas.microsoft.com/office/word/2010/wordprocessingGroup" xmlns:wpi="http://schemas.microsoft.com/office/word/2010/wordprocessingInk" xmlns:wne="http://schemas.microsoft.com/office/word/2006/wordml" xmlns:wps="http://schemas.microsoft.com/office/word/2010/wordprocessingShape" mc:Ignorable="w14 w15 wp14">
+  <w:comment w:id="0" w:author="ryqiem@gmail.com" w:date="2016-11-01T13:57:00Z" w:initials="r">
+    <w:p>
+      <w:pPr>
+        <w:pStyle w:val="Kommentartekst"/>
+      </w:pPr>
+      <w:r>
+        <w:rPr>
+          <w:rStyle w:val="Kommentarhenvisning"/>
+        </w:rPr>
+        <w:annotationRef/>
+      </w:r>
+      <w:r>
+        <w:t>Skriv pænere</w:t>
+      </w:r>
+    </w:p>
+  </w:comment>
+</w:comments>
+</file>
+
+<file path=word/commentsExtended.xml><?xml version="1.0" encoding="utf-8"?>
+<w15:commentsEx xmlns:wpc="http://schemas.microsoft.com/office/word/2010/wordprocessingCanvas" xmlns:mo="http://schemas.microsoft.com/office/mac/office/2008/main" xmlns:mc="http://schemas.openxmlformats.org/markup-compatibility/2006" xmlns:mv="urn:schemas-microsoft-com:mac:vml" xmlns:o="urn:schemas-microsoft-com:office:office" xmlns:r="http://schemas.openxmlformats.org/officeDocument/2006/relationships" xmlns:m="http://schemas.openxmlformats.org/officeDocument/2006/math" xmlns:v="urn:schemas-microsoft-com:vml" xmlns:wp14="http://schemas.microsoft.com/office/word/2010/wordprocessingDrawing" xmlns:wp="http://schemas.openxmlformats.org/drawingml/2006/wordprocessingDrawing" xmlns:w10="urn:schemas-microsoft-com:office:word" xmlns:w="http://schemas.openxmlformats.org/wordprocessingml/2006/main" xmlns:w14="http://schemas.microsoft.com/office/word/2010/wordml" xmlns:w15="http://schemas.microsoft.com/office/word/2012/wordml" xmlns:wpg="http://schemas.microsoft.com/office/word/2010/wordprocessingGroup" xmlns:wpi="http://schemas.microsoft.com/office/word/2010/wordprocessingInk" xmlns:wne="http://schemas.microsoft.com/office/word/2006/wordml" xmlns:wps="http://schemas.microsoft.com/office/word/2010/wordprocessingShape" mc:Ignorable="w14 w15 wp14">
+  <w15:commentEx w15:paraId="792643C5" w15:done="0"/>
+</w15:commentsEx>
 </file>
 
 <file path=word/endnotes.xml><?xml version="1.0" encoding="utf-8"?>
@@ -3728,6 +4494,95 @@
     </w:lvl>
   </w:abstractNum>
   <w:abstractNum w:abstractNumId="2">
+    <w:nsid w:val="58086260"/>
+    <w:multiLevelType w:val="hybridMultilevel"/>
+    <w:tmpl w:val="C43CB87A"/>
+    <w:lvl w:ilvl="0" w:tplc="0406000F">
+      <w:start w:val="1"/>
+      <w:numFmt w:val="decimal"/>
+      <w:lvlText w:val="%1."/>
+      <w:lvlJc w:val="left"/>
+      <w:pPr>
+        <w:ind w:left="720" w:hanging="360"/>
+      </w:pPr>
+      <w:rPr>
+        <w:rFonts w:hint="default"/>
+      </w:rPr>
+    </w:lvl>
+    <w:lvl w:ilvl="1" w:tplc="04060019" w:tentative="1">
+      <w:start w:val="1"/>
+      <w:numFmt w:val="lowerLetter"/>
+      <w:lvlText w:val="%2."/>
+      <w:lvlJc w:val="left"/>
+      <w:pPr>
+        <w:ind w:left="1440" w:hanging="360"/>
+      </w:pPr>
+    </w:lvl>
+    <w:lvl w:ilvl="2" w:tplc="0406001B" w:tentative="1">
+      <w:start w:val="1"/>
+      <w:numFmt w:val="lowerRoman"/>
+      <w:lvlText w:val="%3."/>
+      <w:lvlJc w:val="right"/>
+      <w:pPr>
+        <w:ind w:left="2160" w:hanging="180"/>
+      </w:pPr>
+    </w:lvl>
+    <w:lvl w:ilvl="3" w:tplc="0406000F" w:tentative="1">
+      <w:start w:val="1"/>
+      <w:numFmt w:val="decimal"/>
+      <w:lvlText w:val="%4."/>
+      <w:lvlJc w:val="left"/>
+      <w:pPr>
+        <w:ind w:left="2880" w:hanging="360"/>
+      </w:pPr>
+    </w:lvl>
+    <w:lvl w:ilvl="4" w:tplc="04060019" w:tentative="1">
+      <w:start w:val="1"/>
+      <w:numFmt w:val="lowerLetter"/>
+      <w:lvlText w:val="%5."/>
+      <w:lvlJc w:val="left"/>
+      <w:pPr>
+        <w:ind w:left="3600" w:hanging="360"/>
+      </w:pPr>
+    </w:lvl>
+    <w:lvl w:ilvl="5" w:tplc="0406001B" w:tentative="1">
+      <w:start w:val="1"/>
+      <w:numFmt w:val="lowerRoman"/>
+      <w:lvlText w:val="%6."/>
+      <w:lvlJc w:val="right"/>
+      <w:pPr>
+        <w:ind w:left="4320" w:hanging="180"/>
+      </w:pPr>
+    </w:lvl>
+    <w:lvl w:ilvl="6" w:tplc="0406000F" w:tentative="1">
+      <w:start w:val="1"/>
+      <w:numFmt w:val="decimal"/>
+      <w:lvlText w:val="%7."/>
+      <w:lvlJc w:val="left"/>
+      <w:pPr>
+        <w:ind w:left="5040" w:hanging="360"/>
+      </w:pPr>
+    </w:lvl>
+    <w:lvl w:ilvl="7" w:tplc="04060019" w:tentative="1">
+      <w:start w:val="1"/>
+      <w:numFmt w:val="lowerLetter"/>
+      <w:lvlText w:val="%8."/>
+      <w:lvlJc w:val="left"/>
+      <w:pPr>
+        <w:ind w:left="5760" w:hanging="360"/>
+      </w:pPr>
+    </w:lvl>
+    <w:lvl w:ilvl="8" w:tplc="0406001B" w:tentative="1">
+      <w:start w:val="1"/>
+      <w:numFmt w:val="lowerRoman"/>
+      <w:lvlText w:val="%9."/>
+      <w:lvlJc w:val="right"/>
+      <w:pPr>
+        <w:ind w:left="6480" w:hanging="180"/>
+      </w:pPr>
+    </w:lvl>
+  </w:abstractNum>
+  <w:abstractNum w:abstractNumId="3">
     <w:nsid w:val="60DF2135"/>
     <w:multiLevelType w:val="hybridMultilevel"/>
     <w:tmpl w:val="EA705E48"/>
@@ -3839,7 +4694,7 @@
       </w:rPr>
     </w:lvl>
   </w:abstractNum>
-  <w:abstractNum w:abstractNumId="3">
+  <w:abstractNum w:abstractNumId="4">
     <w:nsid w:val="6AAE6799"/>
     <w:multiLevelType w:val="hybridMultilevel"/>
     <w:tmpl w:val="61F8C386"/>
@@ -3951,7 +4806,7 @@
       </w:rPr>
     </w:lvl>
   </w:abstractNum>
-  <w:abstractNum w:abstractNumId="4">
+  <w:abstractNum w:abstractNumId="5">
     <w:nsid w:val="7313740C"/>
     <w:multiLevelType w:val="hybridMultilevel"/>
     <w:tmpl w:val="83F4A5D0"/>
@@ -4044,18 +4899,29 @@
     <w:abstractNumId w:val="0"/>
   </w:num>
   <w:num w:numId="2">
+    <w:abstractNumId w:val="5"/>
+  </w:num>
+  <w:num w:numId="3">
     <w:abstractNumId w:val="4"/>
   </w:num>
-  <w:num w:numId="3">
+  <w:num w:numId="4">
     <w:abstractNumId w:val="3"/>
-  </w:num>
-  <w:num w:numId="4">
-    <w:abstractNumId w:val="2"/>
   </w:num>
   <w:num w:numId="5">
     <w:abstractNumId w:val="1"/>
   </w:num>
+  <w:num w:numId="6">
+    <w:abstractNumId w:val="2"/>
+  </w:num>
 </w:numbering>
+</file>
+
+<file path=word/people.xml><?xml version="1.0" encoding="utf-8"?>
+<w15:people xmlns:wpc="http://schemas.microsoft.com/office/word/2010/wordprocessingCanvas" xmlns:mo="http://schemas.microsoft.com/office/mac/office/2008/main" xmlns:mc="http://schemas.openxmlformats.org/markup-compatibility/2006" xmlns:mv="urn:schemas-microsoft-com:mac:vml" xmlns:o="urn:schemas-microsoft-com:office:office" xmlns:r="http://schemas.openxmlformats.org/officeDocument/2006/relationships" xmlns:m="http://schemas.openxmlformats.org/officeDocument/2006/math" xmlns:v="urn:schemas-microsoft-com:vml" xmlns:wp14="http://schemas.microsoft.com/office/word/2010/wordprocessingDrawing" xmlns:wp="http://schemas.openxmlformats.org/drawingml/2006/wordprocessingDrawing" xmlns:w10="urn:schemas-microsoft-com:office:word" xmlns:w="http://schemas.openxmlformats.org/wordprocessingml/2006/main" xmlns:w14="http://schemas.microsoft.com/office/word/2010/wordml" xmlns:w15="http://schemas.microsoft.com/office/word/2012/wordml" xmlns:wpg="http://schemas.microsoft.com/office/word/2010/wordprocessingGroup" xmlns:wpi="http://schemas.microsoft.com/office/word/2010/wordprocessingInk" xmlns:wne="http://schemas.microsoft.com/office/word/2006/wordml" xmlns:wps="http://schemas.microsoft.com/office/word/2010/wordprocessingShape" mc:Ignorable="w14 w15 wp14">
+  <w15:person w15:author="ryqiem@gmail.com">
+    <w15:presenceInfo w15:providerId="Windows Live" w15:userId="7aafda438fa16034"/>
+  </w15:person>
+</w15:people>
 </file>
 
 <file path=word/styles.xml><?xml version="1.0" encoding="utf-8"?>
@@ -4491,6 +5357,7 @@
   <w:style w:type="character" w:default="1" w:styleId="Standardskrifttypeiafsnit">
     <w:name w:val="Default Paragraph Font"/>
     <w:uiPriority w:val="1"/>
+    <w:semiHidden/>
     <w:unhideWhenUsed/>
   </w:style>
   <w:style w:type="table" w:default="1" w:styleId="Tabel-Normal">
@@ -4705,6 +5572,103 @@
       <w:ind w:left="720"/>
       <w:contextualSpacing/>
     </w:pPr>
+  </w:style>
+  <w:style w:type="character" w:styleId="Kommentarhenvisning">
+    <w:name w:val="annotation reference"/>
+    <w:basedOn w:val="Standardskrifttypeiafsnit"/>
+    <w:uiPriority w:val="99"/>
+    <w:semiHidden/>
+    <w:unhideWhenUsed/>
+    <w:rsid w:val="00F64BF1"/>
+    <w:rPr>
+      <w:sz w:val="18"/>
+      <w:szCs w:val="18"/>
+    </w:rPr>
+  </w:style>
+  <w:style w:type="paragraph" w:styleId="Kommentartekst">
+    <w:name w:val="annotation text"/>
+    <w:basedOn w:val="Normal"/>
+    <w:link w:val="KommentartekstTegn"/>
+    <w:uiPriority w:val="99"/>
+    <w:semiHidden/>
+    <w:unhideWhenUsed/>
+    <w:rsid w:val="00F64BF1"/>
+    <w:rPr>
+      <w:sz w:val="24"/>
+      <w:szCs w:val="24"/>
+    </w:rPr>
+  </w:style>
+  <w:style w:type="character" w:customStyle="1" w:styleId="KommentartekstTegn">
+    <w:name w:val="Kommentartekst Tegn"/>
+    <w:basedOn w:val="Standardskrifttypeiafsnit"/>
+    <w:link w:val="Kommentartekst"/>
+    <w:uiPriority w:val="99"/>
+    <w:semiHidden/>
+    <w:rsid w:val="00F64BF1"/>
+    <w:rPr>
+      <w:rFonts w:ascii="Times" w:hAnsi="Times" w:cs="Times New Roman"/>
+      <w:lang w:val="en-GB"/>
+    </w:rPr>
+  </w:style>
+  <w:style w:type="paragraph" w:styleId="Kommentaremne">
+    <w:name w:val="annotation subject"/>
+    <w:basedOn w:val="Kommentartekst"/>
+    <w:next w:val="Kommentartekst"/>
+    <w:link w:val="KommentaremneTegn"/>
+    <w:uiPriority w:val="99"/>
+    <w:semiHidden/>
+    <w:unhideWhenUsed/>
+    <w:rsid w:val="00F64BF1"/>
+    <w:rPr>
+      <w:b/>
+      <w:bCs/>
+      <w:sz w:val="20"/>
+      <w:szCs w:val="20"/>
+    </w:rPr>
+  </w:style>
+  <w:style w:type="character" w:customStyle="1" w:styleId="KommentaremneTegn">
+    <w:name w:val="Kommentaremne Tegn"/>
+    <w:basedOn w:val="KommentartekstTegn"/>
+    <w:link w:val="Kommentaremne"/>
+    <w:uiPriority w:val="99"/>
+    <w:semiHidden/>
+    <w:rsid w:val="00F64BF1"/>
+    <w:rPr>
+      <w:rFonts w:ascii="Times" w:hAnsi="Times" w:cs="Times New Roman"/>
+      <w:b/>
+      <w:bCs/>
+      <w:sz w:val="20"/>
+      <w:szCs w:val="20"/>
+      <w:lang w:val="en-GB"/>
+    </w:rPr>
+  </w:style>
+  <w:style w:type="paragraph" w:styleId="Markeringsbobletekst">
+    <w:name w:val="Balloon Text"/>
+    <w:basedOn w:val="Normal"/>
+    <w:link w:val="MarkeringsbobletekstTegn"/>
+    <w:uiPriority w:val="99"/>
+    <w:semiHidden/>
+    <w:unhideWhenUsed/>
+    <w:rsid w:val="00F64BF1"/>
+    <w:rPr>
+      <w:rFonts w:ascii="Times New Roman" w:hAnsi="Times New Roman"/>
+      <w:sz w:val="18"/>
+      <w:szCs w:val="18"/>
+    </w:rPr>
+  </w:style>
+  <w:style w:type="character" w:customStyle="1" w:styleId="MarkeringsbobletekstTegn">
+    <w:name w:val="Markeringsbobletekst Tegn"/>
+    <w:basedOn w:val="Standardskrifttypeiafsnit"/>
+    <w:link w:val="Markeringsbobletekst"/>
+    <w:uiPriority w:val="99"/>
+    <w:semiHidden/>
+    <w:rsid w:val="00F64BF1"/>
+    <w:rPr>
+      <w:rFonts w:ascii="Times New Roman" w:hAnsi="Times New Roman" w:cs="Times New Roman"/>
+      <w:sz w:val="18"/>
+      <w:szCs w:val="18"/>
+      <w:lang w:val="en-GB"/>
+    </w:rPr>
   </w:style>
 </w:styles>
 </file>

</xml_diff>

<commit_message>
Added notes from Bachelor-supervision
</commit_message>
<xml_diff>
--- a/A comparison of the Edinburgh Postnatal Depression Scale (EPDS) and the Postpartum Depression Screening Scale (PDSS) for postpartum depression screening.docx
+++ b/A comparison of the Edinburgh Postnatal Depression Scale (EPDS) and the Postpartum Depression Screening Scale (PDSS) for postpartum depression screening.docx
@@ -172,7 +172,7 @@
                             </w:rPr>
                             <w:alias w:val="Forfatter"/>
                             <w:tag w:val=""/>
-                            <w:id w:val="-1145276471"/>
+                            <w:id w:val="1486516619"/>
                             <w:dataBinding w:prefixMappings="xmlns:ns0='http://purl.org/dc/elements/1.1/' xmlns:ns1='http://schemas.openxmlformats.org/package/2006/metadata/core-properties' " w:xpath="/ns1:coreProperties[1]/ns0:creator[1]" w:storeItemID="{6C3C8BC8-F283-45AE-878A-BAB7291924A1}"/>
                             <w15:appearance w15:val="hidden"/>
                             <w:text/>
@@ -223,7 +223,7 @@
                               </w:rPr>
                               <w:alias w:val="Firma"/>
                               <w:tag w:val=""/>
-                              <w:id w:val="-940071497"/>
+                              <w:id w:val="729656193"/>
                               <w:dataBinding w:prefixMappings="xmlns:ns0='http://schemas.openxmlformats.org/officeDocument/2006/extended-properties' " w:xpath="/ns0:Properties[1]/ns0:Company[1]" w:storeItemID="{6668398D-A668-4E3E-A5EB-62B293D839F1}"/>
                               <w15:appearance w15:val="hidden"/>
                               <w:text/>
@@ -498,7 +498,7 @@
                             </w:rPr>
                             <w:alias w:val="Undertitel"/>
                             <w:tag w:val=""/>
-                            <w:id w:val="-1389566410"/>
+                            <w:id w:val="-643496355"/>
                             <w:showingPlcHdr/>
                             <w:dataBinding w:prefixMappings="xmlns:ns0='http://purl.org/dc/elements/1.1/' xmlns:ns1='http://schemas.openxmlformats.org/package/2006/metadata/core-properties' " w:xpath="/ns1:coreProperties[1]/ns0:subject[1]" w:storeItemID="{6C3C8BC8-F283-45AE-878A-BAB7291924A1}"/>
                             <w15:appearance w15:val="hidden"/>
@@ -550,10 +550,12 @@
           <w:pPr>
             <w:pStyle w:val="Overskrift1"/>
           </w:pPr>
+          <w:proofErr w:type="spellStart"/>
           <w:r>
             <w:lastRenderedPageBreak/>
             <w:t>Bachelorprojekt</w:t>
           </w:r>
+          <w:proofErr w:type="spellEnd"/>
         </w:p>
         <w:p>
           <w:pPr>
@@ -573,7 +575,6 @@
             <w:pStyle w:val="Overskrift1"/>
           </w:pPr>
           <w:r>
-            <w:lastRenderedPageBreak/>
             <w:t>Abstract</w:t>
           </w:r>
         </w:p>
@@ -595,7 +596,6 @@
             <w:pStyle w:val="Overskrift1"/>
           </w:pPr>
           <w:r>
-            <w:lastRenderedPageBreak/>
             <w:t>Problem Statement</w:t>
           </w:r>
         </w:p>
@@ -673,8 +673,13 @@
           <w:r>
             <w:t xml:space="preserve">Major </w:t>
           </w:r>
-          <w:r>
-            <w:t>peri-partum depression</w:t>
+          <w:proofErr w:type="spellStart"/>
+          <w:r>
+            <w:t>peri</w:t>
+          </w:r>
+          <w:proofErr w:type="spellEnd"/>
+          <w:r>
+            <w:t>-partum depression</w:t>
           </w:r>
           <w:r>
             <w:t xml:space="preserve"> (M</w:t>
@@ -688,7 +693,23 @@
         </w:p>
         <w:p>
           <w:r>
-            <w:t>Minor peri-partum depression (mPPD)</w:t>
+            <w:t xml:space="preserve">Minor </w:t>
+          </w:r>
+          <w:proofErr w:type="spellStart"/>
+          <w:r>
+            <w:t>peri</w:t>
+          </w:r>
+          <w:proofErr w:type="spellEnd"/>
+          <w:r>
+            <w:t>-partum depression (</w:t>
+          </w:r>
+          <w:proofErr w:type="spellStart"/>
+          <w:r>
+            <w:t>mPPD</w:t>
+          </w:r>
+          <w:proofErr w:type="spellEnd"/>
+          <w:r>
+            <w:t>)</w:t>
           </w:r>
         </w:p>
         <w:p>
@@ -704,6 +725,11 @@
         <w:p>
           <w:r>
             <w:t>Diagnostic and Statistical Manual of Mental Disorders (DSM)</w:t>
+          </w:r>
+        </w:p>
+        <w:p>
+          <w:r>
+            <w:t>Receiver-operator characteristics (ROC)</w:t>
           </w:r>
         </w:p>
         <w:p>
@@ -731,13 +757,13 @@
             <mc:AlternateContent>
               <mc:Choice Requires="wps">
                 <w:drawing>
-                  <wp:anchor distT="0" distB="0" distL="114300" distR="114300" simplePos="0" relativeHeight="251663360" behindDoc="0" locked="0" layoutInCell="1" allowOverlap="1" wp14:anchorId="2BE7301B" wp14:editId="0540B931">
+                  <wp:anchor distT="0" distB="0" distL="114300" distR="114300" simplePos="0" relativeHeight="251663360" behindDoc="0" locked="0" layoutInCell="1" allowOverlap="1" wp14:anchorId="2BE7301B" wp14:editId="68584632">
                     <wp:simplePos x="0" y="0"/>
                     <wp:positionH relativeFrom="column">
-                      <wp:posOffset>3331210</wp:posOffset>
+                      <wp:posOffset>3251200</wp:posOffset>
                     </wp:positionH>
                     <wp:positionV relativeFrom="paragraph">
-                      <wp:posOffset>179070</wp:posOffset>
+                      <wp:posOffset>62230</wp:posOffset>
                     </wp:positionV>
                     <wp:extent cx="3051175" cy="3147695"/>
                     <wp:effectExtent l="0" t="0" r="0" b="1905"/>
@@ -790,8 +816,17 @@
                                     <w:b/>
                                     <w:lang w:val="da-DK"/>
                                   </w:rPr>
-                                  <w:t>Search string</w:t>
+                                  <w:t xml:space="preserve">Search </w:t>
                                 </w:r>
+                                <w:proofErr w:type="spellStart"/>
+                                <w:r>
+                                  <w:rPr>
+                                    <w:b/>
+                                    <w:lang w:val="da-DK"/>
+                                  </w:rPr>
+                                  <w:t>string</w:t>
+                                </w:r>
+                                <w:proofErr w:type="spellEnd"/>
                               </w:p>
                               <w:p>
                                 <w:pPr>
@@ -803,7 +838,77 @@
                                   <w:rPr>
                                     <w:lang w:val="da-DK"/>
                                   </w:rPr>
-                                  <w:t>("screening”[title] AND (“EPDS” OR “Edinburgh Postnatal Depression Scale”) AND ("Postpartum Depression Screening Scale” OR “PDSS”))</w:t>
+                                  <w:t>("screening”[</w:t>
+                                </w:r>
+                                <w:proofErr w:type="spellStart"/>
+                                <w:r>
+                                  <w:rPr>
+                                    <w:lang w:val="da-DK"/>
+                                  </w:rPr>
+                                  <w:t>title</w:t>
+                                </w:r>
+                                <w:proofErr w:type="spellEnd"/>
+                                <w:r>
+                                  <w:rPr>
+                                    <w:lang w:val="da-DK"/>
+                                  </w:rPr>
+                                  <w:t xml:space="preserve">] AND (“EPDS” OR “Edinburgh </w:t>
+                                </w:r>
+                                <w:proofErr w:type="spellStart"/>
+                                <w:r>
+                                  <w:rPr>
+                                    <w:lang w:val="da-DK"/>
+                                  </w:rPr>
+                                  <w:t>Postnatal</w:t>
+                                </w:r>
+                                <w:proofErr w:type="spellEnd"/>
+                                <w:r>
+                                  <w:rPr>
+                                    <w:lang w:val="da-DK"/>
+                                  </w:rPr>
+                                  <w:t xml:space="preserve"> Depression </w:t>
+                                </w:r>
+                                <w:proofErr w:type="spellStart"/>
+                                <w:r>
+                                  <w:rPr>
+                                    <w:lang w:val="da-DK"/>
+                                  </w:rPr>
+                                  <w:t>Scale</w:t>
+                                </w:r>
+                                <w:proofErr w:type="spellEnd"/>
+                                <w:r>
+                                  <w:rPr>
+                                    <w:lang w:val="da-DK"/>
+                                  </w:rPr>
+                                  <w:t>”) AND ("</w:t>
+                                </w:r>
+                                <w:proofErr w:type="spellStart"/>
+                                <w:r>
+                                  <w:rPr>
+                                    <w:lang w:val="da-DK"/>
+                                  </w:rPr>
+                                  <w:t>Postpartum</w:t>
+                                </w:r>
+                                <w:proofErr w:type="spellEnd"/>
+                                <w:r>
+                                  <w:rPr>
+                                    <w:lang w:val="da-DK"/>
+                                  </w:rPr>
+                                  <w:t xml:space="preserve"> Depression Screening </w:t>
+                                </w:r>
+                                <w:proofErr w:type="spellStart"/>
+                                <w:r>
+                                  <w:rPr>
+                                    <w:lang w:val="da-DK"/>
+                                  </w:rPr>
+                                  <w:t>Scale</w:t>
+                                </w:r>
+                                <w:proofErr w:type="spellEnd"/>
+                                <w:r>
+                                  <w:rPr>
+                                    <w:lang w:val="da-DK"/>
+                                  </w:rPr>
+                                  <w:t>” OR “PDSS”))</w:t>
                                 </w:r>
                               </w:p>
                               <w:p>
@@ -843,8 +948,30 @@
                                   <w:rPr>
                                     <w:lang w:val="da-DK"/>
                                   </w:rPr>
-                                  <w:t>(“comparative study</w:t>
+                                  <w:t>(“</w:t>
                                 </w:r>
+                                <w:proofErr w:type="spellStart"/>
+                                <w:r>
+                                  <w:rPr>
+                                    <w:lang w:val="da-DK"/>
+                                  </w:rPr>
+                                  <w:t>comparative</w:t>
+                                </w:r>
+                                <w:proofErr w:type="spellEnd"/>
+                                <w:r>
+                                  <w:rPr>
+                                    <w:lang w:val="da-DK"/>
+                                  </w:rPr>
+                                  <w:t xml:space="preserve"> </w:t>
+                                </w:r>
+                                <w:proofErr w:type="spellStart"/>
+                                <w:r>
+                                  <w:rPr>
+                                    <w:lang w:val="da-DK"/>
+                                  </w:rPr>
+                                  <w:t>study</w:t>
+                                </w:r>
+                                <w:proofErr w:type="spellEnd"/>
                                 <w:proofErr w:type="gramStart"/>
                                 <w:r>
                                   <w:rPr>
@@ -852,12 +979,104 @@
                                   </w:rPr>
                                   <w:t>”[</w:t>
                                 </w:r>
+                                <w:proofErr w:type="spellStart"/>
                                 <w:proofErr w:type="gramEnd"/>
                                 <w:r>
                                   <w:rPr>
                                     <w:lang w:val="da-DK"/>
                                   </w:rPr>
-                                  <w:t>publication type] OR “combined”[title] OR “comparison”[title] OR “comparative”[title]) </w:t>
+                                  <w:t>publication</w:t>
+                                </w:r>
+                                <w:proofErr w:type="spellEnd"/>
+                                <w:r>
+                                  <w:rPr>
+                                    <w:lang w:val="da-DK"/>
+                                  </w:rPr>
+                                  <w:t xml:space="preserve"> type] OR “</w:t>
+                                </w:r>
+                                <w:proofErr w:type="spellStart"/>
+                                <w:r>
+                                  <w:rPr>
+                                    <w:lang w:val="da-DK"/>
+                                  </w:rPr>
+                                  <w:t>combined</w:t>
+                                </w:r>
+                                <w:proofErr w:type="spellEnd"/>
+                                <w:r>
+                                  <w:rPr>
+                                    <w:lang w:val="da-DK"/>
+                                  </w:rPr>
+                                  <w:t>”[</w:t>
+                                </w:r>
+                                <w:proofErr w:type="spellStart"/>
+                                <w:r>
+                                  <w:rPr>
+                                    <w:lang w:val="da-DK"/>
+                                  </w:rPr>
+                                  <w:t>title</w:t>
+                                </w:r>
+                                <w:proofErr w:type="spellEnd"/>
+                                <w:r>
+                                  <w:rPr>
+                                    <w:lang w:val="da-DK"/>
+                                  </w:rPr>
+                                  <w:t>] OR “</w:t>
+                                </w:r>
+                                <w:proofErr w:type="spellStart"/>
+                                <w:r>
+                                  <w:rPr>
+                                    <w:lang w:val="da-DK"/>
+                                  </w:rPr>
+                                  <w:t>comparison</w:t>
+                                </w:r>
+                                <w:proofErr w:type="spellEnd"/>
+                                <w:r>
+                                  <w:rPr>
+                                    <w:lang w:val="da-DK"/>
+                                  </w:rPr>
+                                  <w:t>”[</w:t>
+                                </w:r>
+                                <w:proofErr w:type="spellStart"/>
+                                <w:r>
+                                  <w:rPr>
+                                    <w:lang w:val="da-DK"/>
+                                  </w:rPr>
+                                  <w:t>title</w:t>
+                                </w:r>
+                                <w:proofErr w:type="spellEnd"/>
+                                <w:r>
+                                  <w:rPr>
+                                    <w:lang w:val="da-DK"/>
+                                  </w:rPr>
+                                  <w:t>] OR “</w:t>
+                                </w:r>
+                                <w:proofErr w:type="spellStart"/>
+                                <w:r>
+                                  <w:rPr>
+                                    <w:lang w:val="da-DK"/>
+                                  </w:rPr>
+                                  <w:t>comparative</w:t>
+                                </w:r>
+                                <w:proofErr w:type="spellEnd"/>
+                                <w:r>
+                                  <w:rPr>
+                                    <w:lang w:val="da-DK"/>
+                                  </w:rPr>
+                                  <w:t>”[</w:t>
+                                </w:r>
+                                <w:proofErr w:type="spellStart"/>
+                                <w:r>
+                                  <w:rPr>
+                                    <w:lang w:val="da-DK"/>
+                                  </w:rPr>
+                                  <w:t>title</w:t>
+                                </w:r>
+                                <w:proofErr w:type="spellEnd"/>
+                                <w:r>
+                                  <w:rPr>
+                                    <w:lang w:val="da-DK"/>
+                                  </w:rPr>
+                                  <w:t>]) </w:t>
                                 </w:r>
                               </w:p>
                               <w:p>
@@ -897,13 +1116,41 @@
                                   <w:rPr>
                                     <w:lang w:val="da-DK"/>
                                   </w:rPr>
-                                  <w:t>(“sensitivity” OR</w:t>
+                                  <w:t>(“</w:t>
+                                </w:r>
+                                <w:proofErr w:type="spellStart"/>
+                                <w:r>
+                                  <w:rPr>
+                                    <w:lang w:val="da-DK"/>
+                                  </w:rPr>
+                                  <w:t>sensitivity</w:t>
+                                </w:r>
+                                <w:proofErr w:type="spellEnd"/>
+                                <w:r>
+                                  <w:rPr>
+                                    <w:lang w:val="da-DK"/>
+                                  </w:rPr>
+                                  <w:t>” OR</w:t>
                                 </w:r>
                                 <w:r>
                                   <w:rPr>
                                     <w:lang w:val="da-DK"/>
                                   </w:rPr>
-                                  <w:t xml:space="preserve"> “specificity”)</w:t>
+                                  <w:t xml:space="preserve"> “</w:t>
+                                </w:r>
+                                <w:proofErr w:type="spellStart"/>
+                                <w:r>
+                                  <w:rPr>
+                                    <w:lang w:val="da-DK"/>
+                                  </w:rPr>
+                                  <w:t>specificity</w:t>
+                                </w:r>
+                                <w:proofErr w:type="spellEnd"/>
+                                <w:r>
+                                  <w:rPr>
+                                    <w:lang w:val="da-DK"/>
+                                  </w:rPr>
+                                  <w:t>”)</w:t>
                                 </w:r>
                               </w:p>
                               <w:p>
@@ -943,8 +1190,16 @@
                                   <w:rPr>
                                     <w:lang w:val="da-DK"/>
                                   </w:rPr>
-                                  <w:t>(“review</w:t>
+                                  <w:t>(“</w:t>
                                 </w:r>
+                                <w:proofErr w:type="spellStart"/>
+                                <w:r>
+                                  <w:rPr>
+                                    <w:lang w:val="da-DK"/>
+                                  </w:rPr>
+                                  <w:t>review</w:t>
+                                </w:r>
+                                <w:proofErr w:type="spellEnd"/>
                                 <w:proofErr w:type="gramStart"/>
                                 <w:r>
                                   <w:rPr>
@@ -952,12 +1207,20 @@
                                   </w:rPr>
                                   <w:t>”[</w:t>
                                 </w:r>
+                                <w:proofErr w:type="spellStart"/>
                                 <w:proofErr w:type="gramEnd"/>
                                 <w:r>
                                   <w:rPr>
                                     <w:lang w:val="da-DK"/>
                                   </w:rPr>
-                                  <w:t>publication type])</w:t>
+                                  <w:t>publication</w:t>
+                                </w:r>
+                                <w:proofErr w:type="spellEnd"/>
+                                <w:r>
+                                  <w:rPr>
+                                    <w:lang w:val="da-DK"/>
+                                  </w:rPr>
+                                  <w:t xml:space="preserve"> type])</w:t>
                                 </w:r>
                               </w:p>
                               <w:p/>
@@ -983,11 +1246,7 @@
               </mc:Choice>
               <mc:Fallback>
                 <w:pict>
-                  <v:shapetype w14:anchorId="2BE7301B" id="_x0000_t202" coordsize="21600,21600" o:spt="202" path="m0,0l0,21600,21600,21600,21600,0xe">
-                    <v:stroke joinstyle="miter"/>
-                    <v:path gradientshapeok="t" o:connecttype="rect"/>
-                  </v:shapetype>
-                  <v:shape id="Tekstfelt 2" o:spid="_x0000_s1028" type="#_x0000_t202" style="position:absolute;margin-left:262.3pt;margin-top:14.1pt;width:240.25pt;height:247.85pt;z-index:251663360;visibility:visible;mso-wrap-style:square;mso-width-percent:0;mso-height-percent:0;mso-wrap-distance-left:9pt;mso-wrap-distance-top:0;mso-wrap-distance-right:9pt;mso-wrap-distance-bottom:0;mso-position-horizontal:absolute;mso-position-horizontal-relative:text;mso-position-vertical:absolute;mso-position-vertical-relative:text;mso-width-percent:0;mso-height-percent:0;mso-width-relative:margin;mso-height-relative:margin;v-text-anchor:top" o:gfxdata="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" filled="f" stroked="f">
+                  <v:shape w14:anchorId="2BE7301B" id="Tekstfelt 2" o:spid="_x0000_s1028" type="#_x0000_t202" style="position:absolute;margin-left:256pt;margin-top:4.9pt;width:240.25pt;height:247.85pt;z-index:251663360;visibility:visible;mso-wrap-style:square;mso-width-percent:0;mso-height-percent:0;mso-wrap-distance-left:9pt;mso-wrap-distance-top:0;mso-wrap-distance-right:9pt;mso-wrap-distance-bottom:0;mso-position-horizontal:absolute;mso-position-horizontal-relative:text;mso-position-vertical:absolute;mso-position-vertical-relative:text;mso-width-percent:0;mso-height-percent:0;mso-width-relative:margin;mso-height-relative:margin;v-text-anchor:top" o:gfxdata="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" filled="f" stroked="f">
                     <v:textbox>
                       <w:txbxContent>
                         <w:p>
@@ -1002,8 +1261,17 @@
                               <w:b/>
                               <w:lang w:val="da-DK"/>
                             </w:rPr>
-                            <w:t>Search string</w:t>
+                            <w:t xml:space="preserve">Search </w:t>
                           </w:r>
+                          <w:proofErr w:type="spellStart"/>
+                          <w:r>
+                            <w:rPr>
+                              <w:b/>
+                              <w:lang w:val="da-DK"/>
+                            </w:rPr>
+                            <w:t>string</w:t>
+                          </w:r>
+                          <w:proofErr w:type="spellEnd"/>
                         </w:p>
                         <w:p>
                           <w:pPr>
@@ -1015,7 +1283,77 @@
                             <w:rPr>
                               <w:lang w:val="da-DK"/>
                             </w:rPr>
-                            <w:t>("screening”[title] AND (“EPDS” OR “Edinburgh Postnatal Depression Scale”) AND ("Postpartum Depression Screening Scale” OR “PDSS”))</w:t>
+                            <w:t>("screening”[</w:t>
+                          </w:r>
+                          <w:proofErr w:type="spellStart"/>
+                          <w:r>
+                            <w:rPr>
+                              <w:lang w:val="da-DK"/>
+                            </w:rPr>
+                            <w:t>title</w:t>
+                          </w:r>
+                          <w:proofErr w:type="spellEnd"/>
+                          <w:r>
+                            <w:rPr>
+                              <w:lang w:val="da-DK"/>
+                            </w:rPr>
+                            <w:t xml:space="preserve">] AND (“EPDS” OR “Edinburgh </w:t>
+                          </w:r>
+                          <w:proofErr w:type="spellStart"/>
+                          <w:r>
+                            <w:rPr>
+                              <w:lang w:val="da-DK"/>
+                            </w:rPr>
+                            <w:t>Postnatal</w:t>
+                          </w:r>
+                          <w:proofErr w:type="spellEnd"/>
+                          <w:r>
+                            <w:rPr>
+                              <w:lang w:val="da-DK"/>
+                            </w:rPr>
+                            <w:t xml:space="preserve"> Depression </w:t>
+                          </w:r>
+                          <w:proofErr w:type="spellStart"/>
+                          <w:r>
+                            <w:rPr>
+                              <w:lang w:val="da-DK"/>
+                            </w:rPr>
+                            <w:t>Scale</w:t>
+                          </w:r>
+                          <w:proofErr w:type="spellEnd"/>
+                          <w:r>
+                            <w:rPr>
+                              <w:lang w:val="da-DK"/>
+                            </w:rPr>
+                            <w:t>”) AND ("</w:t>
+                          </w:r>
+                          <w:proofErr w:type="spellStart"/>
+                          <w:r>
+                            <w:rPr>
+                              <w:lang w:val="da-DK"/>
+                            </w:rPr>
+                            <w:t>Postpartum</w:t>
+                          </w:r>
+                          <w:proofErr w:type="spellEnd"/>
+                          <w:r>
+                            <w:rPr>
+                              <w:lang w:val="da-DK"/>
+                            </w:rPr>
+                            <w:t xml:space="preserve"> Depression Screening </w:t>
+                          </w:r>
+                          <w:proofErr w:type="spellStart"/>
+                          <w:r>
+                            <w:rPr>
+                              <w:lang w:val="da-DK"/>
+                            </w:rPr>
+                            <w:t>Scale</w:t>
+                          </w:r>
+                          <w:proofErr w:type="spellEnd"/>
+                          <w:r>
+                            <w:rPr>
+                              <w:lang w:val="da-DK"/>
+                            </w:rPr>
+                            <w:t>” OR “PDSS”))</w:t>
                           </w:r>
                         </w:p>
                         <w:p>
@@ -1055,8 +1393,30 @@
                             <w:rPr>
                               <w:lang w:val="da-DK"/>
                             </w:rPr>
-                            <w:t>(“comparative study</w:t>
+                            <w:t>(“</w:t>
                           </w:r>
+                          <w:proofErr w:type="spellStart"/>
+                          <w:r>
+                            <w:rPr>
+                              <w:lang w:val="da-DK"/>
+                            </w:rPr>
+                            <w:t>comparative</w:t>
+                          </w:r>
+                          <w:proofErr w:type="spellEnd"/>
+                          <w:r>
+                            <w:rPr>
+                              <w:lang w:val="da-DK"/>
+                            </w:rPr>
+                            <w:t xml:space="preserve"> </w:t>
+                          </w:r>
+                          <w:proofErr w:type="spellStart"/>
+                          <w:r>
+                            <w:rPr>
+                              <w:lang w:val="da-DK"/>
+                            </w:rPr>
+                            <w:t>study</w:t>
+                          </w:r>
+                          <w:proofErr w:type="spellEnd"/>
                           <w:proofErr w:type="gramStart"/>
                           <w:r>
                             <w:rPr>
@@ -1064,12 +1424,104 @@
                             </w:rPr>
                             <w:t>”[</w:t>
                           </w:r>
+                          <w:proofErr w:type="spellStart"/>
                           <w:proofErr w:type="gramEnd"/>
                           <w:r>
                             <w:rPr>
                               <w:lang w:val="da-DK"/>
                             </w:rPr>
-                            <w:t>publication type] OR “combined”[title] OR “comparison”[title] OR “comparative”[title]) </w:t>
+                            <w:t>publication</w:t>
+                          </w:r>
+                          <w:proofErr w:type="spellEnd"/>
+                          <w:r>
+                            <w:rPr>
+                              <w:lang w:val="da-DK"/>
+                            </w:rPr>
+                            <w:t xml:space="preserve"> type] OR “</w:t>
+                          </w:r>
+                          <w:proofErr w:type="spellStart"/>
+                          <w:r>
+                            <w:rPr>
+                              <w:lang w:val="da-DK"/>
+                            </w:rPr>
+                            <w:t>combined</w:t>
+                          </w:r>
+                          <w:proofErr w:type="spellEnd"/>
+                          <w:r>
+                            <w:rPr>
+                              <w:lang w:val="da-DK"/>
+                            </w:rPr>
+                            <w:t>”[</w:t>
+                          </w:r>
+                          <w:proofErr w:type="spellStart"/>
+                          <w:r>
+                            <w:rPr>
+                              <w:lang w:val="da-DK"/>
+                            </w:rPr>
+                            <w:t>title</w:t>
+                          </w:r>
+                          <w:proofErr w:type="spellEnd"/>
+                          <w:r>
+                            <w:rPr>
+                              <w:lang w:val="da-DK"/>
+                            </w:rPr>
+                            <w:t>] OR “</w:t>
+                          </w:r>
+                          <w:proofErr w:type="spellStart"/>
+                          <w:r>
+                            <w:rPr>
+                              <w:lang w:val="da-DK"/>
+                            </w:rPr>
+                            <w:t>comparison</w:t>
+                          </w:r>
+                          <w:proofErr w:type="spellEnd"/>
+                          <w:r>
+                            <w:rPr>
+                              <w:lang w:val="da-DK"/>
+                            </w:rPr>
+                            <w:t>”[</w:t>
+                          </w:r>
+                          <w:proofErr w:type="spellStart"/>
+                          <w:r>
+                            <w:rPr>
+                              <w:lang w:val="da-DK"/>
+                            </w:rPr>
+                            <w:t>title</w:t>
+                          </w:r>
+                          <w:proofErr w:type="spellEnd"/>
+                          <w:r>
+                            <w:rPr>
+                              <w:lang w:val="da-DK"/>
+                            </w:rPr>
+                            <w:t>] OR “</w:t>
+                          </w:r>
+                          <w:proofErr w:type="spellStart"/>
+                          <w:r>
+                            <w:rPr>
+                              <w:lang w:val="da-DK"/>
+                            </w:rPr>
+                            <w:t>comparative</w:t>
+                          </w:r>
+                          <w:proofErr w:type="spellEnd"/>
+                          <w:r>
+                            <w:rPr>
+                              <w:lang w:val="da-DK"/>
+                            </w:rPr>
+                            <w:t>”[</w:t>
+                          </w:r>
+                          <w:proofErr w:type="spellStart"/>
+                          <w:r>
+                            <w:rPr>
+                              <w:lang w:val="da-DK"/>
+                            </w:rPr>
+                            <w:t>title</w:t>
+                          </w:r>
+                          <w:proofErr w:type="spellEnd"/>
+                          <w:r>
+                            <w:rPr>
+                              <w:lang w:val="da-DK"/>
+                            </w:rPr>
+                            <w:t>]) </w:t>
                           </w:r>
                         </w:p>
                         <w:p>
@@ -1109,13 +1561,41 @@
                             <w:rPr>
                               <w:lang w:val="da-DK"/>
                             </w:rPr>
-                            <w:t>(“sensitivity” OR</w:t>
+                            <w:t>(“</w:t>
+                          </w:r>
+                          <w:proofErr w:type="spellStart"/>
+                          <w:r>
+                            <w:rPr>
+                              <w:lang w:val="da-DK"/>
+                            </w:rPr>
+                            <w:t>sensitivity</w:t>
+                          </w:r>
+                          <w:proofErr w:type="spellEnd"/>
+                          <w:r>
+                            <w:rPr>
+                              <w:lang w:val="da-DK"/>
+                            </w:rPr>
+                            <w:t>” OR</w:t>
                           </w:r>
                           <w:r>
                             <w:rPr>
                               <w:lang w:val="da-DK"/>
                             </w:rPr>
-                            <w:t xml:space="preserve"> “specificity”)</w:t>
+                            <w:t xml:space="preserve"> “</w:t>
+                          </w:r>
+                          <w:proofErr w:type="spellStart"/>
+                          <w:r>
+                            <w:rPr>
+                              <w:lang w:val="da-DK"/>
+                            </w:rPr>
+                            <w:t>specificity</w:t>
+                          </w:r>
+                          <w:proofErr w:type="spellEnd"/>
+                          <w:r>
+                            <w:rPr>
+                              <w:lang w:val="da-DK"/>
+                            </w:rPr>
+                            <w:t>”)</w:t>
                           </w:r>
                         </w:p>
                         <w:p>
@@ -1155,8 +1635,16 @@
                             <w:rPr>
                               <w:lang w:val="da-DK"/>
                             </w:rPr>
-                            <w:t>(“review</w:t>
+                            <w:t>(“</w:t>
                           </w:r>
+                          <w:proofErr w:type="spellStart"/>
+                          <w:r>
+                            <w:rPr>
+                              <w:lang w:val="da-DK"/>
+                            </w:rPr>
+                            <w:t>review</w:t>
+                          </w:r>
+                          <w:proofErr w:type="spellEnd"/>
                           <w:proofErr w:type="gramStart"/>
                           <w:r>
                             <w:rPr>
@@ -1164,12 +1652,20 @@
                             </w:rPr>
                             <w:t>”[</w:t>
                           </w:r>
+                          <w:proofErr w:type="spellStart"/>
                           <w:proofErr w:type="gramEnd"/>
                           <w:r>
                             <w:rPr>
                               <w:lang w:val="da-DK"/>
                             </w:rPr>
-                            <w:t>publication type])</w:t>
+                            <w:t>publication</w:t>
+                          </w:r>
+                          <w:proofErr w:type="spellEnd"/>
+                          <w:r>
+                            <w:rPr>
+                              <w:lang w:val="da-DK"/>
+                            </w:rPr>
+                            <w:t xml:space="preserve"> type])</w:t>
                           </w:r>
                         </w:p>
                         <w:p/>
@@ -1193,7 +1689,62 @@
         <w:p/>
         <w:p>
           <w:r>
-            <w:t>Searches were performed at PubMed.</w:t>
+            <w:t>“</w:t>
+          </w:r>
+          <w:proofErr w:type="spellStart"/>
+          <w:r>
+            <w:t>Pga</w:t>
+          </w:r>
+          <w:proofErr w:type="spellEnd"/>
+          <w:r>
+            <w:t xml:space="preserve">. </w:t>
+          </w:r>
+          <w:proofErr w:type="spellStart"/>
+          <w:r>
+            <w:t>vejleder</w:t>
+          </w:r>
+          <w:proofErr w:type="spellEnd"/>
+          <w:r>
+            <w:t xml:space="preserve"> […], </w:t>
+          </w:r>
+          <w:proofErr w:type="spellStart"/>
+          <w:r>
+            <w:t>ellers</w:t>
+          </w:r>
+          <w:proofErr w:type="spellEnd"/>
+          <w:r>
+            <w:t xml:space="preserve"> </w:t>
+          </w:r>
+          <w:proofErr w:type="spellStart"/>
+          <w:r>
+            <w:t>ville</w:t>
+          </w:r>
+          <w:proofErr w:type="spellEnd"/>
+          <w:r>
+            <w:t xml:space="preserve"> </w:t>
+          </w:r>
+          <w:proofErr w:type="spellStart"/>
+          <w:r>
+            <w:t>jeg</w:t>
+          </w:r>
+          <w:proofErr w:type="spellEnd"/>
+          <w:r>
+            <w:t>”</w:t>
+          </w:r>
+        </w:p>
+        <w:p/>
+        <w:p>
+          <w:r>
+            <w:t>Searches were performed in the</w:t>
+          </w:r>
+          <w:r>
+            <w:t xml:space="preserve"> PubMed</w:t>
+          </w:r>
+          <w:r>
+            <w:t xml:space="preserve"> database</w:t>
+          </w:r>
+          <w:r>
+            <w:t>.</w:t>
           </w:r>
         </w:p>
         <w:p/>
@@ -1264,10 +1815,89 @@
             </w:numPr>
           </w:pPr>
           <w:r>
+            <w:rPr>
+              <w:noProof/>
+              <w:lang w:val="da-DK" w:eastAsia="da-DK"/>
+            </w:rPr>
+            <w:drawing>
+              <wp:anchor distT="0" distB="0" distL="114300" distR="114300" simplePos="0" relativeHeight="251664384" behindDoc="0" locked="0" layoutInCell="1" allowOverlap="1" wp14:anchorId="7A500B30" wp14:editId="13A57543">
+                <wp:simplePos x="0" y="0"/>
+                <wp:positionH relativeFrom="column">
+                  <wp:posOffset>3327400</wp:posOffset>
+                </wp:positionH>
+                <wp:positionV relativeFrom="paragraph">
+                  <wp:posOffset>452755</wp:posOffset>
+                </wp:positionV>
+                <wp:extent cx="2733675" cy="2193925"/>
+                <wp:effectExtent l="0" t="0" r="9525" b="0"/>
+                <wp:wrapTight wrapText="bothSides">
+                  <wp:wrapPolygon edited="0">
+                    <wp:start x="0" y="0"/>
+                    <wp:lineTo x="0" y="21256"/>
+                    <wp:lineTo x="21475" y="21256"/>
+                    <wp:lineTo x="21475" y="0"/>
+                    <wp:lineTo x="0" y="0"/>
+                  </wp:wrapPolygon>
+                </wp:wrapTight>
+                <wp:docPr id="4" name="Billede 4" descr="../../../../../../../Users/martin/Downloads/Un"/>
+                <wp:cNvGraphicFramePr>
+                  <a:graphicFrameLocks xmlns:a="http://schemas.openxmlformats.org/drawingml/2006/main" noChangeAspect="1"/>
+                </wp:cNvGraphicFramePr>
+                <a:graphic xmlns:a="http://schemas.openxmlformats.org/drawingml/2006/main">
+                  <a:graphicData uri="http://schemas.openxmlformats.org/drawingml/2006/picture">
+                    <pic:pic xmlns:pic="http://schemas.openxmlformats.org/drawingml/2006/picture">
+                      <pic:nvPicPr>
+                        <pic:cNvPr id="0" name="Picture 3" descr="../../../../../../../Users/martin/Downloads/Un"/>
+                        <pic:cNvPicPr>
+                          <a:picLocks noChangeAspect="1" noChangeArrowheads="1"/>
+                        </pic:cNvPicPr>
+                      </pic:nvPicPr>
+                      <pic:blipFill>
+                        <a:blip r:embed="rId9">
+                          <a:extLst>
+                            <a:ext uri="{28A0092B-C50C-407E-A947-70E740481C1C}">
+                              <a14:useLocalDpi xmlns:a14="http://schemas.microsoft.com/office/drawing/2010/main" val="0"/>
+                            </a:ext>
+                          </a:extLst>
+                        </a:blip>
+                        <a:srcRect/>
+                        <a:stretch>
+                          <a:fillRect/>
+                        </a:stretch>
+                      </pic:blipFill>
+                      <pic:spPr bwMode="auto">
+                        <a:xfrm>
+                          <a:off x="0" y="0"/>
+                          <a:ext cx="2733675" cy="2193925"/>
+                        </a:xfrm>
+                        <a:prstGeom prst="rect">
+                          <a:avLst/>
+                        </a:prstGeom>
+                        <a:noFill/>
+                        <a:ln>
+                          <a:noFill/>
+                        </a:ln>
+                      </pic:spPr>
+                    </pic:pic>
+                  </a:graphicData>
+                </a:graphic>
+                <wp14:sizeRelH relativeFrom="page">
+                  <wp14:pctWidth>0</wp14:pctWidth>
+                </wp14:sizeRelH>
+                <wp14:sizeRelV relativeFrom="page">
+                  <wp14:pctHeight>0</wp14:pctHeight>
+                </wp14:sizeRelV>
+              </wp:anchor>
+            </w:drawing>
+          </w:r>
+          <w:r>
             <w:t xml:space="preserve">Studies must </w:t>
           </w:r>
           <w:r>
-            <w:t>supply sensitivity or specificity in their abstract, to increase the chance of them supplying it in the article.</w:t>
+            <w:t>use the word</w:t>
+          </w:r>
+          <w:r>
+            <w:t xml:space="preserve"> sensitivity or specificity in their abstract, to increase the chance of them supplying it in the article.</w:t>
           </w:r>
         </w:p>
         <w:p>
@@ -1279,31 +1909,35 @@
             </w:numPr>
           </w:pPr>
           <w:r>
-            <w:t>R</w:t>
-          </w:r>
-          <w:r>
-            <w:t>eviews were excluded as we were instructed to use only original articles.</w:t>
+            <w:t>Reviews were excluded as we were instructed to use only original articles.</w:t>
           </w:r>
         </w:p>
         <w:p/>
         <w:p>
           <w:r>
-            <w:t>This search string returns 4 hits. Of those 4, two were excluded as they di</w:t>
-          </w:r>
-          <w:r>
-            <w:t xml:space="preserve">d not supply </w:t>
-          </w:r>
-          <w:r>
-            <w:t>ROC-curves</w:t>
-          </w:r>
-          <w:r>
-            <w:t>.</w:t>
+            <w:t xml:space="preserve">This search string returns 4 hits. </w:t>
+          </w:r>
+          <w:r>
+            <w:t>Articles that did not contain ROC-curves</w:t>
+          </w:r>
+          <w:r>
+            <w:t xml:space="preserve"> (n = 2) were excluded.</w:t>
+          </w:r>
+        </w:p>
+        <w:p/>
+        <w:p>
+          <w:r>
+            <w:t>This leaves us with two suitable artic</w:t>
+          </w:r>
+          <w:r>
+            <w:t>les,</w:t>
+          </w:r>
+          <w:r>
+            <w:t xml:space="preserve"> Zhao et al. and Beck et al.</w:t>
           </w:r>
           <w:r>
             <w:br w:type="page"/>
           </w:r>
-          <w:bookmarkStart w:id="1" w:name="_GoBack"/>
-          <w:bookmarkEnd w:id="1"/>
         </w:p>
         <w:tbl>
           <w:tblPr>
@@ -2328,7 +2962,21 @@
                   <w:rPr>
                     <w:b/>
                   </w:rPr>
-                  <w:t>AUC (MPPD &amp; mPPD)</w:t>
+                  <w:t xml:space="preserve">AUC (MPPD &amp; </w:t>
+                </w:r>
+                <w:proofErr w:type="spellStart"/>
+                <w:r>
+                  <w:rPr>
+                    <w:b/>
+                  </w:rPr>
+                  <w:t>mPPD</w:t>
+                </w:r>
+                <w:proofErr w:type="spellEnd"/>
+                <w:r>
+                  <w:rPr>
+                    <w:b/>
+                  </w:rPr>
+                  <w:t>)</w:t>
                 </w:r>
               </w:p>
             </w:tc>
@@ -2646,7 +3294,7 @@
               </mc:Choice>
               <mc:Fallback>
                 <w:pict>
-                  <v:shape w14:anchorId="324D43E2" id="_x0000_s1029" type="#_x0000_t202" style="position:absolute;margin-left:-1.95pt;margin-top:419.7pt;width:480pt;height:19.55pt;z-index:251662336;visibility:visible;mso-wrap-style:square;mso-height-percent:0;mso-wrap-distance-left:9pt;mso-wrap-distance-top:0;mso-wrap-distance-right:9pt;mso-wrap-distance-bottom:0;mso-position-horizontal:absolute;mso-position-horizontal-relative:text;mso-position-vertical:absolute;mso-position-vertical-relative:text;mso-height-percent:0;mso-height-relative:margin;v-text-anchor:top" o:gfxdata="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" filled="f" stroked="f">
+                  <v:shape w14:anchorId="324D43E2" id="_x0000_s1029" type="#_x0000_t202" style="position:absolute;margin-left:-1.95pt;margin-top:419.7pt;width:480pt;height:19.55pt;z-index:251662336;visibility:visible;mso-wrap-style:square;mso-height-percent:0;mso-wrap-distance-left:9pt;mso-wrap-distance-top:0;mso-wrap-distance-right:9pt;mso-wrap-distance-bottom:0;mso-position-horizontal:absolute;mso-position-horizontal-relative:text;mso-position-vertical:absolute;mso-position-vertical-relative:text;mso-height-percent:0;mso-height-relative:margin;v-text-anchor:top" o:gfxdata="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" filled="f" stroked="f">
                     <v:textbox>
                       <w:txbxContent>
                         <w:p>
@@ -2709,9 +3357,11 @@
           </w:r>
         </w:p>
         <w:p>
+          <w:proofErr w:type="spellStart"/>
           <w:r>
             <w:t>Blablabl</w:t>
           </w:r>
+          <w:proofErr w:type="spellEnd"/>
         </w:p>
         <w:p/>
         <w:p>
@@ -2900,7 +3550,124 @@
         <w:p/>
         <w:p>
           <w:r>
-            <w:t>To imply unity among researchers around the criteria of peripartum depression would be dishonest, but the working construct of this thesis is the construct of the DSM-V.</w:t>
+            <w:t>To imply unity among researchers around the criteria of peripartum depression would be</w:t>
+          </w:r>
+          <w:r>
+            <w:t xml:space="preserve"> </w:t>
+          </w:r>
+          <w:r>
+            <w:t>excessive</w:t>
+          </w:r>
+          <w:r>
+            <w:t xml:space="preserve">, but the working construct of this thesis </w:t>
+          </w:r>
+          <w:r>
+            <w:rPr>
+              <w:highlight w:val="yellow"/>
+            </w:rPr>
+            <w:t xml:space="preserve">and the articles included </w:t>
+          </w:r>
+          <w:r>
+            <w:rPr>
+              <w:highlight w:val="yellow"/>
+            </w:rPr>
+            <w:t>is the construct of the DSM-V</w:t>
+          </w:r>
+          <w:r>
+            <w:rPr>
+              <w:highlight w:val="yellow"/>
+            </w:rPr>
+            <w:t>.</w:t>
+          </w:r>
+          <w:r>
+            <w:rPr>
+              <w:highlight w:val="yellow"/>
+            </w:rPr>
+            <w:t xml:space="preserve"> – </w:t>
+          </w:r>
+          <w:proofErr w:type="spellStart"/>
+          <w:r>
+            <w:rPr>
+              <w:highlight w:val="yellow"/>
+            </w:rPr>
+            <w:t>Nej</w:t>
+          </w:r>
+          <w:proofErr w:type="spellEnd"/>
+          <w:r>
+            <w:rPr>
+              <w:highlight w:val="yellow"/>
+            </w:rPr>
+            <w:t xml:space="preserve">, Zhao et al. </w:t>
+          </w:r>
+          <w:proofErr w:type="spellStart"/>
+          <w:r>
+            <w:rPr>
+              <w:highlight w:val="yellow"/>
+            </w:rPr>
+            <w:t>er</w:t>
+          </w:r>
+          <w:proofErr w:type="spellEnd"/>
+          <w:r>
+            <w:rPr>
+              <w:highlight w:val="yellow"/>
+            </w:rPr>
+            <w:t xml:space="preserve"> </w:t>
+          </w:r>
+          <w:proofErr w:type="spellStart"/>
+          <w:r>
+            <w:rPr>
+              <w:highlight w:val="yellow"/>
+            </w:rPr>
+            <w:t>før</w:t>
+          </w:r>
+          <w:proofErr w:type="spellEnd"/>
+          <w:r>
+            <w:rPr>
+              <w:highlight w:val="yellow"/>
+            </w:rPr>
+            <w:t xml:space="preserve"> DSM-V… </w:t>
+          </w:r>
+          <w:proofErr w:type="spellStart"/>
+          <w:r>
+            <w:rPr>
+              <w:highlight w:val="yellow"/>
+            </w:rPr>
+            <w:t>Beskrivelse</w:t>
+          </w:r>
+          <w:proofErr w:type="spellEnd"/>
+          <w:r>
+            <w:rPr>
+              <w:highlight w:val="yellow"/>
+            </w:rPr>
+            <w:t xml:space="preserve"> </w:t>
+          </w:r>
+          <w:proofErr w:type="spellStart"/>
+          <w:r>
+            <w:rPr>
+              <w:highlight w:val="yellow"/>
+            </w:rPr>
+            <w:t>af</w:t>
+          </w:r>
+          <w:proofErr w:type="spellEnd"/>
+          <w:r>
+            <w:rPr>
+              <w:highlight w:val="yellow"/>
+            </w:rPr>
+            <w:t xml:space="preserve"> DSM-IV vs. V </w:t>
+          </w:r>
+          <w:proofErr w:type="spellStart"/>
+          <w:r>
+            <w:rPr>
+              <w:highlight w:val="yellow"/>
+            </w:rPr>
+            <w:t>senere</w:t>
+          </w:r>
+          <w:proofErr w:type="spellEnd"/>
+          <w:r>
+            <w:rPr>
+              <w:highlight w:val="yellow"/>
+            </w:rPr>
+            <w:t>.</w:t>
           </w:r>
         </w:p>
         <w:p/>
@@ -2991,7 +3758,13 @@
             <w:t xml:space="preserve"> by the trained research assistant. The scale is designed for use with minimal training and the selection of interviewer is therefore appropriate. There is no explicit statement of blinding of the interviewer. Therefore, there’s a risk of misclassification. If this misclassification by the interviewer is non-random, i.e. the interviewer exhibits preference towards the results of either questionnaire, it can increase the specificity and sensitivity of this questionnaire, while decreasing the corresponding values for the other questionnaire. </w:t>
           </w:r>
         </w:p>
-        <w:p/>
+        <w:p>
+          <w:r>
+            <w:t>fhgf</w:t>
+          </w:r>
+          <w:bookmarkStart w:id="1" w:name="_GoBack"/>
+          <w:bookmarkEnd w:id="1"/>
+        </w:p>
         <w:p>
           <w:r>
             <w:t>T</w:t>
@@ -3297,22 +4070,50 @@
             <w:fldChar w:fldCharType="end"/>
           </w:r>
           <w:r>
-            <w:t>. This</w:t>
-          </w:r>
-          <w:r>
+            <w:t xml:space="preserve">. </w:t>
+          </w:r>
+          <w:r>
+            <w:rPr>
+              <w:highlight w:val="yellow"/>
+            </w:rPr>
+            <w:t>This</w:t>
+          </w:r>
+          <w:r>
+            <w:rPr>
+              <w:highlight w:val="yellow"/>
+            </w:rPr>
             <w:t xml:space="preserve"> explains</w:t>
           </w:r>
           <w:r>
+            <w:rPr>
+              <w:highlight w:val="yellow"/>
+            </w:rPr>
             <w:t xml:space="preserve"> why Beck et al. have decided to publish the </w:t>
           </w:r>
           <w:r>
             <w:rPr>
               <w:rFonts w:hint="eastAsia"/>
+              <w:highlight w:val="yellow"/>
             </w:rPr>
             <w:t>α</w:t>
           </w:r>
           <w:r>
-            <w:t>s exclusively for each dimension of the PDSS, not for the entire test.</w:t>
+            <w:rPr>
+              <w:highlight w:val="yellow"/>
+            </w:rPr>
+            <w:t>s exclusively for each dimension of th</w:t>
+          </w:r>
+          <w:r>
+            <w:rPr>
+              <w:highlight w:val="yellow"/>
+            </w:rPr>
+            <w:t>e PDSS, not for the entire test,</w:t>
+          </w:r>
+          <w:r>
+            <w:t xml:space="preserve"> </w:t>
+          </w:r>
+          <w:r>
+            <w:t>– how does that explain it? Is each dimension of similar length as the PDSS?</w:t>
           </w:r>
         </w:p>
         <w:p/>
@@ -3534,7 +4335,10 @@
         <w:p/>
         <w:p>
           <w:r>
-            <w:t xml:space="preserve">As part of Zhao et al.’s follow-up for women screening positive for depression is an intervention to make sure the women are “reminded to adjust the mood during pregnancy”. What this entails </w:t>
+            <w:t>Part</w:t>
+          </w:r>
+          <w:r>
+            <w:t xml:space="preserve"> of Zhao et al.’s follow-up for women screening positive for depression is an intervention to make sure the women are “reminded to adjust the mood during pregnancy”. What this entails </w:t>
           </w:r>
           <w:proofErr w:type="gramStart"/>
           <w:r>
@@ -3546,6 +4350,9 @@
           </w:r>
           <w:r>
             <w:t>the exemplification of a lack of clarity weakens our trust in the study results</w:t>
+          </w:r>
+          <w:r>
+            <w:t xml:space="preserve"> and description of methodology</w:t>
           </w:r>
           <w:r>
             <w:t>.</w:t>
@@ -3658,7 +4465,6 @@
         <w:pStyle w:val="Overskrift1"/>
       </w:pPr>
       <w:r>
-        <w:lastRenderedPageBreak/>
         <w:t>References</w:t>
       </w:r>
     </w:p>
@@ -4230,7 +5036,7 @@
       </w:r>
     </w:p>
     <w:sectPr>
-      <w:headerReference w:type="default" r:id="rId9"/>
+      <w:headerReference w:type="default" r:id="rId10"/>
       <w:pgSz w:w="11900" w:h="16840"/>
       <w:pgMar w:top="1701" w:right="1134" w:bottom="1701" w:left="1134" w:header="708" w:footer="708" w:gutter="0"/>
       <w:cols w:num="2" w:space="708"/>
@@ -4254,9 +5060,19 @@
         </w:rPr>
         <w:annotationRef/>
       </w:r>
-      <w:r>
-        <w:t>Skriv pænere</w:t>
-      </w:r>
+      <w:proofErr w:type="spellStart"/>
+      <w:r>
+        <w:t>Skriv</w:t>
+      </w:r>
+      <w:proofErr w:type="spellEnd"/>
+      <w:r>
+        <w:t xml:space="preserve"> </w:t>
+      </w:r>
+      <w:proofErr w:type="spellStart"/>
+      <w:r>
+        <w:t>pænere</w:t>
+      </w:r>
+      <w:proofErr w:type="spellEnd"/>
     </w:p>
   </w:comment>
 </w:comments>

</xml_diff>

<commit_message>
New formatting and corrections
</commit_message>
<xml_diff>
--- a/A comparison of the Edinburgh Postnatal Depression Scale (EPDS) and the Postpartum Depression Screening Scale (PDSS) for postpartum depression screening.docx
+++ b/A comparison of the Edinburgh Postnatal Depression Scale (EPDS) and the Postpartum Depression Screening Scale (PDSS) for postpartum depression screening.docx
@@ -21,244 +21,7 @@
             <mc:AlternateContent>
               <mc:Choice Requires="wps">
                 <w:drawing>
-                  <wp:anchor distT="0" distB="0" distL="114300" distR="114300" simplePos="0" relativeHeight="251661312" behindDoc="0" locked="0" layoutInCell="1" allowOverlap="1" wp14:anchorId="5F752094" wp14:editId="2B6FCA13">
-                    <wp:simplePos x="0" y="0"/>
-                    <wp:positionH relativeFrom="page">
-                      <wp:align>left</wp:align>
-                    </wp:positionH>
-                    <wp:positionV relativeFrom="page">
-                      <wp:align>bottom</wp:align>
-                    </wp:positionV>
-                    <wp:extent cx="5534025" cy="2724912"/>
-                    <wp:effectExtent l="0" t="0" r="0" b="0"/>
-                    <wp:wrapNone/>
-                    <wp:docPr id="459" name="Tekstfelt 3" title="Titel og undertitel"/>
-                    <wp:cNvGraphicFramePr/>
-                    <a:graphic xmlns:a="http://schemas.openxmlformats.org/drawingml/2006/main">
-                      <a:graphicData uri="http://schemas.microsoft.com/office/word/2010/wordprocessingShape">
-                        <wps:wsp>
-                          <wps:cNvSpPr txBox="1"/>
-                          <wps:spPr>
-                            <a:xfrm>
-                              <a:off x="0" y="0"/>
-                              <a:ext cx="5534025" cy="2724912"/>
-                            </a:xfrm>
-                            <a:prstGeom prst="rect">
-                              <a:avLst/>
-                            </a:prstGeom>
-                            <a:noFill/>
-                            <a:ln w="6350">
-                              <a:noFill/>
-                            </a:ln>
-                          </wps:spPr>
-                          <wps:txbx>
-                            <w:txbxContent>
-                              <w:sdt>
-                                <w:sdtPr>
-                                  <w:rPr>
-                                    <w:i/>
-                                    <w:color w:val="262626" w:themeColor="text1" w:themeTint="D9"/>
-                                    <w:sz w:val="32"/>
-                                    <w:szCs w:val="32"/>
-                                  </w:rPr>
-                                  <w:alias w:val="Forfatter"/>
-                                  <w:tag w:val=""/>
-                                  <w:id w:val="1486516619"/>
-                                  <w:dataBinding w:prefixMappings="xmlns:ns0='http://purl.org/dc/elements/1.1/' xmlns:ns1='http://schemas.openxmlformats.org/package/2006/metadata/core-properties' " w:xpath="/ns1:coreProperties[1]/ns0:creator[1]" w:storeItemID="{6C3C8BC8-F283-45AE-878A-BAB7291924A1}"/>
-                                  <w15:appearance w15:val="hidden"/>
-                                  <w:text/>
-                                </w:sdtPr>
-                                <w:sdtEndPr/>
-                                <w:sdtContent>
-                                  <w:p>
-                                    <w:pPr>
-                                      <w:pStyle w:val="Ingenafstand"/>
-                                      <w:spacing w:after="480"/>
-                                      <w:rPr>
-                                        <w:i/>
-                                        <w:color w:val="262626" w:themeColor="text1" w:themeTint="D9"/>
-                                        <w:sz w:val="32"/>
-                                        <w:szCs w:val="32"/>
-                                      </w:rPr>
-                                    </w:pPr>
-                                    <w:r>
-                                      <w:rPr>
-                                        <w:i/>
-                                        <w:color w:val="262626" w:themeColor="text1" w:themeTint="D9"/>
-                                        <w:sz w:val="32"/>
-                                        <w:szCs w:val="32"/>
-                                        <w:lang w:val="da-DK"/>
-                                      </w:rPr>
-                                      <w:t>Martin Bernstorff | #201307263Supervisor: Anders Foldspang</w:t>
-                                    </w:r>
-                                  </w:p>
-                                </w:sdtContent>
-                              </w:sdt>
-                              <w:p>
-                                <w:pPr>
-                                  <w:pStyle w:val="Ingenafstand"/>
-                                  <w:rPr>
-                                    <w:i/>
-                                    <w:color w:val="262626" w:themeColor="text1" w:themeTint="D9"/>
-                                    <w:sz w:val="26"/>
-                                    <w:szCs w:val="26"/>
-                                  </w:rPr>
-                                </w:pPr>
-                                <w:sdt>
-                                  <w:sdtPr>
-                                    <w:rPr>
-                                      <w:i/>
-                                      <w:color w:val="262626" w:themeColor="text1" w:themeTint="D9"/>
-                                      <w:sz w:val="26"/>
-                                      <w:szCs w:val="26"/>
-                                    </w:rPr>
-                                    <w:alias w:val="Firma"/>
-                                    <w:tag w:val=""/>
-                                    <w:id w:val="729656193"/>
-                                    <w:dataBinding w:prefixMappings="xmlns:ns0='http://schemas.openxmlformats.org/officeDocument/2006/extended-properties' " w:xpath="/ns0:Properties[1]/ns0:Company[1]" w:storeItemID="{6668398D-A668-4E3E-A5EB-62B293D839F1}"/>
-                                    <w15:appearance w15:val="hidden"/>
-                                    <w:text/>
-                                  </w:sdtPr>
-                                  <w:sdtEndPr/>
-                                  <w:sdtContent>
-                                    <w:r>
-                                      <w:rPr>
-                                        <w:i/>
-                                        <w:color w:val="262626" w:themeColor="text1" w:themeTint="D9"/>
-                                        <w:sz w:val="26"/>
-                                        <w:szCs w:val="26"/>
-                                      </w:rPr>
-                                      <w:t>18/10-16</w:t>
-                                    </w:r>
-                                  </w:sdtContent>
-                                </w:sdt>
-                              </w:p>
-                            </w:txbxContent>
-                          </wps:txbx>
-                          <wps:bodyPr rot="0" spcFirstLastPara="0" vertOverflow="overflow" horzOverflow="overflow" vert="horz" wrap="square" lIns="1188720" tIns="91440" rIns="0" bIns="914400" numCol="1" spcCol="0" rtlCol="0" fromWordArt="0" anchor="b" anchorCtr="0" forceAA="0" compatLnSpc="1">
-                            <a:prstTxWarp prst="textNoShape">
-                              <a:avLst/>
-                            </a:prstTxWarp>
-                            <a:noAutofit/>
-                          </wps:bodyPr>
-                        </wps:wsp>
-                      </a:graphicData>
-                    </a:graphic>
-                    <wp14:sizeRelH relativeFrom="page">
-                      <wp14:pctWidth>89000</wp14:pctWidth>
-                    </wp14:sizeRelH>
-                    <wp14:sizeRelV relativeFrom="margin">
-                      <wp14:pctHeight>0</wp14:pctHeight>
-                    </wp14:sizeRelV>
-                  </wp:anchor>
-                </w:drawing>
-              </mc:Choice>
-              <mc:Fallback>
-                <w:pict>
-                  <v:shapetype w14:anchorId="5F752094" id="_x0000_t202" coordsize="21600,21600" o:spt="202" path="m0,0l0,21600,21600,21600,21600,0xe">
-                    <v:stroke joinstyle="miter"/>
-                    <v:path gradientshapeok="t" o:connecttype="rect"/>
-                  </v:shapetype>
-                  <v:shape id="Tekstfelt 3" o:spid="_x0000_s1026" type="#_x0000_t202" alt="Titel: Titel og undertitel" style="position:absolute;margin-left:0;margin-top:0;width:435.75pt;height:214.55pt;z-index:251661312;visibility:visible;mso-wrap-style:square;mso-width-percent:890;mso-height-percent:0;mso-wrap-distance-left:9pt;mso-wrap-distance-top:0;mso-wrap-distance-right:9pt;mso-wrap-distance-bottom:0;mso-position-horizontal:left;mso-position-horizontal-relative:page;mso-position-vertical:bottom;mso-position-vertical-relative:page;mso-width-percent:890;mso-height-percent:0;mso-width-relative:page;mso-height-relative:margin;v-text-anchor:bottom" o:gfxdata="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" filled="f" stroked="f" strokeweight=".5pt">
-                    <v:textbox inset="93.6pt,7.2pt,0,1in">
-                      <w:txbxContent>
-                        <w:sdt>
-                          <w:sdtPr>
-                            <w:rPr>
-                              <w:i/>
-                              <w:color w:val="262626" w:themeColor="text1" w:themeTint="D9"/>
-                              <w:sz w:val="32"/>
-                              <w:szCs w:val="32"/>
-                            </w:rPr>
-                            <w:alias w:val="Forfatter"/>
-                            <w:tag w:val=""/>
-                            <w:id w:val="1486516619"/>
-                            <w:dataBinding w:prefixMappings="xmlns:ns0='http://purl.org/dc/elements/1.1/' xmlns:ns1='http://schemas.openxmlformats.org/package/2006/metadata/core-properties' " w:xpath="/ns1:coreProperties[1]/ns0:creator[1]" w:storeItemID="{6C3C8BC8-F283-45AE-878A-BAB7291924A1}"/>
-                            <w15:appearance w15:val="hidden"/>
-                            <w:text/>
-                          </w:sdtPr>
-                          <w:sdtEndPr/>
-                          <w:sdtContent>
-                            <w:p>
-                              <w:pPr>
-                                <w:pStyle w:val="Ingenafstand"/>
-                                <w:spacing w:after="480"/>
-                                <w:rPr>
-                                  <w:i/>
-                                  <w:color w:val="262626" w:themeColor="text1" w:themeTint="D9"/>
-                                  <w:sz w:val="32"/>
-                                  <w:szCs w:val="32"/>
-                                </w:rPr>
-                              </w:pPr>
-                              <w:r>
-                                <w:rPr>
-                                  <w:i/>
-                                  <w:color w:val="262626" w:themeColor="text1" w:themeTint="D9"/>
-                                  <w:sz w:val="32"/>
-                                  <w:szCs w:val="32"/>
-                                  <w:lang w:val="da-DK"/>
-                                </w:rPr>
-                                <w:t>Martin Bernstorff | #201307263Supervisor: Anders Foldspang</w:t>
-                              </w:r>
-                            </w:p>
-                          </w:sdtContent>
-                        </w:sdt>
-                        <w:p>
-                          <w:pPr>
-                            <w:pStyle w:val="Ingenafstand"/>
-                            <w:rPr>
-                              <w:i/>
-                              <w:color w:val="262626" w:themeColor="text1" w:themeTint="D9"/>
-                              <w:sz w:val="26"/>
-                              <w:szCs w:val="26"/>
-                            </w:rPr>
-                          </w:pPr>
-                          <w:sdt>
-                            <w:sdtPr>
-                              <w:rPr>
-                                <w:i/>
-                                <w:color w:val="262626" w:themeColor="text1" w:themeTint="D9"/>
-                                <w:sz w:val="26"/>
-                                <w:szCs w:val="26"/>
-                              </w:rPr>
-                              <w:alias w:val="Firma"/>
-                              <w:tag w:val=""/>
-                              <w:id w:val="729656193"/>
-                              <w:dataBinding w:prefixMappings="xmlns:ns0='http://schemas.openxmlformats.org/officeDocument/2006/extended-properties' " w:xpath="/ns0:Properties[1]/ns0:Company[1]" w:storeItemID="{6668398D-A668-4E3E-A5EB-62B293D839F1}"/>
-                              <w15:appearance w15:val="hidden"/>
-                              <w:text/>
-                            </w:sdtPr>
-                            <w:sdtEndPr/>
-                            <w:sdtContent>
-                              <w:r>
-                                <w:rPr>
-                                  <w:i/>
-                                  <w:color w:val="262626" w:themeColor="text1" w:themeTint="D9"/>
-                                  <w:sz w:val="26"/>
-                                  <w:szCs w:val="26"/>
-                                </w:rPr>
-                                <w:t>18/10-16</w:t>
-                              </w:r>
-                            </w:sdtContent>
-                          </w:sdt>
-                        </w:p>
-                      </w:txbxContent>
-                    </v:textbox>
-                    <w10:wrap anchorx="page" anchory="page"/>
-                  </v:shape>
-                </w:pict>
-              </mc:Fallback>
-            </mc:AlternateContent>
-          </w:r>
-          <w:r>
-            <w:rPr>
-              <w:noProof/>
-              <w:lang w:val="da-DK" w:eastAsia="da-DK"/>
-            </w:rPr>
-            <mc:AlternateContent>
-              <mc:Choice Requires="wps">
-                <w:drawing>
-                  <wp:anchor distT="0" distB="0" distL="114300" distR="114300" simplePos="0" relativeHeight="251660288" behindDoc="1" locked="0" layoutInCell="1" allowOverlap="1" wp14:anchorId="7AA7FB7D" wp14:editId="6B65E4E0">
+                  <wp:anchor distT="0" distB="0" distL="114300" distR="114300" simplePos="0" relativeHeight="251660288" behindDoc="1" locked="0" layoutInCell="1" allowOverlap="1" wp14:anchorId="7AA7FB7D" wp14:editId="64FC7DC9">
                     <wp:simplePos x="0" y="0"/>
                     <mc:AlternateContent>
                       <mc:Choice Requires="wp14">
@@ -336,7 +99,7 @@
               </mc:Choice>
               <mc:Fallback>
                 <w:pict>
-                  <v:line w14:anchorId="14350F0D" id="Lige forbindelse 2" o:spid="_x0000_s1026" style="position:absolute;z-index:-251656192;visibility:visible;mso-wrap-style:square;mso-height-percent:795;mso-left-percent:100;mso-top-percent:150;mso-wrap-distance-left:9pt;mso-wrap-distance-top:0;mso-wrap-distance-right:9pt;mso-wrap-distance-bottom:0;mso-position-horizontal-relative:page;mso-position-vertical-relative:page;mso-height-percent:795;mso-left-percent:100;mso-top-percent:150;mso-height-relative:page" from="0,0" to="0,121.5pt" o:gfxdata="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" strokecolor="#272727 [2749]" strokeweight="2.25pt">
+                  <v:line w14:anchorId="40724392" id="Lige forbindelse 2" o:spid="_x0000_s1026" style="position:absolute;z-index:-251656192;visibility:visible;mso-wrap-style:square;mso-height-percent:795;mso-left-percent:100;mso-top-percent:150;mso-wrap-distance-left:9pt;mso-wrap-distance-top:0;mso-wrap-distance-right:9pt;mso-wrap-distance-bottom:0;mso-position-horizontal-relative:page;mso-position-vertical-relative:page;mso-height-percent:795;mso-left-percent:100;mso-top-percent:150;mso-height-relative:page" from="0,0" to="0,121.5pt" o:gfxdata="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" strokecolor="#272727 [2749]" strokeweight="2.25pt">
                     <v:stroke joinstyle="miter"/>
                     <w10:wrap anchorx="page" anchory="page"/>
                   </v:line>
@@ -346,6 +109,243 @@
           </w:r>
         </w:p>
         <w:p>
+          <w:r>
+            <w:rPr>
+              <w:noProof/>
+              <w:lang w:val="da-DK" w:eastAsia="da-DK"/>
+            </w:rPr>
+            <mc:AlternateContent>
+              <mc:Choice Requires="wps">
+                <w:drawing>
+                  <wp:anchor distT="0" distB="0" distL="114300" distR="114300" simplePos="0" relativeHeight="251661312" behindDoc="0" locked="0" layoutInCell="1" allowOverlap="1" wp14:anchorId="5F752094" wp14:editId="23DFD6B9">
+                    <wp:simplePos x="0" y="0"/>
+                    <wp:positionH relativeFrom="page">
+                      <wp:posOffset>13335</wp:posOffset>
+                    </wp:positionH>
+                    <wp:positionV relativeFrom="page">
+                      <wp:posOffset>8000972</wp:posOffset>
+                    </wp:positionV>
+                    <wp:extent cx="5534025" cy="2724912"/>
+                    <wp:effectExtent l="0" t="0" r="0" b="0"/>
+                    <wp:wrapNone/>
+                    <wp:docPr id="459" name="Tekstfelt 3" title="Titel og undertitel"/>
+                    <wp:cNvGraphicFramePr/>
+                    <a:graphic xmlns:a="http://schemas.openxmlformats.org/drawingml/2006/main">
+                      <a:graphicData uri="http://schemas.microsoft.com/office/word/2010/wordprocessingShape">
+                        <wps:wsp>
+                          <wps:cNvSpPr txBox="1"/>
+                          <wps:spPr>
+                            <a:xfrm>
+                              <a:off x="0" y="0"/>
+                              <a:ext cx="5534025" cy="2724912"/>
+                            </a:xfrm>
+                            <a:prstGeom prst="rect">
+                              <a:avLst/>
+                            </a:prstGeom>
+                            <a:noFill/>
+                            <a:ln w="6350">
+                              <a:noFill/>
+                            </a:ln>
+                          </wps:spPr>
+                          <wps:txbx>
+                            <w:txbxContent>
+                              <w:sdt>
+                                <w:sdtPr>
+                                  <w:rPr>
+                                    <w:i/>
+                                    <w:color w:val="262626" w:themeColor="text1" w:themeTint="D9"/>
+                                    <w:sz w:val="32"/>
+                                    <w:szCs w:val="32"/>
+                                  </w:rPr>
+                                  <w:alias w:val="Forfatter"/>
+                                  <w:tag w:val=""/>
+                                  <w:id w:val="-2051754026"/>
+                                  <w:dataBinding w:prefixMappings="xmlns:ns0='http://purl.org/dc/elements/1.1/' xmlns:ns1='http://schemas.openxmlformats.org/package/2006/metadata/core-properties' " w:xpath="/ns1:coreProperties[1]/ns0:creator[1]" w:storeItemID="{6C3C8BC8-F283-45AE-878A-BAB7291924A1}"/>
+                                  <w15:appearance w15:val="hidden"/>
+                                  <w:text/>
+                                </w:sdtPr>
+                                <w:sdtEndPr/>
+                                <w:sdtContent>
+                                  <w:p>
+                                    <w:pPr>
+                                      <w:pStyle w:val="Ingenafstand"/>
+                                      <w:spacing w:after="480"/>
+                                      <w:rPr>
+                                        <w:i/>
+                                        <w:color w:val="262626" w:themeColor="text1" w:themeTint="D9"/>
+                                        <w:sz w:val="32"/>
+                                        <w:szCs w:val="32"/>
+                                      </w:rPr>
+                                    </w:pPr>
+                                    <w:r>
+                                      <w:rPr>
+                                        <w:i/>
+                                        <w:color w:val="262626" w:themeColor="text1" w:themeTint="D9"/>
+                                        <w:sz w:val="32"/>
+                                        <w:szCs w:val="32"/>
+                                        <w:lang w:val="da-DK"/>
+                                      </w:rPr>
+                                      <w:t>Martin Bernstorff | #201307263Supervisor: Anders Foldspang</w:t>
+                                    </w:r>
+                                  </w:p>
+                                </w:sdtContent>
+                              </w:sdt>
+                              <w:p>
+                                <w:pPr>
+                                  <w:pStyle w:val="Ingenafstand"/>
+                                  <w:rPr>
+                                    <w:i/>
+                                    <w:color w:val="262626" w:themeColor="text1" w:themeTint="D9"/>
+                                    <w:sz w:val="26"/>
+                                    <w:szCs w:val="26"/>
+                                  </w:rPr>
+                                </w:pPr>
+                                <w:sdt>
+                                  <w:sdtPr>
+                                    <w:rPr>
+                                      <w:i/>
+                                      <w:color w:val="262626" w:themeColor="text1" w:themeTint="D9"/>
+                                      <w:sz w:val="26"/>
+                                      <w:szCs w:val="26"/>
+                                    </w:rPr>
+                                    <w:alias w:val="Firma"/>
+                                    <w:tag w:val=""/>
+                                    <w:id w:val="-17617382"/>
+                                    <w:dataBinding w:prefixMappings="xmlns:ns0='http://schemas.openxmlformats.org/officeDocument/2006/extended-properties' " w:xpath="/ns0:Properties[1]/ns0:Company[1]" w:storeItemID="{6668398D-A668-4E3E-A5EB-62B293D839F1}"/>
+                                    <w15:appearance w15:val="hidden"/>
+                                    <w:text/>
+                                  </w:sdtPr>
+                                  <w:sdtEndPr/>
+                                  <w:sdtContent>
+                                    <w:r>
+                                      <w:rPr>
+                                        <w:i/>
+                                        <w:color w:val="262626" w:themeColor="text1" w:themeTint="D9"/>
+                                        <w:sz w:val="26"/>
+                                        <w:szCs w:val="26"/>
+                                      </w:rPr>
+                                      <w:t>18/10-16</w:t>
+                                    </w:r>
+                                  </w:sdtContent>
+                                </w:sdt>
+                              </w:p>
+                            </w:txbxContent>
+                          </wps:txbx>
+                          <wps:bodyPr rot="0" spcFirstLastPara="0" vertOverflow="overflow" horzOverflow="overflow" vert="horz" wrap="square" lIns="1188720" tIns="91440" rIns="0" bIns="914400" numCol="1" spcCol="0" rtlCol="0" fromWordArt="0" anchor="b" anchorCtr="0" forceAA="0" compatLnSpc="1">
+                            <a:prstTxWarp prst="textNoShape">
+                              <a:avLst/>
+                            </a:prstTxWarp>
+                            <a:noAutofit/>
+                          </wps:bodyPr>
+                        </wps:wsp>
+                      </a:graphicData>
+                    </a:graphic>
+                    <wp14:sizeRelH relativeFrom="page">
+                      <wp14:pctWidth>89000</wp14:pctWidth>
+                    </wp14:sizeRelH>
+                    <wp14:sizeRelV relativeFrom="margin">
+                      <wp14:pctHeight>0</wp14:pctHeight>
+                    </wp14:sizeRelV>
+                  </wp:anchor>
+                </w:drawing>
+              </mc:Choice>
+              <mc:Fallback>
+                <w:pict>
+                  <v:shapetype w14:anchorId="5F752094" id="_x0000_t202" coordsize="21600,21600" o:spt="202" path="m0,0l0,21600,21600,21600,21600,0xe">
+                    <v:stroke joinstyle="miter"/>
+                    <v:path gradientshapeok="t" o:connecttype="rect"/>
+                  </v:shapetype>
+                  <v:shape id="Tekstfelt 3" o:spid="_x0000_s1026" type="#_x0000_t202" alt="Titel: Titel og undertitel" style="position:absolute;margin-left:1.05pt;margin-top:630pt;width:435.75pt;height:214.55pt;z-index:251661312;visibility:visible;mso-wrap-style:square;mso-width-percent:890;mso-height-percent:0;mso-wrap-distance-left:9pt;mso-wrap-distance-top:0;mso-wrap-distance-right:9pt;mso-wrap-distance-bottom:0;mso-position-horizontal:absolute;mso-position-horizontal-relative:page;mso-position-vertical:absolute;mso-position-vertical-relative:page;mso-width-percent:890;mso-height-percent:0;mso-width-relative:page;mso-height-relative:margin;v-text-anchor:bottom" o:gfxdata="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" filled="f" stroked="f" strokeweight=".5pt">
+                    <v:textbox inset="93.6pt,7.2pt,0,1in">
+                      <w:txbxContent>
+                        <w:sdt>
+                          <w:sdtPr>
+                            <w:rPr>
+                              <w:i/>
+                              <w:color w:val="262626" w:themeColor="text1" w:themeTint="D9"/>
+                              <w:sz w:val="32"/>
+                              <w:szCs w:val="32"/>
+                            </w:rPr>
+                            <w:alias w:val="Forfatter"/>
+                            <w:tag w:val=""/>
+                            <w:id w:val="-2051754026"/>
+                            <w:dataBinding w:prefixMappings="xmlns:ns0='http://purl.org/dc/elements/1.1/' xmlns:ns1='http://schemas.openxmlformats.org/package/2006/metadata/core-properties' " w:xpath="/ns1:coreProperties[1]/ns0:creator[1]" w:storeItemID="{6C3C8BC8-F283-45AE-878A-BAB7291924A1}"/>
+                            <w15:appearance w15:val="hidden"/>
+                            <w:text/>
+                          </w:sdtPr>
+                          <w:sdtEndPr/>
+                          <w:sdtContent>
+                            <w:p>
+                              <w:pPr>
+                                <w:pStyle w:val="Ingenafstand"/>
+                                <w:spacing w:after="480"/>
+                                <w:rPr>
+                                  <w:i/>
+                                  <w:color w:val="262626" w:themeColor="text1" w:themeTint="D9"/>
+                                  <w:sz w:val="32"/>
+                                  <w:szCs w:val="32"/>
+                                </w:rPr>
+                              </w:pPr>
+                              <w:r>
+                                <w:rPr>
+                                  <w:i/>
+                                  <w:color w:val="262626" w:themeColor="text1" w:themeTint="D9"/>
+                                  <w:sz w:val="32"/>
+                                  <w:szCs w:val="32"/>
+                                  <w:lang w:val="da-DK"/>
+                                </w:rPr>
+                                <w:t>Martin Bernstorff | #201307263Supervisor: Anders Foldspang</w:t>
+                              </w:r>
+                            </w:p>
+                          </w:sdtContent>
+                        </w:sdt>
+                        <w:p>
+                          <w:pPr>
+                            <w:pStyle w:val="Ingenafstand"/>
+                            <w:rPr>
+                              <w:i/>
+                              <w:color w:val="262626" w:themeColor="text1" w:themeTint="D9"/>
+                              <w:sz w:val="26"/>
+                              <w:szCs w:val="26"/>
+                            </w:rPr>
+                          </w:pPr>
+                          <w:sdt>
+                            <w:sdtPr>
+                              <w:rPr>
+                                <w:i/>
+                                <w:color w:val="262626" w:themeColor="text1" w:themeTint="D9"/>
+                                <w:sz w:val="26"/>
+                                <w:szCs w:val="26"/>
+                              </w:rPr>
+                              <w:alias w:val="Firma"/>
+                              <w:tag w:val=""/>
+                              <w:id w:val="-17617382"/>
+                              <w:dataBinding w:prefixMappings="xmlns:ns0='http://schemas.openxmlformats.org/officeDocument/2006/extended-properties' " w:xpath="/ns0:Properties[1]/ns0:Company[1]" w:storeItemID="{6668398D-A668-4E3E-A5EB-62B293D839F1}"/>
+                              <w15:appearance w15:val="hidden"/>
+                              <w:text/>
+                            </w:sdtPr>
+                            <w:sdtEndPr/>
+                            <w:sdtContent>
+                              <w:r>
+                                <w:rPr>
+                                  <w:i/>
+                                  <w:color w:val="262626" w:themeColor="text1" w:themeTint="D9"/>
+                                  <w:sz w:val="26"/>
+                                  <w:szCs w:val="26"/>
+                                </w:rPr>
+                                <w:t>18/10-16</w:t>
+                              </w:r>
+                            </w:sdtContent>
+                          </w:sdt>
+                        </w:p>
+                      </w:txbxContent>
+                    </v:textbox>
+                    <w10:wrap anchorx="page" anchory="page"/>
+                  </v:shape>
+                </w:pict>
+              </mc:Fallback>
+            </mc:AlternateContent>
+          </w:r>
           <w:r>
             <w:rPr>
               <w:noProof/>
@@ -416,7 +416,7 @@
                                   </w:rPr>
                                   <w:alias w:val="Undertitel"/>
                                   <w:tag w:val=""/>
-                                  <w:id w:val="-643496355"/>
+                                  <w:id w:val="-387498113"/>
                                   <w:showingPlcHdr/>
                                   <w:dataBinding w:prefixMappings="xmlns:ns0='http://purl.org/dc/elements/1.1/' xmlns:ns1='http://schemas.openxmlformats.org/package/2006/metadata/core-properties' " w:xpath="/ns1:coreProperties[1]/ns0:subject[1]" w:storeItemID="{6C3C8BC8-F283-45AE-878A-BAB7291924A1}"/>
                                   <w15:appearance w15:val="hidden"/>
@@ -498,7 +498,7 @@
                             </w:rPr>
                             <w:alias w:val="Undertitel"/>
                             <w:tag w:val=""/>
-                            <w:id w:val="-643496355"/>
+                            <w:id w:val="-387498113"/>
                             <w:showingPlcHdr/>
                             <w:dataBinding w:prefixMappings="xmlns:ns0='http://purl.org/dc/elements/1.1/' xmlns:ns1='http://schemas.openxmlformats.org/package/2006/metadata/core-properties' " w:xpath="/ns1:coreProperties[1]/ns0:subject[1]" w:storeItemID="{6C3C8BC8-F283-45AE-878A-BAB7291924A1}"/>
                             <w15:appearance w15:val="hidden"/>
@@ -550,12 +550,10 @@
           <w:pPr>
             <w:pStyle w:val="Overskrift1"/>
           </w:pPr>
-          <w:proofErr w:type="spellStart"/>
           <w:r>
             <w:lastRenderedPageBreak/>
             <w:t>Bachelorprojekt</w:t>
           </w:r>
-          <w:proofErr w:type="spellEnd"/>
         </w:p>
         <w:p>
           <w:pPr>
@@ -627,6 +625,9 @@
             <w:pStyle w:val="Overskrift1"/>
           </w:pPr>
           <w:r>
+            <w:t xml:space="preserve">1. </w:t>
+          </w:r>
+          <w:r>
             <w:t>Introduction</w:t>
           </w:r>
         </w:p>
@@ -634,24 +635,33 @@
           <w:pPr>
             <w:rPr>
               <w:rFonts w:ascii="MS Mincho" w:eastAsia="MS Mincho" w:hAnsi="MS Mincho" w:cs="MS Mincho"/>
+              <w:i/>
             </w:rPr>
           </w:pPr>
           <w:r>
+            <w:rPr>
+              <w:i/>
+            </w:rPr>
             <w:t xml:space="preserve">The basic background to the question you will work with, ending with a </w:t>
           </w:r>
           <w:r>
             <w:rPr>
               <w:rFonts w:ascii="MS Mincho" w:eastAsia="MS Mincho" w:hAnsi="MS Mincho" w:cs="MS Mincho"/>
+              <w:i/>
             </w:rPr>
             <w:t>  </w:t>
           </w:r>
           <w:r>
+            <w:rPr>
+              <w:i/>
+            </w:rPr>
             <w:t xml:space="preserve">brief and clear statement of the aim of your work, one aim being better than more aims (!). In this section you may cite individual articles, reviews and other (hopefully) reliable sources (e.g. textbooks). Brevity and clarity are basic virtues. </w:t>
           </w:r>
           <w:r>
             <w:rPr>
               <w:rFonts w:ascii="MS Mincho" w:eastAsia="MS Mincho" w:hAnsi="MS Mincho" w:cs="MS Mincho"/>
+              <w:i/>
             </w:rPr>
             <w:t>  </w:t>
@@ -673,13 +683,8 @@
           <w:r>
             <w:t xml:space="preserve">Major </w:t>
           </w:r>
-          <w:proofErr w:type="spellStart"/>
-          <w:r>
-            <w:t>peri</w:t>
-          </w:r>
-          <w:proofErr w:type="spellEnd"/>
-          <w:r>
-            <w:t>-partum depression</w:t>
+          <w:r>
+            <w:t>peri-partum depression</w:t>
           </w:r>
           <w:r>
             <w:t xml:space="preserve"> (M</w:t>
@@ -693,23 +698,7 @@
         </w:p>
         <w:p>
           <w:r>
-            <w:t xml:space="preserve">Minor </w:t>
-          </w:r>
-          <w:proofErr w:type="spellStart"/>
-          <w:r>
-            <w:t>peri</w:t>
-          </w:r>
-          <w:proofErr w:type="spellEnd"/>
-          <w:r>
-            <w:t>-partum depression (</w:t>
-          </w:r>
-          <w:proofErr w:type="spellStart"/>
-          <w:r>
-            <w:t>mPPD</w:t>
-          </w:r>
-          <w:proofErr w:type="spellEnd"/>
-          <w:r>
-            <w:t>)</w:t>
+            <w:t>Minor peri-partum depression (mPPD)</w:t>
           </w:r>
         </w:p>
         <w:p>
@@ -816,17 +805,8 @@
                                     <w:b/>
                                     <w:lang w:val="da-DK"/>
                                   </w:rPr>
-                                  <w:t xml:space="preserve">Search </w:t>
+                                  <w:t>Search string</w:t>
                                 </w:r>
-                                <w:proofErr w:type="spellStart"/>
-                                <w:r>
-                                  <w:rPr>
-                                    <w:b/>
-                                    <w:lang w:val="da-DK"/>
-                                  </w:rPr>
-                                  <w:t>string</w:t>
-                                </w:r>
-                                <w:proofErr w:type="spellEnd"/>
                               </w:p>
                               <w:p>
                                 <w:pPr>
@@ -838,77 +818,7 @@
                                   <w:rPr>
                                     <w:lang w:val="da-DK"/>
                                   </w:rPr>
-                                  <w:t>("screening”[</w:t>
-                                </w:r>
-                                <w:proofErr w:type="spellStart"/>
-                                <w:r>
-                                  <w:rPr>
-                                    <w:lang w:val="da-DK"/>
-                                  </w:rPr>
-                                  <w:t>title</w:t>
-                                </w:r>
-                                <w:proofErr w:type="spellEnd"/>
-                                <w:r>
-                                  <w:rPr>
-                                    <w:lang w:val="da-DK"/>
-                                  </w:rPr>
-                                  <w:t xml:space="preserve">] AND (“EPDS” OR “Edinburgh </w:t>
-                                </w:r>
-                                <w:proofErr w:type="spellStart"/>
-                                <w:r>
-                                  <w:rPr>
-                                    <w:lang w:val="da-DK"/>
-                                  </w:rPr>
-                                  <w:t>Postnatal</w:t>
-                                </w:r>
-                                <w:proofErr w:type="spellEnd"/>
-                                <w:r>
-                                  <w:rPr>
-                                    <w:lang w:val="da-DK"/>
-                                  </w:rPr>
-                                  <w:t xml:space="preserve"> Depression </w:t>
-                                </w:r>
-                                <w:proofErr w:type="spellStart"/>
-                                <w:r>
-                                  <w:rPr>
-                                    <w:lang w:val="da-DK"/>
-                                  </w:rPr>
-                                  <w:t>Scale</w:t>
-                                </w:r>
-                                <w:proofErr w:type="spellEnd"/>
-                                <w:r>
-                                  <w:rPr>
-                                    <w:lang w:val="da-DK"/>
-                                  </w:rPr>
-                                  <w:t>”) AND ("</w:t>
-                                </w:r>
-                                <w:proofErr w:type="spellStart"/>
-                                <w:r>
-                                  <w:rPr>
-                                    <w:lang w:val="da-DK"/>
-                                  </w:rPr>
-                                  <w:t>Postpartum</w:t>
-                                </w:r>
-                                <w:proofErr w:type="spellEnd"/>
-                                <w:r>
-                                  <w:rPr>
-                                    <w:lang w:val="da-DK"/>
-                                  </w:rPr>
-                                  <w:t xml:space="preserve"> Depression Screening </w:t>
-                                </w:r>
-                                <w:proofErr w:type="spellStart"/>
-                                <w:r>
-                                  <w:rPr>
-                                    <w:lang w:val="da-DK"/>
-                                  </w:rPr>
-                                  <w:t>Scale</w:t>
-                                </w:r>
-                                <w:proofErr w:type="spellEnd"/>
-                                <w:r>
-                                  <w:rPr>
-                                    <w:lang w:val="da-DK"/>
-                                  </w:rPr>
-                                  <w:t>” OR “PDSS”))</w:t>
+                                  <w:t>("screening”[title] AND (“EPDS” OR “Edinburgh Postnatal Depression Scale”) AND ("Postpartum Depression Screening Scale” OR “PDSS”))</w:t>
                                 </w:r>
                               </w:p>
                               <w:p>
@@ -948,135 +858,7 @@
                                   <w:rPr>
                                     <w:lang w:val="da-DK"/>
                                   </w:rPr>
-                                  <w:t>(“</w:t>
-                                </w:r>
-                                <w:proofErr w:type="spellStart"/>
-                                <w:r>
-                                  <w:rPr>
-                                    <w:lang w:val="da-DK"/>
-                                  </w:rPr>
-                                  <w:t>comparative</w:t>
-                                </w:r>
-                                <w:proofErr w:type="spellEnd"/>
-                                <w:r>
-                                  <w:rPr>
-                                    <w:lang w:val="da-DK"/>
-                                  </w:rPr>
-                                  <w:t xml:space="preserve"> </w:t>
-                                </w:r>
-                                <w:proofErr w:type="spellStart"/>
-                                <w:r>
-                                  <w:rPr>
-                                    <w:lang w:val="da-DK"/>
-                                  </w:rPr>
-                                  <w:t>study</w:t>
-                                </w:r>
-                                <w:proofErr w:type="spellEnd"/>
-                                <w:proofErr w:type="gramStart"/>
-                                <w:r>
-                                  <w:rPr>
-                                    <w:lang w:val="da-DK"/>
-                                  </w:rPr>
-                                  <w:t>”[</w:t>
-                                </w:r>
-                                <w:proofErr w:type="spellStart"/>
-                                <w:proofErr w:type="gramEnd"/>
-                                <w:r>
-                                  <w:rPr>
-                                    <w:lang w:val="da-DK"/>
-                                  </w:rPr>
-                                  <w:t>publication</w:t>
-                                </w:r>
-                                <w:proofErr w:type="spellEnd"/>
-                                <w:r>
-                                  <w:rPr>
-                                    <w:lang w:val="da-DK"/>
-                                  </w:rPr>
-                                  <w:t xml:space="preserve"> type] OR “</w:t>
-                                </w:r>
-                                <w:proofErr w:type="spellStart"/>
-                                <w:r>
-                                  <w:rPr>
-                                    <w:lang w:val="da-DK"/>
-                                  </w:rPr>
-                                  <w:t>combined</w:t>
-                                </w:r>
-                                <w:proofErr w:type="spellEnd"/>
-                                <w:r>
-                                  <w:rPr>
-                                    <w:lang w:val="da-DK"/>
-                                  </w:rPr>
-                                  <w:t>”[</w:t>
-                                </w:r>
-                                <w:proofErr w:type="spellStart"/>
-                                <w:r>
-                                  <w:rPr>
-                                    <w:lang w:val="da-DK"/>
-                                  </w:rPr>
-                                  <w:t>title</w:t>
-                                </w:r>
-                                <w:proofErr w:type="spellEnd"/>
-                                <w:r>
-                                  <w:rPr>
-                                    <w:lang w:val="da-DK"/>
-                                  </w:rPr>
-                                  <w:t>] OR “</w:t>
-                                </w:r>
-                                <w:proofErr w:type="spellStart"/>
-                                <w:r>
-                                  <w:rPr>
-                                    <w:lang w:val="da-DK"/>
-                                  </w:rPr>
-                                  <w:t>comparison</w:t>
-                                </w:r>
-                                <w:proofErr w:type="spellEnd"/>
-                                <w:r>
-                                  <w:rPr>
-                                    <w:lang w:val="da-DK"/>
-                                  </w:rPr>
-                                  <w:t>”[</w:t>
-                                </w:r>
-                                <w:proofErr w:type="spellStart"/>
-                                <w:r>
-                                  <w:rPr>
-                                    <w:lang w:val="da-DK"/>
-                                  </w:rPr>
-                                  <w:t>title</w:t>
-                                </w:r>
-                                <w:proofErr w:type="spellEnd"/>
-                                <w:r>
-                                  <w:rPr>
-                                    <w:lang w:val="da-DK"/>
-                                  </w:rPr>
-                                  <w:t>] OR “</w:t>
-                                </w:r>
-                                <w:proofErr w:type="spellStart"/>
-                                <w:r>
-                                  <w:rPr>
-                                    <w:lang w:val="da-DK"/>
-                                  </w:rPr>
-                                  <w:t>comparative</w:t>
-                                </w:r>
-                                <w:proofErr w:type="spellEnd"/>
-                                <w:r>
-                                  <w:rPr>
-                                    <w:lang w:val="da-DK"/>
-                                  </w:rPr>
-                                  <w:t>”[</w:t>
-                                </w:r>
-                                <w:proofErr w:type="spellStart"/>
-                                <w:r>
-                                  <w:rPr>
-                                    <w:lang w:val="da-DK"/>
-                                  </w:rPr>
-                                  <w:t>title</w:t>
-                                </w:r>
-                                <w:proofErr w:type="spellEnd"/>
-                                <w:r>
-                                  <w:rPr>
-                                    <w:lang w:val="da-DK"/>
-                                  </w:rPr>
-                                  <w:t>]) </w:t>
+                                  <w:t>(“comparative study”[publication type] OR “combined”[title] OR “comparison”[title] OR “comparative”[title]) </w:t>
                                 </w:r>
                               </w:p>
                               <w:p>
@@ -1116,41 +898,13 @@
                                   <w:rPr>
                                     <w:lang w:val="da-DK"/>
                                   </w:rPr>
-                                  <w:t>(“</w:t>
-                                </w:r>
-                                <w:proofErr w:type="spellStart"/>
-                                <w:r>
-                                  <w:rPr>
-                                    <w:lang w:val="da-DK"/>
-                                  </w:rPr>
-                                  <w:t>sensitivity</w:t>
-                                </w:r>
-                                <w:proofErr w:type="spellEnd"/>
-                                <w:r>
-                                  <w:rPr>
-                                    <w:lang w:val="da-DK"/>
-                                  </w:rPr>
-                                  <w:t>” OR</w:t>
+                                  <w:t>(“sensitivity” OR</w:t>
                                 </w:r>
                                 <w:r>
                                   <w:rPr>
                                     <w:lang w:val="da-DK"/>
                                   </w:rPr>
-                                  <w:t xml:space="preserve"> “</w:t>
-                                </w:r>
-                                <w:proofErr w:type="spellStart"/>
-                                <w:r>
-                                  <w:rPr>
-                                    <w:lang w:val="da-DK"/>
-                                  </w:rPr>
-                                  <w:t>specificity</w:t>
-                                </w:r>
-                                <w:proofErr w:type="spellEnd"/>
-                                <w:r>
-                                  <w:rPr>
-                                    <w:lang w:val="da-DK"/>
-                                  </w:rPr>
-                                  <w:t>”)</w:t>
+                                  <w:t xml:space="preserve"> “specificity”)</w:t>
                                 </w:r>
                               </w:p>
                               <w:p>
@@ -1190,37 +944,7 @@
                                   <w:rPr>
                                     <w:lang w:val="da-DK"/>
                                   </w:rPr>
-                                  <w:t>(“</w:t>
-                                </w:r>
-                                <w:proofErr w:type="spellStart"/>
-                                <w:r>
-                                  <w:rPr>
-                                    <w:lang w:val="da-DK"/>
-                                  </w:rPr>
-                                  <w:t>review</w:t>
-                                </w:r>
-                                <w:proofErr w:type="spellEnd"/>
-                                <w:proofErr w:type="gramStart"/>
-                                <w:r>
-                                  <w:rPr>
-                                    <w:lang w:val="da-DK"/>
-                                  </w:rPr>
-                                  <w:t>”[</w:t>
-                                </w:r>
-                                <w:proofErr w:type="spellStart"/>
-                                <w:proofErr w:type="gramEnd"/>
-                                <w:r>
-                                  <w:rPr>
-                                    <w:lang w:val="da-DK"/>
-                                  </w:rPr>
-                                  <w:t>publication</w:t>
-                                </w:r>
-                                <w:proofErr w:type="spellEnd"/>
-                                <w:r>
-                                  <w:rPr>
-                                    <w:lang w:val="da-DK"/>
-                                  </w:rPr>
-                                  <w:t xml:space="preserve"> type])</w:t>
+                                  <w:t>(“review”[publication type])</w:t>
                                 </w:r>
                               </w:p>
                               <w:p/>
@@ -1261,17 +985,8 @@
                               <w:b/>
                               <w:lang w:val="da-DK"/>
                             </w:rPr>
-                            <w:t xml:space="preserve">Search </w:t>
+                            <w:t>Search string</w:t>
                           </w:r>
-                          <w:proofErr w:type="spellStart"/>
-                          <w:r>
-                            <w:rPr>
-                              <w:b/>
-                              <w:lang w:val="da-DK"/>
-                            </w:rPr>
-                            <w:t>string</w:t>
-                          </w:r>
-                          <w:proofErr w:type="spellEnd"/>
                         </w:p>
                         <w:p>
                           <w:pPr>
@@ -1283,77 +998,7 @@
                             <w:rPr>
                               <w:lang w:val="da-DK"/>
                             </w:rPr>
-                            <w:t>("screening”[</w:t>
-                          </w:r>
-                          <w:proofErr w:type="spellStart"/>
-                          <w:r>
-                            <w:rPr>
-                              <w:lang w:val="da-DK"/>
-                            </w:rPr>
-                            <w:t>title</w:t>
-                          </w:r>
-                          <w:proofErr w:type="spellEnd"/>
-                          <w:r>
-                            <w:rPr>
-                              <w:lang w:val="da-DK"/>
-                            </w:rPr>
-                            <w:t xml:space="preserve">] AND (“EPDS” OR “Edinburgh </w:t>
-                          </w:r>
-                          <w:proofErr w:type="spellStart"/>
-                          <w:r>
-                            <w:rPr>
-                              <w:lang w:val="da-DK"/>
-                            </w:rPr>
-                            <w:t>Postnatal</w:t>
-                          </w:r>
-                          <w:proofErr w:type="spellEnd"/>
-                          <w:r>
-                            <w:rPr>
-                              <w:lang w:val="da-DK"/>
-                            </w:rPr>
-                            <w:t xml:space="preserve"> Depression </w:t>
-                          </w:r>
-                          <w:proofErr w:type="spellStart"/>
-                          <w:r>
-                            <w:rPr>
-                              <w:lang w:val="da-DK"/>
-                            </w:rPr>
-                            <w:t>Scale</w:t>
-                          </w:r>
-                          <w:proofErr w:type="spellEnd"/>
-                          <w:r>
-                            <w:rPr>
-                              <w:lang w:val="da-DK"/>
-                            </w:rPr>
-                            <w:t>”) AND ("</w:t>
-                          </w:r>
-                          <w:proofErr w:type="spellStart"/>
-                          <w:r>
-                            <w:rPr>
-                              <w:lang w:val="da-DK"/>
-                            </w:rPr>
-                            <w:t>Postpartum</w:t>
-                          </w:r>
-                          <w:proofErr w:type="spellEnd"/>
-                          <w:r>
-                            <w:rPr>
-                              <w:lang w:val="da-DK"/>
-                            </w:rPr>
-                            <w:t xml:space="preserve"> Depression Screening </w:t>
-                          </w:r>
-                          <w:proofErr w:type="spellStart"/>
-                          <w:r>
-                            <w:rPr>
-                              <w:lang w:val="da-DK"/>
-                            </w:rPr>
-                            <w:t>Scale</w:t>
-                          </w:r>
-                          <w:proofErr w:type="spellEnd"/>
-                          <w:r>
-                            <w:rPr>
-                              <w:lang w:val="da-DK"/>
-                            </w:rPr>
-                            <w:t>” OR “PDSS”))</w:t>
+                            <w:t>("screening”[title] AND (“EPDS” OR “Edinburgh Postnatal Depression Scale”) AND ("Postpartum Depression Screening Scale” OR “PDSS”))</w:t>
                           </w:r>
                         </w:p>
                         <w:p>
@@ -1393,135 +1038,7 @@
                             <w:rPr>
                               <w:lang w:val="da-DK"/>
                             </w:rPr>
-                            <w:t>(“</w:t>
-                          </w:r>
-                          <w:proofErr w:type="spellStart"/>
-                          <w:r>
-                            <w:rPr>
-                              <w:lang w:val="da-DK"/>
-                            </w:rPr>
-                            <w:t>comparative</w:t>
-                          </w:r>
-                          <w:proofErr w:type="spellEnd"/>
-                          <w:r>
-                            <w:rPr>
-                              <w:lang w:val="da-DK"/>
-                            </w:rPr>
-                            <w:t xml:space="preserve"> </w:t>
-                          </w:r>
-                          <w:proofErr w:type="spellStart"/>
-                          <w:r>
-                            <w:rPr>
-                              <w:lang w:val="da-DK"/>
-                            </w:rPr>
-                            <w:t>study</w:t>
-                          </w:r>
-                          <w:proofErr w:type="spellEnd"/>
-                          <w:proofErr w:type="gramStart"/>
-                          <w:r>
-                            <w:rPr>
-                              <w:lang w:val="da-DK"/>
-                            </w:rPr>
-                            <w:t>”[</w:t>
-                          </w:r>
-                          <w:proofErr w:type="spellStart"/>
-                          <w:proofErr w:type="gramEnd"/>
-                          <w:r>
-                            <w:rPr>
-                              <w:lang w:val="da-DK"/>
-                            </w:rPr>
-                            <w:t>publication</w:t>
-                          </w:r>
-                          <w:proofErr w:type="spellEnd"/>
-                          <w:r>
-                            <w:rPr>
-                              <w:lang w:val="da-DK"/>
-                            </w:rPr>
-                            <w:t xml:space="preserve"> type] OR “</w:t>
-                          </w:r>
-                          <w:proofErr w:type="spellStart"/>
-                          <w:r>
-                            <w:rPr>
-                              <w:lang w:val="da-DK"/>
-                            </w:rPr>
-                            <w:t>combined</w:t>
-                          </w:r>
-                          <w:proofErr w:type="spellEnd"/>
-                          <w:r>
-                            <w:rPr>
-                              <w:lang w:val="da-DK"/>
-                            </w:rPr>
-                            <w:t>”[</w:t>
-                          </w:r>
-                          <w:proofErr w:type="spellStart"/>
-                          <w:r>
-                            <w:rPr>
-                              <w:lang w:val="da-DK"/>
-                            </w:rPr>
-                            <w:t>title</w:t>
-                          </w:r>
-                          <w:proofErr w:type="spellEnd"/>
-                          <w:r>
-                            <w:rPr>
-                              <w:lang w:val="da-DK"/>
-                            </w:rPr>
-                            <w:t>] OR “</w:t>
-                          </w:r>
-                          <w:proofErr w:type="spellStart"/>
-                          <w:r>
-                            <w:rPr>
-                              <w:lang w:val="da-DK"/>
-                            </w:rPr>
-                            <w:t>comparison</w:t>
-                          </w:r>
-                          <w:proofErr w:type="spellEnd"/>
-                          <w:r>
-                            <w:rPr>
-                              <w:lang w:val="da-DK"/>
-                            </w:rPr>
-                            <w:t>”[</w:t>
-                          </w:r>
-                          <w:proofErr w:type="spellStart"/>
-                          <w:r>
-                            <w:rPr>
-                              <w:lang w:val="da-DK"/>
-                            </w:rPr>
-                            <w:t>title</w:t>
-                          </w:r>
-                          <w:proofErr w:type="spellEnd"/>
-                          <w:r>
-                            <w:rPr>
-                              <w:lang w:val="da-DK"/>
-                            </w:rPr>
-                            <w:t>] OR “</w:t>
-                          </w:r>
-                          <w:proofErr w:type="spellStart"/>
-                          <w:r>
-                            <w:rPr>
-                              <w:lang w:val="da-DK"/>
-                            </w:rPr>
-                            <w:t>comparative</w:t>
-                          </w:r>
-                          <w:proofErr w:type="spellEnd"/>
-                          <w:r>
-                            <w:rPr>
-                              <w:lang w:val="da-DK"/>
-                            </w:rPr>
-                            <w:t>”[</w:t>
-                          </w:r>
-                          <w:proofErr w:type="spellStart"/>
-                          <w:r>
-                            <w:rPr>
-                              <w:lang w:val="da-DK"/>
-                            </w:rPr>
-                            <w:t>title</w:t>
-                          </w:r>
-                          <w:proofErr w:type="spellEnd"/>
-                          <w:r>
-                            <w:rPr>
-                              <w:lang w:val="da-DK"/>
-                            </w:rPr>
-                            <w:t>]) </w:t>
+                            <w:t>(“comparative study”[publication type] OR “combined”[title] OR “comparison”[title] OR “comparative”[title]) </w:t>
                           </w:r>
                         </w:p>
                         <w:p>
@@ -1561,41 +1078,13 @@
                             <w:rPr>
                               <w:lang w:val="da-DK"/>
                             </w:rPr>
-                            <w:t>(“</w:t>
-                          </w:r>
-                          <w:proofErr w:type="spellStart"/>
-                          <w:r>
-                            <w:rPr>
-                              <w:lang w:val="da-DK"/>
-                            </w:rPr>
-                            <w:t>sensitivity</w:t>
-                          </w:r>
-                          <w:proofErr w:type="spellEnd"/>
-                          <w:r>
-                            <w:rPr>
-                              <w:lang w:val="da-DK"/>
-                            </w:rPr>
-                            <w:t>” OR</w:t>
+                            <w:t>(“sensitivity” OR</w:t>
                           </w:r>
                           <w:r>
                             <w:rPr>
                               <w:lang w:val="da-DK"/>
                             </w:rPr>
-                            <w:t xml:space="preserve"> “</w:t>
-                          </w:r>
-                          <w:proofErr w:type="spellStart"/>
-                          <w:r>
-                            <w:rPr>
-                              <w:lang w:val="da-DK"/>
-                            </w:rPr>
-                            <w:t>specificity</w:t>
-                          </w:r>
-                          <w:proofErr w:type="spellEnd"/>
-                          <w:r>
-                            <w:rPr>
-                              <w:lang w:val="da-DK"/>
-                            </w:rPr>
-                            <w:t>”)</w:t>
+                            <w:t xml:space="preserve"> “specificity”)</w:t>
                           </w:r>
                         </w:p>
                         <w:p>
@@ -1635,37 +1124,7 @@
                             <w:rPr>
                               <w:lang w:val="da-DK"/>
                             </w:rPr>
-                            <w:t>(“</w:t>
-                          </w:r>
-                          <w:proofErr w:type="spellStart"/>
-                          <w:r>
-                            <w:rPr>
-                              <w:lang w:val="da-DK"/>
-                            </w:rPr>
-                            <w:t>review</w:t>
-                          </w:r>
-                          <w:proofErr w:type="spellEnd"/>
-                          <w:proofErr w:type="gramStart"/>
-                          <w:r>
-                            <w:rPr>
-                              <w:lang w:val="da-DK"/>
-                            </w:rPr>
-                            <w:t>”[</w:t>
-                          </w:r>
-                          <w:proofErr w:type="spellStart"/>
-                          <w:proofErr w:type="gramEnd"/>
-                          <w:r>
-                            <w:rPr>
-                              <w:lang w:val="da-DK"/>
-                            </w:rPr>
-                            <w:t>publication</w:t>
-                          </w:r>
-                          <w:proofErr w:type="spellEnd"/>
-                          <w:r>
-                            <w:rPr>
-                              <w:lang w:val="da-DK"/>
-                            </w:rPr>
-                            <w:t xml:space="preserve"> type])</w:t>
+                            <w:t>(“review”[publication type])</w:t>
                           </w:r>
                         </w:p>
                         <w:p/>
@@ -1678,6 +1137,9 @@
             </mc:AlternateContent>
           </w:r>
           <w:r>
+            <w:t xml:space="preserve">2. </w:t>
+          </w:r>
+          <w:r>
             <w:t>Methods</w:t>
           </w:r>
         </w:p>
@@ -1689,47 +1151,7 @@
         <w:p/>
         <w:p>
           <w:r>
-            <w:t>“</w:t>
-          </w:r>
-          <w:proofErr w:type="spellStart"/>
-          <w:r>
-            <w:t>Pga</w:t>
-          </w:r>
-          <w:proofErr w:type="spellEnd"/>
-          <w:r>
-            <w:t xml:space="preserve">. </w:t>
-          </w:r>
-          <w:proofErr w:type="spellStart"/>
-          <w:r>
-            <w:t>vejleder</w:t>
-          </w:r>
-          <w:proofErr w:type="spellEnd"/>
-          <w:r>
-            <w:t xml:space="preserve"> […], </w:t>
-          </w:r>
-          <w:proofErr w:type="spellStart"/>
-          <w:r>
-            <w:t>ellers</w:t>
-          </w:r>
-          <w:proofErr w:type="spellEnd"/>
-          <w:r>
-            <w:t xml:space="preserve"> </w:t>
-          </w:r>
-          <w:proofErr w:type="spellStart"/>
-          <w:r>
-            <w:t>ville</w:t>
-          </w:r>
-          <w:proofErr w:type="spellEnd"/>
-          <w:r>
-            <w:t xml:space="preserve"> </w:t>
-          </w:r>
-          <w:proofErr w:type="spellStart"/>
-          <w:r>
-            <w:t>jeg</w:t>
-          </w:r>
-          <w:proofErr w:type="spellEnd"/>
-          <w:r>
-            <w:t>”</w:t>
+            <w:t>“Pga. vejleder […], ellers ville jeg”</w:t>
           </w:r>
         </w:p>
         <w:p/>
@@ -2184,11 +1606,9 @@
                 <w:r>
                   <w:t xml:space="preserve">2-12 </w:t>
                 </w:r>
-                <w:proofErr w:type="gramStart"/>
                 <w:r>
                   <w:t>weeks</w:t>
                 </w:r>
-                <w:proofErr w:type="gramEnd"/>
                 <w:r>
                   <w:t xml:space="preserve"> post-partum</w:t>
                 </w:r>
@@ -2264,7 +1684,13 @@
                   <w:rPr>
                     <w:b/>
                   </w:rPr>
-                  <w:t>Gold-standard test</w:t>
+                  <w:t>Reference</w:t>
+                </w:r>
+                <w:r>
+                  <w:rPr>
+                    <w:b/>
+                  </w:rPr>
+                  <w:t>-standard test</w:t>
                 </w:r>
               </w:p>
             </w:tc>
@@ -2305,10 +1731,7 @@
                   <w:spacing w:before="120" w:after="120"/>
                 </w:pPr>
                 <w:r>
-                  <w:t>M.I.N.I</w:t>
-                </w:r>
-                <w:r>
-                  <w:t>.</w:t>
+                  <w:t>Not applicable</w:t>
                 </w:r>
               </w:p>
             </w:tc>
@@ -2962,21 +2385,7 @@
                   <w:rPr>
                     <w:b/>
                   </w:rPr>
-                  <w:t xml:space="preserve">AUC (MPPD &amp; </w:t>
-                </w:r>
-                <w:proofErr w:type="spellStart"/>
-                <w:r>
-                  <w:rPr>
-                    <w:b/>
-                  </w:rPr>
-                  <w:t>mPPD</w:t>
-                </w:r>
-                <w:proofErr w:type="spellEnd"/>
-                <w:r>
-                  <w:rPr>
-                    <w:b/>
-                  </w:rPr>
-                  <w:t>)</w:t>
+                  <w:t>AUC (MPPD &amp; mPPD)</w:t>
                 </w:r>
               </w:p>
             </w:tc>
@@ -3320,6 +2729,9 @@
             </mc:AlternateContent>
           </w:r>
           <w:r>
+            <w:t xml:space="preserve">3. </w:t>
+          </w:r>
+          <w:r>
             <w:t>Findings</w:t>
           </w:r>
         </w:p>
@@ -3357,11 +2769,9 @@
           </w:r>
         </w:p>
         <w:p>
-          <w:proofErr w:type="spellStart"/>
           <w:r>
             <w:t>Blablabl</w:t>
           </w:r>
-          <w:proofErr w:type="spellEnd"/>
         </w:p>
         <w:p/>
         <w:p>
@@ -3374,54 +2784,91 @@
             <w:pStyle w:val="Overskrift1"/>
           </w:pPr>
           <w:r>
+            <w:t xml:space="preserve">4. </w:t>
+          </w:r>
+          <w:r>
             <w:t>Discussion</w:t>
           </w:r>
         </w:p>
         <w:p>
           <w:r>
-            <w:t xml:space="preserve">For a comparison of articles to make sense, the </w:t>
-          </w:r>
-          <w:r>
-            <w:t xml:space="preserve">methodology of the </w:t>
-          </w:r>
-          <w:r>
-            <w:t xml:space="preserve">articles must </w:t>
-          </w:r>
-          <w:r>
-            <w:t>be adequately similar.</w:t>
-          </w:r>
-        </w:p>
-        <w:p/>
-        <w:p>
-          <w:r>
-            <w:t xml:space="preserve">Beck et al. examine postpartum whereas Zhao et al. examine antepartum. </w:t>
-          </w:r>
-          <w:r>
-            <w:t xml:space="preserve">In the DSM-V, depressive disorders can be appended the qualifier ‘with peripartum onset’ if </w:t>
-          </w:r>
-          <w:r>
-            <w:t>manifestation</w:t>
-          </w:r>
-          <w:r>
-            <w:t xml:space="preserve"> </w:t>
-          </w:r>
-          <w:r>
-            <w:t>is</w:t>
-          </w:r>
-          <w:r>
-            <w:t xml:space="preserve"> during pregnancy or i</w:t>
-          </w:r>
-          <w:r>
-            <w:t>n the 4</w:t>
-          </w:r>
-          <w:r>
-            <w:t xml:space="preserve"> weeks following birth</w:t>
+            <w:t>For a comparison of articles to make sense, the methodology of the articles must be adequately similar.</w:t>
+          </w:r>
+        </w:p>
+        <w:p>
+          <w:pPr>
+            <w:rPr>
+              <w:b/>
+              <w:sz w:val="28"/>
+              <w:szCs w:val="28"/>
+            </w:rPr>
+          </w:pPr>
+        </w:p>
+        <w:p>
+          <w:pPr>
+            <w:rPr>
+              <w:sz w:val="28"/>
+              <w:szCs w:val="28"/>
+            </w:rPr>
+          </w:pPr>
+          <w:r>
+            <w:rPr>
+              <w:b/>
+              <w:sz w:val="28"/>
+              <w:szCs w:val="28"/>
+            </w:rPr>
+            <w:t xml:space="preserve">4.1 </w:t>
+          </w:r>
+          <w:r>
+            <w:rPr>
+              <w:b/>
+              <w:sz w:val="28"/>
+              <w:szCs w:val="28"/>
+            </w:rPr>
+            <w:t>Test protocol</w:t>
+          </w:r>
+        </w:p>
+        <w:p>
+          <w:pPr>
+            <w:rPr>
+              <w:b/>
+            </w:rPr>
+          </w:pPr>
+          <w:r>
+            <w:rPr>
+              <w:b/>
+            </w:rPr>
+            <w:t>4.1.1</w:t>
+          </w:r>
+          <w:r>
+            <w:rPr>
+              <w:b/>
+            </w:rPr>
+            <w:t xml:space="preserve"> Construct</w:t>
+          </w:r>
+        </w:p>
+        <w:p>
+          <w:pPr>
+            <w:rPr>
+              <w:i/>
+            </w:rPr>
+          </w:pPr>
+          <w:r>
+            <w:rPr>
+              <w:i/>
+            </w:rPr>
+            <w:t>4.1.1.1 Construct similarity</w:t>
+          </w:r>
+        </w:p>
+        <w:p>
+          <w:r>
+            <w:t>Beck et al. examine postpartum whereas Zhao et al. examine antepartum. In the DSM-V, depressive disorders can be appended the qualifier ‘with peripartum onset’ if manifestation is during pregnancy or in the 4 weeks following birth</w:t>
           </w:r>
           <w:r>
             <w:fldChar w:fldCharType="begin"/>
           </w:r>
           <w:r>
-            <w:instrText xml:space="preserve"> ADDIN PAPERS2_CITATIONS &lt;citation&gt;&lt;uuid&gt;39007A6D-CD7D-4BDA-A4AC-F56B4367799F&lt;/uuid&gt;&lt;priority&gt;0&lt;/priority&gt;&lt;publications&gt;&lt;publication&gt;&lt;publication_date&gt;99201300001200000000200000&lt;/publication_date&gt;&lt;startpage&gt;186&lt;/startpage&gt;&lt;title&gt;Diagnostic and statistical manual of mental disorders : DSM-5.&lt;/title&gt;&lt;uuid&gt;68326488-1400-49F6-97EC-D09FC772FD0B&lt;/uuid&gt;&lt;subtype&gt;0&lt;/subtype&gt;&lt;publisher&gt;dsm.psychiatryonline.org&lt;/publisher&gt;&lt;type&gt;0&lt;/type&gt;&lt;endpage&gt;187&lt;/endpage&gt;&lt;url&gt;http://dsm.psychiatryonline.org/book.aspx?bookid=556&lt;/url&gt;&lt;authors&gt;&lt;author&gt;&lt;firstName&gt;American&lt;/firstName&gt;&lt;middleNames&gt;Psychiatric&lt;/middleNames&gt;&lt;lastName&gt;Association&lt;/lastName&gt;&lt;/author&gt;&lt;author&gt;&lt;firstName&gt;DSM-5&lt;/firstName&gt;&lt;middleNames&gt;Task&lt;/middleNames&gt;&lt;lastName&gt;Force&lt;/lastName&gt;&lt;/author&gt;&lt;/authors&gt;&lt;/publication&gt;&lt;/publications&gt;&lt;cites&gt;&lt;/cites&gt;&lt;/citation&gt;</w:instrText>
+            <w:instrText xml:space="preserve"> ADDIN PAPERS2_CITATIONS &lt;citation&gt;&lt;uuid&gt;34353B2E-9647-4251-BF4A-CC8D1C2383E1&lt;/uuid&gt;&lt;priority&gt;0&lt;/priority&gt;&lt;publications&gt;&lt;publication&gt;&lt;publication_date&gt;99201300001200000000200000&lt;/publication_date&gt;&lt;startpage&gt;186&lt;/startpage&gt;&lt;title&gt;Diagnostic and statistical manual of mental disorders : DSM-5.&lt;/title&gt;&lt;uuid&gt;68326488-1400-49F6-97EC-D09FC772FD0B&lt;/uuid&gt;&lt;subtype&gt;0&lt;/subtype&gt;&lt;publisher&gt;dsm.psychiatryonline.org&lt;/publisher&gt;&lt;type&gt;0&lt;/type&gt;&lt;endpage&gt;187&lt;/endpage&gt;&lt;url&gt;http://dsm.psychiatryonline.org/book.aspx?bookid=556&lt;/url&gt;&lt;authors&gt;&lt;author&gt;&lt;firstName&gt;American&lt;/firstName&gt;&lt;middleNames&gt;Psychiatric&lt;/middleNames&gt;&lt;lastName&gt;Association&lt;/lastName&gt;&lt;/author&gt;&lt;author&gt;&lt;firstName&gt;DSM-5&lt;/firstName&gt;&lt;middleNames&gt;Task&lt;/middleNames&gt;&lt;lastName&gt;Force&lt;/lastName&gt;&lt;/author&gt;&lt;/authors&gt;&lt;/publication&gt;&lt;/publications&gt;&lt;cites&gt;&lt;/cites&gt;&lt;/citation&gt;</w:instrText>
           </w:r>
           <w:r>
             <w:fldChar w:fldCharType="separate"/>
@@ -3449,94 +2896,36 @@
         <w:p/>
         <w:p>
           <w:r>
-            <w:t>“One PDSS item, for example, is ‘</w:t>
+            <w:t xml:space="preserve">The PDSS is made specifically for post-partum depression, as seen in some of its questions: </w:t>
+          </w:r>
+          <w:r>
+            <w:t>“</w:t>
           </w:r>
           <w:r>
             <w:t>I had trouble sleepin</w:t>
           </w:r>
           <w:r>
-            <w:t>g even when my baby was asleep.’”</w:t>
+            <w:t>g even when my baby was asleep.</w:t>
+          </w:r>
+          <w:r>
+            <w:t>”</w:t>
           </w:r>
           <w:r>
             <w:fldChar w:fldCharType="begin"/>
           </w:r>
           <w:r>
-            <w:instrText xml:space="preserve"> ADDIN PAPERS2_CITATIONS &lt;citation&gt;&lt;uuid&gt;8B8890A6-C920-49C8-A374-D12DB3A44B65&lt;/uuid&gt;&lt;priority&gt;0&lt;/priority&gt;&lt;publications&gt;&lt;publication&gt;&lt;uuid&gt;5A76332A-3F3B-41F9-9E1D-2B883D84E0B8&lt;/uuid&gt;&lt;volume&gt;50&lt;/volume&gt;&lt;startpage&gt;242&lt;/startpage&gt;&lt;publication_date&gt;99200107001200000000220000&lt;/publication_date&gt;&lt;url&gt;http://eutils.ncbi.nlm.nih.gov/entrez/eutils/elink.fcgi?dbfrom=pubmed&amp;amp;id=11480533&amp;amp;retmode=ref&amp;amp;cmd=prlinks&lt;/url&gt;&lt;citekey&gt;Beck:2001wz&lt;/citekey&gt;&lt;type&gt;400&lt;/type&gt;&lt;title&gt;Comparative analysis of the performance of the Postpartum Depression Screening Scale with two other depression instruments.&lt;/title&gt;&lt;institution&gt;School of Nursing, University of Connecticut, Storrs 06269-2026, USA. cheryl.beck@uconn.edu&lt;/institution&gt;&lt;number&gt;4&lt;/number&gt;&lt;subtype&gt;400&lt;/subtype&gt;&lt;endpage&gt;250&lt;/endpage&gt;&lt;bundle&gt;&lt;publication&gt;&lt;publisher&gt;Lippincott Williams &amp;amp; Wilkins, Inc;Lippincott Williams &amp;amp; Wilkins&lt;/publisher&gt;&lt;title&gt;Nursing research&lt;/title&gt;&lt;type&gt;-100&lt;/type&gt;&lt;subtype&gt;-100&lt;/subtype&gt;&lt;uuid&gt;8604DD0A-9ACB-4399-BC20-DBD3B9213830&lt;/uuid&gt;&lt;/publication&gt;&lt;/bundle&gt;&lt;authors&gt;&lt;author&gt;&lt;firstName&gt;C&lt;/firstName&gt;&lt;middleNames&gt;T&lt;/middleNames&gt;&lt;lastName&gt;Beck&lt;/lastName&gt;&lt;/author&gt;&lt;author&gt;&lt;firstName&gt;R&lt;/firstName&gt;&lt;middleNames&gt;K&lt;/middleNames&gt;&lt;lastName&gt;Gable&lt;/lastName&gt;&lt;/author&gt;&lt;/authors&gt;&lt;/publication&gt;&lt;/publications&gt;&lt;cites&gt;&lt;/cites&gt;&lt;/citation&gt;</w:instrText>
+            <w:instrText xml:space="preserve"> ADDIN PAPERS2_CITATIONS &lt;citation&gt;&lt;uuid&gt;F300A628-E340-4091-919B-A18A87B143F9&lt;/uuid&gt;&lt;priority&gt;0&lt;/priority&gt;&lt;publications&gt;&lt;publication&gt;&lt;uuid&gt;5A76332A-3F3B-41F9-9E1D-2B883D84E0B8&lt;/uuid&gt;&lt;volume&gt;50&lt;/volume&gt;&lt;startpage&gt;242&lt;/startpage&gt;&lt;publication_date&gt;99200107001200000000220000&lt;/publication_date&gt;&lt;url&gt;http://eutils.ncbi.nlm.nih.gov/entrez/eutils/elink.fcgi?dbfrom=pubmed&amp;amp;id=11480533&amp;amp;retmode=ref&amp;amp;cmd=prlinks&lt;/url&gt;&lt;citekey&gt;Beck:2001wz&lt;/citekey&gt;&lt;type&gt;400&lt;/type&gt;&lt;title&gt;Comparative analysis of the performance of the Postpartum Depression Screening Scale with two other depression instruments.&lt;/title&gt;&lt;institution&gt;School of Nursing, University of Connecticut, Storrs 06269-2026, USA. cheryl.beck@uconn.edu&lt;/institution&gt;&lt;number&gt;4&lt;/number&gt;&lt;subtype&gt;400&lt;/subtype&gt;&lt;endpage&gt;250&lt;/endpage&gt;&lt;bundle&gt;&lt;publication&gt;&lt;publisher&gt;Lippincott Williams &amp;amp; Wilkins, Inc;Lippincott Williams &amp;amp; Wilkins&lt;/publisher&gt;&lt;title&gt;Nursing research&lt;/title&gt;&lt;type&gt;-100&lt;/type&gt;&lt;subtype&gt;-100&lt;/subtype&gt;&lt;uuid&gt;8604DD0A-9ACB-4399-BC20-DBD3B9213830&lt;/uuid&gt;&lt;/publication&gt;&lt;/bundle&gt;&lt;authors&gt;&lt;author&gt;&lt;firstName&gt;C&lt;/firstName&gt;&lt;middleNames&gt;T&lt;/middleNames&gt;&lt;lastName&gt;Beck&lt;/lastName&gt;&lt;/author&gt;&lt;author&gt;&lt;firstName&gt;R&lt;/firstName&gt;&lt;middleNames&gt;K&lt;/middleNames&gt;&lt;lastName&gt;Gable&lt;/lastName&gt;&lt;/author&gt;&lt;/authors&gt;&lt;/publication&gt;&lt;/publications&gt;&lt;cites&gt;&lt;/cites&gt;&lt;/citation&gt;</w:instrText>
           </w:r>
           <w:r>
             <w:fldChar w:fldCharType="separate"/>
           </w:r>
-          <w:r>
-            <w:rPr>
-              <w:rFonts w:cs="Times"/>
-              <w:lang w:val="da-DK"/>
-            </w:rPr>
-            <w:t>{Beck:2001wz}</w:t>
-          </w:r>
-          <w:r>
-            <w:fldChar w:fldCharType="end"/>
-          </w:r>
-          <w:r>
-            <w:t xml:space="preserve"> This question makes no sense in the context of antepartum depression, Presumably, Zhao et al. must have modified this question. No such information is given in Zhao et al.</w:t>
-          </w:r>
-        </w:p>
-        <w:p/>
-        <w:p>
-          <w:r>
-            <w:t>Beck et al. published</w:t>
-          </w:r>
-          <w:r>
-            <w:t xml:space="preserve"> their article</w:t>
-          </w:r>
-          <w:r>
-            <w:t xml:space="preserve"> before the publishing of the DSM-V. A </w:t>
-          </w:r>
-          <w:r>
-            <w:t xml:space="preserve">natural </w:t>
-          </w:r>
-          <w:r>
-            <w:t>concern</w:t>
-          </w:r>
-          <w:r>
-            <w:t xml:space="preserve"> is</w:t>
-          </w:r>
-          <w:r>
-            <w:t xml:space="preserve"> that their diagnostic criteria for depression would be different than the ones of Zhao et al. However, both articles use a semi-structured interview with the diagnostic criteria of the DSM-IV as their gold-standard. </w:t>
-          </w:r>
-          <w:r>
-            <w:t>Secondly, the DSM-V has seen no modifications in the criteria for depression relevant to this thesis, except that the</w:t>
-          </w:r>
-          <w:r>
-            <w:t xml:space="preserve"> specifier</w:t>
-          </w:r>
-          <w:r>
-            <w:t xml:space="preserve"> </w:t>
-          </w:r>
-          <w:r>
-            <w:t xml:space="preserve">‘with </w:t>
-          </w:r>
-          <w:r>
-            <w:t xml:space="preserve">peripartum </w:t>
-          </w:r>
-          <w:r>
-            <w:t>onset’</w:t>
-          </w:r>
-          <w:r>
-            <w:t xml:space="preserve"> has been added</w:t>
-          </w:r>
-          <w:r>
-            <w:fldChar w:fldCharType="begin"/>
-          </w:r>
-          <w:r>
-            <w:instrText xml:space="preserve"> ADDIN PAPERS2_CITATIONS &lt;citation&gt;&lt;uuid&gt;4FBB65FA-6485-4E11-A05D-296E6373B4C8&lt;/uuid&gt;&lt;priority&gt;0&lt;/priority&gt;&lt;publications&gt;&lt;publication&gt;&lt;startpage&gt;1&lt;/startpage&gt;&lt;institution&gt;American Psychiatric Publishing&lt;/institution&gt;&lt;title&gt;Highlights of Changes from DSM-IV-TR to DSM-5&lt;/title&gt;&lt;uuid&gt;5F447C3B-9C5F-44B4-869F-5058A585B346&lt;/uuid&gt;&lt;subtype&gt;400&lt;/subtype&gt;&lt;endpage&gt;19&lt;/endpage&gt;&lt;type&gt;400&lt;/type&gt;&lt;publication_date&gt;99201305021200000000222000&lt;/publication_date&gt;&lt;/publication&gt;&lt;/publications&gt;&lt;cites&gt;&lt;/cites&gt;&lt;/citation&gt;</w:instrText>
-          </w:r>
-          <w:r>
-            <w:fldChar w:fldCharType="separate"/>
-          </w:r>
+          <w:bookmarkStart w:id="1" w:name="_GoBack"/>
+          <w:bookmarkEnd w:id="1"/>
           <w:r>
             <w:rPr>
               <w:rFonts w:cs="Times"/>
               <w:vertAlign w:val="superscript"/>
+              <w:lang w:val="da-DK"/>
             </w:rPr>
             <w:t>2</w:t>
           </w:r>
@@ -3544,166 +2933,31 @@
             <w:fldChar w:fldCharType="end"/>
           </w:r>
           <w:r>
-            <w:t>.</w:t>
+            <w:t xml:space="preserve"> This question makes no sense in the context of antepartum depression, Presumably, Zhao et al. must have modified this question. No such information is given in Zhao et al.</w:t>
           </w:r>
         </w:p>
         <w:p/>
         <w:p>
           <w:r>
-            <w:t>To imply unity among researchers around the criteria of peripartum depression would be</w:t>
-          </w:r>
-          <w:r>
-            <w:t xml:space="preserve"> </w:t>
-          </w:r>
-          <w:r>
-            <w:t>excessive</w:t>
-          </w:r>
-          <w:r>
-            <w:t xml:space="preserve">, but the working construct of this thesis </w:t>
-          </w:r>
-          <w:r>
-            <w:rPr>
-              <w:highlight w:val="yellow"/>
-            </w:rPr>
-            <w:t xml:space="preserve">and the articles included </w:t>
-          </w:r>
-          <w:r>
-            <w:rPr>
-              <w:highlight w:val="yellow"/>
-            </w:rPr>
-            <w:t>is the construct of the DSM-V</w:t>
-          </w:r>
-          <w:r>
-            <w:rPr>
-              <w:highlight w:val="yellow"/>
-            </w:rPr>
-            <w:t>.</w:t>
-          </w:r>
-          <w:r>
-            <w:rPr>
-              <w:highlight w:val="yellow"/>
-            </w:rPr>
-            <w:t xml:space="preserve"> – </w:t>
-          </w:r>
-          <w:proofErr w:type="spellStart"/>
-          <w:r>
-            <w:rPr>
-              <w:highlight w:val="yellow"/>
-            </w:rPr>
-            <w:t>Nej</w:t>
-          </w:r>
-          <w:proofErr w:type="spellEnd"/>
-          <w:r>
-            <w:rPr>
-              <w:highlight w:val="yellow"/>
-            </w:rPr>
-            <w:t xml:space="preserve">, Zhao et al. </w:t>
-          </w:r>
-          <w:proofErr w:type="spellStart"/>
-          <w:r>
-            <w:rPr>
-              <w:highlight w:val="yellow"/>
-            </w:rPr>
-            <w:t>er</w:t>
-          </w:r>
-          <w:proofErr w:type="spellEnd"/>
-          <w:r>
-            <w:rPr>
-              <w:highlight w:val="yellow"/>
-            </w:rPr>
-            <w:t xml:space="preserve"> </w:t>
-          </w:r>
-          <w:proofErr w:type="spellStart"/>
-          <w:r>
-            <w:rPr>
-              <w:highlight w:val="yellow"/>
-            </w:rPr>
-            <w:t>før</w:t>
-          </w:r>
-          <w:proofErr w:type="spellEnd"/>
-          <w:r>
-            <w:rPr>
-              <w:highlight w:val="yellow"/>
-            </w:rPr>
-            <w:t xml:space="preserve"> DSM-V… </w:t>
-          </w:r>
-          <w:proofErr w:type="spellStart"/>
-          <w:r>
-            <w:rPr>
-              <w:highlight w:val="yellow"/>
-            </w:rPr>
-            <w:t>Beskrivelse</w:t>
-          </w:r>
-          <w:proofErr w:type="spellEnd"/>
-          <w:r>
-            <w:rPr>
-              <w:highlight w:val="yellow"/>
-            </w:rPr>
-            <w:t xml:space="preserve"> </w:t>
-          </w:r>
-          <w:proofErr w:type="spellStart"/>
-          <w:r>
-            <w:rPr>
-              <w:highlight w:val="yellow"/>
-            </w:rPr>
-            <w:t>af</w:t>
-          </w:r>
-          <w:proofErr w:type="spellEnd"/>
-          <w:r>
-            <w:rPr>
-              <w:highlight w:val="yellow"/>
-            </w:rPr>
-            <w:t xml:space="preserve"> DSM-IV vs. V </w:t>
-          </w:r>
-          <w:proofErr w:type="spellStart"/>
-          <w:r>
-            <w:rPr>
-              <w:highlight w:val="yellow"/>
-            </w:rPr>
-            <w:t>senere</w:t>
-          </w:r>
-          <w:proofErr w:type="spellEnd"/>
-          <w:r>
-            <w:rPr>
-              <w:highlight w:val="yellow"/>
-            </w:rPr>
-            <w:t>.</w:t>
-          </w:r>
-        </w:p>
-        <w:p/>
-        <w:p>
-          <w:r>
-            <w:t xml:space="preserve">Zhao et al. exclusively examine women with obstetric complications. </w:t>
-          </w:r>
-          <w:r>
-            <w:t>Obst</w:t>
-          </w:r>
-          <w:r>
-            <w:t xml:space="preserve">etric complications are a stressor, but </w:t>
-          </w:r>
-          <w:r>
-            <w:t>it seems unlikely that</w:t>
-          </w:r>
-          <w:r>
-            <w:t xml:space="preserve"> they will change the peripartum depression construct in a way that will favour either scale, seeing as neither scale contains questions regarding obstetric complications.</w:t>
-          </w:r>
-        </w:p>
-        <w:p/>
-        <w:p>
-          <w:r>
-            <w:t xml:space="preserve">For an analysis of a screening tool to be meaningful, a suitable </w:t>
-          </w:r>
-          <w:r>
-            <w:t>gold-standard</w:t>
-          </w:r>
-          <w:r>
-            <w:t xml:space="preserve"> test must be used. In the case of depression, the gold standard is a DSM-structured or semi-structured diagnostic interview. Whether this choice is valid is outside the scope of this thesis. The interview appears to have sufficient interrater reliability with Cohen’s kappas between .7 and 1 for each dimension</w:t>
+            <w:t>Beck et al. published</w:t>
+          </w:r>
+          <w:r>
+            <w:t xml:space="preserve"> their article</w:t>
+          </w:r>
+          <w:r>
+            <w:t xml:space="preserve"> before the publishing of the DSM-V. A natural concern is that their diagnostic criteria for depression would be different than the ones of Zhao et al. However, both articles use a semi-structured interview with the diagnostic criteria of the DSM-IV as their </w:t>
+          </w:r>
+          <w:r>
+            <w:t>reference</w:t>
+          </w:r>
+          <w:r>
+            <w:t>-standard. Secondly, the DSM-V has seen no modifications in the criteria for depression relevant to this thesis, except that the specifier ‘with peripartum onset’ has been added</w:t>
           </w:r>
           <w:r>
             <w:fldChar w:fldCharType="begin"/>
           </w:r>
           <w:r>
-            <w:instrText xml:space="preserve"> ADDIN PAPERS2_CITATIONS &lt;citation&gt;&lt;uuid&gt;AD9B918D-417C-45A5-A3FE-4A2AFE796FA4&lt;/uuid&gt;&lt;priority&gt;0&lt;/priority&gt;&lt;publications&gt;&lt;publication&gt;&lt;uuid&gt;3AC426F5-F8B9-4494-9638-064791CCD56F&lt;/uuid&gt;&lt;volume&gt;11&lt;/volume&gt;&lt;startpage&gt;279&lt;/startpage&gt;&lt;publication_date&gt;99199700001200000000200000&lt;/publication_date&gt;&lt;url&gt;http://eutils.ncbi.nlm.nih.gov/entrez/eutils/elink.fcgi?dbfrom=pubmed&amp;amp;id=9348491&amp;amp;retmode=ref&amp;amp;cmd=prlinks&lt;/url&gt;&lt;citekey&gt;Maffei:1997vg&lt;/citekey&gt;&lt;type&gt;400&lt;/type&gt;&lt;title&gt;Interrater reliability and internal consistency of the structured clinical interview for DSM-IV axis II personality disorders (SCID-II), version 2.0.&lt;/title&gt;&lt;institution&gt;Istituto Scientifico Ospedale San Raffaele, Department of Neuropsychiatric Sciences, University of Milan School of Medicine, Italy.&lt;/institution&gt;&lt;number&gt;3&lt;/number&gt;&lt;subtype&gt;400&lt;/subtype&gt;&lt;endpage&gt;284&lt;/endpage&gt;&lt;bundle&gt;&lt;publication&gt;&lt;title&gt;Journal of personality disorders&lt;/title&gt;&lt;type&gt;-100&lt;/type&gt;&lt;subtype&gt;-100&lt;/subtype&gt;&lt;uuid&gt;5D7E5E73-F4B0-4D4A-8173-FF1B9AE27D6A&lt;/uuid&gt;&lt;/publication&gt;&lt;/bundle&gt;&lt;authors&gt;&lt;author&gt;&lt;firstName&gt;C&lt;/firstName&gt;&lt;lastName&gt;Maffei&lt;/lastName&gt;&lt;/author&gt;&lt;author&gt;&lt;firstName&gt;A&lt;/firstName&gt;&lt;lastName&gt;Fossati&lt;/lastName&gt;&lt;/author&gt;&lt;author&gt;&lt;firstName&gt;I&lt;/firstName&gt;&lt;lastName&gt;Agostoni&lt;/lastName&gt;&lt;/author&gt;&lt;author&gt;&lt;firstName&gt;A&lt;/firstName&gt;&lt;lastName&gt;Barraco&lt;/lastName&gt;&lt;/author&gt;&lt;author&gt;&lt;firstName&gt;M&lt;/firstName&gt;&lt;lastName&gt;Bagnato&lt;/lastName&gt;&lt;/author&gt;&lt;author&gt;&lt;firstName&gt;D&lt;/firstName&gt;&lt;lastName&gt;Deborah&lt;/lastName&gt;&lt;/author&gt;&lt;author&gt;&lt;firstName&gt;C&lt;/firstName&gt;&lt;lastName&gt;Namia&lt;/lastName&gt;&lt;/author&gt;&lt;author&gt;&lt;firstName&gt;L&lt;/firstName&gt;&lt;lastName&gt;Novella&lt;/lastName&gt;&lt;/author&gt;&lt;author&gt;&lt;firstName&gt;M&lt;/firstName&gt;&lt;lastName&gt;Petrachi&lt;/lastName&gt;&lt;/author&gt;&lt;/authors&gt;&lt;/publication&gt;&lt;publication&gt;&lt;type&gt;400&lt;/type&gt;&lt;accepted_date&gt;99201610261200000000222000&lt;/accepted_date&gt;&lt;title&gt;What is the relaibility of the SCID-II?&lt;/title&gt;&lt;url&gt;http://www.scid4.org/psychometric/scidII_reliability.html&lt;/url&gt;&lt;subtype&gt;403&lt;/subtype&gt;&lt;uuid&gt;163A59E1-28D8-4E0C-B3C8-DA25B6FD0E95&lt;/uuid&gt;&lt;bundle&gt;&lt;publication&gt;&lt;title&gt;scid.org&lt;/title&gt;&lt;type&gt;-300&lt;/type&gt;&lt;subtype&gt;-300&lt;/subtype&gt;&lt;uuid&gt;CA3FB224-C48A-4A32-8A45-F9E4AF1C8D58&lt;/uuid&gt;&lt;/publication&gt;&lt;/bundle&gt;&lt;/publication&gt;&lt;/publications&gt;&lt;cites&gt;&lt;/cites&gt;&lt;/citation&gt;</w:instrText>
+            <w:instrText xml:space="preserve"> ADDIN PAPERS2_CITATIONS &lt;citation&gt;&lt;uuid&gt;1062EF5E-6D01-4A9C-8A1C-D97ED869E6F4&lt;/uuid&gt;&lt;priority&gt;0&lt;/priority&gt;&lt;publications&gt;&lt;publication&gt;&lt;startpage&gt;1&lt;/startpage&gt;&lt;institution&gt;American Psychiatric Publishing&lt;/institution&gt;&lt;title&gt;Highlights of Changes from DSM-IV-TR to DSM-5&lt;/title&gt;&lt;uuid&gt;5F447C3B-9C5F-44B4-869F-5058A585B346&lt;/uuid&gt;&lt;subtype&gt;400&lt;/subtype&gt;&lt;endpage&gt;19&lt;/endpage&gt;&lt;type&gt;400&lt;/type&gt;&lt;publication_date&gt;99201305021200000000222000&lt;/publication_date&gt;&lt;/publication&gt;&lt;/publications&gt;&lt;cites&gt;&lt;/cites&gt;&lt;/citation&gt;</w:instrText>
           </w:r>
           <w:r>
             <w:fldChar w:fldCharType="separate"/>
@@ -3712,86 +2966,74 @@
             <w:rPr>
               <w:rFonts w:cs="Times"/>
               <w:vertAlign w:val="superscript"/>
-            </w:rPr>
-            <w:t>3,4</w:t>
+              <w:lang w:val="da-DK"/>
+            </w:rPr>
+            <w:t>3</w:t>
           </w:r>
           <w:r>
             <w:fldChar w:fldCharType="end"/>
           </w:r>
           <w:r>
-            <w:t xml:space="preserve">. </w:t>
+            <w:t>.</w:t>
           </w:r>
         </w:p>
         <w:p/>
         <w:p>
           <w:r>
-            <w:t xml:space="preserve">However, every interviewer can affect the interview differently. It is therefore vital that the interviewer is blind to the scores of the screening test and, in the case of multiple interviewers, their concordance is assessed. If the interviewer preferentially diagnoses patients as depressed if they scored highly on one test, this test’s sensitivity and specificity will be artificially inflated. </w:t>
+            <w:t>To imply unity among researchers around the criteria of peripartum depression would be</w:t>
+          </w:r>
+          <w:r>
+            <w:t xml:space="preserve"> excessive</w:t>
+          </w:r>
+          <w:r>
+            <w:t xml:space="preserve">, but the working construct of this thesis </w:t>
+          </w:r>
+          <w:r>
+            <w:t>and the included articles is the construct of the DSM-V.</w:t>
           </w:r>
         </w:p>
         <w:p/>
         <w:p>
-          <w:r>
-            <w:t xml:space="preserve">In Beck et al. the interviewer is a nurse psychotherapist. There is no explicit information on whether multiple therapists are used. The interviewer is blind to the screening results. </w:t>
-          </w:r>
-        </w:p>
-        <w:p/>
-        <w:p>
-          <w:r>
-            <w:t>In Zhao et al.</w:t>
-          </w:r>
-          <w:r>
-            <w:t xml:space="preserve"> gold-standard</w:t>
-          </w:r>
-          <w:r>
-            <w:t xml:space="preserve"> testing is</w:t>
-          </w:r>
-          <w:r>
-            <w:t xml:space="preserve"> administered to the women who had high scores (EPDS ≥ 9 or PDSS ≥ 60). The test is</w:t>
-          </w:r>
-          <w:r>
-            <w:t xml:space="preserve"> the M.I.N.I.</w:t>
-          </w:r>
-          <w:r>
-            <w:t xml:space="preserve"> and was administered</w:t>
-          </w:r>
-          <w:r>
-            <w:t xml:space="preserve"> by the trained research assistant. The scale is designed for use with minimal training and the selection of interviewer is therefore appropriate. There is no explicit statement of blinding of the interviewer. Therefore, there’s a risk of misclassification. If this misclassification by the interviewer is non-random, i.e. the interviewer exhibits preference towards the results of either questionnaire, it can increase the specificity and sensitivity of this questionnaire, while decreasing the corresponding values for the other questionnaire. </w:t>
-          </w:r>
-        </w:p>
-        <w:p>
-          <w:r>
-            <w:t>fhgf</w:t>
-          </w:r>
-          <w:bookmarkStart w:id="1" w:name="_GoBack"/>
-          <w:bookmarkEnd w:id="1"/>
-        </w:p>
-        <w:p>
-          <w:r>
-            <w:t>T</w:t>
-          </w:r>
-          <w:r>
-            <w:t>he articles employ different</w:t>
-          </w:r>
-          <w:r>
-            <w:t xml:space="preserve"> gold-standard</w:t>
-          </w:r>
-          <w:r>
-            <w:t xml:space="preserve"> tests. </w:t>
-          </w:r>
-          <w:r>
-            <w:t xml:space="preserve">The </w:t>
-          </w:r>
-          <w:r>
-            <w:t>MINI and DSM-IV semi-structured interviews employed by each article</w:t>
-          </w:r>
-          <w:r>
-            <w:t xml:space="preserve"> have been reported as comparable with a Cohen’s kappa of 0.84 for MDD</w:t>
+          <w:pPr>
+            <w:rPr>
+              <w:b/>
+            </w:rPr>
+          </w:pPr>
+          <w:r>
+            <w:rPr>
+              <w:b/>
+            </w:rPr>
+            <w:t>4.1.2 Index test</w:t>
+          </w:r>
+        </w:p>
+        <w:p>
+          <w:pPr>
+            <w:rPr>
+              <w:i/>
+            </w:rPr>
+          </w:pPr>
+          <w:r>
+            <w:rPr>
+              <w:i/>
+            </w:rPr>
+            <w:t xml:space="preserve">4.1.2.1 </w:t>
+          </w:r>
+          <w:r>
+            <w:rPr>
+              <w:i/>
+            </w:rPr>
+            <w:t>Index test comparability</w:t>
+          </w:r>
+        </w:p>
+        <w:p>
+          <w:r>
+            <w:t>The comparability of the English and Chinese version of the PDSS is ensured by proper forward-backward translatability and validation</w:t>
           </w:r>
           <w:r>
             <w:fldChar w:fldCharType="begin"/>
           </w:r>
           <w:r>
-            <w:instrText xml:space="preserve"> ADDIN PAPERS2_CITATIONS &lt;citation&gt;&lt;uuid&gt;7F02411B-37A3-4E77-B80B-50BC088C3040&lt;/uuid&gt;&lt;priority&gt;0&lt;/priority&gt;&lt;publications&gt;&lt;publication&gt;&lt;volume&gt;59 Suppl 20&lt;/volume&gt;&lt;publication_date&gt;99199800001200000000200000&lt;/publication_date&gt;&lt;institution&gt;University of South Florida College of Medicine, Tampa 33613, USA.&lt;/institution&gt;&lt;startpage&gt;22&lt;/startpage&gt;&lt;title&gt;The Mini-International Neuropsychiatric Interview (M.I.N.I.): the development and validation of a structured diagnostic psychiatric interview for DSM-IV and ICD-10.&lt;/title&gt;&lt;uuid&gt;03A10F7B-95D0-4DFA-AB92-8B63236298BD&lt;/uuid&gt;&lt;subtype&gt;400&lt;/subtype&gt;&lt;endpage&gt;33-quiz 34-57&lt;/endpage&gt;&lt;type&gt;400&lt;/type&gt;&lt;url&gt;http://eutils.ncbi.nlm.nih.gov/entrez/eutils/elink.fcgi?dbfrom=pubmed&amp;amp;id=9881538&amp;amp;retmode=ref&amp;amp;cmd=prlinks&lt;/url&gt;&lt;bundle&gt;&lt;publication&gt;&lt;title&gt;The Journal of clinical psychiatry&lt;/title&gt;&lt;type&gt;-100&lt;/type&gt;&lt;subtype&gt;-100&lt;/subtype&gt;&lt;uuid&gt;00C7DB67-2C73-4979-86F6-E3589C0C57AE&lt;/uuid&gt;&lt;/publication&gt;&lt;/bundle&gt;&lt;authors&gt;&lt;author&gt;&lt;firstName&gt;D&lt;/firstName&gt;&lt;middleNames&gt;V&lt;/middleNames&gt;&lt;lastName&gt;Sheehan&lt;/lastName&gt;&lt;/author&gt;&lt;author&gt;&lt;firstName&gt;Y&lt;/firstName&gt;&lt;lastName&gt;Lecrubier&lt;/lastName&gt;&lt;/author&gt;&lt;author&gt;&lt;firstName&gt;K&lt;/firstName&gt;&lt;middleNames&gt;H&lt;/middleNames&gt;&lt;lastName&gt;Sheehan&lt;/lastName&gt;&lt;/author&gt;&lt;author&gt;&lt;firstName&gt;P&lt;/firstName&gt;&lt;lastName&gt;Amorim&lt;/lastName&gt;&lt;/author&gt;&lt;author&gt;&lt;firstName&gt;J&lt;/firstName&gt;&lt;lastName&gt;Janavs&lt;/lastName&gt;&lt;/author&gt;&lt;author&gt;&lt;firstName&gt;E&lt;/firstName&gt;&lt;lastName&gt;Weiller&lt;/lastName&gt;&lt;/author&gt;&lt;author&gt;&lt;firstName&gt;T&lt;/firstName&gt;&lt;lastName&gt;Hergueta&lt;/lastName&gt;&lt;/author&gt;&lt;author&gt;&lt;firstName&gt;R&lt;/firstName&gt;&lt;lastName&gt;Baker&lt;/lastName&gt;&lt;/author&gt;&lt;author&gt;&lt;firstName&gt;G&lt;/firstName&gt;&lt;middleNames&gt;C&lt;/middleNames&gt;&lt;lastName&gt;Dunbar&lt;/lastName&gt;&lt;/author&gt;&lt;/authors&gt;&lt;/publication&gt;&lt;/publications&gt;&lt;cites&gt;&lt;/cites&gt;&lt;/citation&gt;</w:instrText>
+            <w:instrText xml:space="preserve"> ADDIN PAPERS2_CITATIONS &lt;citation&gt;&lt;uuid&gt;E3C38706-A272-4BF5-9368-5950BDC8F255&lt;/uuid&gt;&lt;priority&gt;0&lt;/priority&gt;&lt;publications&gt;&lt;publication&gt;&lt;uuid&gt;68E34BEC-971F-46FA-983D-65DA677F685E&lt;/uuid&gt;&lt;volume&gt;60&lt;/volume&gt;&lt;doi&gt;10.1097/NNR.0b013e3182227a72&lt;/doi&gt;&lt;startpage&gt;231&lt;/startpage&gt;&lt;publication_date&gt;99201107001200000000220000&lt;/publication_date&gt;&lt;url&gt;http://eutils.ncbi.nlm.nih.gov/entrez/eutils/elink.fcgi?dbfrom=pubmed&amp;amp;id=21691238&amp;amp;retmode=ref&amp;amp;cmd=prlinks&lt;/url&gt;&lt;citekey&gt;Li:2011ch&lt;/citekey&gt;&lt;type&gt;400&lt;/type&gt;&lt;title&gt;Chinese version of the Postpartum Depression Screening Scale: translation and validation.&lt;/title&gt;&lt;institution&gt;The Second Xiangya Hospital of Central South University, Changsha, Republic of China. lezhi6511@hotmail.com&lt;/institution&gt;&lt;number&gt;4&lt;/number&gt;&lt;subtype&gt;400&lt;/subtype&gt;&lt;endpage&gt;239&lt;/endpage&gt;&lt;bundle&gt;&lt;publication&gt;&lt;publisher&gt;Lippincott Williams &amp;amp; Wilkins, Inc;Lippincott Williams &amp;amp; Wilkins&lt;/publisher&gt;&lt;title&gt;Nursing research&lt;/title&gt;&lt;type&gt;-100&lt;/type&gt;&lt;subtype&gt;-100&lt;/subtype&gt;&lt;uuid&gt;8604DD0A-9ACB-4399-BC20-DBD3B9213830&lt;/uuid&gt;&lt;/publication&gt;&lt;/bundle&gt;&lt;authors&gt;&lt;author&gt;&lt;firstName&gt;Lezhi&lt;/firstName&gt;&lt;lastName&gt;Li&lt;/lastName&gt;&lt;/author&gt;&lt;author&gt;&lt;firstName&gt;Fang&lt;/firstName&gt;&lt;lastName&gt;Liu&lt;/lastName&gt;&lt;/author&gt;&lt;author&gt;&lt;firstName&gt;Huilin&lt;/firstName&gt;&lt;lastName&gt;Zhang&lt;/lastName&gt;&lt;/author&gt;&lt;author&gt;&lt;firstName&gt;Li&lt;/firstName&gt;&lt;lastName&gt;Wang&lt;/lastName&gt;&lt;/author&gt;&lt;author&gt;&lt;firstName&gt;Xiaofang&lt;/firstName&gt;&lt;lastName&gt;Chen&lt;/lastName&gt;&lt;/author&gt;&lt;/authors&gt;&lt;/publication&gt;&lt;/publications&gt;&lt;cites&gt;&lt;/cites&gt;&lt;/citation&gt;</w:instrText>
           </w:r>
           <w:r>
             <w:fldChar w:fldCharType="separate"/>
@@ -3800,65 +3042,21 @@
             <w:rPr>
               <w:rFonts w:cs="Times"/>
               <w:vertAlign w:val="superscript"/>
-            </w:rPr>
-            <w:t>5</w:t>
+              <w:lang w:val="da-DK"/>
+            </w:rPr>
+            <w:t>4</w:t>
           </w:r>
           <w:r>
             <w:fldChar w:fldCharType="end"/>
           </w:r>
           <w:r>
-            <w:t>.</w:t>
-          </w:r>
-          <w:r>
-            <w:t xml:space="preserve"> This indicates that the</w:t>
-          </w:r>
-          <w:r>
-            <w:t xml:space="preserve"> gold-standard</w:t>
-          </w:r>
-          <w:r>
-            <w:t xml:space="preserve"> tests are comparable.</w:t>
-          </w:r>
-        </w:p>
-        <w:p/>
-        <w:p>
-          <w:r>
-            <w:t>Both the language of the</w:t>
-          </w:r>
-          <w:r>
-            <w:t xml:space="preserve"> gold-standard</w:t>
-          </w:r>
-          <w:r>
-            <w:t xml:space="preserve"> test and the screening t</w:t>
-          </w:r>
-          <w:r>
-            <w:t>e</w:t>
-          </w:r>
-          <w:r>
-            <w:t xml:space="preserve">st differ between the studies. </w:t>
-          </w:r>
-          <w:r>
-            <w:t>For the</w:t>
-          </w:r>
-          <w:r>
-            <w:t xml:space="preserve"> gold-standard</w:t>
-          </w:r>
-          <w:r>
-            <w:t xml:space="preserve"> tests, the Chinese version of the M.I.N.I. has been show</w:t>
-          </w:r>
-          <w:r>
-            <w:t>n</w:t>
-          </w:r>
-          <w:r>
-            <w:t xml:space="preserve"> to correlate with the</w:t>
-          </w:r>
-          <w:r>
-            <w:t xml:space="preserve"> DSM-IV interview in Chinese</w:t>
+            <w:t>. The same holds true for the EPDS</w:t>
           </w:r>
           <w:r>
             <w:fldChar w:fldCharType="begin"/>
           </w:r>
           <w:r>
-            <w:instrText xml:space="preserve"> ADDIN PAPERS2_CITATIONS &lt;citation&gt;&lt;uuid&gt;8DE2F5C8-26F7-43A9-BC44-6694286B1F77&lt;/uuid&gt;&lt;priority&gt;0&lt;/priority&gt;&lt;publications&gt;&lt;publication&gt;&lt;publication_date&gt;99200900001200000000200000&lt;/publication_date&gt;&lt;number&gt;07&lt;/number&gt;&lt;title&gt;Evaluation of the Reliability and Validity of Chinese Version of the Mini-International Neuropsychiatric Interview in Patients with Mental Disorders&lt;/title&gt;&lt;uuid&gt;9CE5FE95-8033-4D16-894B-AEFFEC440380&lt;/uuid&gt;&lt;subtype&gt;400&lt;/subtype&gt;&lt;type&gt;400&lt;/type&gt;&lt;url&gt;http://en.cnki.com.cn/Article_en/CJFDTOTAL-ZXWS200907015.htm&lt;/url&gt;&lt;bundle&gt;&lt;publication&gt;&lt;title&gt;Chinese Mental Health Journal&lt;/title&gt;&lt;type&gt;-100&lt;/type&gt;&lt;subtype&gt;-100&lt;/subtype&gt;&lt;uuid&gt;A2FAAAF9-71C7-4D9F-8F1B-D2480FCD7842&lt;/uuid&gt;&lt;/publication&gt;&lt;/bundle&gt;&lt;authors&gt;&lt;author&gt;&lt;firstName&gt;Si&lt;/firstName&gt;&lt;lastName&gt;Tian-Mei&lt;/lastName&gt;&lt;/author&gt;&lt;author&gt;&lt;firstName&gt;Wei-Min&lt;/firstName&gt;&lt;lastName&gt;Dang&lt;/lastName&gt;&lt;/author&gt;&lt;author&gt;&lt;firstName&gt;Yun-Ai&lt;/firstName&gt;&lt;lastName&gt;Se&lt;/lastName&gt;&lt;/author&gt;&lt;author&gt;&lt;firstName&gt;Jing-Xu&lt;/firstName&gt;&lt;lastName&gt;Chen&lt;/lastName&gt;&lt;/author&gt;&lt;/authors&gt;&lt;/publication&gt;&lt;/publications&gt;&lt;cites&gt;&lt;/cites&gt;&lt;/citation&gt;</w:instrText>
+            <w:instrText xml:space="preserve"> ADDIN PAPERS2_CITATIONS &lt;citation&gt;&lt;uuid&gt;8530788A-19BD-46EF-A819-2FDB4D588584&lt;/uuid&gt;&lt;priority&gt;0&lt;/priority&gt;&lt;publications&gt;&lt;publication&gt;&lt;uuid&gt;54F310A9-A7A8-4781-ADFC-AEE81823C529&lt;/uuid&gt;&lt;volume&gt;46&lt;/volume&gt;&lt;doi&gt;10.1016/j.ijnurstu.2009.01.010&lt;/doi&gt;&lt;startpage&gt;813&lt;/startpage&gt;&lt;publication_date&gt;99200906001200000000220000&lt;/publication_date&gt;&lt;url&gt;http://eutils.ncbi.nlm.nih.gov/entrez/eutils/elink.fcgi?dbfrom=pubmed&amp;amp;id=19217107&amp;amp;retmode=ref&amp;amp;cmd=prlinks&lt;/url&gt;&lt;citekey&gt;Wang:2009dm&lt;/citekey&gt;&lt;type&gt;400&lt;/type&gt;&lt;title&gt;Psychometric evaluation of the Mainland Chinese version of the Edinburgh Postnatal Depression Scale.&lt;/title&gt;&lt;institution&gt;West China Second, Women and Children, University Hospital, Sichuan University, Sichuan, China.&lt;/institution&gt;&lt;number&gt;6&lt;/number&gt;&lt;subtype&gt;400&lt;/subtype&gt;&lt;endpage&gt;823&lt;/endpage&gt;&lt;bundle&gt;&lt;publication&gt;&lt;title&gt;International journal of nursing studies&lt;/title&gt;&lt;type&gt;-100&lt;/type&gt;&lt;subtype&gt;-100&lt;/subtype&gt;&lt;uuid&gt;98E34023-1F18-4DFE-BD34-CCFA4E616343&lt;/uuid&gt;&lt;/publication&gt;&lt;/bundle&gt;&lt;authors&gt;&lt;author&gt;&lt;firstName&gt;Yuqiong&lt;/firstName&gt;&lt;lastName&gt;Wang&lt;/lastName&gt;&lt;/author&gt;&lt;author&gt;&lt;firstName&gt;Xiujing&lt;/firstName&gt;&lt;lastName&gt;Guo&lt;/lastName&gt;&lt;/author&gt;&lt;author&gt;&lt;firstName&gt;Ying&lt;/firstName&gt;&lt;lastName&gt;Lau&lt;/lastName&gt;&lt;/author&gt;&lt;author&gt;&lt;firstName&gt;Kin&lt;/firstName&gt;&lt;middleNames&gt;Sin&lt;/middleNames&gt;&lt;lastName&gt;Chan&lt;/lastName&gt;&lt;/author&gt;&lt;author&gt;&lt;firstName&gt;Lei&lt;/firstName&gt;&lt;lastName&gt;Yin&lt;/lastName&gt;&lt;/author&gt;&lt;author&gt;&lt;firstName&gt;Jing&lt;/firstName&gt;&lt;lastName&gt;Chen&lt;/lastName&gt;&lt;/author&gt;&lt;/authors&gt;&lt;/publication&gt;&lt;/publications&gt;&lt;cites&gt;&lt;/cites&gt;&lt;/citation&gt;</w:instrText>
           </w:r>
           <w:r>
             <w:fldChar w:fldCharType="separate"/>
@@ -3867,38 +3065,128 @@
             <w:rPr>
               <w:rFonts w:cs="Times"/>
               <w:vertAlign w:val="superscript"/>
-            </w:rPr>
-            <w:t>6</w:t>
+              <w:lang w:val="da-DK"/>
+            </w:rPr>
+            <w:t>5</w:t>
           </w:r>
           <w:r>
             <w:fldChar w:fldCharType="end"/>
           </w:r>
           <w:r>
-            <w:t xml:space="preserve">. However, the comparability of the Chinese and English versions of the DSM-IV interview </w:t>
-          </w:r>
-          <w:r>
-            <w:t>is not sufficiently accounted for</w:t>
-          </w:r>
-          <w:r>
-            <w:t>. T</w:t>
-          </w:r>
-          <w:r>
-            <w:t xml:space="preserve">he major study validating the translation contain very few cases </w:t>
-          </w:r>
-          <w:r>
-            <w:t>of depression and a kappa of 0.5 for</w:t>
-          </w:r>
-          <w:r>
-            <w:t xml:space="preserve"> the inter-rater reliability of accessing</w:t>
-          </w:r>
-          <w:r>
-            <w:t xml:space="preserve"> moderate depression</w:t>
+            <w:t>.</w:t>
+          </w:r>
+        </w:p>
+        <w:p/>
+        <w:p>
+          <w:pPr>
+            <w:rPr>
+              <w:b/>
+            </w:rPr>
+          </w:pPr>
+          <w:r>
+            <w:rPr>
+              <w:b/>
+            </w:rPr>
+            <w:t>4.1.3</w:t>
+          </w:r>
+          <w:r>
+            <w:rPr>
+              <w:b/>
+            </w:rPr>
+            <w:t xml:space="preserve"> </w:t>
+          </w:r>
+          <w:r>
+            <w:rPr>
+              <w:b/>
+            </w:rPr>
+            <w:t>Reference standard</w:t>
+          </w:r>
+        </w:p>
+        <w:p>
+          <w:r>
+            <w:t xml:space="preserve">For an analysis of a screening tool to be meaningful, a suitable </w:t>
+          </w:r>
+          <w:r>
+            <w:t>reference-standard</w:t>
+          </w:r>
+          <w:r>
+            <w:t xml:space="preserve"> test must be used.</w:t>
+          </w:r>
+        </w:p>
+        <w:p/>
+        <w:p>
+          <w:r>
+            <w:t xml:space="preserve">In </w:t>
+          </w:r>
+          <w:r>
+            <w:t>the case of depression, the</w:t>
+          </w:r>
+          <w:r>
+            <w:t xml:space="preserve"> accepted</w:t>
+          </w:r>
+          <w:r>
+            <w:t xml:space="preserve"> reference-</w:t>
+          </w:r>
+          <w:r>
+            <w:t>standard</w:t>
+          </w:r>
+          <w:r>
+            <w:t xml:space="preserve"> in the </w:t>
+          </w:r>
+          <w:r>
+            <w:t>literature</w:t>
+          </w:r>
+          <w:r>
+            <w:t xml:space="preserve"> is a DSM-structured or semi-structured diagnostic interview. </w:t>
+          </w:r>
+          <w:r>
+            <w:t>A discussion of w</w:t>
+          </w:r>
+          <w:r>
+            <w:t>hether this choice is valid is outside the scope of this thesis.</w:t>
+          </w:r>
+        </w:p>
+        <w:p>
+          <w:pPr>
+            <w:rPr>
+              <w:i/>
+            </w:rPr>
+          </w:pPr>
+        </w:p>
+        <w:p>
+          <w:pPr>
+            <w:rPr>
+              <w:i/>
+            </w:rPr>
+          </w:pPr>
+          <w:r>
+            <w:rPr>
+              <w:i/>
+            </w:rPr>
+            <w:t>4.</w:t>
+          </w:r>
+          <w:r>
+            <w:rPr>
+              <w:i/>
+            </w:rPr>
+            <w:t>1.3</w:t>
+          </w:r>
+          <w:r>
+            <w:rPr>
+              <w:i/>
+            </w:rPr>
+            <w:t>.1 Inter-observer variation</w:t>
+          </w:r>
+        </w:p>
+        <w:p>
+          <w:r>
+            <w:t>The interview appears to have sufficient interrater reliability with Cohen’s kappas between .7 and 1 for each dimension</w:t>
           </w:r>
           <w:r>
             <w:fldChar w:fldCharType="begin"/>
           </w:r>
           <w:r>
-            <w:instrText xml:space="preserve"> ADDIN PAPERS2_CITATIONS &lt;citation&gt;&lt;uuid&gt;2F076B96-39D6-44BD-9E10-10E3EFD547F3&lt;/uuid&gt;&lt;priority&gt;0&lt;/priority&gt;&lt;publications&gt;&lt;publication&gt;&lt;uuid&gt;68E34BEC-971F-46FA-983D-65DA677F685E&lt;/uuid&gt;&lt;volume&gt;60&lt;/volume&gt;&lt;doi&gt;10.1097/NNR.0b013e3182227a72&lt;/doi&gt;&lt;startpage&gt;231&lt;/startpage&gt;&lt;publication_date&gt;99201107001200000000220000&lt;/publication_date&gt;&lt;url&gt;http://eutils.ncbi.nlm.nih.gov/entrez/eutils/elink.fcgi?dbfrom=pubmed&amp;amp;id=21691238&amp;amp;retmode=ref&amp;amp;cmd=prlinks&lt;/url&gt;&lt;citekey&gt;Li:2011ch&lt;/citekey&gt;&lt;type&gt;400&lt;/type&gt;&lt;title&gt;Chinese version of the Postpartum Depression Screening Scale: translation and validation.&lt;/title&gt;&lt;institution&gt;The Second Xiangya Hospital of Central South University, Changsha, Republic of China. lezhi6511@hotmail.com&lt;/institution&gt;&lt;number&gt;4&lt;/number&gt;&lt;subtype&gt;400&lt;/subtype&gt;&lt;endpage&gt;239&lt;/endpage&gt;&lt;bundle&gt;&lt;publication&gt;&lt;publisher&gt;Lippincott Williams &amp;amp; Wilkins, Inc;Lippincott Williams &amp;amp; Wilkins&lt;/publisher&gt;&lt;title&gt;Nursing research&lt;/title&gt;&lt;type&gt;-100&lt;/type&gt;&lt;subtype&gt;-100&lt;/subtype&gt;&lt;uuid&gt;8604DD0A-9ACB-4399-BC20-DBD3B9213830&lt;/uuid&gt;&lt;/publication&gt;&lt;/bundle&gt;&lt;authors&gt;&lt;author&gt;&lt;firstName&gt;Lezhi&lt;/firstName&gt;&lt;lastName&gt;Li&lt;/lastName&gt;&lt;/author&gt;&lt;author&gt;&lt;firstName&gt;Fang&lt;/firstName&gt;&lt;lastName&gt;Liu&lt;/lastName&gt;&lt;/author&gt;&lt;author&gt;&lt;firstName&gt;Huilin&lt;/firstName&gt;&lt;lastName&gt;Zhang&lt;/lastName&gt;&lt;/author&gt;&lt;author&gt;&lt;firstName&gt;Li&lt;/firstName&gt;&lt;lastName&gt;Wang&lt;/lastName&gt;&lt;/author&gt;&lt;author&gt;&lt;firstName&gt;Xiaofang&lt;/firstName&gt;&lt;lastName&gt;Chen&lt;/lastName&gt;&lt;/author&gt;&lt;/authors&gt;&lt;/publication&gt;&lt;/publications&gt;&lt;cites&gt;&lt;/cites&gt;&lt;/citation&gt;</w:instrText>
+            <w:instrText xml:space="preserve"> ADDIN PAPERS2_CITATIONS &lt;citation&gt;&lt;uuid&gt;C2DD7116-CC49-4F06-8A22-404523BBFDB4&lt;/uuid&gt;&lt;priority&gt;0&lt;/priority&gt;&lt;publications&gt;&lt;publication&gt;&lt;uuid&gt;3AC426F5-F8B9-4494-9638-064791CCD56F&lt;/uuid&gt;&lt;volume&gt;11&lt;/volume&gt;&lt;startpage&gt;279&lt;/startpage&gt;&lt;publication_date&gt;99199700001200000000200000&lt;/publication_date&gt;&lt;url&gt;http://eutils.ncbi.nlm.nih.gov/entrez/eutils/elink.fcgi?dbfrom=pubmed&amp;amp;id=9348491&amp;amp;retmode=ref&amp;amp;cmd=prlinks&lt;/url&gt;&lt;citekey&gt;Maffei:1997vg&lt;/citekey&gt;&lt;type&gt;400&lt;/type&gt;&lt;title&gt;Interrater reliability and internal consistency of the structured clinical interview for DSM-IV axis II personality disorders (SCID-II), version 2.0.&lt;/title&gt;&lt;institution&gt;Istituto Scientifico Ospedale San Raffaele, Department of Neuropsychiatric Sciences, University of Milan School of Medicine, Italy.&lt;/institution&gt;&lt;number&gt;3&lt;/number&gt;&lt;subtype&gt;400&lt;/subtype&gt;&lt;endpage&gt;284&lt;/endpage&gt;&lt;bundle&gt;&lt;publication&gt;&lt;title&gt;Journal of personality disorders&lt;/title&gt;&lt;type&gt;-100&lt;/type&gt;&lt;subtype&gt;-100&lt;/subtype&gt;&lt;uuid&gt;5D7E5E73-F4B0-4D4A-8173-FF1B9AE27D6A&lt;/uuid&gt;&lt;/publication&gt;&lt;/bundle&gt;&lt;authors&gt;&lt;author&gt;&lt;firstName&gt;C&lt;/firstName&gt;&lt;lastName&gt;Maffei&lt;/lastName&gt;&lt;/author&gt;&lt;author&gt;&lt;firstName&gt;A&lt;/firstName&gt;&lt;lastName&gt;Fossati&lt;/lastName&gt;&lt;/author&gt;&lt;author&gt;&lt;firstName&gt;I&lt;/firstName&gt;&lt;lastName&gt;Agostoni&lt;/lastName&gt;&lt;/author&gt;&lt;author&gt;&lt;firstName&gt;A&lt;/firstName&gt;&lt;lastName&gt;Barraco&lt;/lastName&gt;&lt;/author&gt;&lt;author&gt;&lt;firstName&gt;M&lt;/firstName&gt;&lt;lastName&gt;Bagnato&lt;/lastName&gt;&lt;/author&gt;&lt;author&gt;&lt;firstName&gt;D&lt;/firstName&gt;&lt;lastName&gt;Deborah&lt;/lastName&gt;&lt;/author&gt;&lt;author&gt;&lt;firstName&gt;C&lt;/firstName&gt;&lt;lastName&gt;Namia&lt;/lastName&gt;&lt;/author&gt;&lt;author&gt;&lt;firstName&gt;L&lt;/firstName&gt;&lt;lastName&gt;Novella&lt;/lastName&gt;&lt;/author&gt;&lt;author&gt;&lt;firstName&gt;M&lt;/firstName&gt;&lt;lastName&gt;Petrachi&lt;/lastName&gt;&lt;/author&gt;&lt;/authors&gt;&lt;/publication&gt;&lt;publication&gt;&lt;type&gt;400&lt;/type&gt;&lt;accepted_date&gt;99201610261200000000222000&lt;/accepted_date&gt;&lt;title&gt;What is the relaibility of the SCID-II?&lt;/title&gt;&lt;url&gt;http://www.scid4.org/psychometric/scidII_reliability.html&lt;/url&gt;&lt;subtype&gt;403&lt;/subtype&gt;&lt;uuid&gt;163A59E1-28D8-4E0C-B3C8-DA25B6FD0E95&lt;/uuid&gt;&lt;bundle&gt;&lt;publication&gt;&lt;title&gt;scid.org&lt;/title&gt;&lt;type&gt;-300&lt;/type&gt;&lt;subtype&gt;-300&lt;/subtype&gt;&lt;uuid&gt;CA3FB224-C48A-4A32-8A45-F9E4AF1C8D58&lt;/uuid&gt;&lt;/publication&gt;&lt;/bundle&gt;&lt;/publication&gt;&lt;/publications&gt;&lt;cites&gt;&lt;/cites&gt;&lt;/citation&gt;</w:instrText>
           </w:r>
           <w:r>
             <w:fldChar w:fldCharType="separate"/>
@@ -3907,8 +3195,9 @@
             <w:rPr>
               <w:rFonts w:cs="Times"/>
               <w:vertAlign w:val="superscript"/>
-            </w:rPr>
-            <w:t>7</w:t>
+              <w:lang w:val="da-DK"/>
+            </w:rPr>
+            <w:t>6,7</w:t>
           </w:r>
           <w:r>
             <w:fldChar w:fldCharType="end"/>
@@ -3917,22 +3206,86 @@
             <w:t>.</w:t>
           </w:r>
           <w:r>
-            <w:t xml:space="preserve"> This weakens a comparison of the studies.</w:t>
+            <w:t xml:space="preserve"> An assessment of inter-observer variation for the present observers would have strengthened the results of the studies.</w:t>
           </w:r>
         </w:p>
         <w:p/>
         <w:p>
-          <w:r>
-            <w:t xml:space="preserve">The </w:t>
-          </w:r>
-          <w:r>
-            <w:t>comparability of the English and Chinese version of the PDSS is ensured by proper forward-backward translatability and validation</w:t>
+          <w:pPr>
+            <w:rPr>
+              <w:i/>
+            </w:rPr>
+          </w:pPr>
+          <w:r>
+            <w:t>In Beck et al. the interviewer is a nurse psychotherapist. There is no explicit information on whether multiple therapists are used.</w:t>
+          </w:r>
+        </w:p>
+        <w:p/>
+        <w:p>
+          <w:pPr>
+            <w:rPr>
+              <w:i/>
+            </w:rPr>
+          </w:pPr>
+          <w:r>
+            <w:rPr>
+              <w:i/>
+            </w:rPr>
+            <w:t>4.1.3</w:t>
+          </w:r>
+          <w:r>
+            <w:rPr>
+              <w:i/>
+            </w:rPr>
+            <w:t xml:space="preserve">.1 </w:t>
+          </w:r>
+          <w:r>
+            <w:rPr>
+              <w:i/>
+            </w:rPr>
+            <w:t>Diagnostic review bias</w:t>
+          </w:r>
+        </w:p>
+        <w:p>
+          <w:r>
+            <w:t xml:space="preserve">However, every interviewer can affect the interview differently. It is therefore vital that the interviewer is blind to the scores of the screening test and, in the case of multiple interviewers, their concordance is assessed. If the interviewer preferentially diagnoses patients as depressed if they scored highly on one test, this test’s sensitivity and specificity will be artificially inflated. </w:t>
+          </w:r>
+        </w:p>
+        <w:p/>
+        <w:p>
+          <w:r>
+            <w:t>In beck et al., the</w:t>
+          </w:r>
+          <w:r>
+            <w:t xml:space="preserve"> interviewer is blind to the screening results. </w:t>
+          </w:r>
+        </w:p>
+        <w:p/>
+        <w:p>
+          <w:pPr>
+            <w:rPr>
+              <w:i/>
+            </w:rPr>
+          </w:pPr>
+          <w:r>
+            <w:rPr>
+              <w:i/>
+            </w:rPr>
+            <w:t>4.1.3.1 Diagnostic test comparability</w:t>
+          </w:r>
+        </w:p>
+        <w:p>
+          <w:r>
+            <w:t>The</w:t>
+          </w:r>
+          <w:r>
+            <w:t xml:space="preserve"> comparability of the Chinese and English versions of the DSM-IV interview is not sufficiently accounted for. The major study validating the translation contain very few cases of depression</w:t>
           </w:r>
           <w:r>
             <w:fldChar w:fldCharType="begin"/>
           </w:r>
           <w:r>
-            <w:instrText xml:space="preserve"> ADDIN PAPERS2_CITATIONS &lt;citation&gt;&lt;uuid&gt;3B81681C-D145-401D-8B2D-8216500E09A6&lt;/uuid&gt;&lt;priority&gt;0&lt;/priority&gt;&lt;publications&gt;&lt;publication&gt;&lt;uuid&gt;68E34BEC-971F-46FA-983D-65DA677F685E&lt;/uuid&gt;&lt;volume&gt;60&lt;/volume&gt;&lt;doi&gt;10.1097/NNR.0b013e3182227a72&lt;/doi&gt;&lt;startpage&gt;231&lt;/startpage&gt;&lt;publication_date&gt;99201107001200000000220000&lt;/publication_date&gt;&lt;url&gt;http://eutils.ncbi.nlm.nih.gov/entrez/eutils/elink.fcgi?dbfrom=pubmed&amp;amp;id=21691238&amp;amp;retmode=ref&amp;amp;cmd=prlinks&lt;/url&gt;&lt;citekey&gt;Li:2011ch&lt;/citekey&gt;&lt;type&gt;400&lt;/type&gt;&lt;title&gt;Chinese version of the Postpartum Depression Screening Scale: translation and validation.&lt;/title&gt;&lt;institution&gt;The Second Xiangya Hospital of Central South University, Changsha, Republic of China. lezhi6511@hotmail.com&lt;/institution&gt;&lt;number&gt;4&lt;/number&gt;&lt;subtype&gt;400&lt;/subtype&gt;&lt;endpage&gt;239&lt;/endpage&gt;&lt;bundle&gt;&lt;publication&gt;&lt;publisher&gt;Lippincott Williams &amp;amp; Wilkins, Inc;Lippincott Williams &amp;amp; Wilkins&lt;/publisher&gt;&lt;title&gt;Nursing research&lt;/title&gt;&lt;type&gt;-100&lt;/type&gt;&lt;subtype&gt;-100&lt;/subtype&gt;&lt;uuid&gt;8604DD0A-9ACB-4399-BC20-DBD3B9213830&lt;/uuid&gt;&lt;/publication&gt;&lt;/bundle&gt;&lt;authors&gt;&lt;author&gt;&lt;firstName&gt;Lezhi&lt;/firstName&gt;&lt;lastName&gt;Li&lt;/lastName&gt;&lt;/author&gt;&lt;author&gt;&lt;firstName&gt;Fang&lt;/firstName&gt;&lt;lastName&gt;Liu&lt;/lastName&gt;&lt;/author&gt;&lt;author&gt;&lt;firstName&gt;Huilin&lt;/firstName&gt;&lt;lastName&gt;Zhang&lt;/lastName&gt;&lt;/author&gt;&lt;author&gt;&lt;firstName&gt;Li&lt;/firstName&gt;&lt;lastName&gt;Wang&lt;/lastName&gt;&lt;/author&gt;&lt;author&gt;&lt;firstName&gt;Xiaofang&lt;/firstName&gt;&lt;lastName&gt;Chen&lt;/lastName&gt;&lt;/author&gt;&lt;/authors&gt;&lt;/publication&gt;&lt;/publications&gt;&lt;cites&gt;&lt;/cites&gt;&lt;/citation&gt;</w:instrText>
+            <w:instrText xml:space="preserve"> ADDIN PAPERS2_CITATIONS &lt;citation&gt;&lt;uuid&gt;C8AF9C96-EB51-49FA-9A0C-84F74ABC7F15&lt;/uuid&gt;&lt;priority&gt;0&lt;/priority&gt;&lt;publications&gt;&lt;publication&gt;&lt;startpage&gt;7&lt;/startpage&gt;&lt;title&gt;The Chinese-bilingual SCID-I/P Project: Stage 1 — Reliability for Mood Disorders and Schizophrenia&lt;/title&gt;&lt;uuid&gt;E0BAD10D-17FD-41C2-880D-3D26D6F3F032&lt;/uuid&gt;&lt;subtype&gt;400&lt;/subtype&gt;&lt;endpage&gt;18&lt;/endpage&gt;&lt;type&gt;400&lt;/type&gt;&lt;publication_date&gt;99200303001200000000220000&lt;/publication_date&gt;&lt;bundle&gt;&lt;publication&gt;&lt;title&gt;Hong Kong Journal of Psychiatry&lt;/title&gt;&lt;type&gt;-100&lt;/type&gt;&lt;subtype&gt;-100&lt;/subtype&gt;&lt;uuid&gt;421B47EF-190C-483B-AFBE-9CEBFEA2795A&lt;/uuid&gt;&lt;/publication&gt;&lt;/bundle&gt;&lt;authors&gt;&lt;author&gt;&lt;firstName&gt;Eddie&lt;/firstName&gt;&lt;lastName&gt;So&lt;/lastName&gt;&lt;/author&gt;&lt;author&gt;&lt;firstName&gt;Kam&lt;/firstName&gt;&lt;lastName&gt;I&lt;/lastName&gt;&lt;/author&gt;&lt;author&gt;&lt;firstName&gt;C&lt;/firstName&gt;&lt;middleNames&gt;M&lt;/middleNames&gt;&lt;lastName&gt;Leung&lt;/lastName&gt;&lt;/author&gt;&lt;author&gt;&lt;firstName&gt;D&lt;/firstName&gt;&lt;lastName&gt;Chung&lt;/lastName&gt;&lt;/author&gt;&lt;author&gt;&lt;firstName&gt;Z&lt;/firstName&gt;&lt;lastName&gt;Liu&lt;/lastName&gt;&lt;/author&gt;&lt;author&gt;&lt;firstName&gt;S&lt;/firstName&gt;&lt;lastName&gt;Fong&lt;/lastName&gt;&lt;/author&gt;&lt;/authors&gt;&lt;/publication&gt;&lt;/publications&gt;&lt;cites&gt;&lt;/cites&gt;&lt;/citation&gt;</w:instrText>
           </w:r>
           <w:r>
             <w:fldChar w:fldCharType="separate"/>
@@ -3941,23 +3294,54 @@
             <w:rPr>
               <w:rFonts w:cs="Times"/>
               <w:vertAlign w:val="superscript"/>
-            </w:rPr>
-            <w:t>7</w:t>
+              <w:lang w:val="da-DK"/>
+            </w:rPr>
+            <w:t>8</w:t>
           </w:r>
           <w:r>
             <w:fldChar w:fldCharType="end"/>
           </w:r>
           <w:r>
-            <w:t xml:space="preserve">. </w:t>
-          </w:r>
-          <w:r>
-            <w:t>The same holds true for the EPDS</w:t>
+            <w:t>. This weakens a comparison of the studies.</w:t>
+          </w:r>
+        </w:p>
+        <w:p/>
+        <w:p>
+          <w:r>
+            <w:t xml:space="preserve">To estimate sensitivity and specificity, information on both true negatives, true positives, false negatives and false positives must be obtained. </w:t>
+          </w:r>
+          <w:r>
+            <w:t>To know false positives and negatives, all screening results must be confirmed by a reference-standard test. In Zhao et al.</w:t>
+          </w:r>
+          <w:r>
+            <w:t xml:space="preserve"> this is not the case, as the</w:t>
+          </w:r>
+          <w:r>
+            <w:t xml:space="preserve"> reference-standard</w:t>
+          </w:r>
+          <w:r>
+            <w:t xml:space="preserve"> test has not been ad</w:t>
+          </w:r>
+          <w:r>
+            <w:t>ministered to all participants:</w:t>
+          </w:r>
+        </w:p>
+        <w:p/>
+        <w:p>
+          <w:r>
+            <w:t>“Relative to other studies that reported the sensitivities and specificities of the screening measures for postpartum depression in comparison with diagnostic instruments […] the present study combined two depression screening tools […] to determine the efficacy without comparison with any diagnostic (e.g., SCID or DIS) instruments.” (p. 117 bottom left)</w:t>
+          </w:r>
+        </w:p>
+        <w:p/>
+        <w:p>
+          <w:r>
+            <w:t>While many such methods exist, they all come with different methodological considerations and should be employed when a reference-standard test is not available</w:t>
           </w:r>
           <w:r>
             <w:fldChar w:fldCharType="begin"/>
           </w:r>
           <w:r>
-            <w:instrText xml:space="preserve"> ADDIN PAPERS2_CITATIONS &lt;citation&gt;&lt;uuid&gt;378DB88B-5073-4193-85C9-219DA80120D8&lt;/uuid&gt;&lt;priority&gt;0&lt;/priority&gt;&lt;publications&gt;&lt;publication&gt;&lt;uuid&gt;54F310A9-A7A8-4781-ADFC-AEE81823C529&lt;/uuid&gt;&lt;volume&gt;46&lt;/volume&gt;&lt;doi&gt;10.1016/j.ijnurstu.2009.01.010&lt;/doi&gt;&lt;startpage&gt;813&lt;/startpage&gt;&lt;publication_date&gt;99200906001200000000220000&lt;/publication_date&gt;&lt;url&gt;http://eutils.ncbi.nlm.nih.gov/entrez/eutils/elink.fcgi?dbfrom=pubmed&amp;amp;id=19217107&amp;amp;retmode=ref&amp;amp;cmd=prlinks&lt;/url&gt;&lt;citekey&gt;Wang:2009dm&lt;/citekey&gt;&lt;type&gt;400&lt;/type&gt;&lt;title&gt;Psychometric evaluation of the Mainland Chinese version of the Edinburgh Postnatal Depression Scale.&lt;/title&gt;&lt;institution&gt;West China Second, Women and Children, University Hospital, Sichuan University, Sichuan, China.&lt;/institution&gt;&lt;number&gt;6&lt;/number&gt;&lt;subtype&gt;400&lt;/subtype&gt;&lt;endpage&gt;823&lt;/endpage&gt;&lt;bundle&gt;&lt;publication&gt;&lt;title&gt;International journal of nursing studies&lt;/title&gt;&lt;type&gt;-100&lt;/type&gt;&lt;subtype&gt;-100&lt;/subtype&gt;&lt;uuid&gt;98E34023-1F18-4DFE-BD34-CCFA4E616343&lt;/uuid&gt;&lt;/publication&gt;&lt;/bundle&gt;&lt;authors&gt;&lt;author&gt;&lt;firstName&gt;Yuqiong&lt;/firstName&gt;&lt;lastName&gt;Wang&lt;/lastName&gt;&lt;/author&gt;&lt;author&gt;&lt;firstName&gt;Xiujing&lt;/firstName&gt;&lt;lastName&gt;Guo&lt;/lastName&gt;&lt;/author&gt;&lt;author&gt;&lt;firstName&gt;Ying&lt;/firstName&gt;&lt;lastName&gt;Lau&lt;/lastName&gt;&lt;/author&gt;&lt;author&gt;&lt;firstName&gt;Kin&lt;/firstName&gt;&lt;middleNames&gt;Sin&lt;/middleNames&gt;&lt;lastName&gt;Chan&lt;/lastName&gt;&lt;/author&gt;&lt;author&gt;&lt;firstName&gt;Lei&lt;/firstName&gt;&lt;lastName&gt;Yin&lt;/lastName&gt;&lt;/author&gt;&lt;author&gt;&lt;firstName&gt;Jing&lt;/firstName&gt;&lt;lastName&gt;Chen&lt;/lastName&gt;&lt;/author&gt;&lt;/authors&gt;&lt;/publication&gt;&lt;/publications&gt;&lt;cites&gt;&lt;/cites&gt;&lt;/citation&gt;</w:instrText>
+            <w:instrText xml:space="preserve"> ADDIN PAPERS2_CITATIONS &lt;citation&gt;&lt;uuid&gt;42B76025-907A-4B77-89F4-670E56A3096F&lt;/uuid&gt;&lt;priority&gt;0&lt;/priority&gt;&lt;publications&gt;&lt;publication&gt;&lt;uuid&gt;3ECFA028-C217-46F4-901A-8B43E8F6F524&lt;/uuid&gt;&lt;volume&gt;62&lt;/volume&gt;&lt;accepted_date&gt;99200902101200000000222000&lt;/accepted_date&gt;&lt;doi&gt;10.1016/j.jclinepi.2009.02.005&lt;/doi&gt;&lt;startpage&gt;797&lt;/startpage&gt;&lt;revision_date&gt;99200901041200000000222000&lt;/revision_date&gt;&lt;publication_date&gt;99200908001200000000220000&lt;/publication_date&gt;&lt;url&gt;http://eutils.ncbi.nlm.nih.gov/entrez/eutils/elink.fcgi?dbfrom=pubmed&amp;amp;id=19447581&amp;amp;retmode=ref&amp;amp;cmd=prlinks&lt;/url&gt;&lt;type&gt;400&lt;/type&gt;&lt;title&gt;A review of solutions for diagnostic accuracy studies with an imperfect or missing reference standard.&lt;/title&gt;&lt;submission_date&gt;99200807281200000000222000&lt;/submission_date&gt;&lt;number&gt;8&lt;/number&gt;&lt;institution&gt;Department of Clinical Epidemiology, Biostatistics and Bioinformatics, Academic Medical Center, University of Amsterdam, Amsterdam, The Netherlands. j.reitsma@amc.uva.nl&lt;/institution&gt;&lt;subtype&gt;400&lt;/subtype&gt;&lt;endpage&gt;806&lt;/endpage&gt;&lt;bundle&gt;&lt;publication&gt;&lt;title&gt;Journal of clinical epidemiology&lt;/title&gt;&lt;type&gt;-100&lt;/type&gt;&lt;subtype&gt;-100&lt;/subtype&gt;&lt;uuid&gt;A24A68EE-CB60-41AF-BD6C-A583A96999ED&lt;/uuid&gt;&lt;/publication&gt;&lt;/bundle&gt;&lt;authors&gt;&lt;author&gt;&lt;firstName&gt;Johannes&lt;/firstName&gt;&lt;middleNames&gt;B&lt;/middleNames&gt;&lt;lastName&gt;Reitsma&lt;/lastName&gt;&lt;/author&gt;&lt;author&gt;&lt;firstName&gt;Anne&lt;/firstName&gt;&lt;middleNames&gt;W S&lt;/middleNames&gt;&lt;lastName&gt;Rutjes&lt;/lastName&gt;&lt;/author&gt;&lt;author&gt;&lt;firstName&gt;Khalid&lt;/firstName&gt;&lt;middleNames&gt;S&lt;/middleNames&gt;&lt;lastName&gt;Khan&lt;/lastName&gt;&lt;/author&gt;&lt;author&gt;&lt;firstName&gt;Arri&lt;/firstName&gt;&lt;lastName&gt;Coomarasamy&lt;/lastName&gt;&lt;/author&gt;&lt;author&gt;&lt;firstName&gt;Patrick&lt;/firstName&gt;&lt;middleNames&gt;M&lt;/middleNames&gt;&lt;lastName&gt;Bossuyt&lt;/lastName&gt;&lt;/author&gt;&lt;/authors&gt;&lt;/publication&gt;&lt;/publications&gt;&lt;cites&gt;&lt;/cites&gt;&lt;/citation&gt;</w:instrText>
           </w:r>
           <w:r>
             <w:fldChar w:fldCharType="separate"/>
@@ -3966,95 +3350,157 @@
             <w:rPr>
               <w:rFonts w:cs="Times"/>
               <w:vertAlign w:val="superscript"/>
-            </w:rPr>
-            <w:t>8</w:t>
+              <w:lang w:val="da-DK"/>
+            </w:rPr>
+            <w:t>9</w:t>
           </w:r>
           <w:r>
             <w:fldChar w:fldCharType="end"/>
           </w:r>
           <w:r>
-            <w:t>.</w:t>
+            <w:t xml:space="preserve">. </w:t>
+          </w:r>
+          <w:r>
+            <w:t xml:space="preserve">Due to Zhao et al. not reporting which method they have used, </w:t>
+          </w:r>
+          <w:r>
+            <w:t>any analysis of their</w:t>
+          </w:r>
+          <w:r>
+            <w:t xml:space="preserve"> statistical</w:t>
+          </w:r>
+          <w:r>
+            <w:t xml:space="preserve"> methodology </w:t>
+          </w:r>
+          <w:r>
+            <w:t xml:space="preserve">is reduced </w:t>
+          </w:r>
+          <w:r>
+            <w:t xml:space="preserve">to guess-work, and </w:t>
+          </w:r>
+          <w:r>
+            <w:t xml:space="preserve">one must </w:t>
+          </w:r>
+          <w:r>
+            <w:t xml:space="preserve">therefore </w:t>
+          </w:r>
+          <w:r>
+            <w:t>hold the</w:t>
+          </w:r>
+          <w:r>
+            <w:t xml:space="preserve"> conclusions of the study in very low regard.</w:t>
           </w:r>
         </w:p>
         <w:p/>
         <w:p>
-          <w:r>
-            <w:t>Variation</w:t>
-          </w:r>
-          <w:r>
-            <w:t xml:space="preserve"> in the cultural manifestations of depression can </w:t>
-          </w:r>
-          <w:r>
-            <w:t xml:space="preserve">affect the difference </w:t>
-          </w:r>
-          <w:r>
-            <w:t>between the results of the two studies if one test’s questions more adequately encompass the dimensions of one culture. A generalized recommendation across cultures can therefore be dubious.</w:t>
-          </w:r>
-          <w:r>
-            <w:t xml:space="preserve"> Given that both studies favour </w:t>
-          </w:r>
-          <w:r>
-            <w:t xml:space="preserve">the PDSS, this effect </w:t>
-          </w:r>
-          <w:r>
-            <w:t>does not appear to</w:t>
-          </w:r>
-          <w:r>
-            <w:t xml:space="preserve"> influence the comparison critically.</w:t>
+          <w:pPr>
+            <w:rPr>
+              <w:b/>
+              <w:sz w:val="28"/>
+              <w:szCs w:val="28"/>
+            </w:rPr>
+          </w:pPr>
+          <w:r>
+            <w:rPr>
+              <w:b/>
+              <w:sz w:val="28"/>
+              <w:szCs w:val="28"/>
+            </w:rPr>
+            <w:t>4.1.4</w:t>
+          </w:r>
+          <w:r>
+            <w:rPr>
+              <w:b/>
+              <w:sz w:val="28"/>
+              <w:szCs w:val="28"/>
+            </w:rPr>
+            <w:t xml:space="preserve"> </w:t>
+          </w:r>
+          <w:r>
+            <w:rPr>
+              <w:b/>
+              <w:sz w:val="28"/>
+              <w:szCs w:val="28"/>
+            </w:rPr>
+            <w:t>Study populations</w:t>
+          </w:r>
+        </w:p>
+        <w:p>
+          <w:r>
+            <w:t xml:space="preserve">In general, the method of recruitment and composition of the participants will only affect the </w:t>
+          </w:r>
+          <w:r>
+            <w:t>generalisability</w:t>
+          </w:r>
+          <w:r>
+            <w:t xml:space="preserve"> of the results, not </w:t>
+          </w:r>
+          <w:r>
+            <w:t>the</w:t>
+          </w:r>
+          <w:r>
+            <w:t xml:space="preserve"> internal validity.</w:t>
           </w:r>
         </w:p>
         <w:p/>
         <w:p>
-          <w:r>
-            <w:t>The questionnaire reliability is</w:t>
-          </w:r>
-          <w:r>
-            <w:t xml:space="preserve"> accessed</w:t>
-          </w:r>
-          <w:r>
-            <w:t xml:space="preserve"> by the mean correlation coefficient between all possible split-halves of the questionnaire,</w:t>
-          </w:r>
-          <w:r>
+          <w:pPr>
+            <w:rPr>
+              <w:i/>
+            </w:rPr>
+          </w:pPr>
+          <w:r>
+            <w:rPr>
+              <w:i/>
+            </w:rPr>
+            <w:t>4.1.4</w:t>
+          </w:r>
+          <w:r>
+            <w:rPr>
+              <w:i/>
+            </w:rPr>
+            <w:t>.1</w:t>
+          </w:r>
+          <w:r>
+            <w:rPr>
+              <w:i/>
+            </w:rPr>
             <w:t xml:space="preserve"> </w:t>
           </w:r>
           <w:r>
-            <w:t xml:space="preserve">i.e. Cronbach’s </w:t>
-          </w:r>
-          <w:r>
-            <w:rPr>
-              <w:rFonts w:hint="eastAsia"/>
-            </w:rPr>
-            <w:t>α</w:t>
-          </w:r>
-          <w:r>
-            <w:t xml:space="preserve">. </w:t>
-          </w:r>
-          <w:r>
-            <w:t xml:space="preserve">The tests all show sufficient internal consistency in these studies without </w:t>
-          </w:r>
-          <w:r>
-            <w:t xml:space="preserve">questions becoming redundant. One must be aware that the </w:t>
-          </w:r>
-          <w:r>
-            <w:rPr>
-              <w:rFonts w:hint="eastAsia"/>
-            </w:rPr>
-            <w:t>α</w:t>
-          </w:r>
-          <w:r>
-            <w:t xml:space="preserve">s of two tests of differing lengths are not comparable, since increasing the amount of questions will inevitably increase Cronbach’s </w:t>
-          </w:r>
-          <w:r>
-            <w:rPr>
-              <w:rFonts w:hint="eastAsia"/>
-            </w:rPr>
-            <w:t>α</w:t>
+            <w:rPr>
+              <w:i/>
+            </w:rPr>
+            <w:t>Demographic features</w:t>
+          </w:r>
+        </w:p>
+        <w:p>
+          <w:r>
+            <w:t>Variation in the cultural manifestations of depression can affect the difference between the results of the two studies if one test’s questions more adequately encompass the dimensions of one culture. A generalized recommendation across cultures can therefore be dubious. Given that both studies favour the PDSS, this effect does not appear to influence the comparison critically.</w:t>
+          </w:r>
+        </w:p>
+        <w:p/>
+        <w:p>
+          <w:r>
+            <w:t xml:space="preserve">In Beck et al., the mothers’ mean number of days since delivery was 39 (SD = 10.67). If the distribution is </w:t>
+          </w:r>
+          <w:r>
+            <w:t>approximately</w:t>
+          </w:r>
+          <w:r>
+            <w:t xml:space="preserve"> symmetrical around the mean, a large amount of the participants will exceed the 4-week postpartum criterion for the DSM-V specifier of peripartum depression. The reasoning for this cut-off in the DSM-V is not expanded upon, and it’s therefore hard to gauge the severity of this discrepancy. It does, however, weaken the comparability of the study to the working-construct.</w:t>
+          </w:r>
+        </w:p>
+        <w:p/>
+        <w:p>
+          <w:r>
+            <w:t>81% of the women in Beck et al. held at least a college degree. This number is abnormally high for the US, where the average number is 44% for 25-29 year olds, and 42% for 25 and over</w:t>
           </w:r>
           <w:r>
             <w:fldChar w:fldCharType="begin"/>
           </w:r>
           <w:r>
-            <w:instrText xml:space="preserve"> ADDIN PAPERS2_CITATIONS &lt;citation&gt;&lt;uuid&gt;A77C8419-4F7B-4CF2-959A-8BBEAAFF5E30&lt;/uuid&gt;&lt;priority&gt;0&lt;/priority&gt;&lt;publications&gt;&lt;publication&gt;&lt;volume&gt;2&lt;/volume&gt;&lt;publication_date&gt;99201100001200000000200000&lt;/publication_date&gt;&lt;doi&gt;10.5116/ijme.4dfb.8dfd&lt;/doi&gt;&lt;startpage&gt;53&lt;/startpage&gt;&lt;title&gt;Making sense of Cronbach's alpha&lt;/title&gt;&lt;uuid&gt;04F48FC8-1EE0-4EE4-AA05-3B226D0C140B&lt;/uuid&gt;&lt;subtype&gt;400&lt;/subtype&gt;&lt;endpage&gt;55&lt;/endpage&gt;&lt;type&gt;400&lt;/type&gt;&lt;url&gt;http://www.ijme.net/archive/2/cronbachs-alpha/&lt;/url&gt;&lt;bundle&gt;&lt;publication&gt;&lt;title&gt;International Journal of Medical Education&lt;/title&gt;&lt;type&gt;-100&lt;/type&gt;&lt;subtype&gt;-100&lt;/subtype&gt;&lt;uuid&gt;18584A5D-4451-47B8-96CF-8165E785A51C&lt;/uuid&gt;&lt;/publication&gt;&lt;/bundle&gt;&lt;authors&gt;&lt;author&gt;&lt;firstName&gt;Mohsen&lt;/firstName&gt;&lt;lastName&gt;Tavakol&lt;/lastName&gt;&lt;/author&gt;&lt;author&gt;&lt;firstName&gt;Reg&lt;/firstName&gt;&lt;lastName&gt;Dennick&lt;/lastName&gt;&lt;/author&gt;&lt;/authors&gt;&lt;/publication&gt;&lt;/publications&gt;&lt;cites&gt;&lt;/cites&gt;&lt;/citation&gt;</w:instrText>
+            <w:instrText xml:space="preserve"> ADDIN PAPERS2_CITATIONS &lt;citation&gt;&lt;uuid&gt;277A6DF8-9403-439A-BB04-EE29EBDA5259&lt;/uuid&gt;&lt;priority&gt;0&lt;/priority&gt;&lt;publications&gt;&lt;publication&gt;&lt;type&gt;400&lt;/type&gt;&lt;institution&gt;United Status Census Bureau&lt;/institution&gt;&lt;title&gt;Educational Attainment in the United States: 2014&lt;/title&gt;&lt;url&gt;https://www.census.gov/hhes/socdemo/education/data/cps/2014/tables.html&lt;/url&gt;&lt;subtype&gt;403&lt;/subtype&gt;&lt;uuid&gt;B7522A6A-53FB-47FB-B923-10BC7B899684&lt;/uuid&gt;&lt;/publication&gt;&lt;/publications&gt;&lt;cites&gt;&lt;/cites&gt;&lt;/citation&gt;</w:instrText>
           </w:r>
           <w:r>
             <w:fldChar w:fldCharType="separate"/>
@@ -4064,157 +3510,83 @@
               <w:rFonts w:cs="Times"/>
               <w:vertAlign w:val="superscript"/>
             </w:rPr>
-            <w:t>9</w:t>
+            <w:t>10</w:t>
           </w:r>
           <w:r>
             <w:fldChar w:fldCharType="end"/>
           </w:r>
           <w:r>
-            <w:t xml:space="preserve">. </w:t>
-          </w:r>
-          <w:r>
-            <w:rPr>
-              <w:highlight w:val="yellow"/>
-            </w:rPr>
-            <w:t>This</w:t>
-          </w:r>
-          <w:r>
-            <w:rPr>
-              <w:highlight w:val="yellow"/>
-            </w:rPr>
-            <w:t xml:space="preserve"> explains</w:t>
-          </w:r>
-          <w:r>
-            <w:rPr>
-              <w:highlight w:val="yellow"/>
-            </w:rPr>
-            <w:t xml:space="preserve"> why Beck et al. have decided to publish the </w:t>
-          </w:r>
-          <w:r>
-            <w:rPr>
-              <w:rFonts w:hint="eastAsia"/>
-              <w:highlight w:val="yellow"/>
-            </w:rPr>
-            <w:t>α</w:t>
-          </w:r>
-          <w:r>
-            <w:rPr>
-              <w:highlight w:val="yellow"/>
-            </w:rPr>
-            <w:t>s exclusively for each dimension of th</w:t>
-          </w:r>
-          <w:r>
-            <w:rPr>
-              <w:highlight w:val="yellow"/>
-            </w:rPr>
-            <w:t>e PDSS, not for the entire test,</w:t>
-          </w:r>
-          <w:r>
+            <w:t>. For this to affect the comparison between the questionnaires, one questionnaire must systematically result in a different result due to the educational level of the study participants. Given that the questionnaires read at</w:t>
+          </w:r>
+          <w:r>
+            <w:t xml:space="preserve"> a</w:t>
+          </w:r>
+          <w:r>
+            <w:t xml:space="preserve"> 3</w:t>
+          </w:r>
+          <w:r>
+            <w:rPr>
+              <w:vertAlign w:val="superscript"/>
+            </w:rPr>
+            <w:t>rd</w:t>
+          </w:r>
+          <w:r>
+            <w:t xml:space="preserve"> grade level</w:t>
+          </w:r>
+          <w:r>
+            <w:t xml:space="preserve">, this seems unlikely. </w:t>
+          </w:r>
+        </w:p>
+        <w:p/>
+        <w:p>
+          <w:pPr>
+            <w:rPr>
+              <w:i/>
+            </w:rPr>
+          </w:pPr>
+          <w:r>
+            <w:rPr>
+              <w:i/>
+            </w:rPr>
+            <w:t>4.1.4</w:t>
+          </w:r>
+          <w:r>
+            <w:rPr>
+              <w:i/>
+            </w:rPr>
+            <w:t>.2</w:t>
+          </w:r>
+          <w:r>
+            <w:rPr>
+              <w:i/>
+            </w:rPr>
             <w:t xml:space="preserve"> </w:t>
           </w:r>
           <w:r>
-            <w:t>– how does that explain it? Is each dimension of similar length as the PDSS?</w:t>
-          </w:r>
-        </w:p>
-        <w:p/>
-        <w:p>
-          <w:r>
-            <w:t>The conclusions of the studies would have been strengthened by a test-retest to det</w:t>
-          </w:r>
-          <w:r>
-            <w:t>ermine temporal reliability.</w:t>
-          </w:r>
-        </w:p>
-        <w:p/>
-        <w:p>
-          <w:r>
-            <w:t xml:space="preserve">Neither study has done calculations on the amount of participants required to attain sufficient statistical power. </w:t>
-          </w:r>
-          <w:r>
-            <w:t xml:space="preserve">They therefore run the risk of recruiting either too few or too many participants, resulting in insufficient statistical significance or an unnecessarily high cost of information, respectfully. </w:t>
-          </w:r>
-          <w:r>
-            <w:t xml:space="preserve">This has manifested itself in </w:t>
-          </w:r>
-          <w:r>
-            <w:t>only one</w:t>
-          </w:r>
-          <w:r>
-            <w:t xml:space="preserve"> AUC-comparison reaching</w:t>
-          </w:r>
-          <w:r>
-            <w:t xml:space="preserve"> statisti</w:t>
-          </w:r>
-          <w:r>
-            <w:t xml:space="preserve">cal significance in Beck </w:t>
-          </w:r>
-          <w:proofErr w:type="gramStart"/>
-          <w:r>
-            <w:t>et al.</w:t>
-          </w:r>
-          <w:proofErr w:type="gramEnd"/>
-          <w:r>
-            <w:t xml:space="preserve"> P &lt; 0.05 is only a guideline, however, and every AUC in Beck et al. favours the PDSS. The P-values clearly trend inversely with the number of subjects in each group, indicating </w:t>
-          </w:r>
-          <w:r>
-            <w:t>that the number of subjects, rather than a</w:t>
-          </w:r>
-          <w:r>
-            <w:t>n underlying</w:t>
-          </w:r>
-          <w:r>
-            <w:t xml:space="preserve"> lack of difference in AUC, may explain the P-values.</w:t>
-          </w:r>
-          <w:r>
-            <w:t xml:space="preserve"> </w:t>
-          </w:r>
-        </w:p>
-        <w:p/>
-        <w:p>
-          <w:r>
-            <w:t xml:space="preserve">In Beck et al., the mothers’ mean number of days since delivery was 39 (SD = 10.67). If the distribution is </w:t>
-          </w:r>
-          <w:r>
-            <w:t>approximately</w:t>
-          </w:r>
-          <w:r>
-            <w:t xml:space="preserve"> symmetrical around the mean, a large amount of </w:t>
-          </w:r>
-          <w:r>
-            <w:t>the part</w:t>
-          </w:r>
-          <w:r>
-            <w:t>icipants will exceed the 4-week</w:t>
-          </w:r>
-          <w:r>
-            <w:t xml:space="preserve"> postpartum criterion for the DSM-V specifier of peripartum depression. </w:t>
-          </w:r>
-          <w:r>
-            <w:t xml:space="preserve">The reasoning for this cut-off in the DSM-V is not expanded upon, and it’s therefore hard to gauge the severity of this discrepancy. </w:t>
-          </w:r>
-          <w:r>
-            <w:t>It does, however, weaken the comparability of the study to the working-construct.</w:t>
-          </w:r>
-        </w:p>
-        <w:p/>
-        <w:p>
-          <w:r>
-            <w:t>81% of the women in Beck et al. held at least a college degree. This number is abnormally high for the US, where the average number is 44%</w:t>
-          </w:r>
-          <w:r>
-            <w:t xml:space="preserve"> for 25-29 year olds, and </w:t>
-          </w:r>
-          <w:r>
-            <w:t>42% for</w:t>
-          </w:r>
-          <w:r>
-            <w:t xml:space="preserve"> 25 and over</w:t>
+            <w:rPr>
+              <w:i/>
+            </w:rPr>
+            <w:t>Disease prevalence</w:t>
+          </w:r>
+        </w:p>
+        <w:p>
+          <w:r>
+            <w:t>Zhao et al. exclusively examine women with obstetric complications. Obstetric complications are a stressor, but it seems unlikely that they will change the peripartum depression construct in a way that will favour either scale, seeing as neither scale contains questions regarding obstetric complications.</w:t>
+          </w:r>
+          <w:r>
+            <w:t xml:space="preserve"> It might, however, increase the prevalence of depression and therefore </w:t>
+          </w:r>
+          <w:r>
+            <w:t>be a source of variation for</w:t>
+          </w:r>
+          <w:r>
+            <w:t xml:space="preserve"> sensitivity and specificity</w:t>
           </w:r>
           <w:r>
             <w:fldChar w:fldCharType="begin"/>
           </w:r>
           <w:r>
-            <w:instrText xml:space="preserve"> ADDIN PAPERS2_CITATIONS &lt;citation&gt;&lt;uuid&gt;B5AA4E67-B6E6-4BA3-9127-8885E08F6B3F&lt;/uuid&gt;&lt;priority&gt;0&lt;/priority&gt;&lt;publications&gt;&lt;publication&gt;&lt;type&gt;400&lt;/type&gt;&lt;institution&gt;United Status Census Bureau&lt;/institution&gt;&lt;title&gt;Educational Attainment in the United States: 2014&lt;/title&gt;&lt;url&gt;https://www.census.gov/hhes/socdemo/education/data/cps/2014/tables.html&lt;/url&gt;&lt;subtype&gt;403&lt;/subtype&gt;&lt;uuid&gt;B7522A6A-53FB-47FB-B923-10BC7B899684&lt;/uuid&gt;&lt;/publication&gt;&lt;/publications&gt;&lt;cites&gt;&lt;/cites&gt;&lt;/citation&gt;</w:instrText>
+            <w:instrText xml:space="preserve"> ADDIN PAPERS2_CITATIONS &lt;citation&gt;&lt;uuid&gt;B2E281ED-27B5-44B8-8F44-DF0E83D9732F&lt;/uuid&gt;&lt;priority&gt;0&lt;/priority&gt;&lt;publications&gt;&lt;publication&gt;&lt;uuid&gt;67569250-DB34-44A2-A5E6-A4CAF8AF72E8&lt;/uuid&gt;&lt;volume&gt;66&lt;/volume&gt;&lt;accepted_date&gt;99201305151200000000222000&lt;/accepted_date&gt;&lt;doi&gt;10.1016/j.jclinepi.2013.05.014&lt;/doi&gt;&lt;startpage&gt;1093&lt;/startpage&gt;&lt;revision_date&gt;99201305081200000000222000&lt;/revision_date&gt;&lt;publication_date&gt;99201310001200000000220000&lt;/publication_date&gt;&lt;url&gt;http://linkinghub.elsevier.com/retrieve/pii/S089543561300200X&lt;/url&gt;&lt;citekey&gt;Whiting:2013hx&lt;/citekey&gt;&lt;type&gt;400&lt;/type&gt;&lt;title&gt;A systematic review classifies sources of bias and variation in diagnostic test accuracy studies.&lt;/title&gt;&lt;submission_date&gt;99201207181200000000222000&lt;/submission_date&gt;&lt;number&gt;10&lt;/number&gt;&lt;institution&gt;Kleijnen Systematic Reviews Ltd, Unit 6, Escrick Business Park, Riccall Road, Escrick, York YO19 6FD, United Kingdom. penny@systematic-reviews.com&lt;/institution&gt;&lt;subtype&gt;400&lt;/subtype&gt;&lt;endpage&gt;1104&lt;/endpage&gt;&lt;bundle&gt;&lt;publication&gt;&lt;title&gt;Journal of clinical epidemiology&lt;/title&gt;&lt;type&gt;-100&lt;/type&gt;&lt;subtype&gt;-100&lt;/subtype&gt;&lt;uuid&gt;A24A68EE-CB60-41AF-BD6C-A583A96999ED&lt;/uuid&gt;&lt;/publication&gt;&lt;/bundle&gt;&lt;authors&gt;&lt;author&gt;&lt;firstName&gt;Penny&lt;/firstName&gt;&lt;middleNames&gt;F&lt;/middleNames&gt;&lt;lastName&gt;Whiting&lt;/lastName&gt;&lt;/author&gt;&lt;author&gt;&lt;firstName&gt;Anne&lt;/firstName&gt;&lt;middleNames&gt;W S&lt;/middleNames&gt;&lt;lastName&gt;Rutjes&lt;/lastName&gt;&lt;/author&gt;&lt;author&gt;&lt;firstName&gt;Marie&lt;/firstName&gt;&lt;middleNames&gt;E&lt;/middleNames&gt;&lt;lastName&gt;Westwood&lt;/lastName&gt;&lt;/author&gt;&lt;author&gt;&lt;firstName&gt;Susan&lt;/firstName&gt;&lt;lastName&gt;Mallett&lt;/lastName&gt;&lt;/author&gt;&lt;author&gt;&lt;lastName&gt;QUADAS-2 Steering Group&lt;/lastName&gt;&lt;/author&gt;&lt;/authors&gt;&lt;/publication&gt;&lt;/publications&gt;&lt;cites&gt;&lt;/cites&gt;&lt;/citation&gt;</w:instrText>
           </w:r>
           <w:r>
             <w:fldChar w:fldCharType="separate"/>
@@ -4223,180 +3595,343 @@
             <w:rPr>
               <w:rFonts w:cs="Times"/>
               <w:vertAlign w:val="superscript"/>
-            </w:rPr>
-            <w:t>10</w:t>
+              <w:lang w:val="da-DK"/>
+            </w:rPr>
+            <w:t>11</w:t>
           </w:r>
           <w:r>
             <w:fldChar w:fldCharType="end"/>
           </w:r>
           <w:r>
+            <w:t>. The mode of this association is not known to the author of this thesis, however an associat</w:t>
+          </w:r>
+          <w:r>
+            <w:t>ion has been found empirically.</w:t>
+          </w:r>
+          <w:r>
+            <w:t xml:space="preserve"> This variation would not </w:t>
+          </w:r>
+          <w:r>
+            <w:t>bias</w:t>
+          </w:r>
+          <w:r>
+            <w:t xml:space="preserve"> a comparison of the two tests.</w:t>
+          </w:r>
+        </w:p>
+        <w:p>
+          <w:pPr>
+            <w:rPr>
+              <w:i/>
+            </w:rPr>
+          </w:pPr>
+        </w:p>
+        <w:p>
+          <w:pPr>
+            <w:rPr>
+              <w:i/>
+            </w:rPr>
+          </w:pPr>
+          <w:r>
+            <w:rPr>
+              <w:i/>
+            </w:rPr>
+            <w:t>4.1.4.3</w:t>
+          </w:r>
+          <w:r>
+            <w:rPr>
+              <w:i/>
+            </w:rPr>
+            <w:t xml:space="preserve"> Population size</w:t>
+          </w:r>
+        </w:p>
+        <w:p>
+          <w:pPr>
+            <w:rPr>
+              <w:i/>
+            </w:rPr>
+          </w:pPr>
+          <w:r>
+            <w:t xml:space="preserve">Neither study has done calculations on the amount of participants required to attain sufficient statistical power. </w:t>
+          </w:r>
+          <w:r>
+            <w:t>Such methods are readily available</w:t>
+          </w:r>
+          <w:r>
+            <w:fldChar w:fldCharType="begin"/>
+          </w:r>
+          <w:r>
+            <w:instrText xml:space="preserve"> ADDIN PAPERS2_CITATIONS &lt;citation&gt;&lt;uuid&gt;1DFADE26-CADA-4925-A624-C05A73CE1E32&lt;/uuid&gt;&lt;priority&gt;0&lt;/priority&gt;&lt;publications&gt;&lt;publication&gt;&lt;uuid&gt;6CC47574-2DAD-41EF-9619-153EFA231D49&lt;/uuid&gt;&lt;volume&gt;31&lt;/volume&gt;&lt;accepted_date&gt;99201203011200000000222000&lt;/accepted_date&gt;&lt;doi&gt;10.1007/s10096-012-1602-1&lt;/doi&gt;&lt;startpage&gt;2111&lt;/startpage&gt;&lt;publication_date&gt;99201209001200000000220000&lt;/publication_date&gt;&lt;url&gt;http://link.springer.com/10.1007/s10096-012-1602-1&lt;/url&gt;&lt;type&gt;400&lt;/type&gt;&lt;title&gt;Methods and recommendations for evaluating and reporting a new diagnostic test.&lt;/title&gt;&lt;publisher&gt;Springer-Verlag&lt;/publisher&gt;&lt;submission_date&gt;99201201181200000000222000&lt;/submission_date&gt;&lt;number&gt;9&lt;/number&gt;&lt;institution&gt;University of Maryland School of Medicine, Baltimore, MD, USA. ahess@epi.umaryland.edu&lt;/institution&gt;&lt;subtype&gt;400&lt;/subtype&gt;&lt;endpage&gt;2116&lt;/endpage&gt;&lt;bundle&gt;&lt;publication&gt;&lt;title&gt;European journal of clinical microbiology &amp;amp; infectious diseases : official publication of the European Society of Clinical Microbiology&lt;/title&gt;&lt;type&gt;-100&lt;/type&gt;&lt;subtype&gt;-100&lt;/subtype&gt;&lt;uuid&gt;8C614602-87D7-4299-9D71-42D619A57F37&lt;/uuid&gt;&lt;/publication&gt;&lt;/bundle&gt;&lt;authors&gt;&lt;author&gt;&lt;firstName&gt;A&lt;/firstName&gt;&lt;middleNames&gt;S&lt;/middleNames&gt;&lt;lastName&gt;Hess&lt;/lastName&gt;&lt;/author&gt;&lt;author&gt;&lt;firstName&gt;M&lt;/firstName&gt;&lt;lastName&gt;Shardell&lt;/lastName&gt;&lt;/author&gt;&lt;author&gt;&lt;firstName&gt;J&lt;/firstName&gt;&lt;middleNames&gt;K&lt;/middleNames&gt;&lt;lastName&gt;Johnson&lt;/lastName&gt;&lt;/author&gt;&lt;author&gt;&lt;firstName&gt;K&lt;/firstName&gt;&lt;middleNames&gt;A&lt;/middleNames&gt;&lt;lastName&gt;Thom&lt;/lastName&gt;&lt;/author&gt;&lt;author&gt;&lt;firstName&gt;P&lt;/firstName&gt;&lt;lastName&gt;Strassle&lt;/lastName&gt;&lt;/author&gt;&lt;author&gt;&lt;firstName&gt;G&lt;/firstName&gt;&lt;lastName&gt;Netzer&lt;/lastName&gt;&lt;/author&gt;&lt;author&gt;&lt;firstName&gt;A&lt;/firstName&gt;&lt;middleNames&gt;D&lt;/middleNames&gt;&lt;lastName&gt;Harris&lt;/lastName&gt;&lt;/author&gt;&lt;/authors&gt;&lt;/publication&gt;&lt;/publications&gt;&lt;cites&gt;&lt;/cites&gt;&lt;/citation&gt;</w:instrText>
+          </w:r>
+          <w:r>
+            <w:fldChar w:fldCharType="separate"/>
+          </w:r>
+          <w:r>
+            <w:rPr>
+              <w:rFonts w:cs="Times"/>
+              <w:vertAlign w:val="superscript"/>
+              <w:lang w:val="da-DK"/>
+            </w:rPr>
+            <w:t>12</w:t>
+          </w:r>
+          <w:r>
+            <w:fldChar w:fldCharType="end"/>
+          </w:r>
+          <w:r>
+            <w:t>. The articles</w:t>
+          </w:r>
+          <w:r>
+            <w:t xml:space="preserve"> therefore run the risk of recruiting either too few or too many participants, resulting in insufficient statistical significance or an unnecessarily high cost of information, respectfully. This has manifested itself in only one AUC-comparison reaching statisti</w:t>
+          </w:r>
+          <w:r>
+            <w:t>cal significance in Beck et al. P &lt; 0.05 is only a guideline, however, and every AUC in Beck et al. favours the PDSS. The P-values clearly trend inversely with the number of subjects in each group, indicating that the number of subjects, rather than an underlying lack of difference in AUC, might be able to explain the P-values.</w:t>
+          </w:r>
+        </w:p>
+        <w:p>
+          <w:pPr>
+            <w:rPr>
+              <w:i/>
+            </w:rPr>
+          </w:pPr>
+        </w:p>
+        <w:p>
+          <w:pPr>
+            <w:rPr>
+              <w:sz w:val="28"/>
+              <w:szCs w:val="28"/>
+            </w:rPr>
+          </w:pPr>
+          <w:r>
+            <w:rPr>
+              <w:b/>
+              <w:sz w:val="28"/>
+              <w:szCs w:val="28"/>
+            </w:rPr>
+            <w:t>4.1.5</w:t>
+          </w:r>
+          <w:r>
+            <w:rPr>
+              <w:b/>
+              <w:sz w:val="28"/>
+              <w:szCs w:val="28"/>
+            </w:rPr>
+            <w:t xml:space="preserve"> </w:t>
+          </w:r>
+          <w:r>
+            <w:rPr>
+              <w:b/>
+              <w:sz w:val="28"/>
+              <w:szCs w:val="28"/>
+            </w:rPr>
+            <w:t>Flow and timing</w:t>
+          </w:r>
+        </w:p>
+        <w:p>
+          <w:pPr>
+            <w:rPr>
+              <w:i/>
+            </w:rPr>
+          </w:pPr>
+          <w:r>
+            <w:rPr>
+              <w:i/>
+            </w:rPr>
+            <w:t>4.1.5</w:t>
+          </w:r>
+          <w:r>
+            <w:rPr>
+              <w:i/>
+            </w:rPr>
+            <w:t xml:space="preserve">.1 </w:t>
+          </w:r>
+          <w:r>
+            <w:rPr>
+              <w:i/>
+            </w:rPr>
+            <w:t>Disease progression bias (time difference between index test and reference test)</w:t>
+          </w:r>
+        </w:p>
+        <w:p>
+          <w:r>
+            <w:t>In Beck et al., the reference-test is administered immediately following the index-test. The risk of disease-progression bias is therefore minimal.</w:t>
+          </w:r>
+        </w:p>
+        <w:p/>
+        <w:p>
+          <w:pPr>
+            <w:rPr>
+              <w:b/>
+              <w:sz w:val="28"/>
+              <w:szCs w:val="28"/>
+            </w:rPr>
+          </w:pPr>
+          <w:r>
+            <w:rPr>
+              <w:b/>
+              <w:sz w:val="28"/>
+              <w:szCs w:val="28"/>
+            </w:rPr>
+            <w:t>4.1.6 Considerations in selection of optimal cut-off value</w:t>
+          </w:r>
+        </w:p>
+        <w:p>
+          <w:pPr>
+            <w:rPr>
+              <w:i/>
+            </w:rPr>
+          </w:pPr>
+          <w:r>
+            <w:rPr>
+              <w:i/>
+            </w:rPr>
+            <w:t>4.1.6.1 Consequences of a false-positive</w:t>
+          </w:r>
+        </w:p>
+        <w:p>
+          <w:r>
+            <w:t>The consequence</w:t>
+          </w:r>
+          <w:r>
+            <w:t xml:space="preserve"> of a false-positive screen </w:t>
+          </w:r>
+          <w:r>
+            <w:t>in a well-managed hospital is</w:t>
+          </w:r>
+          <w:r>
+            <w:t xml:space="preserve"> a diagnostic interview. </w:t>
+          </w:r>
+          <w:r>
+            <w:t xml:space="preserve">However, a positive screen might affect point-of-care behaviour </w:t>
+          </w:r>
+          <w:r>
+            <w:t>independently of the diagnostic interview due to inappropriate labelling</w:t>
+          </w:r>
+          <w:r>
+            <w:fldChar w:fldCharType="begin"/>
+          </w:r>
+          <w:r>
+            <w:instrText xml:space="preserve"> ADDIN PAPERS2_CITATIONS &lt;citation&gt;&lt;uuid&gt;DAF6129D-08A0-4D0B-ADAE-B4352F6C8A31&lt;/uuid&gt;&lt;priority&gt;0&lt;/priority&gt;&lt;publications&gt;&lt;publication&gt;&lt;uuid&gt;4BBFB562-A049-4AB6-AD7D-3E20DDB392C7&lt;/uuid&gt;&lt;volume&gt;14&lt;/volume&gt;&lt;accepted_date&gt;99201212271200000000222000&lt;/accepted_date&gt;&lt;doi&gt;10.1186/1472-6939-14-4&lt;/doi&gt;&lt;startpage&gt;4&lt;/startpage&gt;&lt;publication_date&gt;99201301081200000000222000&lt;/publication_date&gt;&lt;url&gt;http://bmcmedethics.biomedcentral.com/articles/10.1186/1472-6939-14-4&lt;/url&gt;&lt;type&gt;400&lt;/type&gt;&lt;title&gt;Screening for depression in medical research: ethical challenges and recommendations.&lt;/title&gt;&lt;publisher&gt;BioMed Central&lt;/publisher&gt;&lt;submission_date&gt;99201205281200000000222000&lt;/submission_date&gt;&lt;number&gt;1&lt;/number&gt;&lt;institution&gt;Royal College of Surgeons in Ireland, Dublin, Ireland.&lt;/institution&gt;&lt;subtype&gt;400&lt;/subtype&gt;&lt;bundle&gt;&lt;publication&gt;&lt;title&gt;BMC medical ethics&lt;/title&gt;&lt;type&gt;-100&lt;/type&gt;&lt;subtype&gt;-100&lt;/subtype&gt;&lt;uuid&gt;05DAFCD3-E72D-4A0B-A5D6-71C7CB9A627B&lt;/uuid&gt;&lt;/publication&gt;&lt;/bundle&gt;&lt;authors&gt;&lt;author&gt;&lt;firstName&gt;Aisling&lt;/firstName&gt;&lt;middleNames&gt;M&lt;/middleNames&gt;&lt;lastName&gt;Sheehan&lt;/lastName&gt;&lt;/author&gt;&lt;author&gt;&lt;firstName&gt;Hannah&lt;/firstName&gt;&lt;lastName&gt;McGee&lt;/lastName&gt;&lt;/author&gt;&lt;/authors&gt;&lt;/publication&gt;&lt;/publications&gt;&lt;cites&gt;&lt;/cites&gt;&lt;/citation&gt;</w:instrText>
+          </w:r>
+          <w:r>
+            <w:fldChar w:fldCharType="separate"/>
+          </w:r>
+          <w:r>
+            <w:rPr>
+              <w:rFonts w:cs="Times"/>
+              <w:vertAlign w:val="superscript"/>
+              <w:lang w:val="da-DK"/>
+            </w:rPr>
+            <w:t>13</w:t>
+          </w:r>
+          <w:r>
+            <w:fldChar w:fldCharType="end"/>
+          </w:r>
+          <w:r>
+            <w:t xml:space="preserve">. </w:t>
+          </w:r>
+          <w:r>
+            <w:t xml:space="preserve">The stress imposed on the women from this is gauged to be minimal. </w:t>
+          </w:r>
+          <w:r>
+            <w:t>Given</w:t>
+          </w:r>
+          <w:r>
+            <w:t xml:space="preserve"> the history of downplaying the consequences of a positive screen in breast-cancer screening, further research is</w:t>
+          </w:r>
+          <w:r>
+            <w:t xml:space="preserve"> needed</w:t>
+          </w:r>
+          <w:r>
             <w:t>.</w:t>
           </w:r>
-          <w:r>
-            <w:t xml:space="preserve"> For this to affect the comparison between the questionnaires, one questionnaire must systematically result in a different result due to the educational </w:t>
-          </w:r>
-          <w:r>
-            <w:t>level of the study participants. Given that the questionnaires read at</w:t>
-          </w:r>
-          <w:r>
-            <w:t xml:space="preserve"> a</w:t>
-          </w:r>
-          <w:r>
-            <w:t xml:space="preserve"> 3</w:t>
-          </w:r>
-          <w:r>
-            <w:rPr>
-              <w:vertAlign w:val="superscript"/>
-            </w:rPr>
-            <w:t>rd</w:t>
-          </w:r>
-          <w:r>
-            <w:t xml:space="preserve"> grade level</w:t>
-          </w:r>
-          <w:r>
-            <w:t xml:space="preserve">, this seems unlikely. </w:t>
+        </w:p>
+        <w:p>
+          <w:pPr>
+            <w:rPr>
+              <w:b/>
+              <w:sz w:val="28"/>
+              <w:szCs w:val="28"/>
+            </w:rPr>
+          </w:pPr>
+        </w:p>
+        <w:p>
+          <w:pPr>
+            <w:rPr>
+              <w:i/>
+            </w:rPr>
+          </w:pPr>
+          <w:r>
+            <w:rPr>
+              <w:i/>
+            </w:rPr>
+            <w:t>4.1.6.2 Consequences of a false-negative</w:t>
+          </w:r>
+        </w:p>
+        <w:p>
+          <w:r>
+            <w:t>A false negative might</w:t>
+          </w:r>
+          <w:r>
+            <w:t xml:space="preserve"> falsely</w:t>
+          </w:r>
+          <w:r>
+            <w:t xml:space="preserve"> reassure </w:t>
+          </w:r>
+          <w:r>
+            <w:t xml:space="preserve">caregivers into believing that depression is not a possibility. This can lead to a lack of appropriate treatment and therefore worse outcomes for the patient. </w:t>
           </w:r>
         </w:p>
         <w:p/>
         <w:p>
           <w:r>
-            <w:t>In general, the method of recruitment</w:t>
-          </w:r>
-          <w:r>
-            <w:t xml:space="preserve"> and composition of the participants will only affect the </w:t>
-          </w:r>
-          <w:r>
-            <w:t>external validity</w:t>
-          </w:r>
-          <w:r>
-            <w:t xml:space="preserve"> of the results, not </w:t>
-          </w:r>
-          <w:r>
-            <w:t>their internal validity.</w:t>
+            <w:t>Deciding on the optimal cut-off score is therefore not simply a question of finding the point on a ROC-curve closes to the top-left corner, but a consideration of the above trade-offs.</w:t>
+          </w:r>
+        </w:p>
+        <w:p>
+          <w:r>
+            <w:t xml:space="preserve"> </w:t>
+          </w:r>
+        </w:p>
+        <w:p>
+          <w:r>
+            <w:t xml:space="preserve">For this thesis’ comparison to be improved upon, further studies are needed with better methodology consistent with </w:t>
+          </w:r>
+          <w:r>
+            <w:t xml:space="preserve">the accepted </w:t>
+          </w:r>
+          <w:r>
+            <w:t>practice</w:t>
+          </w:r>
+          <w:r>
+            <w:t>s</w:t>
+          </w:r>
+          <w:r>
+            <w:t xml:space="preserve"> and with sufficiently large study populations to </w:t>
+          </w:r>
+          <w:r>
+            <w:t>warrant conclusions for both major and minor depression.</w:t>
+          </w:r>
+          <w:r>
+            <w:t xml:space="preserve"> </w:t>
+          </w:r>
+          <w:r>
+            <w:t xml:space="preserve">A broader search scope </w:t>
+          </w:r>
+          <w:r>
+            <w:t xml:space="preserve">would be relevant for </w:t>
+          </w:r>
+          <w:r>
+            <w:t>a comprehensive meta-analysis.</w:t>
           </w:r>
         </w:p>
         <w:p/>
         <w:p>
-          <w:r>
-            <w:t xml:space="preserve">To estimate sensitivity and specificity, information on </w:t>
-          </w:r>
-          <w:r>
-            <w:t>both</w:t>
-          </w:r>
-          <w:r>
-            <w:t xml:space="preserve"> true negatives</w:t>
-          </w:r>
-          <w:r>
-            <w:t>, true positives, false negatives</w:t>
-          </w:r>
-          <w:r>
-            <w:t xml:space="preserve"> and</w:t>
-          </w:r>
-          <w:r>
-            <w:t xml:space="preserve"> false</w:t>
-          </w:r>
-          <w:r>
-            <w:t xml:space="preserve"> positives must be obtained. </w:t>
-          </w:r>
-          <w:r>
-            <w:t xml:space="preserve">To know false positives and negatives, </w:t>
-          </w:r>
-          <w:r>
-            <w:t xml:space="preserve">all </w:t>
-          </w:r>
-          <w:r>
-            <w:t xml:space="preserve">screening results must be confirmed by a gold-standard test. </w:t>
-          </w:r>
-          <w:r>
-            <w:t>In Zhao et al.</w:t>
-          </w:r>
-          <w:r>
-            <w:t xml:space="preserve"> this is not the case, as the</w:t>
-          </w:r>
-          <w:r>
-            <w:t xml:space="preserve"> gold-standard</w:t>
-          </w:r>
-          <w:r>
-            <w:t xml:space="preserve"> test has not been administered to all participants. This seems unbelievable, but to quote the authors:</w:t>
-          </w:r>
+          <w:pPr>
+            <w:rPr>
+              <w:i/>
+            </w:rPr>
+          </w:pPr>
         </w:p>
         <w:p/>
-        <w:p>
-          <w:r>
-            <w:t>“Relative to other studies that reported the sensitivities and specificities of the screening measures for postpartum depression in comparison with diagnostic instruments […] the present study combined two depression screening tools […] to determine the efficacy without comparison with any diagnostic (e.g., SCID or DIS) instruments.” (p. 117 bottom left)</w:t>
-          </w:r>
-        </w:p>
-        <w:p/>
-        <w:p>
-          <w:r>
-            <w:t>This is the extent to which their reasoning for this unorthodox method is described. This reduces any analysis of their methodology to guess-work, and therefore means that the conclusions of the study must be held in very low regard.</w:t>
-          </w:r>
-        </w:p>
-        <w:p/>
-        <w:p>
-          <w:r>
-            <w:t>Part</w:t>
-          </w:r>
-          <w:r>
-            <w:t xml:space="preserve"> of Zhao et al.’s follow-up for women screening positive for depression is an intervention to make sure the women are “reminded to adjust the mood during pregnancy”. What this entails </w:t>
-          </w:r>
-          <w:proofErr w:type="gramStart"/>
-          <w:r>
-            <w:t>is</w:t>
-          </w:r>
-          <w:proofErr w:type="gramEnd"/>
-          <w:r>
-            <w:t xml:space="preserve"> not further expanded upon. This does not affect the results of the study, but </w:t>
-          </w:r>
-          <w:r>
-            <w:t>the exemplification of a lack of clarity weakens our trust in the study results</w:t>
-          </w:r>
-          <w:r>
-            <w:t xml:space="preserve"> and description of methodology</w:t>
-          </w:r>
-          <w:r>
-            <w:t>.</w:t>
-          </w:r>
-        </w:p>
-        <w:p/>
-        <w:p>
-          <w:r>
-            <w:t xml:space="preserve">For this thesis’ comparison to be improved upon, further studies are needed with better methodology consistent with </w:t>
-          </w:r>
-          <w:r>
-            <w:t xml:space="preserve">the accepted </w:t>
-          </w:r>
-          <w:r>
-            <w:t>practice</w:t>
-          </w:r>
-          <w:r>
-            <w:t>s</w:t>
-          </w:r>
-          <w:r>
-            <w:t xml:space="preserve"> and with sufficiently large study populations to </w:t>
-          </w:r>
-          <w:r>
-            <w:t>warrant conclusions for both major and minor depression.</w:t>
-          </w:r>
-          <w:r>
-            <w:t xml:space="preserve"> </w:t>
-          </w:r>
-          <w:r>
-            <w:t xml:space="preserve">A broader search scope </w:t>
-          </w:r>
-          <w:r>
-            <w:t xml:space="preserve">would be relevant for </w:t>
-          </w:r>
-          <w:r>
-            <w:t>a comprehensive meta-analysis.</w:t>
-          </w:r>
-        </w:p>
-        <w:p/>
-        <w:p>
-          <w:r>
-            <w:t xml:space="preserve"> </w:t>
-          </w:r>
-        </w:p>
         <w:p/>
         <w:p/>
         <w:p/>
@@ -4492,6 +4027,7 @@
         <w:ind w:left="640" w:hanging="640"/>
         <w:rPr>
           <w:rFonts w:cs="Times"/>
+          <w:lang w:val="da-DK"/>
         </w:rPr>
       </w:pPr>
       <w:r>
@@ -4506,12 +4042,14 @@
       <w:r>
         <w:rPr>
           <w:rFonts w:cs="Times"/>
+          <w:lang w:val="da-DK"/>
         </w:rPr>
         <w:t>1.</w:t>
       </w:r>
       <w:r>
         <w:rPr>
           <w:rFonts w:cs="Times"/>
+          <w:lang w:val="da-DK"/>
         </w:rPr>
         <w:tab/>
         <w:t xml:space="preserve">Association, A. P. &amp; Force, D.-5. T. </w:t>
@@ -4521,12 +4059,14 @@
           <w:rFonts w:cs="Times"/>
           <w:i/>
           <w:iCs/>
+          <w:lang w:val="da-DK"/>
         </w:rPr>
         <w:t>Diagnostic and statistical manual of mental disorders : DSM-5.</w:t>
       </w:r>
       <w:r>
         <w:rPr>
           <w:rFonts w:cs="Times"/>
+          <w:lang w:val="da-DK"/>
         </w:rPr>
         <w:t xml:space="preserve"> 186–187 (dsm.psychiatryonline.org, 2013).</w:t>
       </w:r>
@@ -4543,20 +4083,55 @@
         <w:ind w:left="640" w:hanging="640"/>
         <w:rPr>
           <w:rFonts w:cs="Times"/>
+          <w:lang w:val="da-DK"/>
         </w:rPr>
       </w:pPr>
       <w:r>
         <w:rPr>
           <w:rFonts w:cs="Times"/>
+          <w:lang w:val="da-DK"/>
         </w:rPr>
         <w:t>2.</w:t>
       </w:r>
       <w:r>
         <w:rPr>
           <w:rFonts w:cs="Times"/>
+          <w:lang w:val="da-DK"/>
         </w:rPr>
         <w:tab/>
-        <w:t>Highlights of Changes from DSM-IV-TR to DSM-5. 1–19 (2013).</w:t>
+        <w:t xml:space="preserve">Beck, C. T. &amp; Gable, R. K. Comparative analysis of the performance of the Postpartum Depression Screening Scale with two other depression instruments. </w:t>
+      </w:r>
+      <w:r>
+        <w:rPr>
+          <w:rFonts w:cs="Times"/>
+          <w:i/>
+          <w:iCs/>
+          <w:lang w:val="da-DK"/>
+        </w:rPr>
+        <w:t>Nurs Res</w:t>
+      </w:r>
+      <w:r>
+        <w:rPr>
+          <w:rFonts w:cs="Times"/>
+          <w:lang w:val="da-DK"/>
+        </w:rPr>
+        <w:t xml:space="preserve"> </w:t>
+      </w:r>
+      <w:r>
+        <w:rPr>
+          <w:rFonts w:cs="Times"/>
+          <w:b/>
+          <w:bCs/>
+          <w:lang w:val="da-DK"/>
+        </w:rPr>
+        <w:t>50,</w:t>
+      </w:r>
+      <w:r>
+        <w:rPr>
+          <w:rFonts w:cs="Times"/>
+          <w:lang w:val="da-DK"/>
+        </w:rPr>
+        <w:t xml:space="preserve"> 242–250 (2001).</w:t>
       </w:r>
     </w:p>
     <w:p>
@@ -4571,62 +4146,23 @@
         <w:ind w:left="640" w:hanging="640"/>
         <w:rPr>
           <w:rFonts w:cs="Times"/>
+          <w:lang w:val="da-DK"/>
         </w:rPr>
       </w:pPr>
       <w:r>
         <w:rPr>
           <w:rFonts w:cs="Times"/>
+          <w:lang w:val="da-DK"/>
         </w:rPr>
         <w:t>3.</w:t>
       </w:r>
       <w:r>
         <w:rPr>
           <w:rFonts w:cs="Times"/>
+          <w:lang w:val="da-DK"/>
         </w:rPr>
         <w:tab/>
-        <w:t xml:space="preserve">Maffei, C. </w:t>
-      </w:r>
-      <w:r>
-        <w:rPr>
-          <w:rFonts w:cs="Times"/>
-          <w:i/>
-          <w:iCs/>
-        </w:rPr>
-        <w:t>et al.</w:t>
-      </w:r>
-      <w:r>
-        <w:rPr>
-          <w:rFonts w:cs="Times"/>
-        </w:rPr>
-        <w:t xml:space="preserve"> Interrater reliability and internal consistency of the structured clinical interview for DSM-IV axis II personality disorders (SCID-II), version 2.0. </w:t>
-      </w:r>
-      <w:r>
-        <w:rPr>
-          <w:rFonts w:cs="Times"/>
-          <w:i/>
-          <w:iCs/>
-        </w:rPr>
-        <w:t>J. Pers. Disord.</w:t>
-      </w:r>
-      <w:r>
-        <w:rPr>
-          <w:rFonts w:cs="Times"/>
-        </w:rPr>
-        <w:t xml:space="preserve"> </w:t>
-      </w:r>
-      <w:r>
-        <w:rPr>
-          <w:rFonts w:cs="Times"/>
-          <w:b/>
-          <w:bCs/>
-        </w:rPr>
-        <w:t>11,</w:t>
-      </w:r>
-      <w:r>
-        <w:rPr>
-          <w:rFonts w:cs="Times"/>
-        </w:rPr>
-        <w:t xml:space="preserve"> 279–284 (1997).</w:t>
+        <w:t>Highlights of Changes from DSM-IV-TR to DSM-5. 1–19 (2013).</w:t>
       </w:r>
     </w:p>
     <w:p>
@@ -4641,34 +4177,55 @@
         <w:ind w:left="640" w:hanging="640"/>
         <w:rPr>
           <w:rFonts w:cs="Times"/>
+          <w:lang w:val="da-DK"/>
         </w:rPr>
       </w:pPr>
       <w:r>
         <w:rPr>
           <w:rFonts w:cs="Times"/>
+          <w:lang w:val="da-DK"/>
         </w:rPr>
         <w:t>4.</w:t>
       </w:r>
       <w:r>
         <w:rPr>
           <w:rFonts w:cs="Times"/>
+          <w:lang w:val="da-DK"/>
         </w:rPr>
         <w:tab/>
-        <w:t xml:space="preserve">What is the relaibility of the SCID-II? </w:t>
+        <w:t xml:space="preserve">Li, L., Liu, F., Zhang, H., Wang, L. &amp; Chen, X. Chinese version of the Postpartum Depression Screening Scale: translation and validation. </w:t>
       </w:r>
       <w:r>
         <w:rPr>
           <w:rFonts w:cs="Times"/>
           <w:i/>
           <w:iCs/>
-        </w:rPr>
-        <w:t>scid.org</w:t>
-      </w:r>
-      <w:r>
-        <w:rPr>
-          <w:rFonts w:cs="Times"/>
-        </w:rPr>
-        <w:t xml:space="preserve"> Available at: http://www.scid4.org/psychometric/scidII_reliability.html. (Accessed: 26 October 2016)</w:t>
+          <w:lang w:val="da-DK"/>
+        </w:rPr>
+        <w:t>Nurs Res</w:t>
+      </w:r>
+      <w:r>
+        <w:rPr>
+          <w:rFonts w:cs="Times"/>
+          <w:lang w:val="da-DK"/>
+        </w:rPr>
+        <w:t xml:space="preserve"> </w:t>
+      </w:r>
+      <w:r>
+        <w:rPr>
+          <w:rFonts w:cs="Times"/>
+          <w:b/>
+          <w:bCs/>
+          <w:lang w:val="da-DK"/>
+        </w:rPr>
+        <w:t>60,</w:t>
+      </w:r>
+      <w:r>
+        <w:rPr>
+          <w:rFonts w:cs="Times"/>
+          <w:lang w:val="da-DK"/>
+        </w:rPr>
+        <w:t xml:space="preserve"> 231–239 (2011).</w:t>
       </w:r>
     </w:p>
     <w:p>
@@ -4683,46 +4240,53 @@
         <w:ind w:left="640" w:hanging="640"/>
         <w:rPr>
           <w:rFonts w:cs="Times"/>
+          <w:lang w:val="da-DK"/>
         </w:rPr>
       </w:pPr>
       <w:r>
         <w:rPr>
           <w:rFonts w:cs="Times"/>
+          <w:lang w:val="da-DK"/>
         </w:rPr>
         <w:t>5.</w:t>
       </w:r>
       <w:r>
         <w:rPr>
           <w:rFonts w:cs="Times"/>
+          <w:lang w:val="da-DK"/>
         </w:rPr>
         <w:tab/>
-        <w:t xml:space="preserve">Sheehan, D. V. </w:t>
+        <w:t xml:space="preserve">Wang, Y. </w:t>
       </w:r>
       <w:r>
         <w:rPr>
           <w:rFonts w:cs="Times"/>
           <w:i/>
           <w:iCs/>
+          <w:lang w:val="da-DK"/>
         </w:rPr>
         <w:t>et al.</w:t>
       </w:r>
       <w:r>
         <w:rPr>
           <w:rFonts w:cs="Times"/>
-        </w:rPr>
-        <w:t xml:space="preserve"> The Mini-International Neuropsychiatric Interview (M.I.N.I.): the development and validation of a structured diagnostic psychiatric interview for DSM-IV and ICD-10. </w:t>
+          <w:lang w:val="da-DK"/>
+        </w:rPr>
+        <w:t xml:space="preserve"> Psychometric evaluation of the Mainland Chinese version of the Edinburgh Postnatal Depression Scale. </w:t>
       </w:r>
       <w:r>
         <w:rPr>
           <w:rFonts w:cs="Times"/>
           <w:i/>
           <w:iCs/>
-        </w:rPr>
-        <w:t>J Clin Psychiatry</w:t>
-      </w:r>
-      <w:r>
-        <w:rPr>
-          <w:rFonts w:cs="Times"/>
+          <w:lang w:val="da-DK"/>
+        </w:rPr>
+        <w:t>Int J Nurs Stud</w:t>
+      </w:r>
+      <w:r>
+        <w:rPr>
+          <w:rFonts w:cs="Times"/>
+          <w:lang w:val="da-DK"/>
         </w:rPr>
         <w:t xml:space="preserve"> </w:t>
       </w:r>
@@ -4731,14 +4295,16 @@
           <w:rFonts w:cs="Times"/>
           <w:b/>
           <w:bCs/>
-        </w:rPr>
-        <w:t>59 Suppl 20,</w:t>
-      </w:r>
-      <w:r>
-        <w:rPr>
-          <w:rFonts w:cs="Times"/>
-        </w:rPr>
-        <w:t xml:space="preserve"> 22–33–quiz 34–57 (1998).</w:t>
+          <w:lang w:val="da-DK"/>
+        </w:rPr>
+        <w:t>46,</w:t>
+      </w:r>
+      <w:r>
+        <w:rPr>
+          <w:rFonts w:cs="Times"/>
+          <w:lang w:val="da-DK"/>
+        </w:rPr>
+        <w:t xml:space="preserve"> 813–823 (2009).</w:t>
       </w:r>
     </w:p>
     <w:p>
@@ -4753,48 +4319,71 @@
         <w:ind w:left="640" w:hanging="640"/>
         <w:rPr>
           <w:rFonts w:cs="Times"/>
+          <w:lang w:val="da-DK"/>
         </w:rPr>
       </w:pPr>
       <w:r>
         <w:rPr>
           <w:rFonts w:cs="Times"/>
+          <w:lang w:val="da-DK"/>
         </w:rPr>
         <w:t>6.</w:t>
       </w:r>
       <w:r>
         <w:rPr>
           <w:rFonts w:cs="Times"/>
+          <w:lang w:val="da-DK"/>
         </w:rPr>
         <w:tab/>
-        <w:t xml:space="preserve">Tian-Mei, S., Dang, W.-M., Se, Y.-A. &amp; Chen, J.-X. </w:t>
+        <w:t xml:space="preserve">Maffei, C. </w:t>
+      </w:r>
+      <w:r>
+        <w:rPr>
+          <w:rFonts w:cs="Times"/>
+          <w:i/>
+          <w:iCs/>
+          <w:lang w:val="da-DK"/>
+        </w:rPr>
+        <w:t>et al.</w:t>
+      </w:r>
+      <w:r>
+        <w:rPr>
+          <w:rFonts w:cs="Times"/>
+          <w:lang w:val="da-DK"/>
+        </w:rPr>
+        <w:t xml:space="preserve"> Interrater reliability and internal consistency of the structured clinical interview for DSM-IV axis II personality disorders (SCID-II), version 2.0. </w:t>
+      </w:r>
+      <w:r>
+        <w:rPr>
+          <w:rFonts w:cs="Times"/>
+          <w:i/>
+          <w:iCs/>
+          <w:lang w:val="da-DK"/>
+        </w:rPr>
+        <w:t>J. Pers. Disord.</w:t>
+      </w:r>
+      <w:r>
+        <w:rPr>
+          <w:rFonts w:cs="Times"/>
+          <w:lang w:val="da-DK"/>
+        </w:rPr>
+        <w:t xml:space="preserve"> </w:t>
       </w:r>
       <w:r>
         <w:rPr>
           <w:rFonts w:cs="Times"/>
           <w:b/>
           <w:bCs/>
-        </w:rPr>
-        <w:t>Evaluation of the Reliability and Validity of Chinese Version of the Mini-International Neuropsychiatric Interview in Patients with Mental Disorders</w:t>
-      </w:r>
-      <w:r>
-        <w:rPr>
-          <w:rFonts w:cs="Times"/>
-        </w:rPr>
-        <w:t xml:space="preserve">. </w:t>
-      </w:r>
-      <w:r>
-        <w:rPr>
-          <w:rFonts w:cs="Times"/>
-          <w:i/>
-          <w:iCs/>
-        </w:rPr>
-        <w:t>Chinese Mental Health Journal</w:t>
-      </w:r>
-      <w:r>
-        <w:rPr>
-          <w:rFonts w:cs="Times"/>
-        </w:rPr>
-        <w:t xml:space="preserve"> (2009).</w:t>
+          <w:lang w:val="da-DK"/>
+        </w:rPr>
+        <w:t>11,</w:t>
+      </w:r>
+      <w:r>
+        <w:rPr>
+          <w:rFonts w:cs="Times"/>
+          <w:lang w:val="da-DK"/>
+        </w:rPr>
+        <w:t xml:space="preserve"> 279–284 (1997).</w:t>
       </w:r>
     </w:p>
     <w:p>
@@ -4809,48 +4398,39 @@
         <w:ind w:left="640" w:hanging="640"/>
         <w:rPr>
           <w:rFonts w:cs="Times"/>
+          <w:lang w:val="da-DK"/>
         </w:rPr>
       </w:pPr>
       <w:r>
         <w:rPr>
           <w:rFonts w:cs="Times"/>
+          <w:lang w:val="da-DK"/>
         </w:rPr>
         <w:t>7.</w:t>
       </w:r>
       <w:r>
         <w:rPr>
           <w:rFonts w:cs="Times"/>
+          <w:lang w:val="da-DK"/>
         </w:rPr>
         <w:tab/>
-        <w:t xml:space="preserve">Li, L., Liu, F., Zhang, H., Wang, L. &amp; Chen, X. Chinese version of the Postpartum Depression Screening Scale: translation and validation. </w:t>
+        <w:t xml:space="preserve">What is the relaibility of the SCID-II? </w:t>
       </w:r>
       <w:r>
         <w:rPr>
           <w:rFonts w:cs="Times"/>
           <w:i/>
           <w:iCs/>
-        </w:rPr>
-        <w:t>Nurs Res</w:t>
-      </w:r>
-      <w:r>
-        <w:rPr>
-          <w:rFonts w:cs="Times"/>
-        </w:rPr>
-        <w:t xml:space="preserve"> </w:t>
-      </w:r>
-      <w:r>
-        <w:rPr>
-          <w:rFonts w:cs="Times"/>
-          <w:b/>
-          <w:bCs/>
-        </w:rPr>
-        <w:t>60,</w:t>
-      </w:r>
-      <w:r>
-        <w:rPr>
-          <w:rFonts w:cs="Times"/>
-        </w:rPr>
-        <w:t xml:space="preserve"> 231–239 (2011).</w:t>
+          <w:lang w:val="da-DK"/>
+        </w:rPr>
+        <w:t>scid.org</w:t>
+      </w:r>
+      <w:r>
+        <w:rPr>
+          <w:rFonts w:cs="Times"/>
+          <w:lang w:val="da-DK"/>
+        </w:rPr>
+        <w:t xml:space="preserve"> Available at: http://www.scid4.org/psychometric/scidII_reliability.html. (Accessed: 26 October 2016)</w:t>
       </w:r>
     </w:p>
     <w:p>
@@ -4865,62 +4445,55 @@
         <w:ind w:left="640" w:hanging="640"/>
         <w:rPr>
           <w:rFonts w:cs="Times"/>
+          <w:lang w:val="da-DK"/>
         </w:rPr>
       </w:pPr>
       <w:r>
         <w:rPr>
           <w:rFonts w:cs="Times"/>
+          <w:lang w:val="da-DK"/>
         </w:rPr>
         <w:t>8.</w:t>
       </w:r>
       <w:r>
         <w:rPr>
           <w:rFonts w:cs="Times"/>
+          <w:lang w:val="da-DK"/>
         </w:rPr>
         <w:tab/>
-        <w:t xml:space="preserve">Wang, Y. </w:t>
+        <w:t xml:space="preserve">So, E. </w:t>
       </w:r>
       <w:r>
         <w:rPr>
           <w:rFonts w:cs="Times"/>
           <w:i/>
           <w:iCs/>
+          <w:lang w:val="da-DK"/>
         </w:rPr>
         <w:t>et al.</w:t>
       </w:r>
       <w:r>
         <w:rPr>
           <w:rFonts w:cs="Times"/>
-        </w:rPr>
-        <w:t xml:space="preserve"> Psychometric evaluation of the Mainland Chinese version of the Edinburgh Postnatal Depression Scale. </w:t>
+          <w:lang w:val="da-DK"/>
+        </w:rPr>
+        <w:t xml:space="preserve"> The Chinese-bilingual SCID-I/P Project: Stage 1 — Reliability for Mood Disorders and Schizophrenia. </w:t>
       </w:r>
       <w:r>
         <w:rPr>
           <w:rFonts w:cs="Times"/>
           <w:i/>
           <w:iCs/>
-        </w:rPr>
-        <w:t>Int J Nurs Stud</w:t>
-      </w:r>
-      <w:r>
-        <w:rPr>
-          <w:rFonts w:cs="Times"/>
-        </w:rPr>
-        <w:t xml:space="preserve"> </w:t>
-      </w:r>
-      <w:r>
-        <w:rPr>
-          <w:rFonts w:cs="Times"/>
-          <w:b/>
-          <w:bCs/>
-        </w:rPr>
-        <w:t>46,</w:t>
-      </w:r>
-      <w:r>
-        <w:rPr>
-          <w:rFonts w:cs="Times"/>
-        </w:rPr>
-        <w:t xml:space="preserve"> 813–823 (2009).</w:t>
+          <w:lang w:val="da-DK"/>
+        </w:rPr>
+        <w:t>Hong Kong Journal of Psychiatry</w:t>
+      </w:r>
+      <w:r>
+        <w:rPr>
+          <w:rFonts w:cs="Times"/>
+          <w:lang w:val="da-DK"/>
+        </w:rPr>
+        <w:t xml:space="preserve"> 7–18 (2003).</w:t>
       </w:r>
     </w:p>
     <w:p>
@@ -4935,32 +4508,37 @@
         <w:ind w:left="640" w:hanging="640"/>
         <w:rPr>
           <w:rFonts w:cs="Times"/>
+          <w:lang w:val="da-DK"/>
         </w:rPr>
       </w:pPr>
       <w:r>
         <w:rPr>
           <w:rFonts w:cs="Times"/>
+          <w:lang w:val="da-DK"/>
         </w:rPr>
         <w:t>9.</w:t>
       </w:r>
       <w:r>
         <w:rPr>
           <w:rFonts w:cs="Times"/>
+          <w:lang w:val="da-DK"/>
         </w:rPr>
         <w:tab/>
-        <w:t xml:space="preserve">Tavakol, M. &amp; Dennick, R. Making sense of Cronbach's alpha. </w:t>
+        <w:t xml:space="preserve">Reitsma, J. B., Rutjes, A. W. S., Khan, K. S., Coomarasamy, A. &amp; Bossuyt, P. M. A review of solutions for diagnostic accuracy studies with an imperfect or missing reference standard. </w:t>
       </w:r>
       <w:r>
         <w:rPr>
           <w:rFonts w:cs="Times"/>
           <w:i/>
           <w:iCs/>
-        </w:rPr>
-        <w:t>Int. J. Medical Education</w:t>
-      </w:r>
-      <w:r>
-        <w:rPr>
-          <w:rFonts w:cs="Times"/>
+          <w:lang w:val="da-DK"/>
+        </w:rPr>
+        <w:t>J Clin Epidemiol</w:t>
+      </w:r>
+      <w:r>
+        <w:rPr>
+          <w:rFonts w:cs="Times"/>
+          <w:lang w:val="da-DK"/>
         </w:rPr>
         <w:t xml:space="preserve"> </w:t>
       </w:r>
@@ -4969,14 +4547,16 @@
           <w:rFonts w:cs="Times"/>
           <w:b/>
           <w:bCs/>
-        </w:rPr>
-        <w:t>2,</w:t>
-      </w:r>
-      <w:r>
-        <w:rPr>
-          <w:rFonts w:cs="Times"/>
-        </w:rPr>
-        <w:t xml:space="preserve"> 53–55 (2011).</w:t>
+          <w:lang w:val="da-DK"/>
+        </w:rPr>
+        <w:t>62,</w:t>
+      </w:r>
+      <w:r>
+        <w:rPr>
+          <w:rFonts w:cs="Times"/>
+          <w:lang w:val="da-DK"/>
+        </w:rPr>
+        <w:t xml:space="preserve"> 797–806 (2009).</w:t>
       </w:r>
     </w:p>
     <w:p>
@@ -4991,17 +4571,20 @@
         <w:ind w:left="640" w:hanging="640"/>
         <w:rPr>
           <w:rFonts w:cs="Times"/>
+          <w:lang w:val="da-DK"/>
         </w:rPr>
       </w:pPr>
       <w:r>
         <w:rPr>
           <w:rFonts w:cs="Times"/>
+          <w:lang w:val="da-DK"/>
         </w:rPr>
         <w:t>10.</w:t>
       </w:r>
       <w:r>
         <w:rPr>
           <w:rFonts w:cs="Times"/>
+          <w:lang w:val="da-DK"/>
         </w:rPr>
         <w:tab/>
       </w:r>
@@ -5010,12 +4593,14 @@
           <w:rFonts w:cs="Times"/>
           <w:b/>
           <w:bCs/>
+          <w:lang w:val="da-DK"/>
         </w:rPr>
         <w:t>Educational Attainment in the United States: 2014</w:t>
       </w:r>
       <w:r>
         <w:rPr>
           <w:rFonts w:cs="Times"/>
+          <w:lang w:val="da-DK"/>
         </w:rPr>
         <w:t>. Available at: https://www.census.gov/hhes/socdemo/education/data/cps/2014/tables.html. (Accessed: 30 October 2016)</w:t>
       </w:r>
@@ -5024,12 +4609,217 @@
       <w:pPr>
         <w:widowControl w:val="0"/>
         <w:tabs>
-          <w:tab w:val="left" w:pos="480"/>
+          <w:tab w:val="left" w:pos="640"/>
         </w:tabs>
         <w:autoSpaceDE w:val="0"/>
         <w:autoSpaceDN w:val="0"/>
         <w:adjustRightInd w:val="0"/>
-        <w:ind w:left="480" w:hanging="480"/>
+        <w:ind w:left="640" w:hanging="640"/>
+        <w:rPr>
+          <w:rFonts w:cs="Times"/>
+          <w:lang w:val="da-DK"/>
+        </w:rPr>
+      </w:pPr>
+      <w:r>
+        <w:rPr>
+          <w:rFonts w:cs="Times"/>
+          <w:lang w:val="da-DK"/>
+        </w:rPr>
+        <w:t>11.</w:t>
+      </w:r>
+      <w:r>
+        <w:rPr>
+          <w:rFonts w:cs="Times"/>
+          <w:lang w:val="da-DK"/>
+        </w:rPr>
+        <w:tab/>
+        <w:t xml:space="preserve">Whiting, P. F., Rutjes, A. W. S., Westwood, M. E., Mallett, S.QUADAS-2 Steering Group. A systematic review classifies sources of bias and variation in diagnostic test accuracy studies. </w:t>
+      </w:r>
+      <w:r>
+        <w:rPr>
+          <w:rFonts w:cs="Times"/>
+          <w:i/>
+          <w:iCs/>
+          <w:lang w:val="da-DK"/>
+        </w:rPr>
+        <w:t>J Clin Epidemiol</w:t>
+      </w:r>
+      <w:r>
+        <w:rPr>
+          <w:rFonts w:cs="Times"/>
+          <w:lang w:val="da-DK"/>
+        </w:rPr>
+        <w:t xml:space="preserve"> </w:t>
+      </w:r>
+      <w:r>
+        <w:rPr>
+          <w:rFonts w:cs="Times"/>
+          <w:b/>
+          <w:bCs/>
+          <w:lang w:val="da-DK"/>
+        </w:rPr>
+        <w:t>66,</w:t>
+      </w:r>
+      <w:r>
+        <w:rPr>
+          <w:rFonts w:cs="Times"/>
+          <w:lang w:val="da-DK"/>
+        </w:rPr>
+        <w:t xml:space="preserve"> 1093–1104 (2013).</w:t>
+      </w:r>
+    </w:p>
+    <w:p>
+      <w:pPr>
+        <w:widowControl w:val="0"/>
+        <w:tabs>
+          <w:tab w:val="left" w:pos="640"/>
+        </w:tabs>
+        <w:autoSpaceDE w:val="0"/>
+        <w:autoSpaceDN w:val="0"/>
+        <w:adjustRightInd w:val="0"/>
+        <w:ind w:left="640" w:hanging="640"/>
+        <w:rPr>
+          <w:rFonts w:cs="Times"/>
+          <w:lang w:val="da-DK"/>
+        </w:rPr>
+      </w:pPr>
+      <w:r>
+        <w:rPr>
+          <w:rFonts w:cs="Times"/>
+          <w:lang w:val="da-DK"/>
+        </w:rPr>
+        <w:t>12.</w:t>
+      </w:r>
+      <w:r>
+        <w:rPr>
+          <w:rFonts w:cs="Times"/>
+          <w:lang w:val="da-DK"/>
+        </w:rPr>
+        <w:tab/>
+        <w:t xml:space="preserve">Hess, A. S. </w:t>
+      </w:r>
+      <w:r>
+        <w:rPr>
+          <w:rFonts w:cs="Times"/>
+          <w:i/>
+          <w:iCs/>
+          <w:lang w:val="da-DK"/>
+        </w:rPr>
+        <w:t>et al.</w:t>
+      </w:r>
+      <w:r>
+        <w:rPr>
+          <w:rFonts w:cs="Times"/>
+          <w:lang w:val="da-DK"/>
+        </w:rPr>
+        <w:t xml:space="preserve"> Methods and recommendations for evaluating and reporting a new diagnostic test. </w:t>
+      </w:r>
+      <w:r>
+        <w:rPr>
+          <w:rFonts w:cs="Times"/>
+          <w:i/>
+          <w:iCs/>
+          <w:lang w:val="da-DK"/>
+        </w:rPr>
+        <w:t>Eur. J. Clin. Microbiol. Infect. Dis.</w:t>
+      </w:r>
+      <w:r>
+        <w:rPr>
+          <w:rFonts w:cs="Times"/>
+          <w:lang w:val="da-DK"/>
+        </w:rPr>
+        <w:t xml:space="preserve"> </w:t>
+      </w:r>
+      <w:r>
+        <w:rPr>
+          <w:rFonts w:cs="Times"/>
+          <w:b/>
+          <w:bCs/>
+          <w:lang w:val="da-DK"/>
+        </w:rPr>
+        <w:t>31,</w:t>
+      </w:r>
+      <w:r>
+        <w:rPr>
+          <w:rFonts w:cs="Times"/>
+          <w:lang w:val="da-DK"/>
+        </w:rPr>
+        <w:t xml:space="preserve"> 2111–2116 (2012).</w:t>
+      </w:r>
+    </w:p>
+    <w:p>
+      <w:pPr>
+        <w:widowControl w:val="0"/>
+        <w:tabs>
+          <w:tab w:val="left" w:pos="640"/>
+        </w:tabs>
+        <w:autoSpaceDE w:val="0"/>
+        <w:autoSpaceDN w:val="0"/>
+        <w:adjustRightInd w:val="0"/>
+        <w:ind w:left="640" w:hanging="640"/>
+        <w:rPr>
+          <w:rFonts w:cs="Times"/>
+          <w:lang w:val="da-DK"/>
+        </w:rPr>
+      </w:pPr>
+      <w:r>
+        <w:rPr>
+          <w:rFonts w:cs="Times"/>
+          <w:lang w:val="da-DK"/>
+        </w:rPr>
+        <w:t>13.</w:t>
+      </w:r>
+      <w:r>
+        <w:rPr>
+          <w:rFonts w:cs="Times"/>
+          <w:lang w:val="da-DK"/>
+        </w:rPr>
+        <w:tab/>
+        <w:t xml:space="preserve">Sheehan, A. M. &amp; McGee, H. Screening for depression in medical research: ethical challenges and recommendations. </w:t>
+      </w:r>
+      <w:r>
+        <w:rPr>
+          <w:rFonts w:cs="Times"/>
+          <w:i/>
+          <w:iCs/>
+          <w:lang w:val="da-DK"/>
+        </w:rPr>
+        <w:t>BMC Med Ethics</w:t>
+      </w:r>
+      <w:r>
+        <w:rPr>
+          <w:rFonts w:cs="Times"/>
+          <w:lang w:val="da-DK"/>
+        </w:rPr>
+        <w:t xml:space="preserve"> </w:t>
+      </w:r>
+      <w:r>
+        <w:rPr>
+          <w:rFonts w:cs="Times"/>
+          <w:b/>
+          <w:bCs/>
+          <w:lang w:val="da-DK"/>
+        </w:rPr>
+        <w:t>14,</w:t>
+      </w:r>
+      <w:r>
+        <w:rPr>
+          <w:rFonts w:cs="Times"/>
+          <w:lang w:val="da-DK"/>
+        </w:rPr>
+        <w:t xml:space="preserve"> 4 (2013).</w:t>
+      </w:r>
+    </w:p>
+    <w:p>
+      <w:pPr>
+        <w:widowControl w:val="0"/>
+        <w:tabs>
+          <w:tab w:val="left" w:pos="640"/>
+        </w:tabs>
+        <w:autoSpaceDE w:val="0"/>
+        <w:autoSpaceDN w:val="0"/>
+        <w:adjustRightInd w:val="0"/>
+        <w:ind w:left="640" w:hanging="640"/>
       </w:pPr>
       <w:r>
         <w:fldChar w:fldCharType="end"/>
@@ -5060,19 +4850,9 @@
         </w:rPr>
         <w:annotationRef/>
       </w:r>
-      <w:proofErr w:type="spellStart"/>
-      <w:r>
-        <w:t>Skriv</w:t>
-      </w:r>
-      <w:proofErr w:type="spellEnd"/>
-      <w:r>
-        <w:t xml:space="preserve"> </w:t>
-      </w:r>
-      <w:proofErr w:type="spellStart"/>
-      <w:r>
-        <w:t>pænere</w:t>
-      </w:r>
-      <w:proofErr w:type="spellEnd"/>
+      <w:r>
+        <w:t>Skriv pænere</w:t>
+      </w:r>
     </w:p>
   </w:comment>
 </w:comments>
@@ -6173,7 +5953,6 @@
   <w:style w:type="character" w:default="1" w:styleId="Standardskrifttypeiafsnit">
     <w:name w:val="Default Paragraph Font"/>
     <w:uiPriority w:val="1"/>
-    <w:semiHidden/>
     <w:unhideWhenUsed/>
   </w:style>
   <w:style w:type="table" w:default="1" w:styleId="Tabel-Normal">

</xml_diff>